<commit_message>
Lagt till krav för klassen Corporation
</commit_message>
<xml_diff>
--- a/Kravspecifikation.docx
+++ b/Kravspecifikation.docx
@@ -7,13 +7,8 @@
         <w:pStyle w:val="Underrubrik"/>
       </w:pPr>
       <w:r>
-        <w:t xml:space="preserve">Klassen </w:t>
-      </w:r>
-      <w:proofErr w:type="spellStart"/>
-      <w:r>
-        <w:t>Card</w:t>
-      </w:r>
-      <w:proofErr w:type="spellEnd"/>
+        <w:t>Klassen Card</w:t>
+      </w:r>
     </w:p>
     <w:p>
       <w:r>
@@ -52,7 +47,6 @@
         </w:rPr>
         <w:t xml:space="preserve"> String </w:t>
       </w:r>
-      <w:proofErr w:type="spellStart"/>
       <w:r>
         <w:rPr>
           <w:rFonts w:ascii="Consolas" w:hAnsi="Consolas" w:cs="Consolas"/>
@@ -62,7 +56,6 @@
         </w:rPr>
         <w:t>code</w:t>
       </w:r>
-      <w:proofErr w:type="spellEnd"/>
       <w:r>
         <w:rPr>
           <w:rFonts w:ascii="Consolas" w:hAnsi="Consolas" w:cs="Consolas"/>
@@ -105,7 +98,6 @@
         </w:rPr>
         <w:t xml:space="preserve"> String </w:t>
       </w:r>
-      <w:proofErr w:type="spellStart"/>
       <w:r>
         <w:rPr>
           <w:rFonts w:ascii="Consolas" w:hAnsi="Consolas" w:cs="Consolas"/>
@@ -115,7 +107,6 @@
         </w:rPr>
         <w:t>title</w:t>
       </w:r>
-      <w:proofErr w:type="spellEnd"/>
       <w:r>
         <w:rPr>
           <w:rFonts w:ascii="Consolas" w:hAnsi="Consolas" w:cs="Consolas"/>
@@ -158,7 +149,6 @@
         </w:rPr>
         <w:t xml:space="preserve"> String </w:t>
       </w:r>
-      <w:proofErr w:type="spellStart"/>
       <w:r>
         <w:rPr>
           <w:rFonts w:ascii="Consolas" w:hAnsi="Consolas" w:cs="Consolas"/>
@@ -168,7 +158,6 @@
         </w:rPr>
         <w:t>type</w:t>
       </w:r>
-      <w:proofErr w:type="spellEnd"/>
       <w:r>
         <w:rPr>
           <w:rFonts w:ascii="Consolas" w:hAnsi="Consolas" w:cs="Consolas"/>
@@ -211,7 +200,6 @@
         </w:rPr>
         <w:t xml:space="preserve"> String </w:t>
       </w:r>
-      <w:proofErr w:type="spellStart"/>
       <w:r>
         <w:rPr>
           <w:rFonts w:ascii="Consolas" w:hAnsi="Consolas" w:cs="Consolas"/>
@@ -221,7 +209,6 @@
         </w:rPr>
         <w:t>typeCode</w:t>
       </w:r>
-      <w:proofErr w:type="spellEnd"/>
       <w:r>
         <w:rPr>
           <w:rFonts w:ascii="Consolas" w:hAnsi="Consolas" w:cs="Consolas"/>
@@ -264,7 +251,6 @@
         </w:rPr>
         <w:t xml:space="preserve"> String </w:t>
       </w:r>
-      <w:proofErr w:type="spellStart"/>
       <w:r>
         <w:rPr>
           <w:rFonts w:ascii="Consolas" w:hAnsi="Consolas" w:cs="Consolas"/>
@@ -274,7 +260,6 @@
         </w:rPr>
         <w:t>subTypeCode</w:t>
       </w:r>
-      <w:proofErr w:type="spellEnd"/>
       <w:r>
         <w:rPr>
           <w:rFonts w:ascii="Consolas" w:hAnsi="Consolas" w:cs="Consolas"/>
@@ -368,8 +353,6 @@
         </w:rPr>
         <w:t xml:space="preserve"> </w:t>
       </w:r>
-      <w:proofErr w:type="spellStart"/>
-      <w:proofErr w:type="gramStart"/>
       <w:r>
         <w:rPr>
           <w:rFonts w:ascii="Consolas" w:hAnsi="Consolas" w:cs="Consolas"/>
@@ -381,8 +364,6 @@
         </w:rPr>
         <w:t>int</w:t>
       </w:r>
-      <w:proofErr w:type="spellEnd"/>
-      <w:proofErr w:type="gramEnd"/>
       <w:r>
         <w:rPr>
           <w:rFonts w:ascii="Consolas" w:hAnsi="Consolas" w:cs="Consolas"/>
@@ -392,7 +373,6 @@
         </w:rPr>
         <w:t xml:space="preserve"> </w:t>
       </w:r>
-      <w:proofErr w:type="spellStart"/>
       <w:r>
         <w:rPr>
           <w:rFonts w:ascii="Consolas" w:hAnsi="Consolas" w:cs="Consolas"/>
@@ -402,7 +382,6 @@
         </w:rPr>
         <w:t>cost</w:t>
       </w:r>
-      <w:proofErr w:type="spellEnd"/>
       <w:r>
         <w:rPr>
           <w:rFonts w:ascii="Consolas" w:hAnsi="Consolas" w:cs="Consolas"/>
@@ -445,7 +424,6 @@
         </w:rPr>
         <w:t xml:space="preserve"> String </w:t>
       </w:r>
-      <w:proofErr w:type="spellStart"/>
       <w:r>
         <w:rPr>
           <w:rFonts w:ascii="Consolas" w:hAnsi="Consolas" w:cs="Consolas"/>
@@ -455,7 +433,6 @@
         </w:rPr>
         <w:t>faction</w:t>
       </w:r>
-      <w:proofErr w:type="spellEnd"/>
       <w:r>
         <w:rPr>
           <w:rFonts w:ascii="Consolas" w:hAnsi="Consolas" w:cs="Consolas"/>
@@ -498,7 +475,6 @@
         </w:rPr>
         <w:t xml:space="preserve"> String </w:t>
       </w:r>
-      <w:proofErr w:type="spellStart"/>
       <w:r>
         <w:rPr>
           <w:rFonts w:ascii="Consolas" w:hAnsi="Consolas" w:cs="Consolas"/>
@@ -508,7 +484,6 @@
         </w:rPr>
         <w:t>factionCode</w:t>
       </w:r>
-      <w:proofErr w:type="spellEnd"/>
       <w:r>
         <w:rPr>
           <w:rFonts w:ascii="Consolas" w:hAnsi="Consolas" w:cs="Consolas"/>
@@ -551,7 +526,6 @@
         </w:rPr>
         <w:t xml:space="preserve"> String </w:t>
       </w:r>
-      <w:proofErr w:type="spellStart"/>
       <w:r>
         <w:rPr>
           <w:rFonts w:ascii="Consolas" w:hAnsi="Consolas" w:cs="Consolas"/>
@@ -561,7 +535,6 @@
         </w:rPr>
         <w:t>factionLetter</w:t>
       </w:r>
-      <w:proofErr w:type="spellEnd"/>
       <w:r>
         <w:rPr>
           <w:rFonts w:ascii="Consolas" w:hAnsi="Consolas" w:cs="Consolas"/>
@@ -604,8 +577,6 @@
         </w:rPr>
         <w:t xml:space="preserve"> </w:t>
       </w:r>
-      <w:proofErr w:type="spellStart"/>
-      <w:proofErr w:type="gramStart"/>
       <w:r>
         <w:rPr>
           <w:rFonts w:ascii="Consolas" w:hAnsi="Consolas" w:cs="Consolas"/>
@@ -617,8 +588,6 @@
         </w:rPr>
         <w:t>int</w:t>
       </w:r>
-      <w:proofErr w:type="spellEnd"/>
-      <w:proofErr w:type="gramEnd"/>
       <w:r>
         <w:rPr>
           <w:rFonts w:ascii="Consolas" w:hAnsi="Consolas" w:cs="Consolas"/>
@@ -628,7 +597,6 @@
         </w:rPr>
         <w:t xml:space="preserve"> </w:t>
       </w:r>
-      <w:proofErr w:type="spellStart"/>
       <w:r>
         <w:rPr>
           <w:rFonts w:ascii="Consolas" w:hAnsi="Consolas" w:cs="Consolas"/>
@@ -638,7 +606,6 @@
         </w:rPr>
         <w:t>factionCost</w:t>
       </w:r>
-      <w:proofErr w:type="spellEnd"/>
       <w:r>
         <w:rPr>
           <w:rFonts w:ascii="Consolas" w:hAnsi="Consolas" w:cs="Consolas"/>
@@ -681,7 +648,6 @@
         </w:rPr>
         <w:t xml:space="preserve"> String </w:t>
       </w:r>
-      <w:proofErr w:type="spellStart"/>
       <w:r>
         <w:rPr>
           <w:rFonts w:ascii="Consolas" w:hAnsi="Consolas" w:cs="Consolas"/>
@@ -691,7 +657,6 @@
         </w:rPr>
         <w:t>flavor</w:t>
       </w:r>
-      <w:proofErr w:type="spellEnd"/>
       <w:r>
         <w:rPr>
           <w:rFonts w:ascii="Consolas" w:hAnsi="Consolas" w:cs="Consolas"/>
@@ -734,7 +699,6 @@
         </w:rPr>
         <w:t xml:space="preserve"> String </w:t>
       </w:r>
-      <w:proofErr w:type="spellStart"/>
       <w:r>
         <w:rPr>
           <w:rFonts w:ascii="Consolas" w:hAnsi="Consolas" w:cs="Consolas"/>
@@ -744,7 +708,6 @@
         </w:rPr>
         <w:t>illustrator</w:t>
       </w:r>
-      <w:proofErr w:type="spellEnd"/>
       <w:r>
         <w:rPr>
           <w:rFonts w:ascii="Consolas" w:hAnsi="Consolas" w:cs="Consolas"/>
@@ -787,7 +750,6 @@
         </w:rPr>
         <w:t xml:space="preserve"> String </w:t>
       </w:r>
-      <w:proofErr w:type="spellStart"/>
       <w:r>
         <w:rPr>
           <w:rFonts w:ascii="Consolas" w:hAnsi="Consolas" w:cs="Consolas"/>
@@ -797,7 +759,6 @@
         </w:rPr>
         <w:t>number</w:t>
       </w:r>
-      <w:proofErr w:type="spellEnd"/>
       <w:r>
         <w:rPr>
           <w:rFonts w:ascii="Consolas" w:hAnsi="Consolas" w:cs="Consolas"/>
@@ -840,7 +801,6 @@
         </w:rPr>
         <w:t xml:space="preserve"> String </w:t>
       </w:r>
-      <w:proofErr w:type="spellStart"/>
       <w:r>
         <w:rPr>
           <w:rFonts w:ascii="Consolas" w:hAnsi="Consolas" w:cs="Consolas"/>
@@ -850,7 +810,6 @@
         </w:rPr>
         <w:t>quantity</w:t>
       </w:r>
-      <w:proofErr w:type="spellEnd"/>
       <w:r>
         <w:rPr>
           <w:rFonts w:ascii="Consolas" w:hAnsi="Consolas" w:cs="Consolas"/>
@@ -893,7 +852,6 @@
         </w:rPr>
         <w:t xml:space="preserve"> String </w:t>
       </w:r>
-      <w:proofErr w:type="spellStart"/>
       <w:r>
         <w:rPr>
           <w:rFonts w:ascii="Consolas" w:hAnsi="Consolas" w:cs="Consolas"/>
@@ -903,7 +861,6 @@
         </w:rPr>
         <w:t>setName</w:t>
       </w:r>
-      <w:proofErr w:type="spellEnd"/>
       <w:r>
         <w:rPr>
           <w:rFonts w:ascii="Consolas" w:hAnsi="Consolas" w:cs="Consolas"/>
@@ -946,7 +903,6 @@
         </w:rPr>
         <w:t xml:space="preserve"> String </w:t>
       </w:r>
-      <w:proofErr w:type="spellStart"/>
       <w:r>
         <w:rPr>
           <w:rFonts w:ascii="Consolas" w:hAnsi="Consolas" w:cs="Consolas"/>
@@ -956,7 +912,6 @@
         </w:rPr>
         <w:t>setCode</w:t>
       </w:r>
-      <w:proofErr w:type="spellEnd"/>
       <w:r>
         <w:rPr>
           <w:rFonts w:ascii="Consolas" w:hAnsi="Consolas" w:cs="Consolas"/>
@@ -999,7 +954,6 @@
         </w:rPr>
         <w:t xml:space="preserve"> </w:t>
       </w:r>
-      <w:proofErr w:type="spellStart"/>
       <w:r>
         <w:rPr>
           <w:rFonts w:ascii="Consolas" w:hAnsi="Consolas" w:cs="Consolas"/>
@@ -1011,7 +965,6 @@
         </w:rPr>
         <w:t>boolean</w:t>
       </w:r>
-      <w:proofErr w:type="spellEnd"/>
       <w:r>
         <w:rPr>
           <w:rFonts w:ascii="Consolas" w:hAnsi="Consolas" w:cs="Consolas"/>
@@ -1021,7 +974,6 @@
         </w:rPr>
         <w:t xml:space="preserve"> </w:t>
       </w:r>
-      <w:proofErr w:type="spellStart"/>
       <w:r>
         <w:rPr>
           <w:rFonts w:ascii="Consolas" w:hAnsi="Consolas" w:cs="Consolas"/>
@@ -1031,7 +983,6 @@
         </w:rPr>
         <w:t>uniqueness</w:t>
       </w:r>
-      <w:proofErr w:type="spellEnd"/>
       <w:r>
         <w:rPr>
           <w:rFonts w:ascii="Consolas" w:hAnsi="Consolas" w:cs="Consolas"/>
@@ -1074,7 +1025,6 @@
         </w:rPr>
         <w:t xml:space="preserve"> </w:t>
       </w:r>
-      <w:proofErr w:type="spellStart"/>
       <w:r>
         <w:rPr>
           <w:rFonts w:ascii="Consolas" w:hAnsi="Consolas" w:cs="Consolas"/>
@@ -1086,7 +1036,6 @@
         </w:rPr>
         <w:t>boolean</w:t>
       </w:r>
-      <w:proofErr w:type="spellEnd"/>
       <w:r>
         <w:rPr>
           <w:rFonts w:ascii="Consolas" w:hAnsi="Consolas" w:cs="Consolas"/>
@@ -1096,7 +1045,6 @@
         </w:rPr>
         <w:t xml:space="preserve"> </w:t>
       </w:r>
-      <w:proofErr w:type="spellStart"/>
       <w:r>
         <w:rPr>
           <w:rFonts w:ascii="Consolas" w:hAnsi="Consolas" w:cs="Consolas"/>
@@ -1106,7 +1054,6 @@
         </w:rPr>
         <w:t>limited</w:t>
       </w:r>
-      <w:proofErr w:type="spellEnd"/>
       <w:r>
         <w:rPr>
           <w:rFonts w:ascii="Consolas" w:hAnsi="Consolas" w:cs="Consolas"/>
@@ -1149,7 +1096,6 @@
         </w:rPr>
         <w:t xml:space="preserve"> String </w:t>
       </w:r>
-      <w:proofErr w:type="spellStart"/>
       <w:r>
         <w:rPr>
           <w:rFonts w:ascii="Consolas" w:hAnsi="Consolas" w:cs="Consolas"/>
@@ -1159,7 +1105,6 @@
         </w:rPr>
         <w:t>cyclenumber</w:t>
       </w:r>
-      <w:proofErr w:type="spellEnd"/>
       <w:r>
         <w:rPr>
           <w:rFonts w:ascii="Consolas" w:hAnsi="Consolas" w:cs="Consolas"/>
@@ -1202,7 +1147,6 @@
         </w:rPr>
         <w:t xml:space="preserve"> String </w:t>
       </w:r>
-      <w:proofErr w:type="spellStart"/>
       <w:r>
         <w:rPr>
           <w:rFonts w:ascii="Consolas" w:hAnsi="Consolas" w:cs="Consolas"/>
@@ -1212,7 +1156,6 @@
         </w:rPr>
         <w:t>ancurLink</w:t>
       </w:r>
-      <w:proofErr w:type="spellEnd"/>
       <w:r>
         <w:rPr>
           <w:rFonts w:ascii="Consolas" w:hAnsi="Consolas" w:cs="Consolas"/>
@@ -1255,7 +1198,6 @@
         </w:rPr>
         <w:t xml:space="preserve"> String </w:t>
       </w:r>
-      <w:proofErr w:type="spellStart"/>
       <w:r>
         <w:rPr>
           <w:rFonts w:ascii="Consolas" w:hAnsi="Consolas" w:cs="Consolas"/>
@@ -1265,7 +1207,6 @@
         </w:rPr>
         <w:t>url</w:t>
       </w:r>
-      <w:proofErr w:type="spellEnd"/>
       <w:r>
         <w:rPr>
           <w:rFonts w:ascii="Consolas" w:hAnsi="Consolas" w:cs="Consolas"/>
@@ -1305,7 +1246,6 @@
         </w:rPr>
         <w:t xml:space="preserve"> String </w:t>
       </w:r>
-      <w:proofErr w:type="spellStart"/>
       <w:r>
         <w:rPr>
           <w:rFonts w:ascii="Consolas" w:hAnsi="Consolas" w:cs="Consolas"/>
@@ -1315,7 +1255,6 @@
         </w:rPr>
         <w:t>imagesrc</w:t>
       </w:r>
-      <w:proofErr w:type="spellEnd"/>
       <w:r>
         <w:rPr>
           <w:rFonts w:ascii="Consolas" w:hAnsi="Consolas" w:cs="Consolas"/>
@@ -1345,64 +1284,33 @@
           <w:szCs w:val="20"/>
         </w:rPr>
       </w:pPr>
-      <w:proofErr w:type="spellStart"/>
-      <w:r>
-        <w:rPr>
-          <w:rFonts w:ascii="Consolas" w:hAnsi="Consolas" w:cs="Consolas"/>
-          <w:color w:val="000000"/>
-          <w:sz w:val="20"/>
-          <w:szCs w:val="20"/>
-        </w:rPr>
-        <w:t>Code</w:t>
-      </w:r>
-      <w:proofErr w:type="spellEnd"/>
-      <w:r>
-        <w:rPr>
-          <w:rFonts w:ascii="Consolas" w:hAnsi="Consolas" w:cs="Consolas"/>
-          <w:color w:val="000000"/>
-          <w:sz w:val="20"/>
-          <w:szCs w:val="20"/>
-        </w:rPr>
-        <w:t xml:space="preserve"> måste vara positivt tal bestående av 5 siffror.</w:t>
-      </w:r>
-    </w:p>
-    <w:p>
-      <w:pPr>
-        <w:rPr>
-          <w:rFonts w:ascii="Consolas" w:hAnsi="Consolas" w:cs="Consolas"/>
-          <w:color w:val="000000"/>
-          <w:sz w:val="20"/>
-          <w:szCs w:val="20"/>
-        </w:rPr>
-      </w:pPr>
-      <w:r>
-        <w:rPr>
-          <w:rFonts w:ascii="Consolas" w:hAnsi="Consolas" w:cs="Consolas"/>
-          <w:color w:val="000000"/>
-          <w:sz w:val="20"/>
-          <w:szCs w:val="20"/>
-        </w:rPr>
-        <w:t xml:space="preserve">Alla </w:t>
-      </w:r>
-      <w:proofErr w:type="spellStart"/>
-      <w:r>
-        <w:rPr>
-          <w:rFonts w:ascii="Consolas" w:hAnsi="Consolas" w:cs="Consolas"/>
-          <w:color w:val="000000"/>
-          <w:sz w:val="20"/>
-          <w:szCs w:val="20"/>
-        </w:rPr>
-        <w:t>ints</w:t>
-      </w:r>
-      <w:proofErr w:type="spellEnd"/>
-      <w:r>
-        <w:rPr>
-          <w:rFonts w:ascii="Consolas" w:hAnsi="Consolas" w:cs="Consolas"/>
-          <w:color w:val="000000"/>
-          <w:sz w:val="20"/>
-          <w:szCs w:val="20"/>
-        </w:rPr>
-        <w:t xml:space="preserve"> måste vara positiva tal.</w:t>
+      <w:r>
+        <w:rPr>
+          <w:rFonts w:ascii="Consolas" w:hAnsi="Consolas" w:cs="Consolas"/>
+          <w:color w:val="000000"/>
+          <w:sz w:val="20"/>
+          <w:szCs w:val="20"/>
+        </w:rPr>
+        <w:t>Code måste vara positivt tal bestående av 5 siffror.</w:t>
+      </w:r>
+    </w:p>
+    <w:p>
+      <w:pPr>
+        <w:rPr>
+          <w:rFonts w:ascii="Consolas" w:hAnsi="Consolas" w:cs="Consolas"/>
+          <w:color w:val="000000"/>
+          <w:sz w:val="20"/>
+          <w:szCs w:val="20"/>
+        </w:rPr>
+      </w:pPr>
+      <w:r>
+        <w:rPr>
+          <w:rFonts w:ascii="Consolas" w:hAnsi="Consolas" w:cs="Consolas"/>
+          <w:color w:val="000000"/>
+          <w:sz w:val="20"/>
+          <w:szCs w:val="20"/>
+        </w:rPr>
+        <w:t>Alla ints måste vara positiva tal.</w:t>
       </w:r>
     </w:p>
     <w:p>
@@ -1413,143 +1321,52 @@
           <w:color w:val="000000"/>
         </w:rPr>
       </w:pPr>
-      <w:proofErr w:type="spellStart"/>
-      <w:r>
-        <w:rPr>
-          <w:rFonts w:ascii="Consolas" w:hAnsi="Consolas" w:cs="Consolas"/>
-          <w:color w:val="000000"/>
-        </w:rPr>
-        <w:t>Faction</w:t>
-      </w:r>
-      <w:proofErr w:type="spellEnd"/>
-      <w:r>
-        <w:rPr>
-          <w:rFonts w:ascii="Consolas" w:hAnsi="Consolas" w:cs="Consolas"/>
-          <w:color w:val="000000"/>
-        </w:rPr>
-        <w:t xml:space="preserve"> måste vara ”</w:t>
-      </w:r>
-      <w:proofErr w:type="spellStart"/>
-      <w:r>
-        <w:rPr>
-          <w:rFonts w:ascii="Consolas" w:hAnsi="Consolas" w:cs="Consolas"/>
-          <w:color w:val="000000"/>
-        </w:rPr>
-        <w:t>Anarch</w:t>
-      </w:r>
-      <w:proofErr w:type="spellEnd"/>
-      <w:r>
-        <w:rPr>
-          <w:rFonts w:ascii="Consolas" w:hAnsi="Consolas" w:cs="Consolas"/>
-          <w:color w:val="000000"/>
-        </w:rPr>
-        <w:t>”, ”</w:t>
-      </w:r>
-      <w:proofErr w:type="spellStart"/>
-      <w:r>
-        <w:rPr>
-          <w:rFonts w:ascii="Consolas" w:hAnsi="Consolas" w:cs="Consolas"/>
-          <w:color w:val="000000"/>
-        </w:rPr>
-        <w:t>Criminal</w:t>
-      </w:r>
-      <w:proofErr w:type="spellEnd"/>
-      <w:r>
-        <w:rPr>
-          <w:rFonts w:ascii="Consolas" w:hAnsi="Consolas" w:cs="Consolas"/>
-          <w:color w:val="000000"/>
-        </w:rPr>
-        <w:t>” eller ”</w:t>
-      </w:r>
-      <w:proofErr w:type="spellStart"/>
-      <w:r>
-        <w:rPr>
-          <w:rFonts w:ascii="Consolas" w:hAnsi="Consolas" w:cs="Consolas"/>
-          <w:color w:val="000000"/>
-        </w:rPr>
-        <w:t>Shaper</w:t>
-      </w:r>
-      <w:proofErr w:type="spellEnd"/>
-      <w:r>
-        <w:rPr>
-          <w:rFonts w:ascii="Consolas" w:hAnsi="Consolas" w:cs="Consolas"/>
-          <w:color w:val="000000"/>
-        </w:rPr>
-        <w:t xml:space="preserve">” för Runnerkort. </w:t>
-      </w:r>
-      <w:proofErr w:type="spellStart"/>
-      <w:r>
-        <w:rPr>
-          <w:rFonts w:ascii="Consolas" w:hAnsi="Consolas" w:cs="Consolas"/>
-          <w:color w:val="000000"/>
-        </w:rPr>
-        <w:t>Faction</w:t>
-      </w:r>
-      <w:proofErr w:type="spellEnd"/>
-      <w:r>
-        <w:rPr>
-          <w:rFonts w:ascii="Consolas" w:hAnsi="Consolas" w:cs="Consolas"/>
-          <w:color w:val="000000"/>
-        </w:rPr>
-        <w:t xml:space="preserve"> måste vara ”Haas-</w:t>
-      </w:r>
-      <w:proofErr w:type="spellStart"/>
-      <w:r>
-        <w:rPr>
-          <w:rFonts w:ascii="Consolas" w:hAnsi="Consolas" w:cs="Consolas"/>
-          <w:color w:val="000000"/>
-        </w:rPr>
-        <w:t>Bioroid</w:t>
-      </w:r>
-      <w:proofErr w:type="spellEnd"/>
-      <w:r>
-        <w:rPr>
-          <w:rFonts w:ascii="Consolas" w:hAnsi="Consolas" w:cs="Consolas"/>
-          <w:color w:val="000000"/>
-        </w:rPr>
-        <w:t>”, ”</w:t>
-      </w:r>
-      <w:proofErr w:type="spellStart"/>
-      <w:r>
-        <w:rPr>
-          <w:rFonts w:ascii="Consolas" w:hAnsi="Consolas" w:cs="Consolas"/>
-          <w:color w:val="000000"/>
-        </w:rPr>
-        <w:t>Weyland</w:t>
-      </w:r>
-      <w:proofErr w:type="spellEnd"/>
-      <w:r>
-        <w:rPr>
-          <w:rFonts w:ascii="Consolas" w:hAnsi="Consolas" w:cs="Consolas"/>
-          <w:color w:val="000000"/>
-        </w:rPr>
-        <w:t>”, ”</w:t>
-      </w:r>
-      <w:proofErr w:type="spellStart"/>
-      <w:r>
-        <w:rPr>
-          <w:rFonts w:ascii="Consolas" w:hAnsi="Consolas" w:cs="Consolas"/>
-          <w:color w:val="000000"/>
-        </w:rPr>
-        <w:t>Jinteki</w:t>
-      </w:r>
-      <w:proofErr w:type="spellEnd"/>
-      <w:r>
-        <w:rPr>
-          <w:rFonts w:ascii="Consolas" w:hAnsi="Consolas" w:cs="Consolas"/>
-          <w:color w:val="000000"/>
-        </w:rPr>
-        <w:t xml:space="preserve">” eller ”NBN” för </w:t>
-      </w:r>
-      <w:proofErr w:type="spellStart"/>
-      <w:r>
-        <w:rPr>
-          <w:rFonts w:ascii="Consolas" w:hAnsi="Consolas" w:cs="Consolas"/>
-          <w:color w:val="000000"/>
-        </w:rPr>
-        <w:t>Corpkort</w:t>
-      </w:r>
-      <w:proofErr w:type="spellEnd"/>
+      <w:r>
+        <w:rPr>
+          <w:rFonts w:ascii="Consolas" w:hAnsi="Consolas" w:cs="Consolas"/>
+          <w:color w:val="000000"/>
+        </w:rPr>
+        <w:t>Faction måste vara ”Anarch”, ”Criminal” eller ”Shaper” för Runnerkort. Faction måste vara ”Haas-Bioroid”, ”Weyland”, ”Jinteki” eller ”NBN” för Corpkort.</w:t>
+      </w:r>
+    </w:p>
+    <w:p>
+      <w:pPr>
+        <w:pStyle w:val="HTML-frformaterad"/>
+        <w:rPr>
+          <w:rFonts w:ascii="Consolas" w:hAnsi="Consolas" w:cs="Consolas"/>
+          <w:color w:val="000000"/>
+        </w:rPr>
+      </w:pPr>
+    </w:p>
+    <w:p>
+      <w:pPr>
+        <w:pStyle w:val="HTML-frformaterad"/>
+        <w:rPr>
+          <w:rFonts w:ascii="Consolas" w:hAnsi="Consolas" w:cs="Consolas"/>
+          <w:color w:val="000000"/>
+        </w:rPr>
+      </w:pPr>
+      <w:r>
+        <w:rPr>
+          <w:rFonts w:ascii="Consolas" w:hAnsi="Consolas" w:cs="Consolas"/>
+          <w:color w:val="000000"/>
+        </w:rPr>
+        <w:t>FactionCost</w:t>
+      </w:r>
+      <w:r>
+        <w:rPr>
+          <w:rFonts w:ascii="Consolas" w:hAnsi="Consolas" w:cs="Consolas"/>
+          <w:color w:val="000000"/>
+        </w:rPr>
+        <w:t xml:space="preserve"> måste vara mellan 0</w:t>
+      </w:r>
+      <w:r>
+        <w:rPr>
+          <w:rFonts w:ascii="Consolas" w:hAnsi="Consolas" w:cs="Consolas"/>
+          <w:color w:val="000000"/>
+        </w:rPr>
+        <w:t xml:space="preserve"> och 5</w:t>
+      </w:r>
       <w:r>
         <w:rPr>
           <w:rFonts w:ascii="Consolas" w:hAnsi="Consolas" w:cs="Consolas"/>
@@ -1575,28 +1392,12 @@
           <w:color w:val="000000"/>
         </w:rPr>
       </w:pPr>
-      <w:proofErr w:type="spellStart"/>
-      <w:r>
-        <w:rPr>
-          <w:rFonts w:ascii="Consolas" w:hAnsi="Consolas" w:cs="Consolas"/>
-          <w:color w:val="000000"/>
-        </w:rPr>
-        <w:t>FactionCost</w:t>
-      </w:r>
-      <w:proofErr w:type="spellEnd"/>
-      <w:r>
-        <w:rPr>
-          <w:rFonts w:ascii="Consolas" w:hAnsi="Consolas" w:cs="Consolas"/>
-          <w:color w:val="000000"/>
-        </w:rPr>
-        <w:t xml:space="preserve"> måste vara mellan 0</w:t>
-      </w:r>
-      <w:r>
-        <w:rPr>
-          <w:rFonts w:ascii="Consolas" w:hAnsi="Consolas" w:cs="Consolas"/>
-          <w:color w:val="000000"/>
-        </w:rPr>
-        <w:t>.</w:t>
+      <w:r>
+        <w:rPr>
+          <w:rFonts w:ascii="Consolas" w:hAnsi="Consolas" w:cs="Consolas"/>
+          <w:color w:val="000000"/>
+        </w:rPr>
+        <w:t>Quantity måste vara mellan 1 och 3.</w:t>
       </w:r>
     </w:p>
     <w:p>
@@ -1607,42 +1408,1159 @@
           <w:color w:val="000000"/>
         </w:rPr>
       </w:pPr>
+    </w:p>
+    <w:p>
+      <w:pPr>
+        <w:pStyle w:val="HTML-frformaterad"/>
+        <w:rPr>
+          <w:rFonts w:ascii="Consolas" w:hAnsi="Consolas" w:cs="Consolas"/>
+          <w:color w:val="000000"/>
+        </w:rPr>
+      </w:pPr>
+    </w:p>
+    <w:p>
+      <w:pPr>
+        <w:pStyle w:val="HTML-frformaterad"/>
+        <w:rPr>
+          <w:rFonts w:ascii="Consolas" w:hAnsi="Consolas" w:cs="Consolas"/>
+          <w:color w:val="000000"/>
+        </w:rPr>
+      </w:pPr>
+    </w:p>
+    <w:p>
+      <w:pPr>
+        <w:pStyle w:val="HTML-frformaterad"/>
+        <w:rPr>
+          <w:rFonts w:ascii="Consolas" w:hAnsi="Consolas" w:cs="Consolas"/>
+          <w:color w:val="000000"/>
+        </w:rPr>
+      </w:pPr>
+    </w:p>
+    <w:p>
+      <w:pPr>
+        <w:pStyle w:val="HTML-frformaterad"/>
+        <w:rPr>
+          <w:rFonts w:ascii="Consolas" w:hAnsi="Consolas" w:cs="Consolas"/>
+          <w:color w:val="000000"/>
+        </w:rPr>
+      </w:pPr>
+    </w:p>
+    <w:p>
+      <w:pPr>
+        <w:pStyle w:val="HTML-frformaterad"/>
+        <w:rPr>
+          <w:rFonts w:ascii="Consolas" w:hAnsi="Consolas" w:cs="Consolas"/>
+          <w:color w:val="000000"/>
+        </w:rPr>
+      </w:pPr>
+    </w:p>
+    <w:p>
+      <w:pPr>
+        <w:pStyle w:val="HTML-frformaterad"/>
+        <w:rPr>
+          <w:rFonts w:ascii="Consolas" w:hAnsi="Consolas" w:cs="Consolas"/>
+          <w:color w:val="000000"/>
+        </w:rPr>
+      </w:pPr>
+    </w:p>
+    <w:p>
+      <w:pPr>
+        <w:pStyle w:val="HTML-frformaterad"/>
+        <w:rPr>
+          <w:rFonts w:ascii="Consolas" w:hAnsi="Consolas" w:cs="Consolas"/>
+          <w:color w:val="000000"/>
+        </w:rPr>
+      </w:pPr>
+    </w:p>
+    <w:p>
+      <w:pPr>
+        <w:pStyle w:val="HTML-frformaterad"/>
+        <w:rPr>
+          <w:rFonts w:ascii="Consolas" w:hAnsi="Consolas" w:cs="Consolas"/>
+          <w:color w:val="000000"/>
+        </w:rPr>
+      </w:pPr>
+    </w:p>
+    <w:p>
+      <w:pPr>
+        <w:pStyle w:val="HTML-frformaterad"/>
+        <w:rPr>
+          <w:rFonts w:ascii="Consolas" w:hAnsi="Consolas" w:cs="Consolas"/>
+          <w:color w:val="000000"/>
+        </w:rPr>
+      </w:pPr>
+    </w:p>
+    <w:p>
+      <w:pPr>
+        <w:pStyle w:val="HTML-frformaterad"/>
+        <w:rPr>
+          <w:rFonts w:ascii="Consolas" w:hAnsi="Consolas" w:cs="Consolas"/>
+          <w:color w:val="000000"/>
+        </w:rPr>
+      </w:pPr>
+    </w:p>
+    <w:p>
+      <w:pPr>
+        <w:pStyle w:val="HTML-frformaterad"/>
+        <w:rPr>
+          <w:rFonts w:ascii="Consolas" w:hAnsi="Consolas" w:cs="Consolas"/>
+          <w:color w:val="000000"/>
+        </w:rPr>
+      </w:pPr>
+    </w:p>
+    <w:p>
+      <w:pPr>
+        <w:pStyle w:val="HTML-frformaterad"/>
+        <w:rPr>
+          <w:rFonts w:ascii="Consolas" w:hAnsi="Consolas" w:cs="Consolas"/>
+          <w:color w:val="000000"/>
+        </w:rPr>
+      </w:pPr>
+    </w:p>
+    <w:p>
+      <w:pPr>
+        <w:pStyle w:val="HTML-frformaterad"/>
+        <w:rPr>
+          <w:rFonts w:ascii="Consolas" w:hAnsi="Consolas" w:cs="Consolas"/>
+          <w:color w:val="000000"/>
+        </w:rPr>
+      </w:pPr>
+    </w:p>
+    <w:p>
+      <w:pPr>
+        <w:pStyle w:val="HTML-frformaterad"/>
+        <w:rPr>
+          <w:rFonts w:ascii="Consolas" w:hAnsi="Consolas" w:cs="Consolas"/>
+          <w:color w:val="000000"/>
+        </w:rPr>
+      </w:pPr>
+    </w:p>
+    <w:p>
+      <w:pPr>
+        <w:pStyle w:val="HTML-frformaterad"/>
+        <w:rPr>
+          <w:rFonts w:ascii="Consolas" w:hAnsi="Consolas" w:cs="Consolas"/>
+          <w:color w:val="000000"/>
+        </w:rPr>
+      </w:pPr>
+    </w:p>
+    <w:p>
+      <w:pPr>
+        <w:pStyle w:val="HTML-frformaterad"/>
+        <w:rPr>
+          <w:rFonts w:ascii="Consolas" w:hAnsi="Consolas" w:cs="Consolas"/>
+          <w:color w:val="000000"/>
+        </w:rPr>
+      </w:pPr>
+    </w:p>
+    <w:p>
+      <w:pPr>
+        <w:pStyle w:val="HTML-frformaterad"/>
+        <w:rPr>
+          <w:rFonts w:ascii="Consolas" w:hAnsi="Consolas" w:cs="Consolas"/>
+          <w:color w:val="000000"/>
+        </w:rPr>
+      </w:pPr>
+    </w:p>
+    <w:p>
+      <w:pPr>
+        <w:pStyle w:val="HTML-frformaterad"/>
+        <w:rPr>
+          <w:rFonts w:ascii="Consolas" w:hAnsi="Consolas" w:cs="Consolas"/>
+          <w:color w:val="000000"/>
+        </w:rPr>
+      </w:pPr>
+    </w:p>
+    <w:p>
+      <w:pPr>
+        <w:pStyle w:val="HTML-frformaterad"/>
+        <w:rPr>
+          <w:rFonts w:ascii="Consolas" w:hAnsi="Consolas" w:cs="Consolas"/>
+          <w:color w:val="000000"/>
+        </w:rPr>
+      </w:pPr>
+    </w:p>
+    <w:p>
+      <w:pPr>
+        <w:pStyle w:val="Underrubrik"/>
+      </w:pPr>
+      <w:r>
+        <w:lastRenderedPageBreak/>
+        <w:t>Klassen Corporation</w:t>
+      </w:r>
+    </w:p>
+    <w:p>
+      <w:pPr>
+        <w:autoSpaceDE w:val="0"/>
+        <w:autoSpaceDN w:val="0"/>
+        <w:adjustRightInd w:val="0"/>
+        <w:spacing w:after="0" w:line="240" w:lineRule="auto"/>
+        <w:rPr>
+          <w:rFonts w:ascii="Consolas" w:hAnsi="Consolas" w:cs="Consolas"/>
+          <w:sz w:val="20"/>
+          <w:szCs w:val="20"/>
+        </w:rPr>
+      </w:pPr>
+      <w:r>
+        <w:rPr>
+          <w:rFonts w:ascii="Consolas" w:hAnsi="Consolas" w:cs="Consolas"/>
+          <w:b/>
+          <w:bCs/>
+          <w:color w:val="7F0055"/>
+          <w:sz w:val="20"/>
+          <w:szCs w:val="20"/>
+        </w:rPr>
+        <w:t>private</w:t>
+      </w:r>
+      <w:r>
+        <w:rPr>
+          <w:rFonts w:ascii="Consolas" w:hAnsi="Consolas" w:cs="Consolas"/>
+          <w:color w:val="000000"/>
+          <w:sz w:val="20"/>
+          <w:szCs w:val="20"/>
+        </w:rPr>
+        <w:t xml:space="preserve"> </w:t>
+      </w:r>
+      <w:r>
+        <w:rPr>
+          <w:rFonts w:ascii="Consolas" w:hAnsi="Consolas" w:cs="Consolas"/>
+          <w:b/>
+          <w:bCs/>
+          <w:color w:val="7F0055"/>
+          <w:sz w:val="20"/>
+          <w:szCs w:val="20"/>
+        </w:rPr>
+        <w:t>int</w:t>
+      </w:r>
+      <w:r>
+        <w:rPr>
+          <w:rFonts w:ascii="Consolas" w:hAnsi="Consolas" w:cs="Consolas"/>
+          <w:color w:val="000000"/>
+          <w:sz w:val="20"/>
+          <w:szCs w:val="20"/>
+        </w:rPr>
+        <w:t xml:space="preserve"> </w:t>
+      </w:r>
+      <w:r>
+        <w:rPr>
+          <w:rFonts w:ascii="Consolas" w:hAnsi="Consolas" w:cs="Consolas"/>
+          <w:color w:val="0000C0"/>
+          <w:sz w:val="20"/>
+          <w:szCs w:val="20"/>
+        </w:rPr>
+        <w:t>clicks</w:t>
+      </w:r>
+      <w:r>
+        <w:rPr>
+          <w:rFonts w:ascii="Consolas" w:hAnsi="Consolas" w:cs="Consolas"/>
+          <w:color w:val="000000"/>
+          <w:sz w:val="20"/>
+          <w:szCs w:val="20"/>
+        </w:rPr>
+        <w:t>;</w:t>
+      </w:r>
+    </w:p>
+    <w:p>
+      <w:pPr>
+        <w:autoSpaceDE w:val="0"/>
+        <w:autoSpaceDN w:val="0"/>
+        <w:adjustRightInd w:val="0"/>
+        <w:spacing w:after="0" w:line="240" w:lineRule="auto"/>
+        <w:rPr>
+          <w:rFonts w:ascii="Consolas" w:hAnsi="Consolas" w:cs="Consolas"/>
+          <w:sz w:val="20"/>
+          <w:szCs w:val="20"/>
+        </w:rPr>
+      </w:pPr>
+      <w:r>
+        <w:rPr>
+          <w:rFonts w:ascii="Consolas" w:hAnsi="Consolas" w:cs="Consolas"/>
+          <w:b/>
+          <w:bCs/>
+          <w:color w:val="7F0055"/>
+          <w:sz w:val="20"/>
+          <w:szCs w:val="20"/>
+        </w:rPr>
+        <w:t>private</w:t>
+      </w:r>
+      <w:r>
+        <w:rPr>
+          <w:rFonts w:ascii="Consolas" w:hAnsi="Consolas" w:cs="Consolas"/>
+          <w:color w:val="000000"/>
+          <w:sz w:val="20"/>
+          <w:szCs w:val="20"/>
+        </w:rPr>
+        <w:t xml:space="preserve"> </w:t>
+      </w:r>
+      <w:r>
+        <w:rPr>
+          <w:rFonts w:ascii="Consolas" w:hAnsi="Consolas" w:cs="Consolas"/>
+          <w:b/>
+          <w:bCs/>
+          <w:color w:val="7F0055"/>
+          <w:sz w:val="20"/>
+          <w:szCs w:val="20"/>
+        </w:rPr>
+        <w:t>int</w:t>
+      </w:r>
+      <w:r>
+        <w:rPr>
+          <w:rFonts w:ascii="Consolas" w:hAnsi="Consolas" w:cs="Consolas"/>
+          <w:color w:val="000000"/>
+          <w:sz w:val="20"/>
+          <w:szCs w:val="20"/>
+        </w:rPr>
+        <w:t xml:space="preserve"> </w:t>
+      </w:r>
+      <w:r>
+        <w:rPr>
+          <w:rFonts w:ascii="Consolas" w:hAnsi="Consolas" w:cs="Consolas"/>
+          <w:color w:val="0000C0"/>
+          <w:sz w:val="20"/>
+          <w:szCs w:val="20"/>
+        </w:rPr>
+        <w:t>credits</w:t>
+      </w:r>
+      <w:r>
+        <w:rPr>
+          <w:rFonts w:ascii="Consolas" w:hAnsi="Consolas" w:cs="Consolas"/>
+          <w:color w:val="000000"/>
+          <w:sz w:val="20"/>
+          <w:szCs w:val="20"/>
+        </w:rPr>
+        <w:t>;</w:t>
+      </w:r>
+    </w:p>
+    <w:p>
+      <w:pPr>
+        <w:autoSpaceDE w:val="0"/>
+        <w:autoSpaceDN w:val="0"/>
+        <w:adjustRightInd w:val="0"/>
+        <w:spacing w:after="0" w:line="240" w:lineRule="auto"/>
+        <w:rPr>
+          <w:rFonts w:ascii="Consolas" w:hAnsi="Consolas" w:cs="Consolas"/>
+          <w:sz w:val="20"/>
+          <w:szCs w:val="20"/>
+        </w:rPr>
+      </w:pPr>
+      <w:r>
+        <w:rPr>
+          <w:rFonts w:ascii="Consolas" w:hAnsi="Consolas" w:cs="Consolas"/>
+          <w:b/>
+          <w:bCs/>
+          <w:color w:val="7F0055"/>
+          <w:sz w:val="20"/>
+          <w:szCs w:val="20"/>
+        </w:rPr>
+        <w:t>private</w:t>
+      </w:r>
+      <w:r>
+        <w:rPr>
+          <w:rFonts w:ascii="Consolas" w:hAnsi="Consolas" w:cs="Consolas"/>
+          <w:color w:val="000000"/>
+          <w:sz w:val="20"/>
+          <w:szCs w:val="20"/>
+        </w:rPr>
+        <w:t xml:space="preserve"> </w:t>
+      </w:r>
+      <w:r>
+        <w:rPr>
+          <w:rFonts w:ascii="Consolas" w:hAnsi="Consolas" w:cs="Consolas"/>
+          <w:b/>
+          <w:bCs/>
+          <w:color w:val="7F0055"/>
+          <w:sz w:val="20"/>
+          <w:szCs w:val="20"/>
+        </w:rPr>
+        <w:t>int</w:t>
+      </w:r>
+      <w:r>
+        <w:rPr>
+          <w:rFonts w:ascii="Consolas" w:hAnsi="Consolas" w:cs="Consolas"/>
+          <w:color w:val="000000"/>
+          <w:sz w:val="20"/>
+          <w:szCs w:val="20"/>
+        </w:rPr>
+        <w:t xml:space="preserve"> </w:t>
+      </w:r>
+      <w:r>
+        <w:rPr>
+          <w:rFonts w:ascii="Consolas" w:hAnsi="Consolas" w:cs="Consolas"/>
+          <w:color w:val="0000C0"/>
+          <w:sz w:val="20"/>
+          <w:szCs w:val="20"/>
+        </w:rPr>
+        <w:t>agendaPoints</w:t>
+      </w:r>
+      <w:r>
+        <w:rPr>
+          <w:rFonts w:ascii="Consolas" w:hAnsi="Consolas" w:cs="Consolas"/>
+          <w:color w:val="000000"/>
+          <w:sz w:val="20"/>
+          <w:szCs w:val="20"/>
+        </w:rPr>
+        <w:t>;</w:t>
+      </w:r>
+    </w:p>
+    <w:p>
+      <w:pPr>
+        <w:autoSpaceDE w:val="0"/>
+        <w:autoSpaceDN w:val="0"/>
+        <w:adjustRightInd w:val="0"/>
+        <w:spacing w:after="0" w:line="240" w:lineRule="auto"/>
+        <w:rPr>
+          <w:rFonts w:ascii="Consolas" w:hAnsi="Consolas" w:cs="Consolas"/>
+          <w:sz w:val="20"/>
+          <w:szCs w:val="20"/>
+        </w:rPr>
+      </w:pPr>
+      <w:r>
+        <w:rPr>
+          <w:rFonts w:ascii="Consolas" w:hAnsi="Consolas" w:cs="Consolas"/>
+          <w:b/>
+          <w:bCs/>
+          <w:color w:val="7F0055"/>
+          <w:sz w:val="20"/>
+          <w:szCs w:val="20"/>
+        </w:rPr>
+        <w:t>private</w:t>
+      </w:r>
+      <w:r>
+        <w:rPr>
+          <w:rFonts w:ascii="Consolas" w:hAnsi="Consolas" w:cs="Consolas"/>
+          <w:color w:val="000000"/>
+          <w:sz w:val="20"/>
+          <w:szCs w:val="20"/>
+        </w:rPr>
+        <w:t xml:space="preserve"> </w:t>
+      </w:r>
+      <w:r>
+        <w:rPr>
+          <w:rFonts w:ascii="Consolas" w:hAnsi="Consolas" w:cs="Consolas"/>
+          <w:b/>
+          <w:bCs/>
+          <w:color w:val="7F0055"/>
+          <w:sz w:val="20"/>
+          <w:szCs w:val="20"/>
+        </w:rPr>
+        <w:t>int</w:t>
+      </w:r>
+      <w:r>
+        <w:rPr>
+          <w:rFonts w:ascii="Consolas" w:hAnsi="Consolas" w:cs="Consolas"/>
+          <w:color w:val="000000"/>
+          <w:sz w:val="20"/>
+          <w:szCs w:val="20"/>
+        </w:rPr>
+        <w:t xml:space="preserve"> </w:t>
+      </w:r>
+      <w:r>
+        <w:rPr>
+          <w:rFonts w:ascii="Consolas" w:hAnsi="Consolas" w:cs="Consolas"/>
+          <w:color w:val="0000C0"/>
+          <w:sz w:val="20"/>
+          <w:szCs w:val="20"/>
+        </w:rPr>
+        <w:t>maxHandSize</w:t>
+      </w:r>
+      <w:r>
+        <w:rPr>
+          <w:rFonts w:ascii="Consolas" w:hAnsi="Consolas" w:cs="Consolas"/>
+          <w:color w:val="000000"/>
+          <w:sz w:val="20"/>
+          <w:szCs w:val="20"/>
+        </w:rPr>
+        <w:t>;</w:t>
+      </w:r>
+    </w:p>
+    <w:p>
+      <w:pPr>
+        <w:autoSpaceDE w:val="0"/>
+        <w:autoSpaceDN w:val="0"/>
+        <w:adjustRightInd w:val="0"/>
+        <w:spacing w:after="0" w:line="240" w:lineRule="auto"/>
+        <w:rPr>
+          <w:rFonts w:ascii="Consolas" w:hAnsi="Consolas" w:cs="Consolas"/>
+          <w:sz w:val="20"/>
+          <w:szCs w:val="20"/>
+        </w:rPr>
+      </w:pPr>
+    </w:p>
+    <w:p>
+      <w:pPr>
+        <w:autoSpaceDE w:val="0"/>
+        <w:autoSpaceDN w:val="0"/>
+        <w:adjustRightInd w:val="0"/>
+        <w:spacing w:after="0" w:line="240" w:lineRule="auto"/>
+        <w:rPr>
+          <w:rFonts w:ascii="Consolas" w:hAnsi="Consolas" w:cs="Consolas"/>
+          <w:sz w:val="20"/>
+          <w:szCs w:val="20"/>
+        </w:rPr>
+      </w:pPr>
+      <w:r>
+        <w:rPr>
+          <w:rFonts w:ascii="Consolas" w:hAnsi="Consolas" w:cs="Consolas"/>
+          <w:b/>
+          <w:bCs/>
+          <w:color w:val="7F0055"/>
+          <w:sz w:val="20"/>
+          <w:szCs w:val="20"/>
+        </w:rPr>
+        <w:t>private</w:t>
+      </w:r>
+      <w:r>
+        <w:rPr>
+          <w:rFonts w:ascii="Consolas" w:hAnsi="Consolas" w:cs="Consolas"/>
+          <w:color w:val="000000"/>
+          <w:sz w:val="20"/>
+          <w:szCs w:val="20"/>
+        </w:rPr>
+        <w:t xml:space="preserve"> </w:t>
+      </w:r>
+      <w:r>
+        <w:rPr>
+          <w:rFonts w:ascii="Consolas" w:hAnsi="Consolas" w:cs="Consolas"/>
+          <w:b/>
+          <w:bCs/>
+          <w:color w:val="7F0055"/>
+          <w:sz w:val="20"/>
+          <w:szCs w:val="20"/>
+        </w:rPr>
+        <w:t>boolean</w:t>
+      </w:r>
+      <w:r>
+        <w:rPr>
+          <w:rFonts w:ascii="Consolas" w:hAnsi="Consolas" w:cs="Consolas"/>
+          <w:color w:val="000000"/>
+          <w:sz w:val="20"/>
+          <w:szCs w:val="20"/>
+        </w:rPr>
+        <w:t xml:space="preserve"> </w:t>
+      </w:r>
+      <w:r>
+        <w:rPr>
+          <w:rFonts w:ascii="Consolas" w:hAnsi="Consolas" w:cs="Consolas"/>
+          <w:color w:val="0000C0"/>
+          <w:sz w:val="20"/>
+          <w:szCs w:val="20"/>
+        </w:rPr>
+        <w:t>winner</w:t>
+      </w:r>
+      <w:r>
+        <w:rPr>
+          <w:rFonts w:ascii="Consolas" w:hAnsi="Consolas" w:cs="Consolas"/>
+          <w:color w:val="000000"/>
+          <w:sz w:val="20"/>
+          <w:szCs w:val="20"/>
+        </w:rPr>
+        <w:t xml:space="preserve"> = </w:t>
+      </w:r>
+      <w:r>
+        <w:rPr>
+          <w:rFonts w:ascii="Consolas" w:hAnsi="Consolas" w:cs="Consolas"/>
+          <w:b/>
+          <w:bCs/>
+          <w:color w:val="7F0055"/>
+          <w:sz w:val="20"/>
+          <w:szCs w:val="20"/>
+        </w:rPr>
+        <w:t>false</w:t>
+      </w:r>
+      <w:r>
+        <w:rPr>
+          <w:rFonts w:ascii="Consolas" w:hAnsi="Consolas" w:cs="Consolas"/>
+          <w:color w:val="000000"/>
+          <w:sz w:val="20"/>
+          <w:szCs w:val="20"/>
+        </w:rPr>
+        <w:t>;</w:t>
+      </w:r>
+    </w:p>
+    <w:p>
+      <w:pPr>
+        <w:autoSpaceDE w:val="0"/>
+        <w:autoSpaceDN w:val="0"/>
+        <w:adjustRightInd w:val="0"/>
+        <w:spacing w:after="0" w:line="240" w:lineRule="auto"/>
+        <w:rPr>
+          <w:rFonts w:ascii="Consolas" w:hAnsi="Consolas" w:cs="Consolas"/>
+          <w:sz w:val="20"/>
+          <w:szCs w:val="20"/>
+        </w:rPr>
+      </w:pPr>
+      <w:r>
+        <w:rPr>
+          <w:rFonts w:ascii="Consolas" w:hAnsi="Consolas" w:cs="Consolas"/>
+          <w:b/>
+          <w:bCs/>
+          <w:color w:val="7F0055"/>
+          <w:sz w:val="20"/>
+          <w:szCs w:val="20"/>
+        </w:rPr>
+        <w:t>private</w:t>
+      </w:r>
+      <w:r>
+        <w:rPr>
+          <w:rFonts w:ascii="Consolas" w:hAnsi="Consolas" w:cs="Consolas"/>
+          <w:color w:val="000000"/>
+          <w:sz w:val="20"/>
+          <w:szCs w:val="20"/>
+        </w:rPr>
+        <w:t xml:space="preserve"> </w:t>
+      </w:r>
+      <w:r>
+        <w:rPr>
+          <w:rFonts w:ascii="Consolas" w:hAnsi="Consolas" w:cs="Consolas"/>
+          <w:b/>
+          <w:bCs/>
+          <w:color w:val="7F0055"/>
+          <w:sz w:val="20"/>
+          <w:szCs w:val="20"/>
+        </w:rPr>
+        <w:t>boolean</w:t>
+      </w:r>
+      <w:r>
+        <w:rPr>
+          <w:rFonts w:ascii="Consolas" w:hAnsi="Consolas" w:cs="Consolas"/>
+          <w:color w:val="000000"/>
+          <w:sz w:val="20"/>
+          <w:szCs w:val="20"/>
+        </w:rPr>
+        <w:t xml:space="preserve"> </w:t>
+      </w:r>
+      <w:r>
+        <w:rPr>
+          <w:rFonts w:ascii="Consolas" w:hAnsi="Consolas" w:cs="Consolas"/>
+          <w:color w:val="0000C0"/>
+          <w:sz w:val="20"/>
+          <w:szCs w:val="20"/>
+        </w:rPr>
+        <w:t>turnOver</w:t>
+      </w:r>
+      <w:r>
+        <w:rPr>
+          <w:rFonts w:ascii="Consolas" w:hAnsi="Consolas" w:cs="Consolas"/>
+          <w:color w:val="000000"/>
+          <w:sz w:val="20"/>
+          <w:szCs w:val="20"/>
+        </w:rPr>
+        <w:t xml:space="preserve"> = </w:t>
+      </w:r>
+      <w:r>
+        <w:rPr>
+          <w:rFonts w:ascii="Consolas" w:hAnsi="Consolas" w:cs="Consolas"/>
+          <w:b/>
+          <w:bCs/>
+          <w:color w:val="7F0055"/>
+          <w:sz w:val="20"/>
+          <w:szCs w:val="20"/>
+        </w:rPr>
+        <w:t>false</w:t>
+      </w:r>
+      <w:r>
+        <w:rPr>
+          <w:rFonts w:ascii="Consolas" w:hAnsi="Consolas" w:cs="Consolas"/>
+          <w:color w:val="000000"/>
+          <w:sz w:val="20"/>
+          <w:szCs w:val="20"/>
+        </w:rPr>
+        <w:t>;</w:t>
+      </w:r>
+    </w:p>
+    <w:p>
+      <w:pPr>
+        <w:autoSpaceDE w:val="0"/>
+        <w:autoSpaceDN w:val="0"/>
+        <w:adjustRightInd w:val="0"/>
+        <w:spacing w:after="0" w:line="240" w:lineRule="auto"/>
+        <w:rPr>
+          <w:rFonts w:ascii="Consolas" w:hAnsi="Consolas" w:cs="Consolas"/>
+          <w:sz w:val="20"/>
+          <w:szCs w:val="20"/>
+        </w:rPr>
+      </w:pPr>
+      <w:r>
+        <w:rPr>
+          <w:rFonts w:ascii="Consolas" w:hAnsi="Consolas" w:cs="Consolas"/>
+          <w:color w:val="000000"/>
+          <w:sz w:val="20"/>
+          <w:szCs w:val="20"/>
+        </w:rPr>
+        <w:tab/>
+      </w:r>
+    </w:p>
+    <w:p>
+      <w:pPr>
+        <w:autoSpaceDE w:val="0"/>
+        <w:autoSpaceDN w:val="0"/>
+        <w:adjustRightInd w:val="0"/>
+        <w:spacing w:after="0" w:line="240" w:lineRule="auto"/>
+        <w:rPr>
+          <w:rFonts w:ascii="Consolas" w:hAnsi="Consolas" w:cs="Consolas"/>
+          <w:sz w:val="20"/>
+          <w:szCs w:val="20"/>
+        </w:rPr>
+      </w:pPr>
+      <w:r>
+        <w:rPr>
+          <w:rFonts w:ascii="Consolas" w:hAnsi="Consolas" w:cs="Consolas"/>
+          <w:b/>
+          <w:bCs/>
+          <w:color w:val="7F0055"/>
+          <w:sz w:val="20"/>
+          <w:szCs w:val="20"/>
+        </w:rPr>
+        <w:t>private</w:t>
+      </w:r>
+      <w:r>
+        <w:rPr>
+          <w:rFonts w:ascii="Consolas" w:hAnsi="Consolas" w:cs="Consolas"/>
+          <w:color w:val="000000"/>
+          <w:sz w:val="20"/>
+          <w:szCs w:val="20"/>
+        </w:rPr>
+        <w:t xml:space="preserve"> </w:t>
+      </w:r>
+      <w:r>
+        <w:rPr>
+          <w:rFonts w:ascii="Consolas" w:hAnsi="Consolas" w:cs="Consolas"/>
+          <w:color w:val="000000"/>
+          <w:sz w:val="20"/>
+          <w:szCs w:val="20"/>
+        </w:rPr>
+        <w:t>Deck</w:t>
+      </w:r>
+      <w:r>
+        <w:rPr>
+          <w:rFonts w:ascii="Consolas" w:hAnsi="Consolas" w:cs="Consolas"/>
+          <w:color w:val="000000"/>
+          <w:sz w:val="20"/>
+          <w:szCs w:val="20"/>
+        </w:rPr>
+        <w:t xml:space="preserve"> </w:t>
+      </w:r>
+      <w:r>
+        <w:rPr>
+          <w:rFonts w:ascii="Consolas" w:hAnsi="Consolas" w:cs="Consolas"/>
+          <w:color w:val="0000C0"/>
+          <w:sz w:val="20"/>
+          <w:szCs w:val="20"/>
+          <w:u w:val="single"/>
+        </w:rPr>
+        <w:t>deckList</w:t>
+      </w:r>
+      <w:r>
+        <w:rPr>
+          <w:rFonts w:ascii="Consolas" w:hAnsi="Consolas" w:cs="Consolas"/>
+          <w:color w:val="000000"/>
+          <w:sz w:val="20"/>
+          <w:szCs w:val="20"/>
+        </w:rPr>
+        <w:t xml:space="preserve"> = </w:t>
+      </w:r>
+      <w:r>
+        <w:rPr>
+          <w:rFonts w:ascii="Consolas" w:hAnsi="Consolas" w:cs="Consolas"/>
+          <w:b/>
+          <w:bCs/>
+          <w:color w:val="7F0055"/>
+          <w:sz w:val="20"/>
+          <w:szCs w:val="20"/>
+        </w:rPr>
+        <w:t>new</w:t>
+      </w:r>
+      <w:r>
+        <w:rPr>
+          <w:rFonts w:ascii="Consolas" w:hAnsi="Consolas" w:cs="Consolas"/>
+          <w:color w:val="000000"/>
+          <w:sz w:val="20"/>
+          <w:szCs w:val="20"/>
+        </w:rPr>
+        <w:t xml:space="preserve"> ArrayList&lt;&gt;();</w:t>
+      </w:r>
+    </w:p>
+    <w:p>
+      <w:pPr>
+        <w:autoSpaceDE w:val="0"/>
+        <w:autoSpaceDN w:val="0"/>
+        <w:adjustRightInd w:val="0"/>
+        <w:spacing w:after="0" w:line="240" w:lineRule="auto"/>
+        <w:rPr>
+          <w:rFonts w:ascii="Consolas" w:hAnsi="Consolas" w:cs="Consolas"/>
+          <w:sz w:val="20"/>
+          <w:szCs w:val="20"/>
+        </w:rPr>
+      </w:pPr>
+      <w:r>
+        <w:rPr>
+          <w:rFonts w:ascii="Consolas" w:hAnsi="Consolas" w:cs="Consolas"/>
+          <w:b/>
+          <w:bCs/>
+          <w:color w:val="7F0055"/>
+          <w:sz w:val="20"/>
+          <w:szCs w:val="20"/>
+        </w:rPr>
+        <w:t>private</w:t>
+      </w:r>
+      <w:r>
+        <w:rPr>
+          <w:rFonts w:ascii="Consolas" w:hAnsi="Consolas" w:cs="Consolas"/>
+          <w:color w:val="000000"/>
+          <w:sz w:val="20"/>
+          <w:szCs w:val="20"/>
+        </w:rPr>
+        <w:t xml:space="preserve"> ArrayList&lt;Card&gt; </w:t>
+      </w:r>
+      <w:r>
+        <w:rPr>
+          <w:rFonts w:ascii="Consolas" w:hAnsi="Consolas" w:cs="Consolas"/>
+          <w:color w:val="0000C0"/>
+          <w:sz w:val="20"/>
+          <w:szCs w:val="20"/>
+        </w:rPr>
+        <w:t>researchAndDevelopment</w:t>
+      </w:r>
+      <w:r>
+        <w:rPr>
+          <w:rFonts w:ascii="Consolas" w:hAnsi="Consolas" w:cs="Consolas"/>
+          <w:color w:val="000000"/>
+          <w:sz w:val="20"/>
+          <w:szCs w:val="20"/>
+        </w:rPr>
+        <w:t xml:space="preserve"> = </w:t>
+      </w:r>
+      <w:r>
+        <w:rPr>
+          <w:rFonts w:ascii="Consolas" w:hAnsi="Consolas" w:cs="Consolas"/>
+          <w:b/>
+          <w:bCs/>
+          <w:color w:val="7F0055"/>
+          <w:sz w:val="20"/>
+          <w:szCs w:val="20"/>
+        </w:rPr>
+        <w:t>new</w:t>
+      </w:r>
+      <w:r>
+        <w:rPr>
+          <w:rFonts w:ascii="Consolas" w:hAnsi="Consolas" w:cs="Consolas"/>
+          <w:color w:val="000000"/>
+          <w:sz w:val="20"/>
+          <w:szCs w:val="20"/>
+        </w:rPr>
+        <w:t xml:space="preserve"> ArrayList&lt;&gt;();</w:t>
+      </w:r>
+    </w:p>
+    <w:p>
+      <w:pPr>
+        <w:autoSpaceDE w:val="0"/>
+        <w:autoSpaceDN w:val="0"/>
+        <w:adjustRightInd w:val="0"/>
+        <w:spacing w:after="0" w:line="240" w:lineRule="auto"/>
+        <w:rPr>
+          <w:rFonts w:ascii="Consolas" w:hAnsi="Consolas" w:cs="Consolas"/>
+          <w:sz w:val="20"/>
+          <w:szCs w:val="20"/>
+        </w:rPr>
+      </w:pPr>
+      <w:r>
+        <w:rPr>
+          <w:rFonts w:ascii="Consolas" w:hAnsi="Consolas" w:cs="Consolas"/>
+          <w:b/>
+          <w:bCs/>
+          <w:color w:val="7F0055"/>
+          <w:sz w:val="20"/>
+          <w:szCs w:val="20"/>
+        </w:rPr>
+        <w:t>private</w:t>
+      </w:r>
+      <w:r>
+        <w:rPr>
+          <w:rFonts w:ascii="Consolas" w:hAnsi="Consolas" w:cs="Consolas"/>
+          <w:color w:val="000000"/>
+          <w:sz w:val="20"/>
+          <w:szCs w:val="20"/>
+        </w:rPr>
+        <w:t xml:space="preserve"> ArrayList&lt;Card&gt; </w:t>
+      </w:r>
+      <w:r>
+        <w:rPr>
+          <w:rFonts w:ascii="Consolas" w:hAnsi="Consolas" w:cs="Consolas"/>
+          <w:color w:val="0000C0"/>
+          <w:sz w:val="20"/>
+          <w:szCs w:val="20"/>
+        </w:rPr>
+        <w:t>HQ</w:t>
+      </w:r>
+      <w:r>
+        <w:rPr>
+          <w:rFonts w:ascii="Consolas" w:hAnsi="Consolas" w:cs="Consolas"/>
+          <w:color w:val="000000"/>
+          <w:sz w:val="20"/>
+          <w:szCs w:val="20"/>
+        </w:rPr>
+        <w:t xml:space="preserve"> = </w:t>
+      </w:r>
+      <w:r>
+        <w:rPr>
+          <w:rFonts w:ascii="Consolas" w:hAnsi="Consolas" w:cs="Consolas"/>
+          <w:b/>
+          <w:bCs/>
+          <w:color w:val="7F0055"/>
+          <w:sz w:val="20"/>
+          <w:szCs w:val="20"/>
+        </w:rPr>
+        <w:t>new</w:t>
+      </w:r>
+      <w:r>
+        <w:rPr>
+          <w:rFonts w:ascii="Consolas" w:hAnsi="Consolas" w:cs="Consolas"/>
+          <w:color w:val="000000"/>
+          <w:sz w:val="20"/>
+          <w:szCs w:val="20"/>
+        </w:rPr>
+        <w:t xml:space="preserve"> ArrayList&lt;&gt;();</w:t>
+      </w:r>
+    </w:p>
+    <w:p>
+      <w:pPr>
+        <w:rPr>
+          <w:rFonts w:ascii="Consolas" w:hAnsi="Consolas" w:cs="Consolas"/>
+          <w:color w:val="000000"/>
+          <w:sz w:val="20"/>
+          <w:szCs w:val="20"/>
+        </w:rPr>
+      </w:pPr>
+      <w:r>
+        <w:rPr>
+          <w:rFonts w:ascii="Consolas" w:hAnsi="Consolas" w:cs="Consolas"/>
+          <w:b/>
+          <w:bCs/>
+          <w:color w:val="7F0055"/>
+          <w:sz w:val="20"/>
+          <w:szCs w:val="20"/>
+        </w:rPr>
+        <w:t>private</w:t>
+      </w:r>
+      <w:r>
+        <w:rPr>
+          <w:rFonts w:ascii="Consolas" w:hAnsi="Consolas" w:cs="Consolas"/>
+          <w:color w:val="000000"/>
+          <w:sz w:val="20"/>
+          <w:szCs w:val="20"/>
+        </w:rPr>
+        <w:t xml:space="preserve"> ArrayList&lt;Card&gt; </w:t>
+      </w:r>
+      <w:r>
+        <w:rPr>
+          <w:rFonts w:ascii="Consolas" w:hAnsi="Consolas" w:cs="Consolas"/>
+          <w:color w:val="0000C0"/>
+          <w:sz w:val="20"/>
+          <w:szCs w:val="20"/>
+          <w:u w:val="single"/>
+        </w:rPr>
+        <w:t>archives</w:t>
+      </w:r>
+      <w:r>
+        <w:rPr>
+          <w:rFonts w:ascii="Consolas" w:hAnsi="Consolas" w:cs="Consolas"/>
+          <w:color w:val="000000"/>
+          <w:sz w:val="20"/>
+          <w:szCs w:val="20"/>
+        </w:rPr>
+        <w:t xml:space="preserve"> = </w:t>
+      </w:r>
+      <w:r>
+        <w:rPr>
+          <w:rFonts w:ascii="Consolas" w:hAnsi="Consolas" w:cs="Consolas"/>
+          <w:b/>
+          <w:bCs/>
+          <w:color w:val="7F0055"/>
+          <w:sz w:val="20"/>
+          <w:szCs w:val="20"/>
+        </w:rPr>
+        <w:t>new</w:t>
+      </w:r>
+      <w:r>
+        <w:rPr>
+          <w:rFonts w:ascii="Consolas" w:hAnsi="Consolas" w:cs="Consolas"/>
+          <w:color w:val="000000"/>
+          <w:sz w:val="20"/>
+          <w:szCs w:val="20"/>
+        </w:rPr>
+        <w:t xml:space="preserve"> ArrayList&lt;&gt;();</w:t>
+      </w:r>
+    </w:p>
+    <w:p>
+      <w:pPr>
+        <w:rPr>
+          <w:rFonts w:ascii="Consolas" w:hAnsi="Consolas" w:cs="Consolas"/>
+          <w:color w:val="000000"/>
+          <w:sz w:val="20"/>
+          <w:szCs w:val="20"/>
+        </w:rPr>
+      </w:pPr>
+    </w:p>
+    <w:p>
+      <w:pPr>
+        <w:rPr>
+          <w:rFonts w:ascii="Consolas" w:hAnsi="Consolas" w:cs="Consolas"/>
+          <w:color w:val="000000"/>
+          <w:sz w:val="20"/>
+          <w:szCs w:val="20"/>
+        </w:rPr>
+      </w:pPr>
+      <w:r>
+        <w:rPr>
+          <w:rFonts w:ascii="Consolas" w:hAnsi="Consolas" w:cs="Consolas"/>
+          <w:color w:val="000000"/>
+          <w:sz w:val="20"/>
+          <w:szCs w:val="20"/>
+        </w:rPr>
+        <w:t>Clicks måste vara mellan 0 och 3. Skall alltid börja på 3 vid start av varje tur.</w:t>
+      </w:r>
+      <w:r>
+        <w:rPr>
+          <w:rFonts w:ascii="Consolas" w:hAnsi="Consolas" w:cs="Consolas"/>
+          <w:color w:val="000000"/>
+          <w:sz w:val="20"/>
+          <w:szCs w:val="20"/>
+        </w:rPr>
+        <w:t xml:space="preserve"> Vid varje action som Corporation gör, skall clicks minskas med 1.</w:t>
+      </w:r>
+      <w:r>
+        <w:rPr>
+          <w:rFonts w:ascii="Consolas" w:hAnsi="Consolas" w:cs="Consolas"/>
+          <w:color w:val="000000"/>
+          <w:sz w:val="20"/>
+          <w:szCs w:val="20"/>
+        </w:rPr>
+        <w:t>Vid 0 click är turen slut.</w:t>
+      </w:r>
       <w:bookmarkStart w:id="0" w:name="_GoBack"/>
       <w:bookmarkEnd w:id="0"/>
     </w:p>
     <w:p>
       <w:pPr>
-        <w:pStyle w:val="HTML-frformaterad"/>
-        <w:rPr>
-          <w:color w:val="000000"/>
-        </w:rPr>
-      </w:pPr>
-      <w:proofErr w:type="spellStart"/>
-      <w:r>
-        <w:rPr>
-          <w:rFonts w:ascii="Consolas" w:hAnsi="Consolas" w:cs="Consolas"/>
-          <w:color w:val="000000"/>
-        </w:rPr>
-        <w:t>Quantity</w:t>
-      </w:r>
-      <w:proofErr w:type="spellEnd"/>
-      <w:r>
-        <w:rPr>
-          <w:rFonts w:ascii="Consolas" w:hAnsi="Consolas" w:cs="Consolas"/>
-          <w:color w:val="000000"/>
-        </w:rPr>
-        <w:t xml:space="preserve"> måste vara mellan 1 och 3.</w:t>
-      </w:r>
-    </w:p>
-    <w:p>
-      <w:pPr>
-        <w:rPr>
-          <w:rFonts w:ascii="Consolas" w:hAnsi="Consolas" w:cs="Consolas"/>
-          <w:color w:val="000000"/>
-          <w:sz w:val="20"/>
-          <w:szCs w:val="20"/>
-        </w:rPr>
-      </w:pPr>
+        <w:rPr>
+          <w:rFonts w:ascii="Consolas" w:hAnsi="Consolas" w:cs="Consolas"/>
+          <w:color w:val="000000"/>
+          <w:sz w:val="20"/>
+          <w:szCs w:val="20"/>
+        </w:rPr>
+      </w:pPr>
+      <w:r>
+        <w:rPr>
+          <w:rFonts w:ascii="Consolas" w:hAnsi="Consolas" w:cs="Consolas"/>
+          <w:color w:val="000000"/>
+          <w:sz w:val="20"/>
+          <w:szCs w:val="20"/>
+        </w:rPr>
+        <w:t>Credits måste vara ett positivt tal. Skall alltid börja som 5 vid start av en match.</w:t>
+      </w:r>
+      <w:r>
+        <w:rPr>
+          <w:rFonts w:ascii="Consolas" w:hAnsi="Consolas" w:cs="Consolas"/>
+          <w:color w:val="000000"/>
+          <w:sz w:val="20"/>
+          <w:szCs w:val="20"/>
+        </w:rPr>
+        <w:t xml:space="preserve"> Credits skall kunna öka och minskas.</w:t>
+      </w:r>
+    </w:p>
+    <w:p>
+      <w:pPr>
+        <w:rPr>
+          <w:rFonts w:ascii="Consolas" w:hAnsi="Consolas" w:cs="Consolas"/>
+          <w:color w:val="000000"/>
+          <w:sz w:val="20"/>
+          <w:szCs w:val="20"/>
+        </w:rPr>
+      </w:pPr>
+      <w:r>
+        <w:rPr>
+          <w:rFonts w:ascii="Consolas" w:hAnsi="Consolas" w:cs="Consolas"/>
+          <w:color w:val="000000"/>
+          <w:sz w:val="20"/>
+          <w:szCs w:val="20"/>
+        </w:rPr>
+        <w:t>agendaPoints måste vara positivt tal. Skall alltid börja som 0 vid start av en match.</w:t>
+      </w:r>
+      <w:r>
+        <w:rPr>
+          <w:rFonts w:ascii="Consolas" w:hAnsi="Consolas" w:cs="Consolas"/>
+          <w:color w:val="000000"/>
+          <w:sz w:val="20"/>
+          <w:szCs w:val="20"/>
+        </w:rPr>
+        <w:t xml:space="preserve"> agendaPoints skall endast kunna ökas, vid 7 eller mer agendaPoints har spelaren vunnit.</w:t>
+      </w:r>
+    </w:p>
+    <w:p>
+      <w:pPr>
+        <w:rPr>
+          <w:rFonts w:ascii="Consolas" w:hAnsi="Consolas" w:cs="Consolas"/>
+          <w:color w:val="000000"/>
+          <w:sz w:val="20"/>
+          <w:szCs w:val="20"/>
+        </w:rPr>
+      </w:pPr>
+      <w:r>
+        <w:rPr>
+          <w:rFonts w:ascii="Consolas" w:hAnsi="Consolas" w:cs="Consolas"/>
+          <w:color w:val="000000"/>
+          <w:sz w:val="20"/>
+          <w:szCs w:val="20"/>
+        </w:rPr>
+        <w:t>Winner börjar som false. turnOver börjar som false.</w:t>
+      </w:r>
+    </w:p>
+    <w:p>
+      <w:pPr>
+        <w:rPr>
+          <w:rFonts w:ascii="Consolas" w:hAnsi="Consolas" w:cs="Consolas"/>
+          <w:color w:val="000000"/>
+          <w:sz w:val="20"/>
+          <w:szCs w:val="20"/>
+        </w:rPr>
+      </w:pPr>
+      <w:r>
+        <w:rPr>
+          <w:rFonts w:ascii="Consolas" w:hAnsi="Consolas" w:cs="Consolas"/>
+          <w:color w:val="000000"/>
+          <w:sz w:val="20"/>
+          <w:szCs w:val="20"/>
+        </w:rPr>
+        <w:t>Vid början av en match skall alla korten i deckList finnas i researchAndDevelopment. När kort dras från researchAndDevelopment skall kortet läggas i HQ och raderas ur researchAndDevelopment.</w:t>
+      </w:r>
+      <w:r>
+        <w:rPr>
+          <w:rFonts w:ascii="Consolas" w:hAnsi="Consolas" w:cs="Consolas"/>
+          <w:color w:val="000000"/>
+          <w:sz w:val="20"/>
+          <w:szCs w:val="20"/>
+        </w:rPr>
+        <w:t xml:space="preserve"> </w:t>
+      </w:r>
+    </w:p>
+    <w:p>
+      <w:pPr>
+        <w:rPr>
+          <w:rFonts w:ascii="Consolas" w:hAnsi="Consolas" w:cs="Consolas"/>
+          <w:color w:val="000000"/>
+          <w:sz w:val="20"/>
+          <w:szCs w:val="20"/>
+        </w:rPr>
+      </w:pPr>
+      <w:r>
+        <w:rPr>
+          <w:rFonts w:ascii="Consolas" w:hAnsi="Consolas" w:cs="Consolas"/>
+          <w:color w:val="000000"/>
+          <w:sz w:val="20"/>
+          <w:szCs w:val="20"/>
+        </w:rPr>
+        <w:t>Archives är en tom ArrayList i början av varje match. När kort läggs i Archives från HQ eller researchAndDevelopment så skall de raderas ur sin tidigare ArrayList.</w:t>
+      </w:r>
     </w:p>
     <w:sectPr>
       <w:pgSz w:w="11906" w:h="16838"/>

</xml_diff>

<commit_message>
Uppdaterat kravspec med krav för Runnerkort, Corpkort samt Runner och Corporation
</commit_message>
<xml_diff>
--- a/Kravspecifikation.docx
+++ b/Kravspecifikation.docx
@@ -4,15 +4,10 @@
   <w:body>
     <w:p>
       <w:pPr>
-        <w:pStyle w:val="Underrubrik"/>
-      </w:pPr>
-      <w:r>
-        <w:t>Klassen Card</w:t>
-      </w:r>
-    </w:p>
-    <w:p>
-      <w:r>
-        <w:t>Variabler:</w:t>
+        <w:pStyle w:val="Rubrik1"/>
+      </w:pPr>
+      <w:r>
+        <w:t>CARD</w:t>
       </w:r>
     </w:p>
     <w:p>
@@ -1411,6 +1406,149 @@
     </w:p>
     <w:p>
       <w:pPr>
+        <w:pStyle w:val="Underrubrik"/>
+      </w:pPr>
+    </w:p>
+    <w:p>
+      <w:pPr>
+        <w:pStyle w:val="Underrubrik"/>
+      </w:pPr>
+      <w:r>
+        <w:t>Corp</w:t>
+      </w:r>
+    </w:p>
+    <w:p>
+      <w:pPr>
+        <w:rPr>
+          <w:b/>
+          <w:sz w:val="24"/>
+          <w:szCs w:val="24"/>
+        </w:rPr>
+      </w:pPr>
+      <w:r>
+        <w:rPr>
+          <w:b/>
+          <w:sz w:val="24"/>
+          <w:szCs w:val="24"/>
+        </w:rPr>
+        <w:t>Identity</w:t>
+      </w:r>
+    </w:p>
+    <w:p>
+      <w:pPr>
+        <w:rPr>
+          <w:b/>
+        </w:rPr>
+      </w:pPr>
+    </w:p>
+    <w:p>
+      <w:pPr>
+        <w:rPr>
+          <w:b/>
+          <w:sz w:val="24"/>
+          <w:szCs w:val="24"/>
+        </w:rPr>
+      </w:pPr>
+      <w:r>
+        <w:rPr>
+          <w:b/>
+          <w:sz w:val="24"/>
+          <w:szCs w:val="24"/>
+        </w:rPr>
+        <w:t>Operation</w:t>
+      </w:r>
+    </w:p>
+    <w:p>
+      <w:pPr>
+        <w:rPr>
+          <w:b/>
+          <w:sz w:val="24"/>
+          <w:szCs w:val="24"/>
+        </w:rPr>
+      </w:pPr>
+    </w:p>
+    <w:p>
+      <w:pPr>
+        <w:rPr>
+          <w:b/>
+          <w:sz w:val="24"/>
+          <w:szCs w:val="24"/>
+        </w:rPr>
+      </w:pPr>
+      <w:r>
+        <w:rPr>
+          <w:b/>
+          <w:sz w:val="24"/>
+          <w:szCs w:val="24"/>
+        </w:rPr>
+        <w:t>Agenda</w:t>
+      </w:r>
+    </w:p>
+    <w:p>
+      <w:pPr>
+        <w:rPr>
+          <w:b/>
+          <w:sz w:val="24"/>
+          <w:szCs w:val="24"/>
+        </w:rPr>
+      </w:pPr>
+    </w:p>
+    <w:p>
+      <w:pPr>
+        <w:rPr>
+          <w:b/>
+          <w:sz w:val="24"/>
+          <w:szCs w:val="24"/>
+        </w:rPr>
+      </w:pPr>
+      <w:r>
+        <w:rPr>
+          <w:b/>
+          <w:sz w:val="24"/>
+          <w:szCs w:val="24"/>
+        </w:rPr>
+        <w:t>Ice</w:t>
+      </w:r>
+      <w:bookmarkStart w:id="0" w:name="_GoBack"/>
+      <w:bookmarkEnd w:id="0"/>
+    </w:p>
+    <w:p>
+      <w:pPr>
+        <w:rPr>
+          <w:b/>
+          <w:sz w:val="24"/>
+          <w:szCs w:val="24"/>
+        </w:rPr>
+      </w:pPr>
+      <w:r>
+        <w:rPr>
+          <w:b/>
+          <w:sz w:val="24"/>
+          <w:szCs w:val="24"/>
+        </w:rPr>
+        <w:t>Upgrades</w:t>
+      </w:r>
+    </w:p>
+    <w:p>
+      <w:pPr>
+        <w:rPr>
+          <w:b/>
+          <w:sz w:val="24"/>
+          <w:szCs w:val="24"/>
+        </w:rPr>
+      </w:pPr>
+      <w:r>
+        <w:rPr>
+          <w:b/>
+          <w:sz w:val="24"/>
+          <w:szCs w:val="24"/>
+        </w:rPr>
+        <w:lastRenderedPageBreak/>
+        <w:t>Asset</w:t>
+      </w:r>
+    </w:p>
+    <w:p>
+      <w:pPr>
         <w:pStyle w:val="HTML-frformaterad"/>
         <w:rPr>
           <w:rFonts w:ascii="Consolas" w:hAnsi="Consolas" w:cs="Consolas"/>
@@ -1420,173 +1558,35 @@
     </w:p>
     <w:p>
       <w:pPr>
-        <w:pStyle w:val="HTML-frformaterad"/>
-        <w:rPr>
-          <w:rFonts w:ascii="Consolas" w:hAnsi="Consolas" w:cs="Consolas"/>
-          <w:color w:val="000000"/>
-        </w:rPr>
-      </w:pPr>
-    </w:p>
-    <w:p>
-      <w:pPr>
-        <w:pStyle w:val="HTML-frformaterad"/>
-        <w:rPr>
-          <w:rFonts w:ascii="Consolas" w:hAnsi="Consolas" w:cs="Consolas"/>
-          <w:color w:val="000000"/>
-        </w:rPr>
-      </w:pPr>
-    </w:p>
-    <w:p>
-      <w:pPr>
-        <w:pStyle w:val="HTML-frformaterad"/>
-        <w:rPr>
-          <w:rFonts w:ascii="Consolas" w:hAnsi="Consolas" w:cs="Consolas"/>
-          <w:color w:val="000000"/>
-        </w:rPr>
-      </w:pPr>
-    </w:p>
-    <w:p>
-      <w:pPr>
-        <w:pStyle w:val="HTML-frformaterad"/>
-        <w:rPr>
-          <w:rFonts w:ascii="Consolas" w:hAnsi="Consolas" w:cs="Consolas"/>
-          <w:color w:val="000000"/>
-        </w:rPr>
-      </w:pPr>
-    </w:p>
-    <w:p>
-      <w:pPr>
-        <w:pStyle w:val="HTML-frformaterad"/>
-        <w:rPr>
-          <w:rFonts w:ascii="Consolas" w:hAnsi="Consolas" w:cs="Consolas"/>
-          <w:color w:val="000000"/>
-        </w:rPr>
-      </w:pPr>
-    </w:p>
-    <w:p>
-      <w:pPr>
-        <w:pStyle w:val="HTML-frformaterad"/>
-        <w:rPr>
-          <w:rFonts w:ascii="Consolas" w:hAnsi="Consolas" w:cs="Consolas"/>
-          <w:color w:val="000000"/>
-        </w:rPr>
-      </w:pPr>
-    </w:p>
-    <w:p>
-      <w:pPr>
-        <w:pStyle w:val="HTML-frformaterad"/>
-        <w:rPr>
-          <w:rFonts w:ascii="Consolas" w:hAnsi="Consolas" w:cs="Consolas"/>
-          <w:color w:val="000000"/>
-        </w:rPr>
-      </w:pPr>
-    </w:p>
-    <w:p>
-      <w:pPr>
-        <w:pStyle w:val="HTML-frformaterad"/>
-        <w:rPr>
-          <w:rFonts w:ascii="Consolas" w:hAnsi="Consolas" w:cs="Consolas"/>
-          <w:color w:val="000000"/>
-        </w:rPr>
-      </w:pPr>
-    </w:p>
-    <w:p>
-      <w:pPr>
-        <w:pStyle w:val="HTML-frformaterad"/>
-        <w:rPr>
-          <w:rFonts w:ascii="Consolas" w:hAnsi="Consolas" w:cs="Consolas"/>
-          <w:color w:val="000000"/>
-        </w:rPr>
-      </w:pPr>
-    </w:p>
-    <w:p>
-      <w:pPr>
-        <w:pStyle w:val="HTML-frformaterad"/>
-        <w:rPr>
-          <w:rFonts w:ascii="Consolas" w:hAnsi="Consolas" w:cs="Consolas"/>
-          <w:color w:val="000000"/>
-        </w:rPr>
-      </w:pPr>
-    </w:p>
-    <w:p>
-      <w:pPr>
-        <w:pStyle w:val="HTML-frformaterad"/>
-        <w:rPr>
-          <w:rFonts w:ascii="Consolas" w:hAnsi="Consolas" w:cs="Consolas"/>
-          <w:color w:val="000000"/>
-        </w:rPr>
-      </w:pPr>
-    </w:p>
-    <w:p>
-      <w:pPr>
-        <w:pStyle w:val="HTML-frformaterad"/>
-        <w:rPr>
-          <w:rFonts w:ascii="Consolas" w:hAnsi="Consolas" w:cs="Consolas"/>
-          <w:color w:val="000000"/>
-        </w:rPr>
-      </w:pPr>
-    </w:p>
-    <w:p>
-      <w:pPr>
-        <w:pStyle w:val="HTML-frformaterad"/>
-        <w:rPr>
-          <w:rFonts w:ascii="Consolas" w:hAnsi="Consolas" w:cs="Consolas"/>
-          <w:color w:val="000000"/>
-        </w:rPr>
-      </w:pPr>
-    </w:p>
-    <w:p>
-      <w:pPr>
-        <w:pStyle w:val="HTML-frformaterad"/>
-        <w:rPr>
-          <w:rFonts w:ascii="Consolas" w:hAnsi="Consolas" w:cs="Consolas"/>
-          <w:color w:val="000000"/>
-        </w:rPr>
-      </w:pPr>
-    </w:p>
-    <w:p>
-      <w:pPr>
-        <w:pStyle w:val="HTML-frformaterad"/>
-        <w:rPr>
-          <w:rFonts w:ascii="Consolas" w:hAnsi="Consolas" w:cs="Consolas"/>
-          <w:color w:val="000000"/>
-        </w:rPr>
-      </w:pPr>
-    </w:p>
-    <w:p>
-      <w:pPr>
-        <w:pStyle w:val="HTML-frformaterad"/>
-        <w:rPr>
-          <w:rFonts w:ascii="Consolas" w:hAnsi="Consolas" w:cs="Consolas"/>
-          <w:color w:val="000000"/>
-        </w:rPr>
-      </w:pPr>
-    </w:p>
-    <w:p>
-      <w:pPr>
-        <w:pStyle w:val="HTML-frformaterad"/>
-        <w:rPr>
-          <w:rFonts w:ascii="Consolas" w:hAnsi="Consolas" w:cs="Consolas"/>
-          <w:color w:val="000000"/>
-        </w:rPr>
-      </w:pPr>
-    </w:p>
-    <w:p>
-      <w:pPr>
-        <w:pStyle w:val="HTML-frformaterad"/>
-        <w:rPr>
-          <w:rFonts w:ascii="Consolas" w:hAnsi="Consolas" w:cs="Consolas"/>
-          <w:color w:val="000000"/>
-        </w:rPr>
-      </w:pPr>
-    </w:p>
-    <w:p>
-      <w:pPr>
         <w:pStyle w:val="Underrubrik"/>
       </w:pPr>
       <w:r>
-        <w:lastRenderedPageBreak/>
-        <w:t>Klassen Corporation</w:t>
+        <w:t>Runner</w:t>
+      </w:r>
+    </w:p>
+    <w:p>
+      <w:pPr>
+        <w:rPr>
+          <w:b/>
+          <w:sz w:val="24"/>
+          <w:szCs w:val="24"/>
+        </w:rPr>
+      </w:pPr>
+      <w:r>
+        <w:rPr>
+          <w:b/>
+          <w:sz w:val="24"/>
+          <w:szCs w:val="24"/>
+        </w:rPr>
+        <w:t>Identity</w:t>
+      </w:r>
+    </w:p>
+    <w:p>
+      <w:pPr>
+        <w:pStyle w:val="Rubrik2"/>
+      </w:pPr>
+      <w:r>
+        <w:t>GabrielSantiago</w:t>
       </w:r>
     </w:p>
     <w:p>
@@ -1597,6 +1597,7 @@
         <w:spacing w:after="0" w:line="240" w:lineRule="auto"/>
         <w:rPr>
           <w:rFonts w:ascii="Consolas" w:hAnsi="Consolas" w:cs="Consolas"/>
+          <w:color w:val="000000"/>
           <w:sz w:val="20"/>
           <w:szCs w:val="20"/>
         </w:rPr>
@@ -1630,7 +1631,7 @@
           <w:sz w:val="20"/>
           <w:szCs w:val="20"/>
         </w:rPr>
-        <w:t>int</w:t>
+        <w:t>boolean</w:t>
       </w:r>
       <w:r>
         <w:rPr>
@@ -1648,7 +1649,7 @@
           <w:sz w:val="20"/>
           <w:szCs w:val="20"/>
         </w:rPr>
-        <w:t>clicks</w:t>
+        <w:t>succesfulHQRun = false</w:t>
       </w:r>
       <w:r>
         <w:rPr>
@@ -1668,68 +1669,11 @@
         <w:spacing w:after="0" w:line="240" w:lineRule="auto"/>
         <w:rPr>
           <w:rFonts w:ascii="Consolas" w:hAnsi="Consolas" w:cs="Consolas"/>
-          <w:sz w:val="20"/>
-          <w:szCs w:val="20"/>
-        </w:rPr>
-      </w:pPr>
-      <w:r>
-        <w:rPr>
-          <w:rFonts w:ascii="Consolas" w:hAnsi="Consolas" w:cs="Consolas"/>
-          <w:b/>
-          <w:bCs/>
-          <w:color w:val="7F0055"/>
-          <w:sz w:val="20"/>
-          <w:szCs w:val="20"/>
-        </w:rPr>
-        <w:t>private</w:t>
-      </w:r>
-      <w:r>
-        <w:rPr>
-          <w:rFonts w:ascii="Consolas" w:hAnsi="Consolas" w:cs="Consolas"/>
-          <w:color w:val="000000"/>
-          <w:sz w:val="20"/>
-          <w:szCs w:val="20"/>
-        </w:rPr>
-        <w:t xml:space="preserve"> </w:t>
-      </w:r>
-      <w:r>
-        <w:rPr>
-          <w:rFonts w:ascii="Consolas" w:hAnsi="Consolas" w:cs="Consolas"/>
-          <w:b/>
-          <w:bCs/>
-          <w:color w:val="7F0055"/>
-          <w:sz w:val="20"/>
-          <w:szCs w:val="20"/>
-        </w:rPr>
-        <w:t>int</w:t>
-      </w:r>
-      <w:r>
-        <w:rPr>
-          <w:rFonts w:ascii="Consolas" w:hAnsi="Consolas" w:cs="Consolas"/>
-          <w:color w:val="000000"/>
-          <w:sz w:val="20"/>
-          <w:szCs w:val="20"/>
-        </w:rPr>
-        <w:t xml:space="preserve"> </w:t>
-      </w:r>
-      <w:r>
-        <w:rPr>
-          <w:rFonts w:ascii="Consolas" w:hAnsi="Consolas" w:cs="Consolas"/>
-          <w:color w:val="0000C0"/>
-          <w:sz w:val="20"/>
-          <w:szCs w:val="20"/>
-        </w:rPr>
-        <w:t>credits</w:t>
-      </w:r>
-      <w:r>
-        <w:rPr>
-          <w:rFonts w:ascii="Consolas" w:hAnsi="Consolas" w:cs="Consolas"/>
-          <w:color w:val="000000"/>
-          <w:sz w:val="20"/>
-          <w:szCs w:val="20"/>
-        </w:rPr>
-        <w:t>;</w:t>
-      </w:r>
+          <w:color w:val="000000"/>
+          <w:sz w:val="20"/>
+          <w:szCs w:val="20"/>
+        </w:rPr>
+      </w:pPr>
     </w:p>
     <w:p>
       <w:pPr>
@@ -1746,60 +1690,252 @@
       <w:r>
         <w:rPr>
           <w:rFonts w:ascii="Consolas" w:hAnsi="Consolas" w:cs="Consolas"/>
-          <w:b/>
-          <w:bCs/>
-          <w:color w:val="7F0055"/>
-          <w:sz w:val="20"/>
-          <w:szCs w:val="20"/>
-        </w:rPr>
-        <w:t>private</w:t>
-      </w:r>
-      <w:r>
-        <w:rPr>
-          <w:rFonts w:ascii="Consolas" w:hAnsi="Consolas" w:cs="Consolas"/>
-          <w:color w:val="000000"/>
-          <w:sz w:val="20"/>
-          <w:szCs w:val="20"/>
-        </w:rPr>
-        <w:t xml:space="preserve"> </w:t>
-      </w:r>
-      <w:r>
-        <w:rPr>
-          <w:rFonts w:ascii="Consolas" w:hAnsi="Consolas" w:cs="Consolas"/>
-          <w:b/>
-          <w:bCs/>
-          <w:color w:val="7F0055"/>
-          <w:sz w:val="20"/>
-          <w:szCs w:val="20"/>
-        </w:rPr>
-        <w:t>int</w:t>
-      </w:r>
-      <w:r>
-        <w:rPr>
-          <w:rFonts w:ascii="Consolas" w:hAnsi="Consolas" w:cs="Consolas"/>
-          <w:color w:val="000000"/>
-          <w:sz w:val="20"/>
-          <w:szCs w:val="20"/>
-        </w:rPr>
-        <w:t xml:space="preserve"> </w:t>
-      </w:r>
-      <w:r>
-        <w:rPr>
-          <w:rFonts w:ascii="Consolas" w:hAnsi="Consolas" w:cs="Consolas"/>
-          <w:color w:val="0000C0"/>
-          <w:sz w:val="20"/>
-          <w:szCs w:val="20"/>
-        </w:rPr>
-        <w:t>agendaPoints</w:t>
-      </w:r>
-      <w:r>
-        <w:rPr>
-          <w:rFonts w:ascii="Consolas" w:hAnsi="Consolas" w:cs="Consolas"/>
-          <w:color w:val="000000"/>
-          <w:sz w:val="20"/>
-          <w:szCs w:val="20"/>
-        </w:rPr>
-        <w:t>;</w:t>
+          <w:color w:val="000000"/>
+          <w:sz w:val="20"/>
+          <w:szCs w:val="20"/>
+        </w:rPr>
+        <w:t>När GabrielSantiago börjar varje tur, skall succesfulHQRun sättas till false. När en succesful run på HQ har gjorts, skall credits öka med 2, och succesfulHQRun sättas till true.</w:t>
+      </w:r>
+    </w:p>
+    <w:p/>
+    <w:p>
+      <w:pPr>
+        <w:rPr>
+          <w:b/>
+        </w:rPr>
+      </w:pPr>
+      <w:r>
+        <w:rPr>
+          <w:b/>
+        </w:rPr>
+        <w:t>Program</w:t>
+      </w:r>
+    </w:p>
+    <w:p>
+      <w:pPr>
+        <w:rPr>
+          <w:b/>
+        </w:rPr>
+      </w:pPr>
+      <w:r>
+        <w:rPr>
+          <w:b/>
+        </w:rPr>
+        <w:t>Hardware</w:t>
+      </w:r>
+    </w:p>
+    <w:p>
+      <w:pPr>
+        <w:rPr>
+          <w:b/>
+        </w:rPr>
+      </w:pPr>
+      <w:r>
+        <w:rPr>
+          <w:b/>
+        </w:rPr>
+        <w:t>Resource</w:t>
+      </w:r>
+    </w:p>
+    <w:p>
+      <w:pPr>
+        <w:rPr>
+          <w:b/>
+        </w:rPr>
+      </w:pPr>
+      <w:r>
+        <w:rPr>
+          <w:b/>
+        </w:rPr>
+        <w:t>Event</w:t>
+      </w:r>
+    </w:p>
+    <w:p>
+      <w:pPr>
+        <w:pStyle w:val="HTML-frformaterad"/>
+        <w:rPr>
+          <w:rFonts w:ascii="Consolas" w:hAnsi="Consolas" w:cs="Consolas"/>
+          <w:color w:val="000000"/>
+        </w:rPr>
+      </w:pPr>
+    </w:p>
+    <w:p>
+      <w:pPr>
+        <w:pStyle w:val="HTML-frformaterad"/>
+        <w:rPr>
+          <w:rFonts w:ascii="Consolas" w:hAnsi="Consolas" w:cs="Consolas"/>
+          <w:color w:val="000000"/>
+        </w:rPr>
+      </w:pPr>
+    </w:p>
+    <w:p>
+      <w:pPr>
+        <w:pStyle w:val="HTML-frformaterad"/>
+        <w:rPr>
+          <w:rFonts w:ascii="Consolas" w:hAnsi="Consolas" w:cs="Consolas"/>
+          <w:color w:val="000000"/>
+        </w:rPr>
+      </w:pPr>
+    </w:p>
+    <w:p>
+      <w:pPr>
+        <w:pStyle w:val="HTML-frformaterad"/>
+        <w:rPr>
+          <w:rFonts w:ascii="Consolas" w:hAnsi="Consolas" w:cs="Consolas"/>
+          <w:color w:val="000000"/>
+        </w:rPr>
+      </w:pPr>
+    </w:p>
+    <w:p>
+      <w:pPr>
+        <w:pStyle w:val="HTML-frformaterad"/>
+        <w:rPr>
+          <w:rFonts w:ascii="Consolas" w:hAnsi="Consolas" w:cs="Consolas"/>
+          <w:color w:val="000000"/>
+        </w:rPr>
+      </w:pPr>
+    </w:p>
+    <w:p>
+      <w:pPr>
+        <w:pStyle w:val="HTML-frformaterad"/>
+        <w:rPr>
+          <w:rFonts w:ascii="Consolas" w:hAnsi="Consolas" w:cs="Consolas"/>
+          <w:color w:val="000000"/>
+        </w:rPr>
+      </w:pPr>
+    </w:p>
+    <w:p>
+      <w:pPr>
+        <w:pStyle w:val="HTML-frformaterad"/>
+        <w:rPr>
+          <w:rFonts w:ascii="Consolas" w:hAnsi="Consolas" w:cs="Consolas"/>
+          <w:color w:val="000000"/>
+        </w:rPr>
+      </w:pPr>
+    </w:p>
+    <w:p>
+      <w:pPr>
+        <w:pStyle w:val="HTML-frformaterad"/>
+        <w:rPr>
+          <w:rFonts w:ascii="Consolas" w:hAnsi="Consolas" w:cs="Consolas"/>
+          <w:color w:val="000000"/>
+        </w:rPr>
+      </w:pPr>
+    </w:p>
+    <w:p>
+      <w:pPr>
+        <w:pStyle w:val="HTML-frformaterad"/>
+        <w:rPr>
+          <w:rFonts w:ascii="Consolas" w:hAnsi="Consolas" w:cs="Consolas"/>
+          <w:color w:val="000000"/>
+        </w:rPr>
+      </w:pPr>
+    </w:p>
+    <w:p>
+      <w:pPr>
+        <w:pStyle w:val="HTML-frformaterad"/>
+        <w:rPr>
+          <w:rFonts w:ascii="Consolas" w:hAnsi="Consolas" w:cs="Consolas"/>
+          <w:color w:val="000000"/>
+        </w:rPr>
+      </w:pPr>
+    </w:p>
+    <w:p>
+      <w:pPr>
+        <w:pStyle w:val="HTML-frformaterad"/>
+        <w:rPr>
+          <w:rFonts w:ascii="Consolas" w:hAnsi="Consolas" w:cs="Consolas"/>
+          <w:color w:val="000000"/>
+        </w:rPr>
+      </w:pPr>
+    </w:p>
+    <w:p>
+      <w:pPr>
+        <w:pStyle w:val="HTML-frformaterad"/>
+        <w:rPr>
+          <w:rFonts w:ascii="Consolas" w:hAnsi="Consolas" w:cs="Consolas"/>
+          <w:color w:val="000000"/>
+        </w:rPr>
+      </w:pPr>
+    </w:p>
+    <w:p>
+      <w:pPr>
+        <w:pStyle w:val="HTML-frformaterad"/>
+        <w:rPr>
+          <w:rFonts w:ascii="Consolas" w:hAnsi="Consolas" w:cs="Consolas"/>
+          <w:color w:val="000000"/>
+        </w:rPr>
+      </w:pPr>
+    </w:p>
+    <w:p>
+      <w:pPr>
+        <w:pStyle w:val="HTML-frformaterad"/>
+        <w:rPr>
+          <w:rFonts w:ascii="Consolas" w:hAnsi="Consolas" w:cs="Consolas"/>
+          <w:color w:val="000000"/>
+        </w:rPr>
+      </w:pPr>
+    </w:p>
+    <w:p>
+      <w:pPr>
+        <w:pStyle w:val="HTML-frformaterad"/>
+        <w:rPr>
+          <w:rFonts w:ascii="Consolas" w:hAnsi="Consolas" w:cs="Consolas"/>
+          <w:color w:val="000000"/>
+        </w:rPr>
+      </w:pPr>
+    </w:p>
+    <w:p>
+      <w:pPr>
+        <w:pStyle w:val="HTML-frformaterad"/>
+        <w:rPr>
+          <w:rFonts w:ascii="Consolas" w:hAnsi="Consolas" w:cs="Consolas"/>
+          <w:color w:val="000000"/>
+        </w:rPr>
+      </w:pPr>
+    </w:p>
+    <w:p>
+      <w:pPr>
+        <w:pStyle w:val="HTML-frformaterad"/>
+        <w:rPr>
+          <w:rFonts w:ascii="Consolas" w:hAnsi="Consolas" w:cs="Consolas"/>
+          <w:color w:val="000000"/>
+        </w:rPr>
+      </w:pPr>
+    </w:p>
+    <w:p>
+      <w:pPr>
+        <w:pStyle w:val="HTML-frformaterad"/>
+        <w:rPr>
+          <w:rFonts w:ascii="Consolas" w:hAnsi="Consolas" w:cs="Consolas"/>
+          <w:color w:val="000000"/>
+        </w:rPr>
+      </w:pPr>
+    </w:p>
+    <w:p>
+      <w:pPr>
+        <w:pStyle w:val="HTML-frformaterad"/>
+        <w:rPr>
+          <w:rFonts w:ascii="Consolas" w:hAnsi="Consolas" w:cs="Consolas"/>
+          <w:color w:val="000000"/>
+        </w:rPr>
+      </w:pPr>
+    </w:p>
+    <w:p>
+      <w:pPr>
+        <w:pStyle w:val="HTML-frformaterad"/>
+        <w:rPr>
+          <w:rFonts w:ascii="Consolas" w:hAnsi="Consolas" w:cs="Consolas"/>
+          <w:color w:val="000000"/>
+        </w:rPr>
+      </w:pPr>
+    </w:p>
+    <w:p>
+      <w:pPr>
+        <w:pStyle w:val="Rubrik1"/>
+      </w:pPr>
+      <w:r>
+        <w:t>SPELARE</w:t>
       </w:r>
     </w:p>
     <w:p>
@@ -1861,7 +1997,7 @@
           <w:sz w:val="20"/>
           <w:szCs w:val="20"/>
         </w:rPr>
-        <w:t>maxHandSize</w:t>
+        <w:t>clicks</w:t>
       </w:r>
       <w:r>
         <w:rPr>
@@ -1885,6 +2021,64 @@
           <w:szCs w:val="20"/>
         </w:rPr>
       </w:pPr>
+      <w:r>
+        <w:rPr>
+          <w:rFonts w:ascii="Consolas" w:hAnsi="Consolas" w:cs="Consolas"/>
+          <w:b/>
+          <w:bCs/>
+          <w:color w:val="7F0055"/>
+          <w:sz w:val="20"/>
+          <w:szCs w:val="20"/>
+        </w:rPr>
+        <w:t>private</w:t>
+      </w:r>
+      <w:r>
+        <w:rPr>
+          <w:rFonts w:ascii="Consolas" w:hAnsi="Consolas" w:cs="Consolas"/>
+          <w:color w:val="000000"/>
+          <w:sz w:val="20"/>
+          <w:szCs w:val="20"/>
+        </w:rPr>
+        <w:t xml:space="preserve"> </w:t>
+      </w:r>
+      <w:r>
+        <w:rPr>
+          <w:rFonts w:ascii="Consolas" w:hAnsi="Consolas" w:cs="Consolas"/>
+          <w:b/>
+          <w:bCs/>
+          <w:color w:val="7F0055"/>
+          <w:sz w:val="20"/>
+          <w:szCs w:val="20"/>
+        </w:rPr>
+        <w:t>int</w:t>
+      </w:r>
+      <w:r>
+        <w:rPr>
+          <w:rFonts w:ascii="Consolas" w:hAnsi="Consolas" w:cs="Consolas"/>
+          <w:color w:val="000000"/>
+          <w:sz w:val="20"/>
+          <w:szCs w:val="20"/>
+        </w:rPr>
+        <w:t xml:space="preserve"> </w:t>
+      </w:r>
+      <w:r>
+        <w:rPr>
+          <w:rFonts w:ascii="Consolas" w:hAnsi="Consolas" w:cs="Consolas"/>
+          <w:color w:val="0000C0"/>
+          <w:sz w:val="20"/>
+          <w:szCs w:val="20"/>
+        </w:rPr>
+        <w:t>credits</w:t>
+      </w:r>
+      <w:r>
+        <w:rPr>
+          <w:rFonts w:ascii="Consolas" w:hAnsi="Consolas" w:cs="Consolas"/>
+          <w:color w:val="000000"/>
+          <w:sz w:val="20"/>
+          <w:szCs w:val="20"/>
+        </w:rPr>
+        <w:t>;</w:t>
+      </w:r>
     </w:p>
     <w:p>
       <w:pPr>
@@ -1927,7 +2121,7 @@
           <w:sz w:val="20"/>
           <w:szCs w:val="20"/>
         </w:rPr>
-        <w:t>boolean</w:t>
+        <w:t>int</w:t>
       </w:r>
       <w:r>
         <w:rPr>
@@ -1945,27 +2139,7 @@
           <w:sz w:val="20"/>
           <w:szCs w:val="20"/>
         </w:rPr>
-        <w:t>winner</w:t>
-      </w:r>
-      <w:r>
-        <w:rPr>
-          <w:rFonts w:ascii="Consolas" w:hAnsi="Consolas" w:cs="Consolas"/>
-          <w:color w:val="000000"/>
-          <w:sz w:val="20"/>
-          <w:szCs w:val="20"/>
-        </w:rPr>
-        <w:t xml:space="preserve"> = </w:t>
-      </w:r>
-      <w:r>
-        <w:rPr>
-          <w:rFonts w:ascii="Consolas" w:hAnsi="Consolas" w:cs="Consolas"/>
-          <w:b/>
-          <w:bCs/>
-          <w:color w:val="7F0055"/>
-          <w:sz w:val="20"/>
-          <w:szCs w:val="20"/>
-        </w:rPr>
-        <w:t>false</w:t>
+        <w:t>agendaPoints</w:t>
       </w:r>
       <w:r>
         <w:rPr>
@@ -2018,7 +2192,7 @@
           <w:sz w:val="20"/>
           <w:szCs w:val="20"/>
         </w:rPr>
-        <w:t>boolean</w:t>
+        <w:t>int</w:t>
       </w:r>
       <w:r>
         <w:rPr>
@@ -2036,27 +2210,7 @@
           <w:sz w:val="20"/>
           <w:szCs w:val="20"/>
         </w:rPr>
-        <w:t>turnOver</w:t>
-      </w:r>
-      <w:r>
-        <w:rPr>
-          <w:rFonts w:ascii="Consolas" w:hAnsi="Consolas" w:cs="Consolas"/>
-          <w:color w:val="000000"/>
-          <w:sz w:val="20"/>
-          <w:szCs w:val="20"/>
-        </w:rPr>
-        <w:t xml:space="preserve"> = </w:t>
-      </w:r>
-      <w:r>
-        <w:rPr>
-          <w:rFonts w:ascii="Consolas" w:hAnsi="Consolas" w:cs="Consolas"/>
-          <w:b/>
-          <w:bCs/>
-          <w:color w:val="7F0055"/>
-          <w:sz w:val="20"/>
-          <w:szCs w:val="20"/>
-        </w:rPr>
-        <w:t>false</w:t>
+        <w:t>maxHandSize</w:t>
       </w:r>
       <w:r>
         <w:rPr>
@@ -2080,15 +2234,6 @@
           <w:szCs w:val="20"/>
         </w:rPr>
       </w:pPr>
-      <w:r>
-        <w:rPr>
-          <w:rFonts w:ascii="Consolas" w:hAnsi="Consolas" w:cs="Consolas"/>
-          <w:color w:val="000000"/>
-          <w:sz w:val="20"/>
-          <w:szCs w:val="20"/>
-        </w:rPr>
-        <w:tab/>
-      </w:r>
     </w:p>
     <w:p>
       <w:pPr>
@@ -2125,11 +2270,13 @@
       <w:r>
         <w:rPr>
           <w:rFonts w:ascii="Consolas" w:hAnsi="Consolas" w:cs="Consolas"/>
-          <w:color w:val="000000"/>
-          <w:sz w:val="20"/>
-          <w:szCs w:val="20"/>
-        </w:rPr>
-        <w:t>Deck</w:t>
+          <w:b/>
+          <w:bCs/>
+          <w:color w:val="7F0055"/>
+          <w:sz w:val="20"/>
+          <w:szCs w:val="20"/>
+        </w:rPr>
+        <w:t>boolean</w:t>
       </w:r>
       <w:r>
         <w:rPr>
@@ -2146,9 +2293,8 @@
           <w:color w:val="0000C0"/>
           <w:sz w:val="20"/>
           <w:szCs w:val="20"/>
-          <w:u w:val="single"/>
-        </w:rPr>
-        <w:t>deckList</w:t>
+        </w:rPr>
+        <w:t>winner</w:t>
       </w:r>
       <w:r>
         <w:rPr>
@@ -2168,16 +2314,16 @@
           <w:sz w:val="20"/>
           <w:szCs w:val="20"/>
         </w:rPr>
-        <w:t>new</w:t>
-      </w:r>
-      <w:r>
-        <w:rPr>
-          <w:rFonts w:ascii="Consolas" w:hAnsi="Consolas" w:cs="Consolas"/>
-          <w:color w:val="000000"/>
-          <w:sz w:val="20"/>
-          <w:szCs w:val="20"/>
-        </w:rPr>
-        <w:t xml:space="preserve"> ArrayList&lt;&gt;();</w:t>
+        <w:t>false</w:t>
+      </w:r>
+      <w:r>
+        <w:rPr>
+          <w:rFonts w:ascii="Consolas" w:hAnsi="Consolas" w:cs="Consolas"/>
+          <w:color w:val="000000"/>
+          <w:sz w:val="20"/>
+          <w:szCs w:val="20"/>
+        </w:rPr>
+        <w:t>;</w:t>
       </w:r>
     </w:p>
     <w:p>
@@ -2210,7 +2356,27 @@
           <w:sz w:val="20"/>
           <w:szCs w:val="20"/>
         </w:rPr>
-        <w:t xml:space="preserve"> ArrayList&lt;Card&gt; </w:t>
+        <w:t xml:space="preserve"> </w:t>
+      </w:r>
+      <w:r>
+        <w:rPr>
+          <w:rFonts w:ascii="Consolas" w:hAnsi="Consolas" w:cs="Consolas"/>
+          <w:b/>
+          <w:bCs/>
+          <w:color w:val="7F0055"/>
+          <w:sz w:val="20"/>
+          <w:szCs w:val="20"/>
+        </w:rPr>
+        <w:t>boolean</w:t>
+      </w:r>
+      <w:r>
+        <w:rPr>
+          <w:rFonts w:ascii="Consolas" w:hAnsi="Consolas" w:cs="Consolas"/>
+          <w:color w:val="000000"/>
+          <w:sz w:val="20"/>
+          <w:szCs w:val="20"/>
+        </w:rPr>
+        <w:t xml:space="preserve"> </w:t>
       </w:r>
       <w:r>
         <w:rPr>
@@ -2219,7 +2385,7 @@
           <w:sz w:val="20"/>
           <w:szCs w:val="20"/>
         </w:rPr>
-        <w:t>researchAndDevelopment</w:t>
+        <w:t>turnOver</w:t>
       </w:r>
       <w:r>
         <w:rPr>
@@ -2239,16 +2405,16 @@
           <w:sz w:val="20"/>
           <w:szCs w:val="20"/>
         </w:rPr>
-        <w:t>new</w:t>
-      </w:r>
-      <w:r>
-        <w:rPr>
-          <w:rFonts w:ascii="Consolas" w:hAnsi="Consolas" w:cs="Consolas"/>
-          <w:color w:val="000000"/>
-          <w:sz w:val="20"/>
-          <w:szCs w:val="20"/>
-        </w:rPr>
-        <w:t xml:space="preserve"> ArrayList&lt;&gt;();</w:t>
+        <w:t>false</w:t>
+      </w:r>
+      <w:r>
+        <w:rPr>
+          <w:rFonts w:ascii="Consolas" w:hAnsi="Consolas" w:cs="Consolas"/>
+          <w:color w:val="000000"/>
+          <w:sz w:val="20"/>
+          <w:szCs w:val="20"/>
+        </w:rPr>
+        <w:t>;</w:t>
       </w:r>
     </w:p>
     <w:p>
@@ -2266,6 +2432,29 @@
       <w:r>
         <w:rPr>
           <w:rFonts w:ascii="Consolas" w:hAnsi="Consolas" w:cs="Consolas"/>
+          <w:color w:val="000000"/>
+          <w:sz w:val="20"/>
+          <w:szCs w:val="20"/>
+        </w:rPr>
+        <w:tab/>
+      </w:r>
+    </w:p>
+    <w:p>
+      <w:pPr>
+        <w:autoSpaceDE w:val="0"/>
+        <w:autoSpaceDN w:val="0"/>
+        <w:adjustRightInd w:val="0"/>
+        <w:spacing w:after="0" w:line="240" w:lineRule="auto"/>
+        <w:rPr>
+          <w:rFonts w:ascii="Consolas" w:hAnsi="Consolas" w:cs="Consolas"/>
+          <w:color w:val="000000"/>
+          <w:sz w:val="20"/>
+          <w:szCs w:val="20"/>
+        </w:rPr>
+      </w:pPr>
+      <w:r>
+        <w:rPr>
+          <w:rFonts w:ascii="Consolas" w:hAnsi="Consolas" w:cs="Consolas"/>
           <w:b/>
           <w:bCs/>
           <w:color w:val="7F0055"/>
@@ -2281,6 +2470,277 @@
           <w:sz w:val="20"/>
           <w:szCs w:val="20"/>
         </w:rPr>
+        <w:t xml:space="preserve"> Deck </w:t>
+      </w:r>
+      <w:r>
+        <w:rPr>
+          <w:rFonts w:ascii="Consolas" w:hAnsi="Consolas" w:cs="Consolas"/>
+          <w:color w:val="0000C0"/>
+          <w:sz w:val="20"/>
+          <w:szCs w:val="20"/>
+          <w:u w:val="single"/>
+        </w:rPr>
+        <w:t>deckList</w:t>
+      </w:r>
+      <w:r>
+        <w:rPr>
+          <w:rFonts w:ascii="Consolas" w:hAnsi="Consolas" w:cs="Consolas"/>
+          <w:color w:val="000000"/>
+          <w:sz w:val="20"/>
+          <w:szCs w:val="20"/>
+        </w:rPr>
+        <w:t xml:space="preserve"> = </w:t>
+      </w:r>
+      <w:r>
+        <w:rPr>
+          <w:rFonts w:ascii="Consolas" w:hAnsi="Consolas" w:cs="Consolas"/>
+          <w:b/>
+          <w:bCs/>
+          <w:color w:val="7F0055"/>
+          <w:sz w:val="20"/>
+          <w:szCs w:val="20"/>
+        </w:rPr>
+        <w:t>new</w:t>
+      </w:r>
+      <w:r>
+        <w:rPr>
+          <w:rFonts w:ascii="Consolas" w:hAnsi="Consolas" w:cs="Consolas"/>
+          <w:color w:val="000000"/>
+          <w:sz w:val="20"/>
+          <w:szCs w:val="20"/>
+        </w:rPr>
+        <w:t xml:space="preserve"> ArrayList&lt;&gt;();</w:t>
+      </w:r>
+    </w:p>
+    <w:p>
+      <w:pPr>
+        <w:autoSpaceDE w:val="0"/>
+        <w:autoSpaceDN w:val="0"/>
+        <w:adjustRightInd w:val="0"/>
+        <w:spacing w:after="0" w:line="240" w:lineRule="auto"/>
+        <w:rPr>
+          <w:rFonts w:ascii="Consolas" w:hAnsi="Consolas" w:cs="Consolas"/>
+          <w:color w:val="000000"/>
+          <w:sz w:val="20"/>
+          <w:szCs w:val="20"/>
+        </w:rPr>
+      </w:pPr>
+    </w:p>
+    <w:p>
+      <w:pPr>
+        <w:autoSpaceDE w:val="0"/>
+        <w:autoSpaceDN w:val="0"/>
+        <w:adjustRightInd w:val="0"/>
+        <w:spacing w:after="0" w:line="240" w:lineRule="auto"/>
+        <w:rPr>
+          <w:rFonts w:ascii="Consolas" w:hAnsi="Consolas" w:cs="Consolas"/>
+          <w:color w:val="000000"/>
+          <w:sz w:val="20"/>
+          <w:szCs w:val="20"/>
+        </w:rPr>
+      </w:pPr>
+    </w:p>
+    <w:p>
+      <w:pPr>
+        <w:rPr>
+          <w:rFonts w:ascii="Consolas" w:hAnsi="Consolas" w:cs="Consolas"/>
+          <w:color w:val="000000"/>
+          <w:sz w:val="20"/>
+          <w:szCs w:val="20"/>
+        </w:rPr>
+      </w:pPr>
+      <w:r>
+        <w:rPr>
+          <w:rFonts w:ascii="Consolas" w:hAnsi="Consolas" w:cs="Consolas"/>
+          <w:color w:val="000000"/>
+          <w:sz w:val="20"/>
+          <w:szCs w:val="20"/>
+        </w:rPr>
+        <w:lastRenderedPageBreak/>
+        <w:t>Clicks måste vara mellan 0 och 3</w:t>
+      </w:r>
+      <w:r>
+        <w:rPr>
+          <w:rFonts w:ascii="Consolas" w:hAnsi="Consolas" w:cs="Consolas"/>
+          <w:color w:val="000000"/>
+          <w:sz w:val="20"/>
+          <w:szCs w:val="20"/>
+        </w:rPr>
+        <w:t xml:space="preserve"> för Corporation, och mellan 0 och 4 för Runner. Skall alltid börja på det högsta</w:t>
+      </w:r>
+      <w:r>
+        <w:rPr>
+          <w:rFonts w:ascii="Consolas" w:hAnsi="Consolas" w:cs="Consolas"/>
+          <w:color w:val="000000"/>
+          <w:sz w:val="20"/>
+          <w:szCs w:val="20"/>
+        </w:rPr>
+        <w:t xml:space="preserve"> vid start av varje tur. Vid varje action som </w:t>
+      </w:r>
+      <w:r>
+        <w:rPr>
+          <w:rFonts w:ascii="Consolas" w:hAnsi="Consolas" w:cs="Consolas"/>
+          <w:color w:val="000000"/>
+          <w:sz w:val="20"/>
+          <w:szCs w:val="20"/>
+        </w:rPr>
+        <w:t>Spelare</w:t>
+      </w:r>
+      <w:r>
+        <w:rPr>
+          <w:rFonts w:ascii="Consolas" w:hAnsi="Consolas" w:cs="Consolas"/>
+          <w:color w:val="000000"/>
+          <w:sz w:val="20"/>
+          <w:szCs w:val="20"/>
+        </w:rPr>
+        <w:t xml:space="preserve"> gör, skall clicks minskas med 1.</w:t>
+      </w:r>
+      <w:r>
+        <w:rPr>
+          <w:rFonts w:ascii="Consolas" w:hAnsi="Consolas" w:cs="Consolas"/>
+          <w:color w:val="000000"/>
+          <w:sz w:val="20"/>
+          <w:szCs w:val="20"/>
+        </w:rPr>
+        <w:t xml:space="preserve"> </w:t>
+      </w:r>
+      <w:r>
+        <w:rPr>
+          <w:rFonts w:ascii="Consolas" w:hAnsi="Consolas" w:cs="Consolas"/>
+          <w:color w:val="000000"/>
+          <w:sz w:val="20"/>
+          <w:szCs w:val="20"/>
+        </w:rPr>
+        <w:t>Vid 0 click är turen slut.</w:t>
+      </w:r>
+    </w:p>
+    <w:p>
+      <w:pPr>
+        <w:rPr>
+          <w:rFonts w:ascii="Consolas" w:hAnsi="Consolas" w:cs="Consolas"/>
+          <w:color w:val="000000"/>
+          <w:sz w:val="20"/>
+          <w:szCs w:val="20"/>
+        </w:rPr>
+      </w:pPr>
+      <w:r>
+        <w:rPr>
+          <w:rFonts w:ascii="Consolas" w:hAnsi="Consolas" w:cs="Consolas"/>
+          <w:color w:val="000000"/>
+          <w:sz w:val="20"/>
+          <w:szCs w:val="20"/>
+        </w:rPr>
+        <w:t>Credits måste vara ett positivt tal. Skall alltid börja som 5 vid start av en match. Credits skall kunna öka</w:t>
+      </w:r>
+      <w:r>
+        <w:rPr>
+          <w:rFonts w:ascii="Consolas" w:hAnsi="Consolas" w:cs="Consolas"/>
+          <w:color w:val="000000"/>
+          <w:sz w:val="20"/>
+          <w:szCs w:val="20"/>
+        </w:rPr>
+        <w:t>s</w:t>
+      </w:r>
+      <w:r>
+        <w:rPr>
+          <w:rFonts w:ascii="Consolas" w:hAnsi="Consolas" w:cs="Consolas"/>
+          <w:color w:val="000000"/>
+          <w:sz w:val="20"/>
+          <w:szCs w:val="20"/>
+        </w:rPr>
+        <w:t xml:space="preserve"> och minskas.</w:t>
+      </w:r>
+    </w:p>
+    <w:p>
+      <w:pPr>
+        <w:rPr>
+          <w:rFonts w:ascii="Consolas" w:hAnsi="Consolas" w:cs="Consolas"/>
+          <w:color w:val="000000"/>
+          <w:sz w:val="20"/>
+          <w:szCs w:val="20"/>
+        </w:rPr>
+      </w:pPr>
+      <w:r>
+        <w:rPr>
+          <w:rFonts w:ascii="Consolas" w:hAnsi="Consolas" w:cs="Consolas"/>
+          <w:color w:val="000000"/>
+          <w:sz w:val="20"/>
+          <w:szCs w:val="20"/>
+        </w:rPr>
+        <w:t>agendaPoints måste vara positivt tal. Skall alltid börja som 0 vid start av en match. agendaPoints skall endast kunna ökas, vid 7 eller mer agendaPoints har spelaren vunnit.</w:t>
+      </w:r>
+    </w:p>
+    <w:p>
+      <w:pPr>
+        <w:rPr>
+          <w:rFonts w:ascii="Consolas" w:hAnsi="Consolas" w:cs="Consolas"/>
+          <w:color w:val="000000"/>
+          <w:sz w:val="20"/>
+          <w:szCs w:val="20"/>
+        </w:rPr>
+      </w:pPr>
+      <w:r>
+        <w:rPr>
+          <w:rFonts w:ascii="Consolas" w:hAnsi="Consolas" w:cs="Consolas"/>
+          <w:color w:val="000000"/>
+          <w:sz w:val="20"/>
+          <w:szCs w:val="20"/>
+        </w:rPr>
+        <w:t>Winner börjar som false. turnOver börjar som false.</w:t>
+      </w:r>
+    </w:p>
+    <w:p>
+      <w:pPr>
+        <w:autoSpaceDE w:val="0"/>
+        <w:autoSpaceDN w:val="0"/>
+        <w:adjustRightInd w:val="0"/>
+        <w:spacing w:after="0" w:line="240" w:lineRule="auto"/>
+        <w:rPr>
+          <w:rFonts w:ascii="Consolas" w:hAnsi="Consolas" w:cs="Consolas"/>
+          <w:sz w:val="20"/>
+          <w:szCs w:val="20"/>
+        </w:rPr>
+      </w:pPr>
+    </w:p>
+    <w:p/>
+    <w:p>
+      <w:pPr>
+        <w:pStyle w:val="Underrubrik"/>
+      </w:pPr>
+      <w:r>
+        <w:t>Corporation</w:t>
+      </w:r>
+    </w:p>
+    <w:p>
+      <w:pPr>
+        <w:autoSpaceDE w:val="0"/>
+        <w:autoSpaceDN w:val="0"/>
+        <w:adjustRightInd w:val="0"/>
+        <w:spacing w:after="0" w:line="240" w:lineRule="auto"/>
+        <w:rPr>
+          <w:rFonts w:ascii="Consolas" w:hAnsi="Consolas" w:cs="Consolas"/>
+          <w:sz w:val="20"/>
+          <w:szCs w:val="20"/>
+        </w:rPr>
+      </w:pPr>
+      <w:r>
+        <w:rPr>
+          <w:rFonts w:ascii="Consolas" w:hAnsi="Consolas" w:cs="Consolas"/>
+          <w:b/>
+          <w:bCs/>
+          <w:color w:val="7F0055"/>
+          <w:sz w:val="20"/>
+          <w:szCs w:val="20"/>
+        </w:rPr>
+        <w:t>private</w:t>
+      </w:r>
+      <w:r>
+        <w:rPr>
+          <w:rFonts w:ascii="Consolas" w:hAnsi="Consolas" w:cs="Consolas"/>
+          <w:color w:val="000000"/>
+          <w:sz w:val="20"/>
+          <w:szCs w:val="20"/>
+        </w:rPr>
         <w:t xml:space="preserve"> ArrayList&lt;Card&gt; </w:t>
       </w:r>
       <w:r>
@@ -2290,6 +2750,77 @@
           <w:sz w:val="20"/>
           <w:szCs w:val="20"/>
         </w:rPr>
+        <w:t>researchAndDevelopment</w:t>
+      </w:r>
+      <w:r>
+        <w:rPr>
+          <w:rFonts w:ascii="Consolas" w:hAnsi="Consolas" w:cs="Consolas"/>
+          <w:color w:val="000000"/>
+          <w:sz w:val="20"/>
+          <w:szCs w:val="20"/>
+        </w:rPr>
+        <w:t xml:space="preserve"> = </w:t>
+      </w:r>
+      <w:r>
+        <w:rPr>
+          <w:rFonts w:ascii="Consolas" w:hAnsi="Consolas" w:cs="Consolas"/>
+          <w:b/>
+          <w:bCs/>
+          <w:color w:val="7F0055"/>
+          <w:sz w:val="20"/>
+          <w:szCs w:val="20"/>
+        </w:rPr>
+        <w:t>new</w:t>
+      </w:r>
+      <w:r>
+        <w:rPr>
+          <w:rFonts w:ascii="Consolas" w:hAnsi="Consolas" w:cs="Consolas"/>
+          <w:color w:val="000000"/>
+          <w:sz w:val="20"/>
+          <w:szCs w:val="20"/>
+        </w:rPr>
+        <w:t xml:space="preserve"> ArrayList&lt;&gt;();</w:t>
+      </w:r>
+    </w:p>
+    <w:p>
+      <w:pPr>
+        <w:autoSpaceDE w:val="0"/>
+        <w:autoSpaceDN w:val="0"/>
+        <w:adjustRightInd w:val="0"/>
+        <w:spacing w:after="0" w:line="240" w:lineRule="auto"/>
+        <w:rPr>
+          <w:rFonts w:ascii="Consolas" w:hAnsi="Consolas" w:cs="Consolas"/>
+          <w:sz w:val="20"/>
+          <w:szCs w:val="20"/>
+        </w:rPr>
+      </w:pPr>
+      <w:r>
+        <w:rPr>
+          <w:rFonts w:ascii="Consolas" w:hAnsi="Consolas" w:cs="Consolas"/>
+          <w:b/>
+          <w:bCs/>
+          <w:color w:val="7F0055"/>
+          <w:sz w:val="20"/>
+          <w:szCs w:val="20"/>
+        </w:rPr>
+        <w:t>private</w:t>
+      </w:r>
+      <w:r>
+        <w:rPr>
+          <w:rFonts w:ascii="Consolas" w:hAnsi="Consolas" w:cs="Consolas"/>
+          <w:color w:val="000000"/>
+          <w:sz w:val="20"/>
+          <w:szCs w:val="20"/>
+        </w:rPr>
+        <w:t xml:space="preserve"> ArrayList&lt;Card&gt; </w:t>
+      </w:r>
+      <w:r>
+        <w:rPr>
+          <w:rFonts w:ascii="Consolas" w:hAnsi="Consolas" w:cs="Consolas"/>
+          <w:color w:val="0000C0"/>
+          <w:sz w:val="20"/>
+          <w:szCs w:val="20"/>
+        </w:rPr>
         <w:t>HQ</w:t>
       </w:r>
       <w:r>
@@ -2417,120 +2948,6 @@
           <w:sz w:val="20"/>
           <w:szCs w:val="20"/>
         </w:rPr>
-        <w:t>Clicks måste vara mellan 0 och 3. Skall alltid börja på 3 vid start av varje tur.</w:t>
-      </w:r>
-      <w:r>
-        <w:rPr>
-          <w:rFonts w:ascii="Consolas" w:hAnsi="Consolas" w:cs="Consolas"/>
-          <w:color w:val="000000"/>
-          <w:sz w:val="20"/>
-          <w:szCs w:val="20"/>
-        </w:rPr>
-        <w:t xml:space="preserve"> Vid varje action som Corporation gör, skall clicks minskas med 1.</w:t>
-      </w:r>
-      <w:r>
-        <w:rPr>
-          <w:rFonts w:ascii="Consolas" w:hAnsi="Consolas" w:cs="Consolas"/>
-          <w:color w:val="000000"/>
-          <w:sz w:val="20"/>
-          <w:szCs w:val="20"/>
-        </w:rPr>
-        <w:t>Vid 0 click är turen slut.</w:t>
-      </w:r>
-      <w:bookmarkStart w:id="0" w:name="_GoBack"/>
-      <w:bookmarkEnd w:id="0"/>
-    </w:p>
-    <w:p>
-      <w:pPr>
-        <w:rPr>
-          <w:rFonts w:ascii="Consolas" w:hAnsi="Consolas" w:cs="Consolas"/>
-          <w:color w:val="000000"/>
-          <w:sz w:val="20"/>
-          <w:szCs w:val="20"/>
-        </w:rPr>
-      </w:pPr>
-      <w:r>
-        <w:rPr>
-          <w:rFonts w:ascii="Consolas" w:hAnsi="Consolas" w:cs="Consolas"/>
-          <w:color w:val="000000"/>
-          <w:sz w:val="20"/>
-          <w:szCs w:val="20"/>
-        </w:rPr>
-        <w:t>Credits måste vara ett positivt tal. Skall alltid börja som 5 vid start av en match.</w:t>
-      </w:r>
-      <w:r>
-        <w:rPr>
-          <w:rFonts w:ascii="Consolas" w:hAnsi="Consolas" w:cs="Consolas"/>
-          <w:color w:val="000000"/>
-          <w:sz w:val="20"/>
-          <w:szCs w:val="20"/>
-        </w:rPr>
-        <w:t xml:space="preserve"> Credits skall kunna öka och minskas.</w:t>
-      </w:r>
-    </w:p>
-    <w:p>
-      <w:pPr>
-        <w:rPr>
-          <w:rFonts w:ascii="Consolas" w:hAnsi="Consolas" w:cs="Consolas"/>
-          <w:color w:val="000000"/>
-          <w:sz w:val="20"/>
-          <w:szCs w:val="20"/>
-        </w:rPr>
-      </w:pPr>
-      <w:r>
-        <w:rPr>
-          <w:rFonts w:ascii="Consolas" w:hAnsi="Consolas" w:cs="Consolas"/>
-          <w:color w:val="000000"/>
-          <w:sz w:val="20"/>
-          <w:szCs w:val="20"/>
-        </w:rPr>
-        <w:t>agendaPoints måste vara positivt tal. Skall alltid börja som 0 vid start av en match.</w:t>
-      </w:r>
-      <w:r>
-        <w:rPr>
-          <w:rFonts w:ascii="Consolas" w:hAnsi="Consolas" w:cs="Consolas"/>
-          <w:color w:val="000000"/>
-          <w:sz w:val="20"/>
-          <w:szCs w:val="20"/>
-        </w:rPr>
-        <w:t xml:space="preserve"> agendaPoints skall endast kunna ökas, vid 7 eller mer agendaPoints har spelaren vunnit.</w:t>
-      </w:r>
-    </w:p>
-    <w:p>
-      <w:pPr>
-        <w:rPr>
-          <w:rFonts w:ascii="Consolas" w:hAnsi="Consolas" w:cs="Consolas"/>
-          <w:color w:val="000000"/>
-          <w:sz w:val="20"/>
-          <w:szCs w:val="20"/>
-        </w:rPr>
-      </w:pPr>
-      <w:r>
-        <w:rPr>
-          <w:rFonts w:ascii="Consolas" w:hAnsi="Consolas" w:cs="Consolas"/>
-          <w:color w:val="000000"/>
-          <w:sz w:val="20"/>
-          <w:szCs w:val="20"/>
-        </w:rPr>
-        <w:t>Winner börjar som false. turnOver börjar som false.</w:t>
-      </w:r>
-    </w:p>
-    <w:p>
-      <w:pPr>
-        <w:rPr>
-          <w:rFonts w:ascii="Consolas" w:hAnsi="Consolas" w:cs="Consolas"/>
-          <w:color w:val="000000"/>
-          <w:sz w:val="20"/>
-          <w:szCs w:val="20"/>
-        </w:rPr>
-      </w:pPr>
-      <w:r>
-        <w:rPr>
-          <w:rFonts w:ascii="Consolas" w:hAnsi="Consolas" w:cs="Consolas"/>
-          <w:color w:val="000000"/>
-          <w:sz w:val="20"/>
-          <w:szCs w:val="20"/>
-        </w:rPr>
         <w:t>Vid början av en match skall alla korten i deckList finnas i researchAndDevelopment. När kort dras från researchAndDevelopment skall kortet läggas i HQ och raderas ur researchAndDevelopment.</w:t>
       </w:r>
       <w:r>
@@ -2562,6 +2979,513 @@
         <w:t>Archives är en tom ArrayList i början av varje match. När kort läggs i Archives från HQ eller researchAndDevelopment så skall de raderas ur sin tidigare ArrayList.</w:t>
       </w:r>
     </w:p>
+    <w:p>
+      <w:pPr>
+        <w:rPr>
+          <w:rFonts w:ascii="Consolas" w:hAnsi="Consolas" w:cs="Consolas"/>
+          <w:color w:val="000000"/>
+          <w:sz w:val="20"/>
+          <w:szCs w:val="20"/>
+        </w:rPr>
+      </w:pPr>
+      <w:r>
+        <w:rPr>
+          <w:rFonts w:ascii="Consolas" w:hAnsi="Consolas" w:cs="Consolas"/>
+          <w:color w:val="000000"/>
+          <w:sz w:val="20"/>
+          <w:szCs w:val="20"/>
+        </w:rPr>
+        <w:t>HQ, R&amp;D och Archives är Central Servers. Remote Servers är kort som installeras under spelets gång, det finns inga Remote Servers i början av en match. Ett kort som installeras i en Remote Server installeras som unrezzed, men kan när som helst rezzas utan att det kostar ett click.</w:t>
+      </w:r>
+      <w:r>
+        <w:rPr>
+          <w:rFonts w:ascii="Consolas" w:hAnsi="Consolas" w:cs="Consolas"/>
+          <w:color w:val="000000"/>
+          <w:sz w:val="20"/>
+          <w:szCs w:val="20"/>
+        </w:rPr>
+        <w:t xml:space="preserve"> Corporation betalar då rezkostnaden som står på kortet.</w:t>
+      </w:r>
+    </w:p>
+    <w:p>
+      <w:pPr>
+        <w:rPr>
+          <w:rFonts w:ascii="Consolas" w:hAnsi="Consolas" w:cs="Consolas"/>
+          <w:color w:val="000000"/>
+          <w:sz w:val="20"/>
+          <w:szCs w:val="20"/>
+        </w:rPr>
+      </w:pPr>
+      <w:r>
+        <w:rPr>
+          <w:rFonts w:ascii="Consolas" w:hAnsi="Consolas" w:cs="Consolas"/>
+          <w:color w:val="000000"/>
+          <w:sz w:val="20"/>
+          <w:szCs w:val="20"/>
+        </w:rPr>
+        <w:t>Ice skall kunna installeras framför både Central och Remote Servers, och skyddar då den specifika servern.</w:t>
+      </w:r>
+    </w:p>
+    <w:p>
+      <w:pPr>
+        <w:rPr>
+          <w:rFonts w:ascii="Consolas" w:hAnsi="Consolas" w:cs="Consolas"/>
+          <w:color w:val="000000"/>
+          <w:sz w:val="20"/>
+          <w:szCs w:val="20"/>
+        </w:rPr>
+      </w:pPr>
+    </w:p>
+    <w:p>
+      <w:pPr>
+        <w:pStyle w:val="Underrubrik"/>
+      </w:pPr>
+      <w:r>
+        <w:t>Runner</w:t>
+      </w:r>
+    </w:p>
+    <w:p>
+      <w:pPr>
+        <w:autoSpaceDE w:val="0"/>
+        <w:autoSpaceDN w:val="0"/>
+        <w:adjustRightInd w:val="0"/>
+        <w:spacing w:after="0" w:line="240" w:lineRule="auto"/>
+        <w:rPr>
+          <w:rFonts w:ascii="Consolas" w:hAnsi="Consolas" w:cs="Consolas"/>
+          <w:sz w:val="20"/>
+          <w:szCs w:val="20"/>
+        </w:rPr>
+      </w:pPr>
+      <w:r>
+        <w:rPr>
+          <w:rFonts w:ascii="Consolas" w:hAnsi="Consolas" w:cs="Consolas"/>
+          <w:b/>
+          <w:bCs/>
+          <w:color w:val="7F0055"/>
+          <w:sz w:val="20"/>
+          <w:szCs w:val="20"/>
+        </w:rPr>
+        <w:t>private</w:t>
+      </w:r>
+      <w:r>
+        <w:rPr>
+          <w:rFonts w:ascii="Consolas" w:hAnsi="Consolas" w:cs="Consolas"/>
+          <w:color w:val="000000"/>
+          <w:sz w:val="20"/>
+          <w:szCs w:val="20"/>
+        </w:rPr>
+        <w:t xml:space="preserve"> ArrayList&lt;Card&gt; </w:t>
+      </w:r>
+      <w:r>
+        <w:rPr>
+          <w:rFonts w:ascii="Consolas" w:hAnsi="Consolas" w:cs="Consolas"/>
+          <w:color w:val="0000C0"/>
+          <w:sz w:val="20"/>
+          <w:szCs w:val="20"/>
+        </w:rPr>
+        <w:t>stack</w:t>
+      </w:r>
+      <w:r>
+        <w:rPr>
+          <w:rFonts w:ascii="Consolas" w:hAnsi="Consolas" w:cs="Consolas"/>
+          <w:color w:val="000000"/>
+          <w:sz w:val="20"/>
+          <w:szCs w:val="20"/>
+        </w:rPr>
+        <w:t xml:space="preserve"> = </w:t>
+      </w:r>
+      <w:r>
+        <w:rPr>
+          <w:rFonts w:ascii="Consolas" w:hAnsi="Consolas" w:cs="Consolas"/>
+          <w:b/>
+          <w:bCs/>
+          <w:color w:val="7F0055"/>
+          <w:sz w:val="20"/>
+          <w:szCs w:val="20"/>
+        </w:rPr>
+        <w:t>new</w:t>
+      </w:r>
+      <w:r>
+        <w:rPr>
+          <w:rFonts w:ascii="Consolas" w:hAnsi="Consolas" w:cs="Consolas"/>
+          <w:color w:val="000000"/>
+          <w:sz w:val="20"/>
+          <w:szCs w:val="20"/>
+        </w:rPr>
+        <w:t xml:space="preserve"> ArrayList&lt;&gt;();</w:t>
+      </w:r>
+    </w:p>
+    <w:p>
+      <w:pPr>
+        <w:autoSpaceDE w:val="0"/>
+        <w:autoSpaceDN w:val="0"/>
+        <w:adjustRightInd w:val="0"/>
+        <w:spacing w:after="0" w:line="240" w:lineRule="auto"/>
+        <w:rPr>
+          <w:rFonts w:ascii="Consolas" w:hAnsi="Consolas" w:cs="Consolas"/>
+          <w:sz w:val="20"/>
+          <w:szCs w:val="20"/>
+        </w:rPr>
+      </w:pPr>
+      <w:r>
+        <w:rPr>
+          <w:rFonts w:ascii="Consolas" w:hAnsi="Consolas" w:cs="Consolas"/>
+          <w:b/>
+          <w:bCs/>
+          <w:color w:val="7F0055"/>
+          <w:sz w:val="20"/>
+          <w:szCs w:val="20"/>
+        </w:rPr>
+        <w:t>private</w:t>
+      </w:r>
+      <w:r>
+        <w:rPr>
+          <w:rFonts w:ascii="Consolas" w:hAnsi="Consolas" w:cs="Consolas"/>
+          <w:color w:val="000000"/>
+          <w:sz w:val="20"/>
+          <w:szCs w:val="20"/>
+        </w:rPr>
+        <w:t xml:space="preserve"> ArrayList&lt;Card&gt; </w:t>
+      </w:r>
+      <w:r>
+        <w:rPr>
+          <w:rFonts w:ascii="Consolas" w:hAnsi="Consolas" w:cs="Consolas"/>
+          <w:color w:val="0000C0"/>
+          <w:sz w:val="20"/>
+          <w:szCs w:val="20"/>
+        </w:rPr>
+        <w:t>grip</w:t>
+      </w:r>
+      <w:r>
+        <w:rPr>
+          <w:rFonts w:ascii="Consolas" w:hAnsi="Consolas" w:cs="Consolas"/>
+          <w:color w:val="000000"/>
+          <w:sz w:val="20"/>
+          <w:szCs w:val="20"/>
+        </w:rPr>
+        <w:t xml:space="preserve"> = </w:t>
+      </w:r>
+      <w:r>
+        <w:rPr>
+          <w:rFonts w:ascii="Consolas" w:hAnsi="Consolas" w:cs="Consolas"/>
+          <w:b/>
+          <w:bCs/>
+          <w:color w:val="7F0055"/>
+          <w:sz w:val="20"/>
+          <w:szCs w:val="20"/>
+        </w:rPr>
+        <w:t>new</w:t>
+      </w:r>
+      <w:r>
+        <w:rPr>
+          <w:rFonts w:ascii="Consolas" w:hAnsi="Consolas" w:cs="Consolas"/>
+          <w:color w:val="000000"/>
+          <w:sz w:val="20"/>
+          <w:szCs w:val="20"/>
+        </w:rPr>
+        <w:t xml:space="preserve"> ArrayList&lt;&gt;();</w:t>
+      </w:r>
+    </w:p>
+    <w:p>
+      <w:pPr>
+        <w:rPr>
+          <w:rFonts w:ascii="Consolas" w:hAnsi="Consolas" w:cs="Consolas"/>
+          <w:color w:val="000000"/>
+          <w:sz w:val="20"/>
+          <w:szCs w:val="20"/>
+        </w:rPr>
+      </w:pPr>
+      <w:r>
+        <w:rPr>
+          <w:rFonts w:ascii="Consolas" w:hAnsi="Consolas" w:cs="Consolas"/>
+          <w:b/>
+          <w:bCs/>
+          <w:color w:val="7F0055"/>
+          <w:sz w:val="20"/>
+          <w:szCs w:val="20"/>
+        </w:rPr>
+        <w:t>private</w:t>
+      </w:r>
+      <w:r>
+        <w:rPr>
+          <w:rFonts w:ascii="Consolas" w:hAnsi="Consolas" w:cs="Consolas"/>
+          <w:color w:val="000000"/>
+          <w:sz w:val="20"/>
+          <w:szCs w:val="20"/>
+        </w:rPr>
+        <w:t xml:space="preserve"> ArrayList&lt;Card&gt;</w:t>
+      </w:r>
+      <w:r>
+        <w:rPr>
+          <w:rFonts w:ascii="Consolas" w:hAnsi="Consolas" w:cs="Consolas"/>
+          <w:color w:val="000000"/>
+          <w:sz w:val="20"/>
+          <w:szCs w:val="20"/>
+        </w:rPr>
+        <w:t xml:space="preserve"> </w:t>
+      </w:r>
+      <w:r>
+        <w:rPr>
+          <w:rFonts w:ascii="Consolas" w:hAnsi="Consolas" w:cs="Consolas"/>
+          <w:color w:val="4472C4" w:themeColor="accent5"/>
+          <w:sz w:val="20"/>
+          <w:szCs w:val="20"/>
+        </w:rPr>
+        <w:t>heap</w:t>
+      </w:r>
+      <w:r>
+        <w:rPr>
+          <w:rFonts w:ascii="Consolas" w:hAnsi="Consolas" w:cs="Consolas"/>
+          <w:color w:val="000000"/>
+          <w:sz w:val="20"/>
+          <w:szCs w:val="20"/>
+        </w:rPr>
+        <w:t xml:space="preserve"> = </w:t>
+      </w:r>
+      <w:r>
+        <w:rPr>
+          <w:rFonts w:ascii="Consolas" w:hAnsi="Consolas" w:cs="Consolas"/>
+          <w:b/>
+          <w:bCs/>
+          <w:color w:val="7F0055"/>
+          <w:sz w:val="20"/>
+          <w:szCs w:val="20"/>
+        </w:rPr>
+        <w:t>new</w:t>
+      </w:r>
+      <w:r>
+        <w:rPr>
+          <w:rFonts w:ascii="Consolas" w:hAnsi="Consolas" w:cs="Consolas"/>
+          <w:color w:val="000000"/>
+          <w:sz w:val="20"/>
+          <w:szCs w:val="20"/>
+        </w:rPr>
+        <w:t xml:space="preserve"> ArrayList&lt;&gt;();</w:t>
+      </w:r>
+    </w:p>
+    <w:p>
+      <w:pPr>
+        <w:rPr>
+          <w:rFonts w:ascii="Consolas" w:hAnsi="Consolas" w:cs="Consolas"/>
+          <w:color w:val="000000"/>
+          <w:sz w:val="20"/>
+          <w:szCs w:val="20"/>
+        </w:rPr>
+      </w:pPr>
+      <w:r>
+        <w:rPr>
+          <w:rFonts w:ascii="Consolas" w:hAnsi="Consolas" w:cs="Consolas"/>
+          <w:color w:val="000000"/>
+          <w:sz w:val="20"/>
+          <w:szCs w:val="20"/>
+        </w:rPr>
+        <w:t xml:space="preserve">Vid början av en match skall alla korten i deckList finnas i </w:t>
+      </w:r>
+      <w:r>
+        <w:rPr>
+          <w:rFonts w:ascii="Consolas" w:hAnsi="Consolas" w:cs="Consolas"/>
+          <w:color w:val="000000"/>
+          <w:sz w:val="20"/>
+          <w:szCs w:val="20"/>
+        </w:rPr>
+        <w:t>stack</w:t>
+      </w:r>
+      <w:r>
+        <w:rPr>
+          <w:rFonts w:ascii="Consolas" w:hAnsi="Consolas" w:cs="Consolas"/>
+          <w:color w:val="000000"/>
+          <w:sz w:val="20"/>
+          <w:szCs w:val="20"/>
+        </w:rPr>
+        <w:t xml:space="preserve">. När kort dras från </w:t>
+      </w:r>
+      <w:r>
+        <w:rPr>
+          <w:rFonts w:ascii="Consolas" w:hAnsi="Consolas" w:cs="Consolas"/>
+          <w:color w:val="000000"/>
+          <w:sz w:val="20"/>
+          <w:szCs w:val="20"/>
+        </w:rPr>
+        <w:t>stack</w:t>
+      </w:r>
+      <w:r>
+        <w:rPr>
+          <w:rFonts w:ascii="Consolas" w:hAnsi="Consolas" w:cs="Consolas"/>
+          <w:color w:val="000000"/>
+          <w:sz w:val="20"/>
+          <w:szCs w:val="20"/>
+        </w:rPr>
+        <w:t xml:space="preserve"> skall kortet läggas i </w:t>
+      </w:r>
+      <w:r>
+        <w:rPr>
+          <w:rFonts w:ascii="Consolas" w:hAnsi="Consolas" w:cs="Consolas"/>
+          <w:color w:val="000000"/>
+          <w:sz w:val="20"/>
+          <w:szCs w:val="20"/>
+        </w:rPr>
+        <w:t>grip</w:t>
+      </w:r>
+      <w:r>
+        <w:rPr>
+          <w:rFonts w:ascii="Consolas" w:hAnsi="Consolas" w:cs="Consolas"/>
+          <w:color w:val="000000"/>
+          <w:sz w:val="20"/>
+          <w:szCs w:val="20"/>
+        </w:rPr>
+        <w:t xml:space="preserve"> och raderas ur </w:t>
+      </w:r>
+      <w:r>
+        <w:rPr>
+          <w:rFonts w:ascii="Consolas" w:hAnsi="Consolas" w:cs="Consolas"/>
+          <w:color w:val="000000"/>
+          <w:sz w:val="20"/>
+          <w:szCs w:val="20"/>
+        </w:rPr>
+        <w:t>stack</w:t>
+      </w:r>
+      <w:r>
+        <w:rPr>
+          <w:rFonts w:ascii="Consolas" w:hAnsi="Consolas" w:cs="Consolas"/>
+          <w:color w:val="000000"/>
+          <w:sz w:val="20"/>
+          <w:szCs w:val="20"/>
+        </w:rPr>
+        <w:t xml:space="preserve">. </w:t>
+      </w:r>
+    </w:p>
+    <w:p>
+      <w:pPr>
+        <w:rPr>
+          <w:rFonts w:ascii="Consolas" w:hAnsi="Consolas" w:cs="Consolas"/>
+          <w:color w:val="000000"/>
+          <w:sz w:val="20"/>
+          <w:szCs w:val="20"/>
+        </w:rPr>
+      </w:pPr>
+      <w:r>
+        <w:rPr>
+          <w:rFonts w:ascii="Consolas" w:hAnsi="Consolas" w:cs="Consolas"/>
+          <w:color w:val="000000"/>
+          <w:sz w:val="20"/>
+          <w:szCs w:val="20"/>
+        </w:rPr>
+        <w:t>heap</w:t>
+      </w:r>
+      <w:r>
+        <w:rPr>
+          <w:rFonts w:ascii="Consolas" w:hAnsi="Consolas" w:cs="Consolas"/>
+          <w:color w:val="000000"/>
+          <w:sz w:val="20"/>
+          <w:szCs w:val="20"/>
+        </w:rPr>
+        <w:t xml:space="preserve"> är en tom ArrayList i början av varje match. När kort läggs i </w:t>
+      </w:r>
+      <w:r>
+        <w:rPr>
+          <w:rFonts w:ascii="Consolas" w:hAnsi="Consolas" w:cs="Consolas"/>
+          <w:color w:val="000000"/>
+          <w:sz w:val="20"/>
+          <w:szCs w:val="20"/>
+        </w:rPr>
+        <w:t>heap från grip</w:t>
+      </w:r>
+      <w:r>
+        <w:rPr>
+          <w:rFonts w:ascii="Consolas" w:hAnsi="Consolas" w:cs="Consolas"/>
+          <w:color w:val="000000"/>
+          <w:sz w:val="20"/>
+          <w:szCs w:val="20"/>
+        </w:rPr>
+        <w:t xml:space="preserve"> eller </w:t>
+      </w:r>
+      <w:r>
+        <w:rPr>
+          <w:rFonts w:ascii="Consolas" w:hAnsi="Consolas" w:cs="Consolas"/>
+          <w:color w:val="000000"/>
+          <w:sz w:val="20"/>
+          <w:szCs w:val="20"/>
+        </w:rPr>
+        <w:t>stack</w:t>
+      </w:r>
+      <w:r>
+        <w:rPr>
+          <w:rFonts w:ascii="Consolas" w:hAnsi="Consolas" w:cs="Consolas"/>
+          <w:color w:val="000000"/>
+          <w:sz w:val="20"/>
+          <w:szCs w:val="20"/>
+        </w:rPr>
+        <w:t xml:space="preserve"> så skall de raderas ur sin tidigare ArrayList.</w:t>
+      </w:r>
+    </w:p>
+    <w:p>
+      <w:pPr>
+        <w:rPr>
+          <w:rFonts w:ascii="Consolas" w:hAnsi="Consolas" w:cs="Consolas"/>
+          <w:color w:val="000000"/>
+          <w:sz w:val="20"/>
+          <w:szCs w:val="20"/>
+        </w:rPr>
+      </w:pPr>
+      <w:r>
+        <w:rPr>
+          <w:rFonts w:ascii="Consolas" w:hAnsi="Consolas" w:cs="Consolas"/>
+          <w:color w:val="000000"/>
+          <w:sz w:val="20"/>
+          <w:szCs w:val="20"/>
+        </w:rPr>
+        <w:t>Runner installerar kort i sin Rig. Den består av tre rader, en för Hardware, en för Program, och en för Resources.</w:t>
+      </w:r>
+      <w:r>
+        <w:rPr>
+          <w:rFonts w:ascii="Consolas" w:hAnsi="Consolas" w:cs="Consolas"/>
+          <w:color w:val="000000"/>
+          <w:sz w:val="20"/>
+          <w:szCs w:val="20"/>
+        </w:rPr>
+        <w:t xml:space="preserve"> </w:t>
+      </w:r>
+    </w:p>
+    <w:p>
+      <w:pPr>
+        <w:rPr>
+          <w:rFonts w:ascii="Consolas" w:hAnsi="Consolas" w:cs="Consolas"/>
+          <w:color w:val="000000"/>
+          <w:sz w:val="20"/>
+          <w:szCs w:val="20"/>
+        </w:rPr>
+      </w:pPr>
+      <w:r>
+        <w:rPr>
+          <w:rFonts w:ascii="Consolas" w:hAnsi="Consolas" w:cs="Consolas"/>
+          <w:color w:val="000000"/>
+          <w:sz w:val="20"/>
+          <w:szCs w:val="20"/>
+        </w:rPr>
+        <w:t>När Runnern installerar kort i sin Rig installeras de direkt aktiva (rezzed), och Runnern betalar direkt installationskostnaden för kortet.</w:t>
+      </w:r>
+    </w:p>
+    <w:p>
+      <w:pPr>
+        <w:rPr>
+          <w:rFonts w:ascii="Consolas" w:hAnsi="Consolas" w:cs="Consolas"/>
+          <w:color w:val="000000"/>
+          <w:sz w:val="20"/>
+          <w:szCs w:val="20"/>
+        </w:rPr>
+      </w:pPr>
+    </w:p>
+    <w:p>
+      <w:pPr>
+        <w:rPr>
+          <w:rFonts w:ascii="Consolas" w:hAnsi="Consolas" w:cs="Consolas"/>
+          <w:color w:val="000000"/>
+          <w:sz w:val="20"/>
+          <w:szCs w:val="20"/>
+        </w:rPr>
+      </w:pPr>
+    </w:p>
+    <w:p/>
     <w:sectPr>
       <w:pgSz w:w="11906" w:h="16838"/>
       <w:pgMar w:top="1417" w:right="1417" w:bottom="1417" w:left="1417" w:header="708" w:footer="708" w:gutter="0"/>
@@ -2966,6 +3890,49 @@
     <w:name w:val="Normal"/>
     <w:qFormat/>
   </w:style>
+  <w:style w:type="paragraph" w:styleId="Rubrik1">
+    <w:name w:val="heading 1"/>
+    <w:basedOn w:val="Normal"/>
+    <w:next w:val="Normal"/>
+    <w:link w:val="Rubrik1Char"/>
+    <w:uiPriority w:val="9"/>
+    <w:qFormat/>
+    <w:rsid w:val="00E2602D"/>
+    <w:pPr>
+      <w:keepNext/>
+      <w:keepLines/>
+      <w:spacing w:before="240" w:after="0"/>
+      <w:outlineLvl w:val="0"/>
+    </w:pPr>
+    <w:rPr>
+      <w:rFonts w:asciiTheme="majorHAnsi" w:eastAsiaTheme="majorEastAsia" w:hAnsiTheme="majorHAnsi" w:cstheme="majorBidi"/>
+      <w:color w:val="2E74B5" w:themeColor="accent1" w:themeShade="BF"/>
+      <w:sz w:val="32"/>
+      <w:szCs w:val="32"/>
+    </w:rPr>
+  </w:style>
+  <w:style w:type="paragraph" w:styleId="Rubrik2">
+    <w:name w:val="heading 2"/>
+    <w:basedOn w:val="Normal"/>
+    <w:next w:val="Normal"/>
+    <w:link w:val="Rubrik2Char"/>
+    <w:uiPriority w:val="9"/>
+    <w:unhideWhenUsed/>
+    <w:qFormat/>
+    <w:rsid w:val="0004645E"/>
+    <w:pPr>
+      <w:keepNext/>
+      <w:keepLines/>
+      <w:spacing w:before="40" w:after="0"/>
+      <w:outlineLvl w:val="1"/>
+    </w:pPr>
+    <w:rPr>
+      <w:rFonts w:asciiTheme="majorHAnsi" w:eastAsiaTheme="majorEastAsia" w:hAnsiTheme="majorHAnsi" w:cstheme="majorBidi"/>
+      <w:color w:val="2E74B5" w:themeColor="accent1" w:themeShade="BF"/>
+      <w:sz w:val="26"/>
+      <w:szCs w:val="26"/>
+    </w:rPr>
+  </w:style>
   <w:style w:type="character" w:default="1" w:styleId="Standardstycketeckensnitt">
     <w:name w:val="Default Paragraph Font"/>
     <w:uiPriority w:val="1"/>
@@ -3072,6 +4039,32 @@
       <w:sz w:val="20"/>
       <w:szCs w:val="20"/>
       <w:lang w:eastAsia="sv-SE"/>
+    </w:rPr>
+  </w:style>
+  <w:style w:type="character" w:customStyle="1" w:styleId="Rubrik1Char">
+    <w:name w:val="Rubrik 1 Char"/>
+    <w:basedOn w:val="Standardstycketeckensnitt"/>
+    <w:link w:val="Rubrik1"/>
+    <w:uiPriority w:val="9"/>
+    <w:rsid w:val="00E2602D"/>
+    <w:rPr>
+      <w:rFonts w:asciiTheme="majorHAnsi" w:eastAsiaTheme="majorEastAsia" w:hAnsiTheme="majorHAnsi" w:cstheme="majorBidi"/>
+      <w:color w:val="2E74B5" w:themeColor="accent1" w:themeShade="BF"/>
+      <w:sz w:val="32"/>
+      <w:szCs w:val="32"/>
+    </w:rPr>
+  </w:style>
+  <w:style w:type="character" w:customStyle="1" w:styleId="Rubrik2Char">
+    <w:name w:val="Rubrik 2 Char"/>
+    <w:basedOn w:val="Standardstycketeckensnitt"/>
+    <w:link w:val="Rubrik2"/>
+    <w:uiPriority w:val="9"/>
+    <w:rsid w:val="0004645E"/>
+    <w:rPr>
+      <w:rFonts w:asciiTheme="majorHAnsi" w:eastAsiaTheme="majorEastAsia" w:hAnsiTheme="majorHAnsi" w:cstheme="majorBidi"/>
+      <w:color w:val="2E74B5" w:themeColor="accent1" w:themeShade="BF"/>
+      <w:sz w:val="26"/>
+      <w:szCs w:val="26"/>
     </w:rPr>
   </w:style>
 </w:styles>

</xml_diff>

<commit_message>
Lade till test för att spendera fler credits än tillgängligt antal
</commit_message>
<xml_diff>
--- a/Kravspecifikation.docx
+++ b/Kravspecifikation.docx
@@ -42,6 +42,7 @@
         </w:rPr>
         <w:t xml:space="preserve"> String </w:t>
       </w:r>
+      <w:proofErr w:type="spellStart"/>
       <w:r>
         <w:rPr>
           <w:rFonts w:ascii="Consolas" w:hAnsi="Consolas" w:cs="Consolas"/>
@@ -51,6 +52,7 @@
         </w:rPr>
         <w:t>code</w:t>
       </w:r>
+      <w:proofErr w:type="spellEnd"/>
       <w:r>
         <w:rPr>
           <w:rFonts w:ascii="Consolas" w:hAnsi="Consolas" w:cs="Consolas"/>
@@ -93,6 +95,7 @@
         </w:rPr>
         <w:t xml:space="preserve"> String </w:t>
       </w:r>
+      <w:proofErr w:type="spellStart"/>
       <w:r>
         <w:rPr>
           <w:rFonts w:ascii="Consolas" w:hAnsi="Consolas" w:cs="Consolas"/>
@@ -102,6 +105,7 @@
         </w:rPr>
         <w:t>title</w:t>
       </w:r>
+      <w:proofErr w:type="spellEnd"/>
       <w:r>
         <w:rPr>
           <w:rFonts w:ascii="Consolas" w:hAnsi="Consolas" w:cs="Consolas"/>
@@ -144,6 +148,7 @@
         </w:rPr>
         <w:t xml:space="preserve"> String </w:t>
       </w:r>
+      <w:proofErr w:type="spellStart"/>
       <w:r>
         <w:rPr>
           <w:rFonts w:ascii="Consolas" w:hAnsi="Consolas" w:cs="Consolas"/>
@@ -153,6 +158,7 @@
         </w:rPr>
         <w:t>type</w:t>
       </w:r>
+      <w:proofErr w:type="spellEnd"/>
       <w:r>
         <w:rPr>
           <w:rFonts w:ascii="Consolas" w:hAnsi="Consolas" w:cs="Consolas"/>
@@ -195,6 +201,7 @@
         </w:rPr>
         <w:t xml:space="preserve"> String </w:t>
       </w:r>
+      <w:proofErr w:type="spellStart"/>
       <w:r>
         <w:rPr>
           <w:rFonts w:ascii="Consolas" w:hAnsi="Consolas" w:cs="Consolas"/>
@@ -204,6 +211,7 @@
         </w:rPr>
         <w:t>typeCode</w:t>
       </w:r>
+      <w:proofErr w:type="spellEnd"/>
       <w:r>
         <w:rPr>
           <w:rFonts w:ascii="Consolas" w:hAnsi="Consolas" w:cs="Consolas"/>
@@ -246,6 +254,7 @@
         </w:rPr>
         <w:t xml:space="preserve"> String </w:t>
       </w:r>
+      <w:proofErr w:type="spellStart"/>
       <w:r>
         <w:rPr>
           <w:rFonts w:ascii="Consolas" w:hAnsi="Consolas" w:cs="Consolas"/>
@@ -255,6 +264,7 @@
         </w:rPr>
         <w:t>subTypeCode</w:t>
       </w:r>
+      <w:proofErr w:type="spellEnd"/>
       <w:r>
         <w:rPr>
           <w:rFonts w:ascii="Consolas" w:hAnsi="Consolas" w:cs="Consolas"/>
@@ -348,6 +358,8 @@
         </w:rPr>
         <w:t xml:space="preserve"> </w:t>
       </w:r>
+      <w:proofErr w:type="spellStart"/>
+      <w:proofErr w:type="gramStart"/>
       <w:r>
         <w:rPr>
           <w:rFonts w:ascii="Consolas" w:hAnsi="Consolas" w:cs="Consolas"/>
@@ -359,6 +371,8 @@
         </w:rPr>
         <w:t>int</w:t>
       </w:r>
+      <w:proofErr w:type="spellEnd"/>
+      <w:proofErr w:type="gramEnd"/>
       <w:r>
         <w:rPr>
           <w:rFonts w:ascii="Consolas" w:hAnsi="Consolas" w:cs="Consolas"/>
@@ -368,6 +382,7 @@
         </w:rPr>
         <w:t xml:space="preserve"> </w:t>
       </w:r>
+      <w:proofErr w:type="spellStart"/>
       <w:r>
         <w:rPr>
           <w:rFonts w:ascii="Consolas" w:hAnsi="Consolas" w:cs="Consolas"/>
@@ -377,6 +392,7 @@
         </w:rPr>
         <w:t>cost</w:t>
       </w:r>
+      <w:proofErr w:type="spellEnd"/>
       <w:r>
         <w:rPr>
           <w:rFonts w:ascii="Consolas" w:hAnsi="Consolas" w:cs="Consolas"/>
@@ -419,6 +435,7 @@
         </w:rPr>
         <w:t xml:space="preserve"> String </w:t>
       </w:r>
+      <w:proofErr w:type="spellStart"/>
       <w:r>
         <w:rPr>
           <w:rFonts w:ascii="Consolas" w:hAnsi="Consolas" w:cs="Consolas"/>
@@ -428,6 +445,7 @@
         </w:rPr>
         <w:t>faction</w:t>
       </w:r>
+      <w:proofErr w:type="spellEnd"/>
       <w:r>
         <w:rPr>
           <w:rFonts w:ascii="Consolas" w:hAnsi="Consolas" w:cs="Consolas"/>
@@ -470,6 +488,7 @@
         </w:rPr>
         <w:t xml:space="preserve"> String </w:t>
       </w:r>
+      <w:proofErr w:type="spellStart"/>
       <w:r>
         <w:rPr>
           <w:rFonts w:ascii="Consolas" w:hAnsi="Consolas" w:cs="Consolas"/>
@@ -479,6 +498,7 @@
         </w:rPr>
         <w:t>factionCode</w:t>
       </w:r>
+      <w:proofErr w:type="spellEnd"/>
       <w:r>
         <w:rPr>
           <w:rFonts w:ascii="Consolas" w:hAnsi="Consolas" w:cs="Consolas"/>
@@ -521,6 +541,7 @@
         </w:rPr>
         <w:t xml:space="preserve"> String </w:t>
       </w:r>
+      <w:proofErr w:type="spellStart"/>
       <w:r>
         <w:rPr>
           <w:rFonts w:ascii="Consolas" w:hAnsi="Consolas" w:cs="Consolas"/>
@@ -530,6 +551,7 @@
         </w:rPr>
         <w:t>factionLetter</w:t>
       </w:r>
+      <w:proofErr w:type="spellEnd"/>
       <w:r>
         <w:rPr>
           <w:rFonts w:ascii="Consolas" w:hAnsi="Consolas" w:cs="Consolas"/>
@@ -572,6 +594,8 @@
         </w:rPr>
         <w:t xml:space="preserve"> </w:t>
       </w:r>
+      <w:proofErr w:type="spellStart"/>
+      <w:proofErr w:type="gramStart"/>
       <w:r>
         <w:rPr>
           <w:rFonts w:ascii="Consolas" w:hAnsi="Consolas" w:cs="Consolas"/>
@@ -583,6 +607,8 @@
         </w:rPr>
         <w:t>int</w:t>
       </w:r>
+      <w:proofErr w:type="spellEnd"/>
+      <w:proofErr w:type="gramEnd"/>
       <w:r>
         <w:rPr>
           <w:rFonts w:ascii="Consolas" w:hAnsi="Consolas" w:cs="Consolas"/>
@@ -592,6 +618,7 @@
         </w:rPr>
         <w:t xml:space="preserve"> </w:t>
       </w:r>
+      <w:proofErr w:type="spellStart"/>
       <w:r>
         <w:rPr>
           <w:rFonts w:ascii="Consolas" w:hAnsi="Consolas" w:cs="Consolas"/>
@@ -601,6 +628,7 @@
         </w:rPr>
         <w:t>factionCost</w:t>
       </w:r>
+      <w:proofErr w:type="spellEnd"/>
       <w:r>
         <w:rPr>
           <w:rFonts w:ascii="Consolas" w:hAnsi="Consolas" w:cs="Consolas"/>
@@ -643,6 +671,7 @@
         </w:rPr>
         <w:t xml:space="preserve"> String </w:t>
       </w:r>
+      <w:proofErr w:type="spellStart"/>
       <w:r>
         <w:rPr>
           <w:rFonts w:ascii="Consolas" w:hAnsi="Consolas" w:cs="Consolas"/>
@@ -652,6 +681,7 @@
         </w:rPr>
         <w:t>flavor</w:t>
       </w:r>
+      <w:proofErr w:type="spellEnd"/>
       <w:r>
         <w:rPr>
           <w:rFonts w:ascii="Consolas" w:hAnsi="Consolas" w:cs="Consolas"/>
@@ -694,6 +724,7 @@
         </w:rPr>
         <w:t xml:space="preserve"> String </w:t>
       </w:r>
+      <w:proofErr w:type="spellStart"/>
       <w:r>
         <w:rPr>
           <w:rFonts w:ascii="Consolas" w:hAnsi="Consolas" w:cs="Consolas"/>
@@ -703,6 +734,7 @@
         </w:rPr>
         <w:t>illustrator</w:t>
       </w:r>
+      <w:proofErr w:type="spellEnd"/>
       <w:r>
         <w:rPr>
           <w:rFonts w:ascii="Consolas" w:hAnsi="Consolas" w:cs="Consolas"/>
@@ -745,6 +777,7 @@
         </w:rPr>
         <w:t xml:space="preserve"> String </w:t>
       </w:r>
+      <w:proofErr w:type="spellStart"/>
       <w:r>
         <w:rPr>
           <w:rFonts w:ascii="Consolas" w:hAnsi="Consolas" w:cs="Consolas"/>
@@ -754,6 +787,7 @@
         </w:rPr>
         <w:t>number</w:t>
       </w:r>
+      <w:proofErr w:type="spellEnd"/>
       <w:r>
         <w:rPr>
           <w:rFonts w:ascii="Consolas" w:hAnsi="Consolas" w:cs="Consolas"/>
@@ -796,6 +830,7 @@
         </w:rPr>
         <w:t xml:space="preserve"> String </w:t>
       </w:r>
+      <w:proofErr w:type="spellStart"/>
       <w:r>
         <w:rPr>
           <w:rFonts w:ascii="Consolas" w:hAnsi="Consolas" w:cs="Consolas"/>
@@ -805,6 +840,7 @@
         </w:rPr>
         <w:t>quantity</w:t>
       </w:r>
+      <w:proofErr w:type="spellEnd"/>
       <w:r>
         <w:rPr>
           <w:rFonts w:ascii="Consolas" w:hAnsi="Consolas" w:cs="Consolas"/>
@@ -847,6 +883,7 @@
         </w:rPr>
         <w:t xml:space="preserve"> String </w:t>
       </w:r>
+      <w:proofErr w:type="spellStart"/>
       <w:r>
         <w:rPr>
           <w:rFonts w:ascii="Consolas" w:hAnsi="Consolas" w:cs="Consolas"/>
@@ -856,6 +893,7 @@
         </w:rPr>
         <w:t>setName</w:t>
       </w:r>
+      <w:proofErr w:type="spellEnd"/>
       <w:r>
         <w:rPr>
           <w:rFonts w:ascii="Consolas" w:hAnsi="Consolas" w:cs="Consolas"/>
@@ -898,6 +936,7 @@
         </w:rPr>
         <w:t xml:space="preserve"> String </w:t>
       </w:r>
+      <w:proofErr w:type="spellStart"/>
       <w:r>
         <w:rPr>
           <w:rFonts w:ascii="Consolas" w:hAnsi="Consolas" w:cs="Consolas"/>
@@ -907,6 +946,7 @@
         </w:rPr>
         <w:t>setCode</w:t>
       </w:r>
+      <w:proofErr w:type="spellEnd"/>
       <w:r>
         <w:rPr>
           <w:rFonts w:ascii="Consolas" w:hAnsi="Consolas" w:cs="Consolas"/>
@@ -949,6 +989,7 @@
         </w:rPr>
         <w:t xml:space="preserve"> </w:t>
       </w:r>
+      <w:proofErr w:type="spellStart"/>
       <w:r>
         <w:rPr>
           <w:rFonts w:ascii="Consolas" w:hAnsi="Consolas" w:cs="Consolas"/>
@@ -960,6 +1001,7 @@
         </w:rPr>
         <w:t>boolean</w:t>
       </w:r>
+      <w:proofErr w:type="spellEnd"/>
       <w:r>
         <w:rPr>
           <w:rFonts w:ascii="Consolas" w:hAnsi="Consolas" w:cs="Consolas"/>
@@ -969,6 +1011,7 @@
         </w:rPr>
         <w:t xml:space="preserve"> </w:t>
       </w:r>
+      <w:proofErr w:type="spellStart"/>
       <w:r>
         <w:rPr>
           <w:rFonts w:ascii="Consolas" w:hAnsi="Consolas" w:cs="Consolas"/>
@@ -978,6 +1021,7 @@
         </w:rPr>
         <w:t>uniqueness</w:t>
       </w:r>
+      <w:proofErr w:type="spellEnd"/>
       <w:r>
         <w:rPr>
           <w:rFonts w:ascii="Consolas" w:hAnsi="Consolas" w:cs="Consolas"/>
@@ -1020,6 +1064,7 @@
         </w:rPr>
         <w:t xml:space="preserve"> </w:t>
       </w:r>
+      <w:proofErr w:type="spellStart"/>
       <w:r>
         <w:rPr>
           <w:rFonts w:ascii="Consolas" w:hAnsi="Consolas" w:cs="Consolas"/>
@@ -1031,6 +1076,7 @@
         </w:rPr>
         <w:t>boolean</w:t>
       </w:r>
+      <w:proofErr w:type="spellEnd"/>
       <w:r>
         <w:rPr>
           <w:rFonts w:ascii="Consolas" w:hAnsi="Consolas" w:cs="Consolas"/>
@@ -1040,6 +1086,7 @@
         </w:rPr>
         <w:t xml:space="preserve"> </w:t>
       </w:r>
+      <w:proofErr w:type="spellStart"/>
       <w:r>
         <w:rPr>
           <w:rFonts w:ascii="Consolas" w:hAnsi="Consolas" w:cs="Consolas"/>
@@ -1049,6 +1096,7 @@
         </w:rPr>
         <w:t>limited</w:t>
       </w:r>
+      <w:proofErr w:type="spellEnd"/>
       <w:r>
         <w:rPr>
           <w:rFonts w:ascii="Consolas" w:hAnsi="Consolas" w:cs="Consolas"/>
@@ -1091,6 +1139,7 @@
         </w:rPr>
         <w:t xml:space="preserve"> String </w:t>
       </w:r>
+      <w:proofErr w:type="spellStart"/>
       <w:r>
         <w:rPr>
           <w:rFonts w:ascii="Consolas" w:hAnsi="Consolas" w:cs="Consolas"/>
@@ -1100,6 +1149,7 @@
         </w:rPr>
         <w:t>cyclenumber</w:t>
       </w:r>
+      <w:proofErr w:type="spellEnd"/>
       <w:r>
         <w:rPr>
           <w:rFonts w:ascii="Consolas" w:hAnsi="Consolas" w:cs="Consolas"/>
@@ -1142,6 +1192,7 @@
         </w:rPr>
         <w:t xml:space="preserve"> String </w:t>
       </w:r>
+      <w:proofErr w:type="spellStart"/>
       <w:r>
         <w:rPr>
           <w:rFonts w:ascii="Consolas" w:hAnsi="Consolas" w:cs="Consolas"/>
@@ -1151,6 +1202,7 @@
         </w:rPr>
         <w:t>ancurLink</w:t>
       </w:r>
+      <w:proofErr w:type="spellEnd"/>
       <w:r>
         <w:rPr>
           <w:rFonts w:ascii="Consolas" w:hAnsi="Consolas" w:cs="Consolas"/>
@@ -1193,6 +1245,7 @@
         </w:rPr>
         <w:t xml:space="preserve"> String </w:t>
       </w:r>
+      <w:proofErr w:type="spellStart"/>
       <w:r>
         <w:rPr>
           <w:rFonts w:ascii="Consolas" w:hAnsi="Consolas" w:cs="Consolas"/>
@@ -1202,6 +1255,7 @@
         </w:rPr>
         <w:t>url</w:t>
       </w:r>
+      <w:proofErr w:type="spellEnd"/>
       <w:r>
         <w:rPr>
           <w:rFonts w:ascii="Consolas" w:hAnsi="Consolas" w:cs="Consolas"/>
@@ -1241,6 +1295,7 @@
         </w:rPr>
         <w:t xml:space="preserve"> String </w:t>
       </w:r>
+      <w:proofErr w:type="spellStart"/>
       <w:r>
         <w:rPr>
           <w:rFonts w:ascii="Consolas" w:hAnsi="Consolas" w:cs="Consolas"/>
@@ -1250,6 +1305,7 @@
         </w:rPr>
         <w:t>imagesrc</w:t>
       </w:r>
+      <w:proofErr w:type="spellEnd"/>
       <w:r>
         <w:rPr>
           <w:rFonts w:ascii="Consolas" w:hAnsi="Consolas" w:cs="Consolas"/>
@@ -1279,33 +1335,64 @@
           <w:szCs w:val="20"/>
         </w:rPr>
       </w:pPr>
-      <w:r>
-        <w:rPr>
-          <w:rFonts w:ascii="Consolas" w:hAnsi="Consolas" w:cs="Consolas"/>
-          <w:color w:val="000000"/>
-          <w:sz w:val="20"/>
-          <w:szCs w:val="20"/>
-        </w:rPr>
-        <w:t>Code måste vara positivt tal bestående av 5 siffror.</w:t>
-      </w:r>
-    </w:p>
-    <w:p>
-      <w:pPr>
-        <w:rPr>
-          <w:rFonts w:ascii="Consolas" w:hAnsi="Consolas" w:cs="Consolas"/>
-          <w:color w:val="000000"/>
-          <w:sz w:val="20"/>
-          <w:szCs w:val="20"/>
-        </w:rPr>
-      </w:pPr>
-      <w:r>
-        <w:rPr>
-          <w:rFonts w:ascii="Consolas" w:hAnsi="Consolas" w:cs="Consolas"/>
-          <w:color w:val="000000"/>
-          <w:sz w:val="20"/>
-          <w:szCs w:val="20"/>
-        </w:rPr>
-        <w:t>Alla ints måste vara positiva tal.</w:t>
+      <w:proofErr w:type="spellStart"/>
+      <w:r>
+        <w:rPr>
+          <w:rFonts w:ascii="Consolas" w:hAnsi="Consolas" w:cs="Consolas"/>
+          <w:color w:val="000000"/>
+          <w:sz w:val="20"/>
+          <w:szCs w:val="20"/>
+        </w:rPr>
+        <w:t>Code</w:t>
+      </w:r>
+      <w:proofErr w:type="spellEnd"/>
+      <w:r>
+        <w:rPr>
+          <w:rFonts w:ascii="Consolas" w:hAnsi="Consolas" w:cs="Consolas"/>
+          <w:color w:val="000000"/>
+          <w:sz w:val="20"/>
+          <w:szCs w:val="20"/>
+        </w:rPr>
+        <w:t xml:space="preserve"> måste vara positivt tal bestående av 5 siffror.</w:t>
+      </w:r>
+    </w:p>
+    <w:p>
+      <w:pPr>
+        <w:rPr>
+          <w:rFonts w:ascii="Consolas" w:hAnsi="Consolas" w:cs="Consolas"/>
+          <w:color w:val="000000"/>
+          <w:sz w:val="20"/>
+          <w:szCs w:val="20"/>
+        </w:rPr>
+      </w:pPr>
+      <w:r>
+        <w:rPr>
+          <w:rFonts w:ascii="Consolas" w:hAnsi="Consolas" w:cs="Consolas"/>
+          <w:color w:val="000000"/>
+          <w:sz w:val="20"/>
+          <w:szCs w:val="20"/>
+        </w:rPr>
+        <w:t xml:space="preserve">Alla </w:t>
+      </w:r>
+      <w:proofErr w:type="spellStart"/>
+      <w:r>
+        <w:rPr>
+          <w:rFonts w:ascii="Consolas" w:hAnsi="Consolas" w:cs="Consolas"/>
+          <w:color w:val="000000"/>
+          <w:sz w:val="20"/>
+          <w:szCs w:val="20"/>
+        </w:rPr>
+        <w:t>ints</w:t>
+      </w:r>
+      <w:proofErr w:type="spellEnd"/>
+      <w:r>
+        <w:rPr>
+          <w:rFonts w:ascii="Consolas" w:hAnsi="Consolas" w:cs="Consolas"/>
+          <w:color w:val="000000"/>
+          <w:sz w:val="20"/>
+          <w:szCs w:val="20"/>
+        </w:rPr>
+        <w:t xml:space="preserve"> måste vara positiva tal.</w:t>
       </w:r>
     </w:p>
     <w:p>
@@ -1316,12 +1403,149 @@
           <w:color w:val="000000"/>
         </w:rPr>
       </w:pPr>
-      <w:r>
-        <w:rPr>
-          <w:rFonts w:ascii="Consolas" w:hAnsi="Consolas" w:cs="Consolas"/>
-          <w:color w:val="000000"/>
-        </w:rPr>
-        <w:t>Faction måste vara ”Anarch”, ”Criminal” eller ”Shaper” för Runnerkort. Faction måste vara ”Haas-Bioroid”, ”Weyland”, ”Jinteki” eller ”NBN” för Corpkort.</w:t>
+      <w:proofErr w:type="spellStart"/>
+      <w:r>
+        <w:rPr>
+          <w:rFonts w:ascii="Consolas" w:hAnsi="Consolas" w:cs="Consolas"/>
+          <w:color w:val="000000"/>
+        </w:rPr>
+        <w:t>Faction</w:t>
+      </w:r>
+      <w:proofErr w:type="spellEnd"/>
+      <w:r>
+        <w:rPr>
+          <w:rFonts w:ascii="Consolas" w:hAnsi="Consolas" w:cs="Consolas"/>
+          <w:color w:val="000000"/>
+        </w:rPr>
+        <w:t xml:space="preserve"> måste vara ”</w:t>
+      </w:r>
+      <w:proofErr w:type="spellStart"/>
+      <w:r>
+        <w:rPr>
+          <w:rFonts w:ascii="Consolas" w:hAnsi="Consolas" w:cs="Consolas"/>
+          <w:color w:val="000000"/>
+        </w:rPr>
+        <w:t>Anarch</w:t>
+      </w:r>
+      <w:proofErr w:type="spellEnd"/>
+      <w:r>
+        <w:rPr>
+          <w:rFonts w:ascii="Consolas" w:hAnsi="Consolas" w:cs="Consolas"/>
+          <w:color w:val="000000"/>
+        </w:rPr>
+        <w:t>”, ”</w:t>
+      </w:r>
+      <w:proofErr w:type="spellStart"/>
+      <w:r>
+        <w:rPr>
+          <w:rFonts w:ascii="Consolas" w:hAnsi="Consolas" w:cs="Consolas"/>
+          <w:color w:val="000000"/>
+        </w:rPr>
+        <w:t>Criminal</w:t>
+      </w:r>
+      <w:proofErr w:type="spellEnd"/>
+      <w:r>
+        <w:rPr>
+          <w:rFonts w:ascii="Consolas" w:hAnsi="Consolas" w:cs="Consolas"/>
+          <w:color w:val="000000"/>
+        </w:rPr>
+        <w:t>” eller ”</w:t>
+      </w:r>
+      <w:proofErr w:type="spellStart"/>
+      <w:r>
+        <w:rPr>
+          <w:rFonts w:ascii="Consolas" w:hAnsi="Consolas" w:cs="Consolas"/>
+          <w:color w:val="000000"/>
+        </w:rPr>
+        <w:t>Shaper</w:t>
+      </w:r>
+      <w:proofErr w:type="spellEnd"/>
+      <w:r>
+        <w:rPr>
+          <w:rFonts w:ascii="Consolas" w:hAnsi="Consolas" w:cs="Consolas"/>
+          <w:color w:val="000000"/>
+        </w:rPr>
+        <w:t xml:space="preserve">” för Runnerkort. </w:t>
+      </w:r>
+      <w:proofErr w:type="spellStart"/>
+      <w:r>
+        <w:rPr>
+          <w:rFonts w:ascii="Consolas" w:hAnsi="Consolas" w:cs="Consolas"/>
+          <w:color w:val="000000"/>
+        </w:rPr>
+        <w:t>Faction</w:t>
+      </w:r>
+      <w:proofErr w:type="spellEnd"/>
+      <w:r>
+        <w:rPr>
+          <w:rFonts w:ascii="Consolas" w:hAnsi="Consolas" w:cs="Consolas"/>
+          <w:color w:val="000000"/>
+        </w:rPr>
+        <w:t xml:space="preserve"> måste vara ”Haas-</w:t>
+      </w:r>
+      <w:proofErr w:type="spellStart"/>
+      <w:r>
+        <w:rPr>
+          <w:rFonts w:ascii="Consolas" w:hAnsi="Consolas" w:cs="Consolas"/>
+          <w:color w:val="000000"/>
+        </w:rPr>
+        <w:t>Bioroid</w:t>
+      </w:r>
+      <w:proofErr w:type="spellEnd"/>
+      <w:r>
+        <w:rPr>
+          <w:rFonts w:ascii="Consolas" w:hAnsi="Consolas" w:cs="Consolas"/>
+          <w:color w:val="000000"/>
+        </w:rPr>
+        <w:t>”, ”</w:t>
+      </w:r>
+      <w:proofErr w:type="spellStart"/>
+      <w:r>
+        <w:rPr>
+          <w:rFonts w:ascii="Consolas" w:hAnsi="Consolas" w:cs="Consolas"/>
+          <w:color w:val="000000"/>
+        </w:rPr>
+        <w:t>Weyland</w:t>
+      </w:r>
+      <w:proofErr w:type="spellEnd"/>
+      <w:r>
+        <w:rPr>
+          <w:rFonts w:ascii="Consolas" w:hAnsi="Consolas" w:cs="Consolas"/>
+          <w:color w:val="000000"/>
+        </w:rPr>
+        <w:t>”, ”</w:t>
+      </w:r>
+      <w:proofErr w:type="spellStart"/>
+      <w:r>
+        <w:rPr>
+          <w:rFonts w:ascii="Consolas" w:hAnsi="Consolas" w:cs="Consolas"/>
+          <w:color w:val="000000"/>
+        </w:rPr>
+        <w:t>Jinteki</w:t>
+      </w:r>
+      <w:proofErr w:type="spellEnd"/>
+      <w:r>
+        <w:rPr>
+          <w:rFonts w:ascii="Consolas" w:hAnsi="Consolas" w:cs="Consolas"/>
+          <w:color w:val="000000"/>
+        </w:rPr>
+        <w:t xml:space="preserve">” eller ”NBN” för </w:t>
+      </w:r>
+      <w:proofErr w:type="spellStart"/>
+      <w:r>
+        <w:rPr>
+          <w:rFonts w:ascii="Consolas" w:hAnsi="Consolas" w:cs="Consolas"/>
+          <w:color w:val="000000"/>
+        </w:rPr>
+        <w:t>Corpkort</w:t>
+      </w:r>
+      <w:proofErr w:type="spellEnd"/>
+      <w:r>
+        <w:rPr>
+          <w:rFonts w:ascii="Consolas" w:hAnsi="Consolas" w:cs="Consolas"/>
+          <w:color w:val="000000"/>
+        </w:rPr>
+        <w:t>.</w:t>
       </w:r>
     </w:p>
     <w:p>
@@ -1341,6 +1565,7 @@
           <w:color w:val="000000"/>
         </w:rPr>
       </w:pPr>
+      <w:proofErr w:type="spellStart"/>
       <w:r>
         <w:rPr>
           <w:rFonts w:ascii="Consolas" w:hAnsi="Consolas" w:cs="Consolas"/>
@@ -1348,6 +1573,7 @@
         </w:rPr>
         <w:t>FactionCost</w:t>
       </w:r>
+      <w:proofErr w:type="spellEnd"/>
       <w:r>
         <w:rPr>
           <w:rFonts w:ascii="Consolas" w:hAnsi="Consolas" w:cs="Consolas"/>
@@ -1387,12 +1613,21 @@
           <w:color w:val="000000"/>
         </w:rPr>
       </w:pPr>
-      <w:r>
-        <w:rPr>
-          <w:rFonts w:ascii="Consolas" w:hAnsi="Consolas" w:cs="Consolas"/>
-          <w:color w:val="000000"/>
-        </w:rPr>
-        <w:t>Quantity måste vara mellan 1 och 3.</w:t>
+      <w:proofErr w:type="spellStart"/>
+      <w:r>
+        <w:rPr>
+          <w:rFonts w:ascii="Consolas" w:hAnsi="Consolas" w:cs="Consolas"/>
+          <w:color w:val="000000"/>
+        </w:rPr>
+        <w:t>Quantity</w:t>
+      </w:r>
+      <w:proofErr w:type="spellEnd"/>
+      <w:r>
+        <w:rPr>
+          <w:rFonts w:ascii="Consolas" w:hAnsi="Consolas" w:cs="Consolas"/>
+          <w:color w:val="000000"/>
+        </w:rPr>
+        <w:t xml:space="preserve"> måste vara mellan 1 och 3.</w:t>
       </w:r>
     </w:p>
     <w:p>
@@ -1413,9 +1648,14 @@
       <w:pPr>
         <w:pStyle w:val="Underrubrik"/>
       </w:pPr>
+      <w:proofErr w:type="spellStart"/>
       <w:r>
         <w:t>Corp</w:t>
       </w:r>
+      <w:r>
+        <w:t>Card</w:t>
+      </w:r>
+      <w:proofErr w:type="spellEnd"/>
     </w:p>
     <w:p>
       <w:pPr>
@@ -1425,6 +1665,7 @@
           <w:szCs w:val="24"/>
         </w:rPr>
       </w:pPr>
+      <w:proofErr w:type="spellStart"/>
       <w:r>
         <w:rPr>
           <w:b/>
@@ -1433,6 +1674,7 @@
         </w:rPr>
         <w:t>Identity</w:t>
       </w:r>
+      <w:proofErr w:type="spellEnd"/>
     </w:p>
     <w:p>
       <w:pPr>
@@ -1459,6 +1701,21 @@
       </w:r>
     </w:p>
     <w:p>
+      <w:r>
+        <w:t xml:space="preserve">Operation är en engångshändelse, efter att kortet spelas ska det läggas i </w:t>
+      </w:r>
+      <w:proofErr w:type="spellStart"/>
+      <w:r>
+        <w:t>Archives</w:t>
+      </w:r>
+      <w:proofErr w:type="spellEnd"/>
+      <w:r>
+        <w:t>. Kostnaden betalas direkt när kortet spelas.</w:t>
+      </w:r>
+      <w:bookmarkStart w:id="0" w:name="_GoBack"/>
+      <w:bookmarkEnd w:id="0"/>
+    </w:p>
+    <w:p>
       <w:pPr>
         <w:rPr>
           <w:b/>
@@ -1466,23 +1723,23 @@
           <w:szCs w:val="24"/>
         </w:rPr>
       </w:pPr>
-    </w:p>
-    <w:p>
-      <w:pPr>
+      <w:r>
         <w:rPr>
           <w:b/>
           <w:sz w:val="24"/>
           <w:szCs w:val="24"/>
         </w:rPr>
-      </w:pPr>
-      <w:r>
+        <w:t>Agenda</w:t>
+      </w:r>
+    </w:p>
+    <w:p>
+      <w:pPr>
         <w:rPr>
           <w:b/>
           <w:sz w:val="24"/>
           <w:szCs w:val="24"/>
         </w:rPr>
-        <w:t>Agenda</w:t>
-      </w:r>
+      </w:pPr>
     </w:p>
     <w:p>
       <w:pPr>
@@ -1492,25 +1749,25 @@
           <w:szCs w:val="24"/>
         </w:rPr>
       </w:pPr>
-    </w:p>
-    <w:p>
-      <w:pPr>
+      <w:proofErr w:type="spellStart"/>
+      <w:r>
         <w:rPr>
           <w:b/>
           <w:sz w:val="24"/>
           <w:szCs w:val="24"/>
         </w:rPr>
-      </w:pPr>
-      <w:r>
+        <w:t>Ice</w:t>
+      </w:r>
+      <w:proofErr w:type="spellEnd"/>
+    </w:p>
+    <w:p>
+      <w:pPr>
         <w:rPr>
           <w:b/>
           <w:sz w:val="24"/>
           <w:szCs w:val="24"/>
         </w:rPr>
-        <w:t>Ice</w:t>
-      </w:r>
-      <w:bookmarkStart w:id="0" w:name="_GoBack"/>
-      <w:bookmarkEnd w:id="0"/>
+      </w:pPr>
     </w:p>
     <w:p>
       <w:pPr>
@@ -1520,14 +1777,17 @@
           <w:szCs w:val="24"/>
         </w:rPr>
       </w:pPr>
+      <w:proofErr w:type="spellStart"/>
       <w:r>
         <w:rPr>
           <w:b/>
           <w:sz w:val="24"/>
           <w:szCs w:val="24"/>
         </w:rPr>
+        <w:lastRenderedPageBreak/>
         <w:t>Upgrades</w:t>
       </w:r>
+      <w:proofErr w:type="spellEnd"/>
     </w:p>
     <w:p>
       <w:pPr>
@@ -1543,7 +1803,6 @@
           <w:sz w:val="24"/>
           <w:szCs w:val="24"/>
         </w:rPr>
-        <w:lastRenderedPageBreak/>
         <w:t>Asset</w:t>
       </w:r>
     </w:p>
@@ -1560,9 +1819,14 @@
       <w:pPr>
         <w:pStyle w:val="Underrubrik"/>
       </w:pPr>
+      <w:proofErr w:type="spellStart"/>
       <w:r>
         <w:t>Runner</w:t>
       </w:r>
+      <w:r>
+        <w:t>Card</w:t>
+      </w:r>
+      <w:proofErr w:type="spellEnd"/>
     </w:p>
     <w:p>
       <w:pPr>
@@ -1572,6 +1836,7 @@
           <w:szCs w:val="24"/>
         </w:rPr>
       </w:pPr>
+      <w:proofErr w:type="spellStart"/>
       <w:r>
         <w:rPr>
           <w:b/>
@@ -1580,14 +1845,17 @@
         </w:rPr>
         <w:t>Identity</w:t>
       </w:r>
+      <w:proofErr w:type="spellEnd"/>
     </w:p>
     <w:p>
       <w:pPr>
         <w:pStyle w:val="Rubrik2"/>
       </w:pPr>
+      <w:proofErr w:type="spellStart"/>
       <w:r>
         <w:t>GabrielSantiago</w:t>
       </w:r>
+      <w:proofErr w:type="spellEnd"/>
     </w:p>
     <w:p>
       <w:pPr>
@@ -1622,6 +1890,7 @@
         </w:rPr>
         <w:t xml:space="preserve"> </w:t>
       </w:r>
+      <w:proofErr w:type="spellStart"/>
       <w:r>
         <w:rPr>
           <w:rFonts w:ascii="Consolas" w:hAnsi="Consolas" w:cs="Consolas"/>
@@ -1633,6 +1902,7 @@
         </w:rPr>
         <w:t>boolean</w:t>
       </w:r>
+      <w:proofErr w:type="spellEnd"/>
       <w:r>
         <w:rPr>
           <w:rFonts w:ascii="Consolas" w:hAnsi="Consolas" w:cs="Consolas"/>
@@ -1642,6 +1912,7 @@
         </w:rPr>
         <w:t xml:space="preserve"> </w:t>
       </w:r>
+      <w:proofErr w:type="spellStart"/>
       <w:r>
         <w:rPr>
           <w:rFonts w:ascii="Consolas" w:hAnsi="Consolas" w:cs="Consolas"/>
@@ -1649,8 +1920,29 @@
           <w:sz w:val="20"/>
           <w:szCs w:val="20"/>
         </w:rPr>
-        <w:t>succesfulHQRun = false</w:t>
-      </w:r>
+        <w:t>succesfulHQRun</w:t>
+      </w:r>
+      <w:proofErr w:type="spellEnd"/>
+      <w:r>
+        <w:rPr>
+          <w:rFonts w:ascii="Consolas" w:hAnsi="Consolas" w:cs="Consolas"/>
+          <w:color w:val="0000C0"/>
+          <w:sz w:val="20"/>
+          <w:szCs w:val="20"/>
+        </w:rPr>
+        <w:t xml:space="preserve"> = </w:t>
+      </w:r>
+      <w:proofErr w:type="spellStart"/>
+      <w:r>
+        <w:rPr>
+          <w:rFonts w:ascii="Consolas" w:hAnsi="Consolas" w:cs="Consolas"/>
+          <w:color w:val="0000C0"/>
+          <w:sz w:val="20"/>
+          <w:szCs w:val="20"/>
+        </w:rPr>
+        <w:t>false</w:t>
+      </w:r>
+      <w:proofErr w:type="spellEnd"/>
       <w:r>
         <w:rPr>
           <w:rFonts w:ascii="Consolas" w:hAnsi="Consolas" w:cs="Consolas"/>
@@ -1694,7 +1986,167 @@
           <w:sz w:val="20"/>
           <w:szCs w:val="20"/>
         </w:rPr>
-        <w:t>När GabrielSantiago börjar varje tur, skall succesfulHQRun sättas till false. När en succesful run på HQ har gjorts, skall credits öka med 2, och succesfulHQRun sättas till true.</w:t>
+        <w:t xml:space="preserve">När </w:t>
+      </w:r>
+      <w:proofErr w:type="spellStart"/>
+      <w:r>
+        <w:rPr>
+          <w:rFonts w:ascii="Consolas" w:hAnsi="Consolas" w:cs="Consolas"/>
+          <w:color w:val="000000"/>
+          <w:sz w:val="20"/>
+          <w:szCs w:val="20"/>
+        </w:rPr>
+        <w:t>GabrielSantiago</w:t>
+      </w:r>
+      <w:proofErr w:type="spellEnd"/>
+      <w:r>
+        <w:rPr>
+          <w:rFonts w:ascii="Consolas" w:hAnsi="Consolas" w:cs="Consolas"/>
+          <w:color w:val="000000"/>
+          <w:sz w:val="20"/>
+          <w:szCs w:val="20"/>
+        </w:rPr>
+        <w:t xml:space="preserve"> börjar varje tur, skall </w:t>
+      </w:r>
+      <w:proofErr w:type="spellStart"/>
+      <w:r>
+        <w:rPr>
+          <w:rFonts w:ascii="Consolas" w:hAnsi="Consolas" w:cs="Consolas"/>
+          <w:color w:val="000000"/>
+          <w:sz w:val="20"/>
+          <w:szCs w:val="20"/>
+        </w:rPr>
+        <w:t>succesfulHQRun</w:t>
+      </w:r>
+      <w:proofErr w:type="spellEnd"/>
+      <w:r>
+        <w:rPr>
+          <w:rFonts w:ascii="Consolas" w:hAnsi="Consolas" w:cs="Consolas"/>
+          <w:color w:val="000000"/>
+          <w:sz w:val="20"/>
+          <w:szCs w:val="20"/>
+        </w:rPr>
+        <w:t xml:space="preserve"> sättas till </w:t>
+      </w:r>
+      <w:proofErr w:type="spellStart"/>
+      <w:r>
+        <w:rPr>
+          <w:rFonts w:ascii="Consolas" w:hAnsi="Consolas" w:cs="Consolas"/>
+          <w:color w:val="000000"/>
+          <w:sz w:val="20"/>
+          <w:szCs w:val="20"/>
+        </w:rPr>
+        <w:t>false</w:t>
+      </w:r>
+      <w:proofErr w:type="spellEnd"/>
+      <w:r>
+        <w:rPr>
+          <w:rFonts w:ascii="Consolas" w:hAnsi="Consolas" w:cs="Consolas"/>
+          <w:color w:val="000000"/>
+          <w:sz w:val="20"/>
+          <w:szCs w:val="20"/>
+        </w:rPr>
+        <w:t xml:space="preserve">. När en </w:t>
+      </w:r>
+      <w:proofErr w:type="spellStart"/>
+      <w:r>
+        <w:rPr>
+          <w:rFonts w:ascii="Consolas" w:hAnsi="Consolas" w:cs="Consolas"/>
+          <w:color w:val="000000"/>
+          <w:sz w:val="20"/>
+          <w:szCs w:val="20"/>
+        </w:rPr>
+        <w:t>succesful</w:t>
+      </w:r>
+      <w:proofErr w:type="spellEnd"/>
+      <w:r>
+        <w:rPr>
+          <w:rFonts w:ascii="Consolas" w:hAnsi="Consolas" w:cs="Consolas"/>
+          <w:color w:val="000000"/>
+          <w:sz w:val="20"/>
+          <w:szCs w:val="20"/>
+        </w:rPr>
+        <w:t xml:space="preserve"> </w:t>
+      </w:r>
+      <w:proofErr w:type="spellStart"/>
+      <w:r>
+        <w:rPr>
+          <w:rFonts w:ascii="Consolas" w:hAnsi="Consolas" w:cs="Consolas"/>
+          <w:color w:val="000000"/>
+          <w:sz w:val="20"/>
+          <w:szCs w:val="20"/>
+        </w:rPr>
+        <w:t>run</w:t>
+      </w:r>
+      <w:proofErr w:type="spellEnd"/>
+      <w:r>
+        <w:rPr>
+          <w:rFonts w:ascii="Consolas" w:hAnsi="Consolas" w:cs="Consolas"/>
+          <w:color w:val="000000"/>
+          <w:sz w:val="20"/>
+          <w:szCs w:val="20"/>
+        </w:rPr>
+        <w:t xml:space="preserve"> på HQ har gjorts, skall </w:t>
+      </w:r>
+      <w:proofErr w:type="spellStart"/>
+      <w:r>
+        <w:rPr>
+          <w:rFonts w:ascii="Consolas" w:hAnsi="Consolas" w:cs="Consolas"/>
+          <w:color w:val="000000"/>
+          <w:sz w:val="20"/>
+          <w:szCs w:val="20"/>
+        </w:rPr>
+        <w:t>credits</w:t>
+      </w:r>
+      <w:proofErr w:type="spellEnd"/>
+      <w:r>
+        <w:rPr>
+          <w:rFonts w:ascii="Consolas" w:hAnsi="Consolas" w:cs="Consolas"/>
+          <w:color w:val="000000"/>
+          <w:sz w:val="20"/>
+          <w:szCs w:val="20"/>
+        </w:rPr>
+        <w:t xml:space="preserve"> öka med 2, och </w:t>
+      </w:r>
+      <w:proofErr w:type="spellStart"/>
+      <w:r>
+        <w:rPr>
+          <w:rFonts w:ascii="Consolas" w:hAnsi="Consolas" w:cs="Consolas"/>
+          <w:color w:val="000000"/>
+          <w:sz w:val="20"/>
+          <w:szCs w:val="20"/>
+        </w:rPr>
+        <w:t>succesfulHQRun</w:t>
+      </w:r>
+      <w:proofErr w:type="spellEnd"/>
+      <w:r>
+        <w:rPr>
+          <w:rFonts w:ascii="Consolas" w:hAnsi="Consolas" w:cs="Consolas"/>
+          <w:color w:val="000000"/>
+          <w:sz w:val="20"/>
+          <w:szCs w:val="20"/>
+        </w:rPr>
+        <w:t xml:space="preserve"> sättas till </w:t>
+      </w:r>
+      <w:proofErr w:type="spellStart"/>
+      <w:r>
+        <w:rPr>
+          <w:rFonts w:ascii="Consolas" w:hAnsi="Consolas" w:cs="Consolas"/>
+          <w:color w:val="000000"/>
+          <w:sz w:val="20"/>
+          <w:szCs w:val="20"/>
+        </w:rPr>
+        <w:t>true</w:t>
+      </w:r>
+      <w:proofErr w:type="spellEnd"/>
+      <w:r>
+        <w:rPr>
+          <w:rFonts w:ascii="Consolas" w:hAnsi="Consolas" w:cs="Consolas"/>
+          <w:color w:val="000000"/>
+          <w:sz w:val="20"/>
+          <w:szCs w:val="20"/>
+        </w:rPr>
+        <w:t>.</w:t>
       </w:r>
     </w:p>
     <w:p/>
@@ -1730,12 +2182,14 @@
           <w:b/>
         </w:rPr>
       </w:pPr>
+      <w:proofErr w:type="spellStart"/>
       <w:r>
         <w:rPr>
           <w:b/>
         </w:rPr>
         <w:t>Resource</w:t>
       </w:r>
+      <w:proofErr w:type="spellEnd"/>
     </w:p>
     <w:p>
       <w:pPr>
@@ -1970,6 +2424,8 @@
         </w:rPr>
         <w:t xml:space="preserve"> </w:t>
       </w:r>
+      <w:proofErr w:type="spellStart"/>
+      <w:proofErr w:type="gramStart"/>
       <w:r>
         <w:rPr>
           <w:rFonts w:ascii="Consolas" w:hAnsi="Consolas" w:cs="Consolas"/>
@@ -1981,6 +2437,8 @@
         </w:rPr>
         <w:t>int</w:t>
       </w:r>
+      <w:proofErr w:type="spellEnd"/>
+      <w:proofErr w:type="gramEnd"/>
       <w:r>
         <w:rPr>
           <w:rFonts w:ascii="Consolas" w:hAnsi="Consolas" w:cs="Consolas"/>
@@ -1990,6 +2448,7 @@
         </w:rPr>
         <w:t xml:space="preserve"> </w:t>
       </w:r>
+      <w:proofErr w:type="spellStart"/>
       <w:r>
         <w:rPr>
           <w:rFonts w:ascii="Consolas" w:hAnsi="Consolas" w:cs="Consolas"/>
@@ -1999,6 +2458,7 @@
         </w:rPr>
         <w:t>clicks</w:t>
       </w:r>
+      <w:proofErr w:type="spellEnd"/>
       <w:r>
         <w:rPr>
           <w:rFonts w:ascii="Consolas" w:hAnsi="Consolas" w:cs="Consolas"/>
@@ -2041,6 +2501,8 @@
         </w:rPr>
         <w:t xml:space="preserve"> </w:t>
       </w:r>
+      <w:proofErr w:type="spellStart"/>
+      <w:proofErr w:type="gramStart"/>
       <w:r>
         <w:rPr>
           <w:rFonts w:ascii="Consolas" w:hAnsi="Consolas" w:cs="Consolas"/>
@@ -2052,6 +2514,8 @@
         </w:rPr>
         <w:t>int</w:t>
       </w:r>
+      <w:proofErr w:type="spellEnd"/>
+      <w:proofErr w:type="gramEnd"/>
       <w:r>
         <w:rPr>
           <w:rFonts w:ascii="Consolas" w:hAnsi="Consolas" w:cs="Consolas"/>
@@ -2061,6 +2525,7 @@
         </w:rPr>
         <w:t xml:space="preserve"> </w:t>
       </w:r>
+      <w:proofErr w:type="spellStart"/>
       <w:r>
         <w:rPr>
           <w:rFonts w:ascii="Consolas" w:hAnsi="Consolas" w:cs="Consolas"/>
@@ -2070,6 +2535,7 @@
         </w:rPr>
         <w:t>credits</w:t>
       </w:r>
+      <w:proofErr w:type="spellEnd"/>
       <w:r>
         <w:rPr>
           <w:rFonts w:ascii="Consolas" w:hAnsi="Consolas" w:cs="Consolas"/>
@@ -2112,6 +2578,8 @@
         </w:rPr>
         <w:t xml:space="preserve"> </w:t>
       </w:r>
+      <w:proofErr w:type="spellStart"/>
+      <w:proofErr w:type="gramStart"/>
       <w:r>
         <w:rPr>
           <w:rFonts w:ascii="Consolas" w:hAnsi="Consolas" w:cs="Consolas"/>
@@ -2123,6 +2591,8 @@
         </w:rPr>
         <w:t>int</w:t>
       </w:r>
+      <w:proofErr w:type="spellEnd"/>
+      <w:proofErr w:type="gramEnd"/>
       <w:r>
         <w:rPr>
           <w:rFonts w:ascii="Consolas" w:hAnsi="Consolas" w:cs="Consolas"/>
@@ -2132,6 +2602,7 @@
         </w:rPr>
         <w:t xml:space="preserve"> </w:t>
       </w:r>
+      <w:proofErr w:type="spellStart"/>
       <w:r>
         <w:rPr>
           <w:rFonts w:ascii="Consolas" w:hAnsi="Consolas" w:cs="Consolas"/>
@@ -2141,6 +2612,7 @@
         </w:rPr>
         <w:t>agendaPoints</w:t>
       </w:r>
+      <w:proofErr w:type="spellEnd"/>
       <w:r>
         <w:rPr>
           <w:rFonts w:ascii="Consolas" w:hAnsi="Consolas" w:cs="Consolas"/>
@@ -2183,6 +2655,8 @@
         </w:rPr>
         <w:t xml:space="preserve"> </w:t>
       </w:r>
+      <w:proofErr w:type="spellStart"/>
+      <w:proofErr w:type="gramStart"/>
       <w:r>
         <w:rPr>
           <w:rFonts w:ascii="Consolas" w:hAnsi="Consolas" w:cs="Consolas"/>
@@ -2194,6 +2668,8 @@
         </w:rPr>
         <w:t>int</w:t>
       </w:r>
+      <w:proofErr w:type="spellEnd"/>
+      <w:proofErr w:type="gramEnd"/>
       <w:r>
         <w:rPr>
           <w:rFonts w:ascii="Consolas" w:hAnsi="Consolas" w:cs="Consolas"/>
@@ -2203,6 +2679,7 @@
         </w:rPr>
         <w:t xml:space="preserve"> </w:t>
       </w:r>
+      <w:proofErr w:type="spellStart"/>
       <w:r>
         <w:rPr>
           <w:rFonts w:ascii="Consolas" w:hAnsi="Consolas" w:cs="Consolas"/>
@@ -2212,6 +2689,7 @@
         </w:rPr>
         <w:t>maxHandSize</w:t>
       </w:r>
+      <w:proofErr w:type="spellEnd"/>
       <w:r>
         <w:rPr>
           <w:rFonts w:ascii="Consolas" w:hAnsi="Consolas" w:cs="Consolas"/>
@@ -2267,6 +2745,7 @@
         </w:rPr>
         <w:t xml:space="preserve"> </w:t>
       </w:r>
+      <w:proofErr w:type="spellStart"/>
       <w:r>
         <w:rPr>
           <w:rFonts w:ascii="Consolas" w:hAnsi="Consolas" w:cs="Consolas"/>
@@ -2278,6 +2757,7 @@
         </w:rPr>
         <w:t>boolean</w:t>
       </w:r>
+      <w:proofErr w:type="spellEnd"/>
       <w:r>
         <w:rPr>
           <w:rFonts w:ascii="Consolas" w:hAnsi="Consolas" w:cs="Consolas"/>
@@ -2287,6 +2767,7 @@
         </w:rPr>
         <w:t xml:space="preserve"> </w:t>
       </w:r>
+      <w:proofErr w:type="spellStart"/>
       <w:r>
         <w:rPr>
           <w:rFonts w:ascii="Consolas" w:hAnsi="Consolas" w:cs="Consolas"/>
@@ -2296,6 +2777,7 @@
         </w:rPr>
         <w:t>winner</w:t>
       </w:r>
+      <w:proofErr w:type="spellEnd"/>
       <w:r>
         <w:rPr>
           <w:rFonts w:ascii="Consolas" w:hAnsi="Consolas" w:cs="Consolas"/>
@@ -2305,6 +2787,7 @@
         </w:rPr>
         <w:t xml:space="preserve"> = </w:t>
       </w:r>
+      <w:proofErr w:type="spellStart"/>
       <w:r>
         <w:rPr>
           <w:rFonts w:ascii="Consolas" w:hAnsi="Consolas" w:cs="Consolas"/>
@@ -2316,6 +2799,7 @@
         </w:rPr>
         <w:t>false</w:t>
       </w:r>
+      <w:proofErr w:type="spellEnd"/>
       <w:r>
         <w:rPr>
           <w:rFonts w:ascii="Consolas" w:hAnsi="Consolas" w:cs="Consolas"/>
@@ -2358,6 +2842,7 @@
         </w:rPr>
         <w:t xml:space="preserve"> </w:t>
       </w:r>
+      <w:proofErr w:type="spellStart"/>
       <w:r>
         <w:rPr>
           <w:rFonts w:ascii="Consolas" w:hAnsi="Consolas" w:cs="Consolas"/>
@@ -2369,6 +2854,7 @@
         </w:rPr>
         <w:t>boolean</w:t>
       </w:r>
+      <w:proofErr w:type="spellEnd"/>
       <w:r>
         <w:rPr>
           <w:rFonts w:ascii="Consolas" w:hAnsi="Consolas" w:cs="Consolas"/>
@@ -2378,6 +2864,7 @@
         </w:rPr>
         <w:t xml:space="preserve"> </w:t>
       </w:r>
+      <w:proofErr w:type="spellStart"/>
       <w:r>
         <w:rPr>
           <w:rFonts w:ascii="Consolas" w:hAnsi="Consolas" w:cs="Consolas"/>
@@ -2387,6 +2874,7 @@
         </w:rPr>
         <w:t>turnOver</w:t>
       </w:r>
+      <w:proofErr w:type="spellEnd"/>
       <w:r>
         <w:rPr>
           <w:rFonts w:ascii="Consolas" w:hAnsi="Consolas" w:cs="Consolas"/>
@@ -2396,6 +2884,7 @@
         </w:rPr>
         <w:t xml:space="preserve"> = </w:t>
       </w:r>
+      <w:proofErr w:type="spellStart"/>
       <w:r>
         <w:rPr>
           <w:rFonts w:ascii="Consolas" w:hAnsi="Consolas" w:cs="Consolas"/>
@@ -2407,6 +2896,7 @@
         </w:rPr>
         <w:t>false</w:t>
       </w:r>
+      <w:proofErr w:type="spellEnd"/>
       <w:r>
         <w:rPr>
           <w:rFonts w:ascii="Consolas" w:hAnsi="Consolas" w:cs="Consolas"/>
@@ -2470,8 +2960,29 @@
           <w:sz w:val="20"/>
           <w:szCs w:val="20"/>
         </w:rPr>
-        <w:t xml:space="preserve"> Deck </w:t>
-      </w:r>
+        <w:t xml:space="preserve"> </w:t>
+      </w:r>
+      <w:proofErr w:type="spellStart"/>
+      <w:r>
+        <w:rPr>
+          <w:rFonts w:ascii="Consolas" w:hAnsi="Consolas" w:cs="Consolas"/>
+          <w:color w:val="000000"/>
+          <w:sz w:val="20"/>
+          <w:szCs w:val="20"/>
+        </w:rPr>
+        <w:t>Deck</w:t>
+      </w:r>
+      <w:proofErr w:type="spellEnd"/>
+      <w:r>
+        <w:rPr>
+          <w:rFonts w:ascii="Consolas" w:hAnsi="Consolas" w:cs="Consolas"/>
+          <w:color w:val="000000"/>
+          <w:sz w:val="20"/>
+          <w:szCs w:val="20"/>
+        </w:rPr>
+        <w:t xml:space="preserve"> </w:t>
+      </w:r>
+      <w:proofErr w:type="spellStart"/>
       <w:r>
         <w:rPr>
           <w:rFonts w:ascii="Consolas" w:hAnsi="Consolas" w:cs="Consolas"/>
@@ -2482,6 +2993,7 @@
         </w:rPr>
         <w:t>deckList</w:t>
       </w:r>
+      <w:proofErr w:type="spellEnd"/>
       <w:r>
         <w:rPr>
           <w:rFonts w:ascii="Consolas" w:hAnsi="Consolas" w:cs="Consolas"/>
@@ -2509,7 +3021,27 @@
           <w:sz w:val="20"/>
           <w:szCs w:val="20"/>
         </w:rPr>
-        <w:t xml:space="preserve"> ArrayList&lt;&gt;();</w:t>
+        <w:t xml:space="preserve"> </w:t>
+      </w:r>
+      <w:proofErr w:type="spellStart"/>
+      <w:r>
+        <w:rPr>
+          <w:rFonts w:ascii="Consolas" w:hAnsi="Consolas" w:cs="Consolas"/>
+          <w:color w:val="000000"/>
+          <w:sz w:val="20"/>
+          <w:szCs w:val="20"/>
+        </w:rPr>
+        <w:t>ArrayList</w:t>
+      </w:r>
+      <w:proofErr w:type="spellEnd"/>
+      <w:r>
+        <w:rPr>
+          <w:rFonts w:ascii="Consolas" w:hAnsi="Consolas" w:cs="Consolas"/>
+          <w:color w:val="000000"/>
+          <w:sz w:val="20"/>
+          <w:szCs w:val="20"/>
+        </w:rPr>
+        <w:t>&lt;&gt;();</w:t>
       </w:r>
     </w:p>
     <w:p>
@@ -2549,6 +3081,7 @@
           <w:szCs w:val="20"/>
         </w:rPr>
       </w:pPr>
+      <w:proofErr w:type="spellStart"/>
       <w:r>
         <w:rPr>
           <w:rFonts w:ascii="Consolas" w:hAnsi="Consolas" w:cs="Consolas"/>
@@ -2557,61 +3090,57 @@
           <w:szCs w:val="20"/>
         </w:rPr>
         <w:lastRenderedPageBreak/>
-        <w:t>Clicks måste vara mellan 0 och 3</w:t>
-      </w:r>
-      <w:r>
-        <w:rPr>
-          <w:rFonts w:ascii="Consolas" w:hAnsi="Consolas" w:cs="Consolas"/>
-          <w:color w:val="000000"/>
-          <w:sz w:val="20"/>
-          <w:szCs w:val="20"/>
-        </w:rPr>
-        <w:t xml:space="preserve"> för Corporation, och mellan 0 och 4 för Runner. Skall alltid börja på det högsta</w:t>
-      </w:r>
-      <w:r>
-        <w:rPr>
-          <w:rFonts w:ascii="Consolas" w:hAnsi="Consolas" w:cs="Consolas"/>
-          <w:color w:val="000000"/>
-          <w:sz w:val="20"/>
-          <w:szCs w:val="20"/>
-        </w:rPr>
-        <w:t xml:space="preserve"> vid start av varje tur. Vid varje action som </w:t>
-      </w:r>
-      <w:r>
-        <w:rPr>
-          <w:rFonts w:ascii="Consolas" w:hAnsi="Consolas" w:cs="Consolas"/>
-          <w:color w:val="000000"/>
-          <w:sz w:val="20"/>
-          <w:szCs w:val="20"/>
-        </w:rPr>
-        <w:t>Spelare</w:t>
-      </w:r>
-      <w:r>
-        <w:rPr>
-          <w:rFonts w:ascii="Consolas" w:hAnsi="Consolas" w:cs="Consolas"/>
-          <w:color w:val="000000"/>
-          <w:sz w:val="20"/>
-          <w:szCs w:val="20"/>
-        </w:rPr>
-        <w:t xml:space="preserve"> gör, skall clicks minskas med 1.</w:t>
-      </w:r>
-      <w:r>
-        <w:rPr>
-          <w:rFonts w:ascii="Consolas" w:hAnsi="Consolas" w:cs="Consolas"/>
-          <w:color w:val="000000"/>
-          <w:sz w:val="20"/>
-          <w:szCs w:val="20"/>
-        </w:rPr>
-        <w:t xml:space="preserve"> </w:t>
-      </w:r>
-      <w:r>
-        <w:rPr>
-          <w:rFonts w:ascii="Consolas" w:hAnsi="Consolas" w:cs="Consolas"/>
-          <w:color w:val="000000"/>
-          <w:sz w:val="20"/>
-          <w:szCs w:val="20"/>
-        </w:rPr>
-        <w:t>Vid 0 click är turen slut.</w:t>
+        <w:t>Clicks</w:t>
+      </w:r>
+      <w:proofErr w:type="spellEnd"/>
+      <w:r>
+        <w:rPr>
+          <w:rFonts w:ascii="Consolas" w:hAnsi="Consolas" w:cs="Consolas"/>
+          <w:color w:val="000000"/>
+          <w:sz w:val="20"/>
+          <w:szCs w:val="20"/>
+        </w:rPr>
+        <w:t xml:space="preserve"> måste vara mellan 0 och 3 för Corporation, och mellan 0 och 4 för Runner. Skall alltid börja på det högsta vid start av varje tur. Vid varje action som Spelare gör, skall </w:t>
+      </w:r>
+      <w:proofErr w:type="spellStart"/>
+      <w:r>
+        <w:rPr>
+          <w:rFonts w:ascii="Consolas" w:hAnsi="Consolas" w:cs="Consolas"/>
+          <w:color w:val="000000"/>
+          <w:sz w:val="20"/>
+          <w:szCs w:val="20"/>
+        </w:rPr>
+        <w:t>clicks</w:t>
+      </w:r>
+      <w:proofErr w:type="spellEnd"/>
+      <w:r>
+        <w:rPr>
+          <w:rFonts w:ascii="Consolas" w:hAnsi="Consolas" w:cs="Consolas"/>
+          <w:color w:val="000000"/>
+          <w:sz w:val="20"/>
+          <w:szCs w:val="20"/>
+        </w:rPr>
+        <w:t xml:space="preserve"> minskas med 1. Vid 0 </w:t>
+      </w:r>
+      <w:proofErr w:type="spellStart"/>
+      <w:r>
+        <w:rPr>
+          <w:rFonts w:ascii="Consolas" w:hAnsi="Consolas" w:cs="Consolas"/>
+          <w:color w:val="000000"/>
+          <w:sz w:val="20"/>
+          <w:szCs w:val="20"/>
+        </w:rPr>
+        <w:t>click</w:t>
+      </w:r>
+      <w:proofErr w:type="spellEnd"/>
+      <w:r>
+        <w:rPr>
+          <w:rFonts w:ascii="Consolas" w:hAnsi="Consolas" w:cs="Consolas"/>
+          <w:color w:val="000000"/>
+          <w:sz w:val="20"/>
+          <w:szCs w:val="20"/>
+        </w:rPr>
+        <w:t xml:space="preserve"> är turen slut.</w:t>
       </w:r>
     </w:p>
     <w:p>
@@ -2660,33 +3189,144 @@
           <w:szCs w:val="20"/>
         </w:rPr>
       </w:pPr>
-      <w:r>
-        <w:rPr>
-          <w:rFonts w:ascii="Consolas" w:hAnsi="Consolas" w:cs="Consolas"/>
-          <w:color w:val="000000"/>
-          <w:sz w:val="20"/>
-          <w:szCs w:val="20"/>
-        </w:rPr>
-        <w:t>agendaPoints måste vara positivt tal. Skall alltid börja som 0 vid start av en match. agendaPoints skall endast kunna ökas, vid 7 eller mer agendaPoints har spelaren vunnit.</w:t>
-      </w:r>
-    </w:p>
-    <w:p>
-      <w:pPr>
-        <w:rPr>
-          <w:rFonts w:ascii="Consolas" w:hAnsi="Consolas" w:cs="Consolas"/>
-          <w:color w:val="000000"/>
-          <w:sz w:val="20"/>
-          <w:szCs w:val="20"/>
-        </w:rPr>
-      </w:pPr>
-      <w:r>
-        <w:rPr>
-          <w:rFonts w:ascii="Consolas" w:hAnsi="Consolas" w:cs="Consolas"/>
-          <w:color w:val="000000"/>
-          <w:sz w:val="20"/>
-          <w:szCs w:val="20"/>
-        </w:rPr>
-        <w:t>Winner börjar som false. turnOver börjar som false.</w:t>
+      <w:proofErr w:type="spellStart"/>
+      <w:r>
+        <w:rPr>
+          <w:rFonts w:ascii="Consolas" w:hAnsi="Consolas" w:cs="Consolas"/>
+          <w:color w:val="000000"/>
+          <w:sz w:val="20"/>
+          <w:szCs w:val="20"/>
+        </w:rPr>
+        <w:t>agendaPoints</w:t>
+      </w:r>
+      <w:proofErr w:type="spellEnd"/>
+      <w:r>
+        <w:rPr>
+          <w:rFonts w:ascii="Consolas" w:hAnsi="Consolas" w:cs="Consolas"/>
+          <w:color w:val="000000"/>
+          <w:sz w:val="20"/>
+          <w:szCs w:val="20"/>
+        </w:rPr>
+        <w:t xml:space="preserve"> måste vara positivt tal. Skall alltid börja som 0 vid start av en match. </w:t>
+      </w:r>
+      <w:proofErr w:type="spellStart"/>
+      <w:r>
+        <w:rPr>
+          <w:rFonts w:ascii="Consolas" w:hAnsi="Consolas" w:cs="Consolas"/>
+          <w:color w:val="000000"/>
+          <w:sz w:val="20"/>
+          <w:szCs w:val="20"/>
+        </w:rPr>
+        <w:t>agendaPoints</w:t>
+      </w:r>
+      <w:proofErr w:type="spellEnd"/>
+      <w:r>
+        <w:rPr>
+          <w:rFonts w:ascii="Consolas" w:hAnsi="Consolas" w:cs="Consolas"/>
+          <w:color w:val="000000"/>
+          <w:sz w:val="20"/>
+          <w:szCs w:val="20"/>
+        </w:rPr>
+        <w:t xml:space="preserve"> skall endast kunna ökas, vid 7 eller mer </w:t>
+      </w:r>
+      <w:proofErr w:type="spellStart"/>
+      <w:r>
+        <w:rPr>
+          <w:rFonts w:ascii="Consolas" w:hAnsi="Consolas" w:cs="Consolas"/>
+          <w:color w:val="000000"/>
+          <w:sz w:val="20"/>
+          <w:szCs w:val="20"/>
+        </w:rPr>
+        <w:t>agendaPoints</w:t>
+      </w:r>
+      <w:proofErr w:type="spellEnd"/>
+      <w:r>
+        <w:rPr>
+          <w:rFonts w:ascii="Consolas" w:hAnsi="Consolas" w:cs="Consolas"/>
+          <w:color w:val="000000"/>
+          <w:sz w:val="20"/>
+          <w:szCs w:val="20"/>
+        </w:rPr>
+        <w:t xml:space="preserve"> har spelaren vunnit.</w:t>
+      </w:r>
+    </w:p>
+    <w:p>
+      <w:pPr>
+        <w:rPr>
+          <w:rFonts w:ascii="Consolas" w:hAnsi="Consolas" w:cs="Consolas"/>
+          <w:color w:val="000000"/>
+          <w:sz w:val="20"/>
+          <w:szCs w:val="20"/>
+        </w:rPr>
+      </w:pPr>
+      <w:r>
+        <w:rPr>
+          <w:rFonts w:ascii="Consolas" w:hAnsi="Consolas" w:cs="Consolas"/>
+          <w:color w:val="000000"/>
+          <w:sz w:val="20"/>
+          <w:szCs w:val="20"/>
+        </w:rPr>
+        <w:t xml:space="preserve">Winner börjar som </w:t>
+      </w:r>
+      <w:proofErr w:type="spellStart"/>
+      <w:r>
+        <w:rPr>
+          <w:rFonts w:ascii="Consolas" w:hAnsi="Consolas" w:cs="Consolas"/>
+          <w:color w:val="000000"/>
+          <w:sz w:val="20"/>
+          <w:szCs w:val="20"/>
+        </w:rPr>
+        <w:t>false</w:t>
+      </w:r>
+      <w:proofErr w:type="spellEnd"/>
+      <w:r>
+        <w:rPr>
+          <w:rFonts w:ascii="Consolas" w:hAnsi="Consolas" w:cs="Consolas"/>
+          <w:color w:val="000000"/>
+          <w:sz w:val="20"/>
+          <w:szCs w:val="20"/>
+        </w:rPr>
+        <w:t xml:space="preserve">. </w:t>
+      </w:r>
+      <w:proofErr w:type="spellStart"/>
+      <w:r>
+        <w:rPr>
+          <w:rFonts w:ascii="Consolas" w:hAnsi="Consolas" w:cs="Consolas"/>
+          <w:color w:val="000000"/>
+          <w:sz w:val="20"/>
+          <w:szCs w:val="20"/>
+        </w:rPr>
+        <w:t>turnOver</w:t>
+      </w:r>
+      <w:proofErr w:type="spellEnd"/>
+      <w:r>
+        <w:rPr>
+          <w:rFonts w:ascii="Consolas" w:hAnsi="Consolas" w:cs="Consolas"/>
+          <w:color w:val="000000"/>
+          <w:sz w:val="20"/>
+          <w:szCs w:val="20"/>
+        </w:rPr>
+        <w:t xml:space="preserve"> börjar som </w:t>
+      </w:r>
+      <w:proofErr w:type="spellStart"/>
+      <w:r>
+        <w:rPr>
+          <w:rFonts w:ascii="Consolas" w:hAnsi="Consolas" w:cs="Consolas"/>
+          <w:color w:val="000000"/>
+          <w:sz w:val="20"/>
+          <w:szCs w:val="20"/>
+        </w:rPr>
+        <w:t>false</w:t>
+      </w:r>
+      <w:proofErr w:type="spellEnd"/>
+      <w:r>
+        <w:rPr>
+          <w:rFonts w:ascii="Consolas" w:hAnsi="Consolas" w:cs="Consolas"/>
+          <w:color w:val="000000"/>
+          <w:sz w:val="20"/>
+          <w:szCs w:val="20"/>
+        </w:rPr>
+        <w:t>.</w:t>
       </w:r>
     </w:p>
     <w:p>
@@ -2741,8 +3381,49 @@
           <w:sz w:val="20"/>
           <w:szCs w:val="20"/>
         </w:rPr>
-        <w:t xml:space="preserve"> ArrayList&lt;Card&gt; </w:t>
-      </w:r>
+        <w:t xml:space="preserve"> </w:t>
+      </w:r>
+      <w:proofErr w:type="spellStart"/>
+      <w:r>
+        <w:rPr>
+          <w:rFonts w:ascii="Consolas" w:hAnsi="Consolas" w:cs="Consolas"/>
+          <w:color w:val="000000"/>
+          <w:sz w:val="20"/>
+          <w:szCs w:val="20"/>
+        </w:rPr>
+        <w:t>ArrayList</w:t>
+      </w:r>
+      <w:proofErr w:type="spellEnd"/>
+      <w:r>
+        <w:rPr>
+          <w:rFonts w:ascii="Consolas" w:hAnsi="Consolas" w:cs="Consolas"/>
+          <w:color w:val="000000"/>
+          <w:sz w:val="20"/>
+          <w:szCs w:val="20"/>
+        </w:rPr>
+        <w:t>&lt;</w:t>
+      </w:r>
+      <w:proofErr w:type="spellStart"/>
+      <w:r>
+        <w:rPr>
+          <w:rFonts w:ascii="Consolas" w:hAnsi="Consolas" w:cs="Consolas"/>
+          <w:color w:val="000000"/>
+          <w:sz w:val="20"/>
+          <w:szCs w:val="20"/>
+        </w:rPr>
+        <w:t>Card</w:t>
+      </w:r>
+      <w:proofErr w:type="spellEnd"/>
+      <w:r>
+        <w:rPr>
+          <w:rFonts w:ascii="Consolas" w:hAnsi="Consolas" w:cs="Consolas"/>
+          <w:color w:val="000000"/>
+          <w:sz w:val="20"/>
+          <w:szCs w:val="20"/>
+        </w:rPr>
+        <w:t xml:space="preserve">&gt; </w:t>
+      </w:r>
+      <w:proofErr w:type="spellStart"/>
       <w:r>
         <w:rPr>
           <w:rFonts w:ascii="Consolas" w:hAnsi="Consolas" w:cs="Consolas"/>
@@ -2752,6 +3433,7 @@
         </w:rPr>
         <w:t>researchAndDevelopment</w:t>
       </w:r>
+      <w:proofErr w:type="spellEnd"/>
       <w:r>
         <w:rPr>
           <w:rFonts w:ascii="Consolas" w:hAnsi="Consolas" w:cs="Consolas"/>
@@ -2779,7 +3461,27 @@
           <w:sz w:val="20"/>
           <w:szCs w:val="20"/>
         </w:rPr>
-        <w:t xml:space="preserve"> ArrayList&lt;&gt;();</w:t>
+        <w:t xml:space="preserve"> </w:t>
+      </w:r>
+      <w:proofErr w:type="spellStart"/>
+      <w:r>
+        <w:rPr>
+          <w:rFonts w:ascii="Consolas" w:hAnsi="Consolas" w:cs="Consolas"/>
+          <w:color w:val="000000"/>
+          <w:sz w:val="20"/>
+          <w:szCs w:val="20"/>
+        </w:rPr>
+        <w:t>ArrayList</w:t>
+      </w:r>
+      <w:proofErr w:type="spellEnd"/>
+      <w:r>
+        <w:rPr>
+          <w:rFonts w:ascii="Consolas" w:hAnsi="Consolas" w:cs="Consolas"/>
+          <w:color w:val="000000"/>
+          <w:sz w:val="20"/>
+          <w:szCs w:val="20"/>
+        </w:rPr>
+        <w:t>&lt;&gt;();</w:t>
       </w:r>
     </w:p>
     <w:p>
@@ -2812,7 +3514,47 @@
           <w:sz w:val="20"/>
           <w:szCs w:val="20"/>
         </w:rPr>
-        <w:t xml:space="preserve"> ArrayList&lt;Card&gt; </w:t>
+        <w:t xml:space="preserve"> </w:t>
+      </w:r>
+      <w:proofErr w:type="spellStart"/>
+      <w:r>
+        <w:rPr>
+          <w:rFonts w:ascii="Consolas" w:hAnsi="Consolas" w:cs="Consolas"/>
+          <w:color w:val="000000"/>
+          <w:sz w:val="20"/>
+          <w:szCs w:val="20"/>
+        </w:rPr>
+        <w:t>ArrayList</w:t>
+      </w:r>
+      <w:proofErr w:type="spellEnd"/>
+      <w:r>
+        <w:rPr>
+          <w:rFonts w:ascii="Consolas" w:hAnsi="Consolas" w:cs="Consolas"/>
+          <w:color w:val="000000"/>
+          <w:sz w:val="20"/>
+          <w:szCs w:val="20"/>
+        </w:rPr>
+        <w:t>&lt;</w:t>
+      </w:r>
+      <w:proofErr w:type="spellStart"/>
+      <w:r>
+        <w:rPr>
+          <w:rFonts w:ascii="Consolas" w:hAnsi="Consolas" w:cs="Consolas"/>
+          <w:color w:val="000000"/>
+          <w:sz w:val="20"/>
+          <w:szCs w:val="20"/>
+        </w:rPr>
+        <w:t>Card</w:t>
+      </w:r>
+      <w:proofErr w:type="spellEnd"/>
+      <w:r>
+        <w:rPr>
+          <w:rFonts w:ascii="Consolas" w:hAnsi="Consolas" w:cs="Consolas"/>
+          <w:color w:val="000000"/>
+          <w:sz w:val="20"/>
+          <w:szCs w:val="20"/>
+        </w:rPr>
+        <w:t xml:space="preserve">&gt; </w:t>
       </w:r>
       <w:r>
         <w:rPr>
@@ -2850,7 +3592,27 @@
           <w:sz w:val="20"/>
           <w:szCs w:val="20"/>
         </w:rPr>
-        <w:t xml:space="preserve"> ArrayList&lt;&gt;();</w:t>
+        <w:t xml:space="preserve"> </w:t>
+      </w:r>
+      <w:proofErr w:type="spellStart"/>
+      <w:r>
+        <w:rPr>
+          <w:rFonts w:ascii="Consolas" w:hAnsi="Consolas" w:cs="Consolas"/>
+          <w:color w:val="000000"/>
+          <w:sz w:val="20"/>
+          <w:szCs w:val="20"/>
+        </w:rPr>
+        <w:t>ArrayList</w:t>
+      </w:r>
+      <w:proofErr w:type="spellEnd"/>
+      <w:r>
+        <w:rPr>
+          <w:rFonts w:ascii="Consolas" w:hAnsi="Consolas" w:cs="Consolas"/>
+          <w:color w:val="000000"/>
+          <w:sz w:val="20"/>
+          <w:szCs w:val="20"/>
+        </w:rPr>
+        <w:t>&lt;&gt;();</w:t>
       </w:r>
     </w:p>
     <w:p>
@@ -2880,8 +3642,49 @@
           <w:sz w:val="20"/>
           <w:szCs w:val="20"/>
         </w:rPr>
-        <w:t xml:space="preserve"> ArrayList&lt;Card&gt; </w:t>
-      </w:r>
+        <w:t xml:space="preserve"> </w:t>
+      </w:r>
+      <w:proofErr w:type="spellStart"/>
+      <w:r>
+        <w:rPr>
+          <w:rFonts w:ascii="Consolas" w:hAnsi="Consolas" w:cs="Consolas"/>
+          <w:color w:val="000000"/>
+          <w:sz w:val="20"/>
+          <w:szCs w:val="20"/>
+        </w:rPr>
+        <w:t>ArrayList</w:t>
+      </w:r>
+      <w:proofErr w:type="spellEnd"/>
+      <w:r>
+        <w:rPr>
+          <w:rFonts w:ascii="Consolas" w:hAnsi="Consolas" w:cs="Consolas"/>
+          <w:color w:val="000000"/>
+          <w:sz w:val="20"/>
+          <w:szCs w:val="20"/>
+        </w:rPr>
+        <w:t>&lt;</w:t>
+      </w:r>
+      <w:proofErr w:type="spellStart"/>
+      <w:r>
+        <w:rPr>
+          <w:rFonts w:ascii="Consolas" w:hAnsi="Consolas" w:cs="Consolas"/>
+          <w:color w:val="000000"/>
+          <w:sz w:val="20"/>
+          <w:szCs w:val="20"/>
+        </w:rPr>
+        <w:t>Card</w:t>
+      </w:r>
+      <w:proofErr w:type="spellEnd"/>
+      <w:r>
+        <w:rPr>
+          <w:rFonts w:ascii="Consolas" w:hAnsi="Consolas" w:cs="Consolas"/>
+          <w:color w:val="000000"/>
+          <w:sz w:val="20"/>
+          <w:szCs w:val="20"/>
+        </w:rPr>
+        <w:t xml:space="preserve">&gt; </w:t>
+      </w:r>
+      <w:proofErr w:type="spellStart"/>
       <w:r>
         <w:rPr>
           <w:rFonts w:ascii="Consolas" w:hAnsi="Consolas" w:cs="Consolas"/>
@@ -2892,6 +3695,7 @@
         </w:rPr>
         <w:t>archives</w:t>
       </w:r>
+      <w:proofErr w:type="spellEnd"/>
       <w:r>
         <w:rPr>
           <w:rFonts w:ascii="Consolas" w:hAnsi="Consolas" w:cs="Consolas"/>
@@ -2919,111 +3723,513 @@
           <w:sz w:val="20"/>
           <w:szCs w:val="20"/>
         </w:rPr>
-        <w:t xml:space="preserve"> ArrayList&lt;&gt;();</w:t>
-      </w:r>
-    </w:p>
-    <w:p>
-      <w:pPr>
-        <w:rPr>
-          <w:rFonts w:ascii="Consolas" w:hAnsi="Consolas" w:cs="Consolas"/>
-          <w:color w:val="000000"/>
-          <w:sz w:val="20"/>
-          <w:szCs w:val="20"/>
-        </w:rPr>
-      </w:pPr>
-    </w:p>
-    <w:p>
-      <w:pPr>
-        <w:rPr>
-          <w:rFonts w:ascii="Consolas" w:hAnsi="Consolas" w:cs="Consolas"/>
-          <w:color w:val="000000"/>
-          <w:sz w:val="20"/>
-          <w:szCs w:val="20"/>
-        </w:rPr>
-      </w:pPr>
-      <w:r>
-        <w:rPr>
-          <w:rFonts w:ascii="Consolas" w:hAnsi="Consolas" w:cs="Consolas"/>
-          <w:color w:val="000000"/>
-          <w:sz w:val="20"/>
-          <w:szCs w:val="20"/>
-        </w:rPr>
-        <w:t>Vid början av en match skall alla korten i deckList finnas i researchAndDevelopment. När kort dras från researchAndDevelopment skall kortet läggas i HQ och raderas ur researchAndDevelopment.</w:t>
-      </w:r>
-      <w:r>
-        <w:rPr>
-          <w:rFonts w:ascii="Consolas" w:hAnsi="Consolas" w:cs="Consolas"/>
-          <w:color w:val="000000"/>
-          <w:sz w:val="20"/>
-          <w:szCs w:val="20"/>
-        </w:rPr>
         <w:t xml:space="preserve"> </w:t>
       </w:r>
-    </w:p>
-    <w:p>
-      <w:pPr>
-        <w:rPr>
-          <w:rFonts w:ascii="Consolas" w:hAnsi="Consolas" w:cs="Consolas"/>
-          <w:color w:val="000000"/>
-          <w:sz w:val="20"/>
-          <w:szCs w:val="20"/>
-        </w:rPr>
-      </w:pPr>
-      <w:r>
-        <w:rPr>
-          <w:rFonts w:ascii="Consolas" w:hAnsi="Consolas" w:cs="Consolas"/>
-          <w:color w:val="000000"/>
-          <w:sz w:val="20"/>
-          <w:szCs w:val="20"/>
-        </w:rPr>
-        <w:t>Archives är en tom ArrayList i början av varje match. När kort läggs i Archives från HQ eller researchAndDevelopment så skall de raderas ur sin tidigare ArrayList.</w:t>
-      </w:r>
-    </w:p>
-    <w:p>
-      <w:pPr>
-        <w:rPr>
-          <w:rFonts w:ascii="Consolas" w:hAnsi="Consolas" w:cs="Consolas"/>
-          <w:color w:val="000000"/>
-          <w:sz w:val="20"/>
-          <w:szCs w:val="20"/>
-        </w:rPr>
-      </w:pPr>
-      <w:r>
-        <w:rPr>
-          <w:rFonts w:ascii="Consolas" w:hAnsi="Consolas" w:cs="Consolas"/>
-          <w:color w:val="000000"/>
-          <w:sz w:val="20"/>
-          <w:szCs w:val="20"/>
-        </w:rPr>
-        <w:t>HQ, R&amp;D och Archives är Central Servers. Remote Servers är kort som installeras under spelets gång, det finns inga Remote Servers i början av en match. Ett kort som installeras i en Remote Server installeras som unrezzed, men kan när som helst rezzas utan att det kostar ett click.</w:t>
-      </w:r>
-      <w:r>
-        <w:rPr>
-          <w:rFonts w:ascii="Consolas" w:hAnsi="Consolas" w:cs="Consolas"/>
-          <w:color w:val="000000"/>
-          <w:sz w:val="20"/>
-          <w:szCs w:val="20"/>
-        </w:rPr>
-        <w:t xml:space="preserve"> Corporation betalar då rezkostnaden som står på kortet.</w:t>
-      </w:r>
-    </w:p>
-    <w:p>
-      <w:pPr>
-        <w:rPr>
-          <w:rFonts w:ascii="Consolas" w:hAnsi="Consolas" w:cs="Consolas"/>
-          <w:color w:val="000000"/>
-          <w:sz w:val="20"/>
-          <w:szCs w:val="20"/>
-        </w:rPr>
-      </w:pPr>
-      <w:r>
-        <w:rPr>
-          <w:rFonts w:ascii="Consolas" w:hAnsi="Consolas" w:cs="Consolas"/>
-          <w:color w:val="000000"/>
-          <w:sz w:val="20"/>
-          <w:szCs w:val="20"/>
-        </w:rPr>
-        <w:t>Ice skall kunna installeras framför både Central och Remote Servers, och skyddar då den specifika servern.</w:t>
+      <w:proofErr w:type="spellStart"/>
+      <w:r>
+        <w:rPr>
+          <w:rFonts w:ascii="Consolas" w:hAnsi="Consolas" w:cs="Consolas"/>
+          <w:color w:val="000000"/>
+          <w:sz w:val="20"/>
+          <w:szCs w:val="20"/>
+        </w:rPr>
+        <w:t>ArrayList</w:t>
+      </w:r>
+      <w:proofErr w:type="spellEnd"/>
+      <w:r>
+        <w:rPr>
+          <w:rFonts w:ascii="Consolas" w:hAnsi="Consolas" w:cs="Consolas"/>
+          <w:color w:val="000000"/>
+          <w:sz w:val="20"/>
+          <w:szCs w:val="20"/>
+        </w:rPr>
+        <w:t>&lt;&gt;();</w:t>
+      </w:r>
+    </w:p>
+    <w:p>
+      <w:pPr>
+        <w:rPr>
+          <w:rFonts w:ascii="Consolas" w:hAnsi="Consolas" w:cs="Consolas"/>
+          <w:color w:val="000000"/>
+          <w:sz w:val="20"/>
+          <w:szCs w:val="20"/>
+        </w:rPr>
+      </w:pPr>
+    </w:p>
+    <w:p>
+      <w:pPr>
+        <w:rPr>
+          <w:rFonts w:ascii="Consolas" w:hAnsi="Consolas" w:cs="Consolas"/>
+          <w:color w:val="000000"/>
+          <w:sz w:val="20"/>
+          <w:szCs w:val="20"/>
+        </w:rPr>
+      </w:pPr>
+      <w:r>
+        <w:rPr>
+          <w:rFonts w:ascii="Consolas" w:hAnsi="Consolas" w:cs="Consolas"/>
+          <w:color w:val="000000"/>
+          <w:sz w:val="20"/>
+          <w:szCs w:val="20"/>
+        </w:rPr>
+        <w:t xml:space="preserve">Vid början av en match skall alla korten i </w:t>
+      </w:r>
+      <w:proofErr w:type="spellStart"/>
+      <w:r>
+        <w:rPr>
+          <w:rFonts w:ascii="Consolas" w:hAnsi="Consolas" w:cs="Consolas"/>
+          <w:color w:val="000000"/>
+          <w:sz w:val="20"/>
+          <w:szCs w:val="20"/>
+        </w:rPr>
+        <w:t>deckList</w:t>
+      </w:r>
+      <w:proofErr w:type="spellEnd"/>
+      <w:r>
+        <w:rPr>
+          <w:rFonts w:ascii="Consolas" w:hAnsi="Consolas" w:cs="Consolas"/>
+          <w:color w:val="000000"/>
+          <w:sz w:val="20"/>
+          <w:szCs w:val="20"/>
+        </w:rPr>
+        <w:t xml:space="preserve"> finnas i </w:t>
+      </w:r>
+      <w:proofErr w:type="spellStart"/>
+      <w:r>
+        <w:rPr>
+          <w:rFonts w:ascii="Consolas" w:hAnsi="Consolas" w:cs="Consolas"/>
+          <w:color w:val="000000"/>
+          <w:sz w:val="20"/>
+          <w:szCs w:val="20"/>
+        </w:rPr>
+        <w:t>researchAndDevelopment</w:t>
+      </w:r>
+      <w:proofErr w:type="spellEnd"/>
+      <w:r>
+        <w:rPr>
+          <w:rFonts w:ascii="Consolas" w:hAnsi="Consolas" w:cs="Consolas"/>
+          <w:color w:val="000000"/>
+          <w:sz w:val="20"/>
+          <w:szCs w:val="20"/>
+        </w:rPr>
+        <w:t xml:space="preserve">. När kort dras från </w:t>
+      </w:r>
+      <w:proofErr w:type="spellStart"/>
+      <w:r>
+        <w:rPr>
+          <w:rFonts w:ascii="Consolas" w:hAnsi="Consolas" w:cs="Consolas"/>
+          <w:color w:val="000000"/>
+          <w:sz w:val="20"/>
+          <w:szCs w:val="20"/>
+        </w:rPr>
+        <w:t>researchAndDevelopment</w:t>
+      </w:r>
+      <w:proofErr w:type="spellEnd"/>
+      <w:r>
+        <w:rPr>
+          <w:rFonts w:ascii="Consolas" w:hAnsi="Consolas" w:cs="Consolas"/>
+          <w:color w:val="000000"/>
+          <w:sz w:val="20"/>
+          <w:szCs w:val="20"/>
+        </w:rPr>
+        <w:t xml:space="preserve"> skall kortet läggas i HQ och raderas ur </w:t>
+      </w:r>
+      <w:proofErr w:type="spellStart"/>
+      <w:r>
+        <w:rPr>
+          <w:rFonts w:ascii="Consolas" w:hAnsi="Consolas" w:cs="Consolas"/>
+          <w:color w:val="000000"/>
+          <w:sz w:val="20"/>
+          <w:szCs w:val="20"/>
+        </w:rPr>
+        <w:t>researchAndDevelopment</w:t>
+      </w:r>
+      <w:proofErr w:type="spellEnd"/>
+      <w:r>
+        <w:rPr>
+          <w:rFonts w:ascii="Consolas" w:hAnsi="Consolas" w:cs="Consolas"/>
+          <w:color w:val="000000"/>
+          <w:sz w:val="20"/>
+          <w:szCs w:val="20"/>
+        </w:rPr>
+        <w:t>.</w:t>
+      </w:r>
+      <w:r>
+        <w:rPr>
+          <w:rFonts w:ascii="Consolas" w:hAnsi="Consolas" w:cs="Consolas"/>
+          <w:color w:val="000000"/>
+          <w:sz w:val="20"/>
+          <w:szCs w:val="20"/>
+        </w:rPr>
+        <w:t xml:space="preserve"> </w:t>
+      </w:r>
+    </w:p>
+    <w:p>
+      <w:pPr>
+        <w:rPr>
+          <w:rFonts w:ascii="Consolas" w:hAnsi="Consolas" w:cs="Consolas"/>
+          <w:color w:val="000000"/>
+          <w:sz w:val="20"/>
+          <w:szCs w:val="20"/>
+        </w:rPr>
+      </w:pPr>
+      <w:proofErr w:type="spellStart"/>
+      <w:r>
+        <w:rPr>
+          <w:rFonts w:ascii="Consolas" w:hAnsi="Consolas" w:cs="Consolas"/>
+          <w:color w:val="000000"/>
+          <w:sz w:val="20"/>
+          <w:szCs w:val="20"/>
+        </w:rPr>
+        <w:t>Archives</w:t>
+      </w:r>
+      <w:proofErr w:type="spellEnd"/>
+      <w:r>
+        <w:rPr>
+          <w:rFonts w:ascii="Consolas" w:hAnsi="Consolas" w:cs="Consolas"/>
+          <w:color w:val="000000"/>
+          <w:sz w:val="20"/>
+          <w:szCs w:val="20"/>
+        </w:rPr>
+        <w:t xml:space="preserve"> är en tom </w:t>
+      </w:r>
+      <w:proofErr w:type="spellStart"/>
+      <w:r>
+        <w:rPr>
+          <w:rFonts w:ascii="Consolas" w:hAnsi="Consolas" w:cs="Consolas"/>
+          <w:color w:val="000000"/>
+          <w:sz w:val="20"/>
+          <w:szCs w:val="20"/>
+        </w:rPr>
+        <w:t>ArrayList</w:t>
+      </w:r>
+      <w:proofErr w:type="spellEnd"/>
+      <w:r>
+        <w:rPr>
+          <w:rFonts w:ascii="Consolas" w:hAnsi="Consolas" w:cs="Consolas"/>
+          <w:color w:val="000000"/>
+          <w:sz w:val="20"/>
+          <w:szCs w:val="20"/>
+        </w:rPr>
+        <w:t xml:space="preserve"> i början av varje match. När kort läggs i </w:t>
+      </w:r>
+      <w:proofErr w:type="spellStart"/>
+      <w:r>
+        <w:rPr>
+          <w:rFonts w:ascii="Consolas" w:hAnsi="Consolas" w:cs="Consolas"/>
+          <w:color w:val="000000"/>
+          <w:sz w:val="20"/>
+          <w:szCs w:val="20"/>
+        </w:rPr>
+        <w:t>Archives</w:t>
+      </w:r>
+      <w:proofErr w:type="spellEnd"/>
+      <w:r>
+        <w:rPr>
+          <w:rFonts w:ascii="Consolas" w:hAnsi="Consolas" w:cs="Consolas"/>
+          <w:color w:val="000000"/>
+          <w:sz w:val="20"/>
+          <w:szCs w:val="20"/>
+        </w:rPr>
+        <w:t xml:space="preserve"> från HQ eller </w:t>
+      </w:r>
+      <w:proofErr w:type="spellStart"/>
+      <w:r>
+        <w:rPr>
+          <w:rFonts w:ascii="Consolas" w:hAnsi="Consolas" w:cs="Consolas"/>
+          <w:color w:val="000000"/>
+          <w:sz w:val="20"/>
+          <w:szCs w:val="20"/>
+        </w:rPr>
+        <w:t>researchAndDevelopment</w:t>
+      </w:r>
+      <w:proofErr w:type="spellEnd"/>
+      <w:r>
+        <w:rPr>
+          <w:rFonts w:ascii="Consolas" w:hAnsi="Consolas" w:cs="Consolas"/>
+          <w:color w:val="000000"/>
+          <w:sz w:val="20"/>
+          <w:szCs w:val="20"/>
+        </w:rPr>
+        <w:t xml:space="preserve"> så skall de raderas ur sin tidigare </w:t>
+      </w:r>
+      <w:proofErr w:type="spellStart"/>
+      <w:r>
+        <w:rPr>
+          <w:rFonts w:ascii="Consolas" w:hAnsi="Consolas" w:cs="Consolas"/>
+          <w:color w:val="000000"/>
+          <w:sz w:val="20"/>
+          <w:szCs w:val="20"/>
+        </w:rPr>
+        <w:t>ArrayList</w:t>
+      </w:r>
+      <w:proofErr w:type="spellEnd"/>
+      <w:r>
+        <w:rPr>
+          <w:rFonts w:ascii="Consolas" w:hAnsi="Consolas" w:cs="Consolas"/>
+          <w:color w:val="000000"/>
+          <w:sz w:val="20"/>
+          <w:szCs w:val="20"/>
+        </w:rPr>
+        <w:t>.</w:t>
+      </w:r>
+    </w:p>
+    <w:p>
+      <w:pPr>
+        <w:rPr>
+          <w:rFonts w:ascii="Consolas" w:hAnsi="Consolas" w:cs="Consolas"/>
+          <w:color w:val="000000"/>
+          <w:sz w:val="20"/>
+          <w:szCs w:val="20"/>
+        </w:rPr>
+      </w:pPr>
+      <w:r>
+        <w:rPr>
+          <w:rFonts w:ascii="Consolas" w:hAnsi="Consolas" w:cs="Consolas"/>
+          <w:color w:val="000000"/>
+          <w:sz w:val="20"/>
+          <w:szCs w:val="20"/>
+        </w:rPr>
+        <w:t xml:space="preserve">HQ, </w:t>
+      </w:r>
+      <w:proofErr w:type="gramStart"/>
+      <w:r>
+        <w:rPr>
+          <w:rFonts w:ascii="Consolas" w:hAnsi="Consolas" w:cs="Consolas"/>
+          <w:color w:val="000000"/>
+          <w:sz w:val="20"/>
+          <w:szCs w:val="20"/>
+        </w:rPr>
+        <w:t>R&amp;D</w:t>
+      </w:r>
+      <w:proofErr w:type="gramEnd"/>
+      <w:r>
+        <w:rPr>
+          <w:rFonts w:ascii="Consolas" w:hAnsi="Consolas" w:cs="Consolas"/>
+          <w:color w:val="000000"/>
+          <w:sz w:val="20"/>
+          <w:szCs w:val="20"/>
+        </w:rPr>
+        <w:t xml:space="preserve"> och </w:t>
+      </w:r>
+      <w:proofErr w:type="spellStart"/>
+      <w:r>
+        <w:rPr>
+          <w:rFonts w:ascii="Consolas" w:hAnsi="Consolas" w:cs="Consolas"/>
+          <w:color w:val="000000"/>
+          <w:sz w:val="20"/>
+          <w:szCs w:val="20"/>
+        </w:rPr>
+        <w:t>Archives</w:t>
+      </w:r>
+      <w:proofErr w:type="spellEnd"/>
+      <w:r>
+        <w:rPr>
+          <w:rFonts w:ascii="Consolas" w:hAnsi="Consolas" w:cs="Consolas"/>
+          <w:color w:val="000000"/>
+          <w:sz w:val="20"/>
+          <w:szCs w:val="20"/>
+        </w:rPr>
+        <w:t xml:space="preserve"> är Central Servers. </w:t>
+      </w:r>
+      <w:proofErr w:type="spellStart"/>
+      <w:r>
+        <w:rPr>
+          <w:rFonts w:ascii="Consolas" w:hAnsi="Consolas" w:cs="Consolas"/>
+          <w:color w:val="000000"/>
+          <w:sz w:val="20"/>
+          <w:szCs w:val="20"/>
+        </w:rPr>
+        <w:t>Remote</w:t>
+      </w:r>
+      <w:proofErr w:type="spellEnd"/>
+      <w:r>
+        <w:rPr>
+          <w:rFonts w:ascii="Consolas" w:hAnsi="Consolas" w:cs="Consolas"/>
+          <w:color w:val="000000"/>
+          <w:sz w:val="20"/>
+          <w:szCs w:val="20"/>
+        </w:rPr>
+        <w:t xml:space="preserve"> Servers är kort som installeras under spelets gång, det finns inga </w:t>
+      </w:r>
+      <w:proofErr w:type="spellStart"/>
+      <w:r>
+        <w:rPr>
+          <w:rFonts w:ascii="Consolas" w:hAnsi="Consolas" w:cs="Consolas"/>
+          <w:color w:val="000000"/>
+          <w:sz w:val="20"/>
+          <w:szCs w:val="20"/>
+        </w:rPr>
+        <w:t>Remote</w:t>
+      </w:r>
+      <w:proofErr w:type="spellEnd"/>
+      <w:r>
+        <w:rPr>
+          <w:rFonts w:ascii="Consolas" w:hAnsi="Consolas" w:cs="Consolas"/>
+          <w:color w:val="000000"/>
+          <w:sz w:val="20"/>
+          <w:szCs w:val="20"/>
+        </w:rPr>
+        <w:t xml:space="preserve"> Servers i början av en match. Ett kort som installeras i en </w:t>
+      </w:r>
+      <w:proofErr w:type="spellStart"/>
+      <w:r>
+        <w:rPr>
+          <w:rFonts w:ascii="Consolas" w:hAnsi="Consolas" w:cs="Consolas"/>
+          <w:color w:val="000000"/>
+          <w:sz w:val="20"/>
+          <w:szCs w:val="20"/>
+        </w:rPr>
+        <w:t>Remote</w:t>
+      </w:r>
+      <w:proofErr w:type="spellEnd"/>
+      <w:r>
+        <w:rPr>
+          <w:rFonts w:ascii="Consolas" w:hAnsi="Consolas" w:cs="Consolas"/>
+          <w:color w:val="000000"/>
+          <w:sz w:val="20"/>
+          <w:szCs w:val="20"/>
+        </w:rPr>
+        <w:t xml:space="preserve"> Server installeras som </w:t>
+      </w:r>
+      <w:proofErr w:type="spellStart"/>
+      <w:r>
+        <w:rPr>
+          <w:rFonts w:ascii="Consolas" w:hAnsi="Consolas" w:cs="Consolas"/>
+          <w:color w:val="000000"/>
+          <w:sz w:val="20"/>
+          <w:szCs w:val="20"/>
+        </w:rPr>
+        <w:t>unrezzed</w:t>
+      </w:r>
+      <w:proofErr w:type="spellEnd"/>
+      <w:r>
+        <w:rPr>
+          <w:rFonts w:ascii="Consolas" w:hAnsi="Consolas" w:cs="Consolas"/>
+          <w:color w:val="000000"/>
+          <w:sz w:val="20"/>
+          <w:szCs w:val="20"/>
+        </w:rPr>
+        <w:t xml:space="preserve">, men kan när som helst </w:t>
+      </w:r>
+      <w:proofErr w:type="spellStart"/>
+      <w:r>
+        <w:rPr>
+          <w:rFonts w:ascii="Consolas" w:hAnsi="Consolas" w:cs="Consolas"/>
+          <w:color w:val="000000"/>
+          <w:sz w:val="20"/>
+          <w:szCs w:val="20"/>
+        </w:rPr>
+        <w:t>rezzas</w:t>
+      </w:r>
+      <w:proofErr w:type="spellEnd"/>
+      <w:r>
+        <w:rPr>
+          <w:rFonts w:ascii="Consolas" w:hAnsi="Consolas" w:cs="Consolas"/>
+          <w:color w:val="000000"/>
+          <w:sz w:val="20"/>
+          <w:szCs w:val="20"/>
+        </w:rPr>
+        <w:t xml:space="preserve"> utan att det kostar ett </w:t>
+      </w:r>
+      <w:proofErr w:type="spellStart"/>
+      <w:r>
+        <w:rPr>
+          <w:rFonts w:ascii="Consolas" w:hAnsi="Consolas" w:cs="Consolas"/>
+          <w:color w:val="000000"/>
+          <w:sz w:val="20"/>
+          <w:szCs w:val="20"/>
+        </w:rPr>
+        <w:t>click</w:t>
+      </w:r>
+      <w:proofErr w:type="spellEnd"/>
+      <w:r>
+        <w:rPr>
+          <w:rFonts w:ascii="Consolas" w:hAnsi="Consolas" w:cs="Consolas"/>
+          <w:color w:val="000000"/>
+          <w:sz w:val="20"/>
+          <w:szCs w:val="20"/>
+        </w:rPr>
+        <w:t>.</w:t>
+      </w:r>
+      <w:r>
+        <w:rPr>
+          <w:rFonts w:ascii="Consolas" w:hAnsi="Consolas" w:cs="Consolas"/>
+          <w:color w:val="000000"/>
+          <w:sz w:val="20"/>
+          <w:szCs w:val="20"/>
+        </w:rPr>
+        <w:t xml:space="preserve"> Corporation betalar då </w:t>
+      </w:r>
+      <w:proofErr w:type="spellStart"/>
+      <w:r>
+        <w:rPr>
+          <w:rFonts w:ascii="Consolas" w:hAnsi="Consolas" w:cs="Consolas"/>
+          <w:color w:val="000000"/>
+          <w:sz w:val="20"/>
+          <w:szCs w:val="20"/>
+        </w:rPr>
+        <w:t>rezkostnaden</w:t>
+      </w:r>
+      <w:proofErr w:type="spellEnd"/>
+      <w:r>
+        <w:rPr>
+          <w:rFonts w:ascii="Consolas" w:hAnsi="Consolas" w:cs="Consolas"/>
+          <w:color w:val="000000"/>
+          <w:sz w:val="20"/>
+          <w:szCs w:val="20"/>
+        </w:rPr>
+        <w:t xml:space="preserve"> som står på kortet.</w:t>
+      </w:r>
+    </w:p>
+    <w:p>
+      <w:pPr>
+        <w:rPr>
+          <w:rFonts w:ascii="Consolas" w:hAnsi="Consolas" w:cs="Consolas"/>
+          <w:color w:val="000000"/>
+          <w:sz w:val="20"/>
+          <w:szCs w:val="20"/>
+        </w:rPr>
+      </w:pPr>
+      <w:proofErr w:type="spellStart"/>
+      <w:r>
+        <w:rPr>
+          <w:rFonts w:ascii="Consolas" w:hAnsi="Consolas" w:cs="Consolas"/>
+          <w:color w:val="000000"/>
+          <w:sz w:val="20"/>
+          <w:szCs w:val="20"/>
+        </w:rPr>
+        <w:t>Ice</w:t>
+      </w:r>
+      <w:proofErr w:type="spellEnd"/>
+      <w:r>
+        <w:rPr>
+          <w:rFonts w:ascii="Consolas" w:hAnsi="Consolas" w:cs="Consolas"/>
+          <w:color w:val="000000"/>
+          <w:sz w:val="20"/>
+          <w:szCs w:val="20"/>
+        </w:rPr>
+        <w:t xml:space="preserve"> skall kunna installeras framför både Central och </w:t>
+      </w:r>
+      <w:proofErr w:type="spellStart"/>
+      <w:r>
+        <w:rPr>
+          <w:rFonts w:ascii="Consolas" w:hAnsi="Consolas" w:cs="Consolas"/>
+          <w:color w:val="000000"/>
+          <w:sz w:val="20"/>
+          <w:szCs w:val="20"/>
+        </w:rPr>
+        <w:t>Remote</w:t>
+      </w:r>
+      <w:proofErr w:type="spellEnd"/>
+      <w:r>
+        <w:rPr>
+          <w:rFonts w:ascii="Consolas" w:hAnsi="Consolas" w:cs="Consolas"/>
+          <w:color w:val="000000"/>
+          <w:sz w:val="20"/>
+          <w:szCs w:val="20"/>
+        </w:rPr>
+        <w:t xml:space="preserve"> Servers, och skyddar då den specifika servern.</w:t>
       </w:r>
     </w:p>
     <w:p>
@@ -3074,7 +4280,47 @@
           <w:sz w:val="20"/>
           <w:szCs w:val="20"/>
         </w:rPr>
-        <w:t xml:space="preserve"> ArrayList&lt;Card&gt; </w:t>
+        <w:t xml:space="preserve"> </w:t>
+      </w:r>
+      <w:proofErr w:type="spellStart"/>
+      <w:r>
+        <w:rPr>
+          <w:rFonts w:ascii="Consolas" w:hAnsi="Consolas" w:cs="Consolas"/>
+          <w:color w:val="000000"/>
+          <w:sz w:val="20"/>
+          <w:szCs w:val="20"/>
+        </w:rPr>
+        <w:t>ArrayList</w:t>
+      </w:r>
+      <w:proofErr w:type="spellEnd"/>
+      <w:r>
+        <w:rPr>
+          <w:rFonts w:ascii="Consolas" w:hAnsi="Consolas" w:cs="Consolas"/>
+          <w:color w:val="000000"/>
+          <w:sz w:val="20"/>
+          <w:szCs w:val="20"/>
+        </w:rPr>
+        <w:t>&lt;</w:t>
+      </w:r>
+      <w:proofErr w:type="spellStart"/>
+      <w:r>
+        <w:rPr>
+          <w:rFonts w:ascii="Consolas" w:hAnsi="Consolas" w:cs="Consolas"/>
+          <w:color w:val="000000"/>
+          <w:sz w:val="20"/>
+          <w:szCs w:val="20"/>
+        </w:rPr>
+        <w:t>Card</w:t>
+      </w:r>
+      <w:proofErr w:type="spellEnd"/>
+      <w:r>
+        <w:rPr>
+          <w:rFonts w:ascii="Consolas" w:hAnsi="Consolas" w:cs="Consolas"/>
+          <w:color w:val="000000"/>
+          <w:sz w:val="20"/>
+          <w:szCs w:val="20"/>
+        </w:rPr>
+        <w:t xml:space="preserve">&gt; </w:t>
       </w:r>
       <w:r>
         <w:rPr>
@@ -3112,7 +4358,27 @@
           <w:sz w:val="20"/>
           <w:szCs w:val="20"/>
         </w:rPr>
-        <w:t xml:space="preserve"> ArrayList&lt;&gt;();</w:t>
+        <w:t xml:space="preserve"> </w:t>
+      </w:r>
+      <w:proofErr w:type="spellStart"/>
+      <w:r>
+        <w:rPr>
+          <w:rFonts w:ascii="Consolas" w:hAnsi="Consolas" w:cs="Consolas"/>
+          <w:color w:val="000000"/>
+          <w:sz w:val="20"/>
+          <w:szCs w:val="20"/>
+        </w:rPr>
+        <w:t>ArrayList</w:t>
+      </w:r>
+      <w:proofErr w:type="spellEnd"/>
+      <w:r>
+        <w:rPr>
+          <w:rFonts w:ascii="Consolas" w:hAnsi="Consolas" w:cs="Consolas"/>
+          <w:color w:val="000000"/>
+          <w:sz w:val="20"/>
+          <w:szCs w:val="20"/>
+        </w:rPr>
+        <w:t>&lt;&gt;();</w:t>
       </w:r>
     </w:p>
     <w:p>
@@ -3145,7 +4411,47 @@
           <w:sz w:val="20"/>
           <w:szCs w:val="20"/>
         </w:rPr>
-        <w:t xml:space="preserve"> ArrayList&lt;Card&gt; </w:t>
+        <w:t xml:space="preserve"> </w:t>
+      </w:r>
+      <w:proofErr w:type="spellStart"/>
+      <w:r>
+        <w:rPr>
+          <w:rFonts w:ascii="Consolas" w:hAnsi="Consolas" w:cs="Consolas"/>
+          <w:color w:val="000000"/>
+          <w:sz w:val="20"/>
+          <w:szCs w:val="20"/>
+        </w:rPr>
+        <w:t>ArrayList</w:t>
+      </w:r>
+      <w:proofErr w:type="spellEnd"/>
+      <w:r>
+        <w:rPr>
+          <w:rFonts w:ascii="Consolas" w:hAnsi="Consolas" w:cs="Consolas"/>
+          <w:color w:val="000000"/>
+          <w:sz w:val="20"/>
+          <w:szCs w:val="20"/>
+        </w:rPr>
+        <w:t>&lt;</w:t>
+      </w:r>
+      <w:proofErr w:type="spellStart"/>
+      <w:r>
+        <w:rPr>
+          <w:rFonts w:ascii="Consolas" w:hAnsi="Consolas" w:cs="Consolas"/>
+          <w:color w:val="000000"/>
+          <w:sz w:val="20"/>
+          <w:szCs w:val="20"/>
+        </w:rPr>
+        <w:t>Card</w:t>
+      </w:r>
+      <w:proofErr w:type="spellEnd"/>
+      <w:r>
+        <w:rPr>
+          <w:rFonts w:ascii="Consolas" w:hAnsi="Consolas" w:cs="Consolas"/>
+          <w:color w:val="000000"/>
+          <w:sz w:val="20"/>
+          <w:szCs w:val="20"/>
+        </w:rPr>
+        <w:t xml:space="preserve">&gt; </w:t>
       </w:r>
       <w:r>
         <w:rPr>
@@ -3183,7 +4489,27 @@
           <w:sz w:val="20"/>
           <w:szCs w:val="20"/>
         </w:rPr>
-        <w:t xml:space="preserve"> ArrayList&lt;&gt;();</w:t>
+        <w:t xml:space="preserve"> </w:t>
+      </w:r>
+      <w:proofErr w:type="spellStart"/>
+      <w:r>
+        <w:rPr>
+          <w:rFonts w:ascii="Consolas" w:hAnsi="Consolas" w:cs="Consolas"/>
+          <w:color w:val="000000"/>
+          <w:sz w:val="20"/>
+          <w:szCs w:val="20"/>
+        </w:rPr>
+        <w:t>ArrayList</w:t>
+      </w:r>
+      <w:proofErr w:type="spellEnd"/>
+      <w:r>
+        <w:rPr>
+          <w:rFonts w:ascii="Consolas" w:hAnsi="Consolas" w:cs="Consolas"/>
+          <w:color w:val="000000"/>
+          <w:sz w:val="20"/>
+          <w:szCs w:val="20"/>
+        </w:rPr>
+        <w:t>&lt;&gt;();</w:t>
       </w:r>
     </w:p>
     <w:p>
@@ -3213,17 +4539,49 @@
           <w:sz w:val="20"/>
           <w:szCs w:val="20"/>
         </w:rPr>
-        <w:t xml:space="preserve"> ArrayList&lt;Card&gt;</w:t>
-      </w:r>
-      <w:r>
-        <w:rPr>
-          <w:rFonts w:ascii="Consolas" w:hAnsi="Consolas" w:cs="Consolas"/>
-          <w:color w:val="000000"/>
-          <w:sz w:val="20"/>
-          <w:szCs w:val="20"/>
-        </w:rPr>
         <w:t xml:space="preserve"> </w:t>
       </w:r>
+      <w:proofErr w:type="spellStart"/>
+      <w:r>
+        <w:rPr>
+          <w:rFonts w:ascii="Consolas" w:hAnsi="Consolas" w:cs="Consolas"/>
+          <w:color w:val="000000"/>
+          <w:sz w:val="20"/>
+          <w:szCs w:val="20"/>
+        </w:rPr>
+        <w:t>ArrayList</w:t>
+      </w:r>
+      <w:proofErr w:type="spellEnd"/>
+      <w:r>
+        <w:rPr>
+          <w:rFonts w:ascii="Consolas" w:hAnsi="Consolas" w:cs="Consolas"/>
+          <w:color w:val="000000"/>
+          <w:sz w:val="20"/>
+          <w:szCs w:val="20"/>
+        </w:rPr>
+        <w:t>&lt;</w:t>
+      </w:r>
+      <w:proofErr w:type="spellStart"/>
+      <w:r>
+        <w:rPr>
+          <w:rFonts w:ascii="Consolas" w:hAnsi="Consolas" w:cs="Consolas"/>
+          <w:color w:val="000000"/>
+          <w:sz w:val="20"/>
+          <w:szCs w:val="20"/>
+        </w:rPr>
+        <w:t>Card</w:t>
+      </w:r>
+      <w:proofErr w:type="spellEnd"/>
+      <w:r>
+        <w:rPr>
+          <w:rFonts w:ascii="Consolas" w:hAnsi="Consolas" w:cs="Consolas"/>
+          <w:color w:val="000000"/>
+          <w:sz w:val="20"/>
+          <w:szCs w:val="20"/>
+        </w:rPr>
+        <w:t xml:space="preserve">&gt; </w:t>
+      </w:r>
+      <w:proofErr w:type="spellStart"/>
       <w:r>
         <w:rPr>
           <w:rFonts w:ascii="Consolas" w:hAnsi="Consolas" w:cs="Consolas"/>
@@ -3233,6 +4591,7 @@
         </w:rPr>
         <w:t>heap</w:t>
       </w:r>
+      <w:proofErr w:type="spellEnd"/>
       <w:r>
         <w:rPr>
           <w:rFonts w:ascii="Consolas" w:hAnsi="Consolas" w:cs="Consolas"/>
@@ -3260,109 +4619,78 @@
           <w:sz w:val="20"/>
           <w:szCs w:val="20"/>
         </w:rPr>
-        <w:t xml:space="preserve"> ArrayList&lt;&gt;();</w:t>
-      </w:r>
-    </w:p>
-    <w:p>
-      <w:pPr>
-        <w:rPr>
-          <w:rFonts w:ascii="Consolas" w:hAnsi="Consolas" w:cs="Consolas"/>
-          <w:color w:val="000000"/>
-          <w:sz w:val="20"/>
-          <w:szCs w:val="20"/>
-        </w:rPr>
-      </w:pPr>
-      <w:r>
-        <w:rPr>
-          <w:rFonts w:ascii="Consolas" w:hAnsi="Consolas" w:cs="Consolas"/>
-          <w:color w:val="000000"/>
-          <w:sz w:val="20"/>
-          <w:szCs w:val="20"/>
-        </w:rPr>
-        <w:t xml:space="preserve">Vid början av en match skall alla korten i deckList finnas i </w:t>
-      </w:r>
-      <w:r>
-        <w:rPr>
-          <w:rFonts w:ascii="Consolas" w:hAnsi="Consolas" w:cs="Consolas"/>
-          <w:color w:val="000000"/>
-          <w:sz w:val="20"/>
-          <w:szCs w:val="20"/>
-        </w:rPr>
-        <w:t>stack</w:t>
-      </w:r>
-      <w:r>
-        <w:rPr>
-          <w:rFonts w:ascii="Consolas" w:hAnsi="Consolas" w:cs="Consolas"/>
-          <w:color w:val="000000"/>
-          <w:sz w:val="20"/>
-          <w:szCs w:val="20"/>
-        </w:rPr>
-        <w:t xml:space="preserve">. När kort dras från </w:t>
-      </w:r>
-      <w:r>
-        <w:rPr>
-          <w:rFonts w:ascii="Consolas" w:hAnsi="Consolas" w:cs="Consolas"/>
-          <w:color w:val="000000"/>
-          <w:sz w:val="20"/>
-          <w:szCs w:val="20"/>
-        </w:rPr>
-        <w:t>stack</w:t>
-      </w:r>
-      <w:r>
-        <w:rPr>
-          <w:rFonts w:ascii="Consolas" w:hAnsi="Consolas" w:cs="Consolas"/>
-          <w:color w:val="000000"/>
-          <w:sz w:val="20"/>
-          <w:szCs w:val="20"/>
-        </w:rPr>
-        <w:t xml:space="preserve"> skall kortet läggas i </w:t>
-      </w:r>
-      <w:r>
-        <w:rPr>
-          <w:rFonts w:ascii="Consolas" w:hAnsi="Consolas" w:cs="Consolas"/>
-          <w:color w:val="000000"/>
-          <w:sz w:val="20"/>
-          <w:szCs w:val="20"/>
-        </w:rPr>
-        <w:t>grip</w:t>
-      </w:r>
-      <w:r>
-        <w:rPr>
-          <w:rFonts w:ascii="Consolas" w:hAnsi="Consolas" w:cs="Consolas"/>
-          <w:color w:val="000000"/>
-          <w:sz w:val="20"/>
-          <w:szCs w:val="20"/>
-        </w:rPr>
-        <w:t xml:space="preserve"> och raderas ur </w:t>
-      </w:r>
-      <w:r>
-        <w:rPr>
-          <w:rFonts w:ascii="Consolas" w:hAnsi="Consolas" w:cs="Consolas"/>
-          <w:color w:val="000000"/>
-          <w:sz w:val="20"/>
-          <w:szCs w:val="20"/>
-        </w:rPr>
-        <w:t>stack</w:t>
-      </w:r>
-      <w:r>
-        <w:rPr>
-          <w:rFonts w:ascii="Consolas" w:hAnsi="Consolas" w:cs="Consolas"/>
-          <w:color w:val="000000"/>
-          <w:sz w:val="20"/>
-          <w:szCs w:val="20"/>
-        </w:rPr>
-        <w:t xml:space="preserve">. </w:t>
-      </w:r>
-    </w:p>
-    <w:p>
-      <w:pPr>
-        <w:rPr>
-          <w:rFonts w:ascii="Consolas" w:hAnsi="Consolas" w:cs="Consolas"/>
-          <w:color w:val="000000"/>
-          <w:sz w:val="20"/>
-          <w:szCs w:val="20"/>
-        </w:rPr>
-      </w:pPr>
+        <w:t xml:space="preserve"> </w:t>
+      </w:r>
+      <w:proofErr w:type="spellStart"/>
+      <w:r>
+        <w:rPr>
+          <w:rFonts w:ascii="Consolas" w:hAnsi="Consolas" w:cs="Consolas"/>
+          <w:color w:val="000000"/>
+          <w:sz w:val="20"/>
+          <w:szCs w:val="20"/>
+        </w:rPr>
+        <w:t>ArrayList</w:t>
+      </w:r>
+      <w:proofErr w:type="spellEnd"/>
+      <w:r>
+        <w:rPr>
+          <w:rFonts w:ascii="Consolas" w:hAnsi="Consolas" w:cs="Consolas"/>
+          <w:color w:val="000000"/>
+          <w:sz w:val="20"/>
+          <w:szCs w:val="20"/>
+        </w:rPr>
+        <w:t>&lt;&gt;();</w:t>
+      </w:r>
+    </w:p>
+    <w:p>
+      <w:pPr>
+        <w:rPr>
+          <w:rFonts w:ascii="Consolas" w:hAnsi="Consolas" w:cs="Consolas"/>
+          <w:color w:val="000000"/>
+          <w:sz w:val="20"/>
+          <w:szCs w:val="20"/>
+        </w:rPr>
+      </w:pPr>
+      <w:r>
+        <w:rPr>
+          <w:rFonts w:ascii="Consolas" w:hAnsi="Consolas" w:cs="Consolas"/>
+          <w:color w:val="000000"/>
+          <w:sz w:val="20"/>
+          <w:szCs w:val="20"/>
+        </w:rPr>
+        <w:t xml:space="preserve">Vid början av en match skall alla korten i </w:t>
+      </w:r>
+      <w:proofErr w:type="spellStart"/>
+      <w:r>
+        <w:rPr>
+          <w:rFonts w:ascii="Consolas" w:hAnsi="Consolas" w:cs="Consolas"/>
+          <w:color w:val="000000"/>
+          <w:sz w:val="20"/>
+          <w:szCs w:val="20"/>
+        </w:rPr>
+        <w:t>deckList</w:t>
+      </w:r>
+      <w:proofErr w:type="spellEnd"/>
+      <w:r>
+        <w:rPr>
+          <w:rFonts w:ascii="Consolas" w:hAnsi="Consolas" w:cs="Consolas"/>
+          <w:color w:val="000000"/>
+          <w:sz w:val="20"/>
+          <w:szCs w:val="20"/>
+        </w:rPr>
+        <w:t xml:space="preserve"> finnas i stack. När kort dras från stack skall kortet läggas i grip och raderas ur stack. </w:t>
+      </w:r>
+    </w:p>
+    <w:p>
+      <w:pPr>
+        <w:rPr>
+          <w:rFonts w:ascii="Consolas" w:hAnsi="Consolas" w:cs="Consolas"/>
+          <w:color w:val="000000"/>
+          <w:sz w:val="20"/>
+          <w:szCs w:val="20"/>
+        </w:rPr>
+      </w:pPr>
+      <w:proofErr w:type="spellStart"/>
       <w:r>
         <w:rPr>
           <w:rFonts w:ascii="Consolas" w:hAnsi="Consolas" w:cs="Consolas"/>
@@ -3372,50 +4700,75 @@
         </w:rPr>
         <w:t>heap</w:t>
       </w:r>
-      <w:r>
-        <w:rPr>
-          <w:rFonts w:ascii="Consolas" w:hAnsi="Consolas" w:cs="Consolas"/>
-          <w:color w:val="000000"/>
-          <w:sz w:val="20"/>
-          <w:szCs w:val="20"/>
-        </w:rPr>
-        <w:t xml:space="preserve"> är en tom ArrayList i början av varje match. När kort läggs i </w:t>
-      </w:r>
-      <w:r>
-        <w:rPr>
-          <w:rFonts w:ascii="Consolas" w:hAnsi="Consolas" w:cs="Consolas"/>
-          <w:color w:val="000000"/>
-          <w:sz w:val="20"/>
-          <w:szCs w:val="20"/>
-        </w:rPr>
-        <w:t>heap från grip</w:t>
-      </w:r>
-      <w:r>
-        <w:rPr>
-          <w:rFonts w:ascii="Consolas" w:hAnsi="Consolas" w:cs="Consolas"/>
-          <w:color w:val="000000"/>
-          <w:sz w:val="20"/>
-          <w:szCs w:val="20"/>
-        </w:rPr>
-        <w:t xml:space="preserve"> eller </w:t>
-      </w:r>
-      <w:r>
-        <w:rPr>
-          <w:rFonts w:ascii="Consolas" w:hAnsi="Consolas" w:cs="Consolas"/>
-          <w:color w:val="000000"/>
-          <w:sz w:val="20"/>
-          <w:szCs w:val="20"/>
-        </w:rPr>
-        <w:t>stack</w:t>
-      </w:r>
-      <w:r>
-        <w:rPr>
-          <w:rFonts w:ascii="Consolas" w:hAnsi="Consolas" w:cs="Consolas"/>
-          <w:color w:val="000000"/>
-          <w:sz w:val="20"/>
-          <w:szCs w:val="20"/>
-        </w:rPr>
-        <w:t xml:space="preserve"> så skall de raderas ur sin tidigare ArrayList.</w:t>
+      <w:proofErr w:type="spellEnd"/>
+      <w:r>
+        <w:rPr>
+          <w:rFonts w:ascii="Consolas" w:hAnsi="Consolas" w:cs="Consolas"/>
+          <w:color w:val="000000"/>
+          <w:sz w:val="20"/>
+          <w:szCs w:val="20"/>
+        </w:rPr>
+        <w:t xml:space="preserve"> är en tom </w:t>
+      </w:r>
+      <w:proofErr w:type="spellStart"/>
+      <w:r>
+        <w:rPr>
+          <w:rFonts w:ascii="Consolas" w:hAnsi="Consolas" w:cs="Consolas"/>
+          <w:color w:val="000000"/>
+          <w:sz w:val="20"/>
+          <w:szCs w:val="20"/>
+        </w:rPr>
+        <w:t>ArrayList</w:t>
+      </w:r>
+      <w:proofErr w:type="spellEnd"/>
+      <w:r>
+        <w:rPr>
+          <w:rFonts w:ascii="Consolas" w:hAnsi="Consolas" w:cs="Consolas"/>
+          <w:color w:val="000000"/>
+          <w:sz w:val="20"/>
+          <w:szCs w:val="20"/>
+        </w:rPr>
+        <w:t xml:space="preserve"> i början av varje match. När kort läggs i </w:t>
+      </w:r>
+      <w:proofErr w:type="spellStart"/>
+      <w:r>
+        <w:rPr>
+          <w:rFonts w:ascii="Consolas" w:hAnsi="Consolas" w:cs="Consolas"/>
+          <w:color w:val="000000"/>
+          <w:sz w:val="20"/>
+          <w:szCs w:val="20"/>
+        </w:rPr>
+        <w:t>heap</w:t>
+      </w:r>
+      <w:proofErr w:type="spellEnd"/>
+      <w:r>
+        <w:rPr>
+          <w:rFonts w:ascii="Consolas" w:hAnsi="Consolas" w:cs="Consolas"/>
+          <w:color w:val="000000"/>
+          <w:sz w:val="20"/>
+          <w:szCs w:val="20"/>
+        </w:rPr>
+        <w:t xml:space="preserve"> från grip eller stack så skall de raderas ur sin tidigare </w:t>
+      </w:r>
+      <w:proofErr w:type="spellStart"/>
+      <w:r>
+        <w:rPr>
+          <w:rFonts w:ascii="Consolas" w:hAnsi="Consolas" w:cs="Consolas"/>
+          <w:color w:val="000000"/>
+          <w:sz w:val="20"/>
+          <w:szCs w:val="20"/>
+        </w:rPr>
+        <w:t>ArrayList</w:t>
+      </w:r>
+      <w:proofErr w:type="spellEnd"/>
+      <w:r>
+        <w:rPr>
+          <w:rFonts w:ascii="Consolas" w:hAnsi="Consolas" w:cs="Consolas"/>
+          <w:color w:val="000000"/>
+          <w:sz w:val="20"/>
+          <w:szCs w:val="20"/>
+        </w:rPr>
+        <w:t>.</w:t>
       </w:r>
     </w:p>
     <w:p>
@@ -3462,7 +4815,67 @@
           <w:sz w:val="20"/>
           <w:szCs w:val="20"/>
         </w:rPr>
-        <w:t>När Runnern installerar kort i sin Rig installeras de direkt aktiva (rezzed), och Runnern betalar direkt installationskostnaden för kortet.</w:t>
+        <w:t xml:space="preserve">När </w:t>
+      </w:r>
+      <w:proofErr w:type="spellStart"/>
+      <w:r>
+        <w:rPr>
+          <w:rFonts w:ascii="Consolas" w:hAnsi="Consolas" w:cs="Consolas"/>
+          <w:color w:val="000000"/>
+          <w:sz w:val="20"/>
+          <w:szCs w:val="20"/>
+        </w:rPr>
+        <w:t>Runnern</w:t>
+      </w:r>
+      <w:proofErr w:type="spellEnd"/>
+      <w:r>
+        <w:rPr>
+          <w:rFonts w:ascii="Consolas" w:hAnsi="Consolas" w:cs="Consolas"/>
+          <w:color w:val="000000"/>
+          <w:sz w:val="20"/>
+          <w:szCs w:val="20"/>
+        </w:rPr>
+        <w:t xml:space="preserve"> installerar kort i sin Rig installeras de direkt aktiva (</w:t>
+      </w:r>
+      <w:proofErr w:type="spellStart"/>
+      <w:r>
+        <w:rPr>
+          <w:rFonts w:ascii="Consolas" w:hAnsi="Consolas" w:cs="Consolas"/>
+          <w:color w:val="000000"/>
+          <w:sz w:val="20"/>
+          <w:szCs w:val="20"/>
+        </w:rPr>
+        <w:t>rezzed</w:t>
+      </w:r>
+      <w:proofErr w:type="spellEnd"/>
+      <w:r>
+        <w:rPr>
+          <w:rFonts w:ascii="Consolas" w:hAnsi="Consolas" w:cs="Consolas"/>
+          <w:color w:val="000000"/>
+          <w:sz w:val="20"/>
+          <w:szCs w:val="20"/>
+        </w:rPr>
+        <w:t xml:space="preserve">), och </w:t>
+      </w:r>
+      <w:proofErr w:type="spellStart"/>
+      <w:r>
+        <w:rPr>
+          <w:rFonts w:ascii="Consolas" w:hAnsi="Consolas" w:cs="Consolas"/>
+          <w:color w:val="000000"/>
+          <w:sz w:val="20"/>
+          <w:szCs w:val="20"/>
+        </w:rPr>
+        <w:t>Runnern</w:t>
+      </w:r>
+      <w:proofErr w:type="spellEnd"/>
+      <w:r>
+        <w:rPr>
+          <w:rFonts w:ascii="Consolas" w:hAnsi="Consolas" w:cs="Consolas"/>
+          <w:color w:val="000000"/>
+          <w:sz w:val="20"/>
+          <w:szCs w:val="20"/>
+        </w:rPr>
+        <w:t xml:space="preserve"> betalar direkt installationskostnaden för kortet.</w:t>
       </w:r>
     </w:p>
     <w:p>

</xml_diff>

<commit_message>
Uppdaterat kravspec med krav för olika typer av Corpkort
</commit_message>
<xml_diff>
--- a/Kravspecifikation.docx
+++ b/Kravspecifikation.docx
@@ -42,7 +42,6 @@
         </w:rPr>
         <w:t xml:space="preserve"> String </w:t>
       </w:r>
-      <w:proofErr w:type="spellStart"/>
       <w:r>
         <w:rPr>
           <w:rFonts w:ascii="Consolas" w:hAnsi="Consolas" w:cs="Consolas"/>
@@ -52,7 +51,6 @@
         </w:rPr>
         <w:t>code</w:t>
       </w:r>
-      <w:proofErr w:type="spellEnd"/>
       <w:r>
         <w:rPr>
           <w:rFonts w:ascii="Consolas" w:hAnsi="Consolas" w:cs="Consolas"/>
@@ -95,7 +93,6 @@
         </w:rPr>
         <w:t xml:space="preserve"> String </w:t>
       </w:r>
-      <w:proofErr w:type="spellStart"/>
       <w:r>
         <w:rPr>
           <w:rFonts w:ascii="Consolas" w:hAnsi="Consolas" w:cs="Consolas"/>
@@ -105,7 +102,6 @@
         </w:rPr>
         <w:t>title</w:t>
       </w:r>
-      <w:proofErr w:type="spellEnd"/>
       <w:r>
         <w:rPr>
           <w:rFonts w:ascii="Consolas" w:hAnsi="Consolas" w:cs="Consolas"/>
@@ -148,7 +144,6 @@
         </w:rPr>
         <w:t xml:space="preserve"> String </w:t>
       </w:r>
-      <w:proofErr w:type="spellStart"/>
       <w:r>
         <w:rPr>
           <w:rFonts w:ascii="Consolas" w:hAnsi="Consolas" w:cs="Consolas"/>
@@ -158,7 +153,6 @@
         </w:rPr>
         <w:t>type</w:t>
       </w:r>
-      <w:proofErr w:type="spellEnd"/>
       <w:r>
         <w:rPr>
           <w:rFonts w:ascii="Consolas" w:hAnsi="Consolas" w:cs="Consolas"/>
@@ -201,7 +195,6 @@
         </w:rPr>
         <w:t xml:space="preserve"> String </w:t>
       </w:r>
-      <w:proofErr w:type="spellStart"/>
       <w:r>
         <w:rPr>
           <w:rFonts w:ascii="Consolas" w:hAnsi="Consolas" w:cs="Consolas"/>
@@ -211,7 +204,6 @@
         </w:rPr>
         <w:t>typeCode</w:t>
       </w:r>
-      <w:proofErr w:type="spellEnd"/>
       <w:r>
         <w:rPr>
           <w:rFonts w:ascii="Consolas" w:hAnsi="Consolas" w:cs="Consolas"/>
@@ -254,7 +246,6 @@
         </w:rPr>
         <w:t xml:space="preserve"> String </w:t>
       </w:r>
-      <w:proofErr w:type="spellStart"/>
       <w:r>
         <w:rPr>
           <w:rFonts w:ascii="Consolas" w:hAnsi="Consolas" w:cs="Consolas"/>
@@ -264,7 +255,6 @@
         </w:rPr>
         <w:t>subTypeCode</w:t>
       </w:r>
-      <w:proofErr w:type="spellEnd"/>
       <w:r>
         <w:rPr>
           <w:rFonts w:ascii="Consolas" w:hAnsi="Consolas" w:cs="Consolas"/>
@@ -358,8 +348,6 @@
         </w:rPr>
         <w:t xml:space="preserve"> </w:t>
       </w:r>
-      <w:proofErr w:type="spellStart"/>
-      <w:proofErr w:type="gramStart"/>
       <w:r>
         <w:rPr>
           <w:rFonts w:ascii="Consolas" w:hAnsi="Consolas" w:cs="Consolas"/>
@@ -371,8 +359,6 @@
         </w:rPr>
         <w:t>int</w:t>
       </w:r>
-      <w:proofErr w:type="spellEnd"/>
-      <w:proofErr w:type="gramEnd"/>
       <w:r>
         <w:rPr>
           <w:rFonts w:ascii="Consolas" w:hAnsi="Consolas" w:cs="Consolas"/>
@@ -382,7 +368,6 @@
         </w:rPr>
         <w:t xml:space="preserve"> </w:t>
       </w:r>
-      <w:proofErr w:type="spellStart"/>
       <w:r>
         <w:rPr>
           <w:rFonts w:ascii="Consolas" w:hAnsi="Consolas" w:cs="Consolas"/>
@@ -392,7 +377,6 @@
         </w:rPr>
         <w:t>cost</w:t>
       </w:r>
-      <w:proofErr w:type="spellEnd"/>
       <w:r>
         <w:rPr>
           <w:rFonts w:ascii="Consolas" w:hAnsi="Consolas" w:cs="Consolas"/>
@@ -435,7 +419,6 @@
         </w:rPr>
         <w:t xml:space="preserve"> String </w:t>
       </w:r>
-      <w:proofErr w:type="spellStart"/>
       <w:r>
         <w:rPr>
           <w:rFonts w:ascii="Consolas" w:hAnsi="Consolas" w:cs="Consolas"/>
@@ -445,7 +428,6 @@
         </w:rPr>
         <w:t>faction</w:t>
       </w:r>
-      <w:proofErr w:type="spellEnd"/>
       <w:r>
         <w:rPr>
           <w:rFonts w:ascii="Consolas" w:hAnsi="Consolas" w:cs="Consolas"/>
@@ -488,7 +470,6 @@
         </w:rPr>
         <w:t xml:space="preserve"> String </w:t>
       </w:r>
-      <w:proofErr w:type="spellStart"/>
       <w:r>
         <w:rPr>
           <w:rFonts w:ascii="Consolas" w:hAnsi="Consolas" w:cs="Consolas"/>
@@ -498,7 +479,6 @@
         </w:rPr>
         <w:t>factionCode</w:t>
       </w:r>
-      <w:proofErr w:type="spellEnd"/>
       <w:r>
         <w:rPr>
           <w:rFonts w:ascii="Consolas" w:hAnsi="Consolas" w:cs="Consolas"/>
@@ -541,7 +521,6 @@
         </w:rPr>
         <w:t xml:space="preserve"> String </w:t>
       </w:r>
-      <w:proofErr w:type="spellStart"/>
       <w:r>
         <w:rPr>
           <w:rFonts w:ascii="Consolas" w:hAnsi="Consolas" w:cs="Consolas"/>
@@ -551,7 +530,6 @@
         </w:rPr>
         <w:t>factionLetter</w:t>
       </w:r>
-      <w:proofErr w:type="spellEnd"/>
       <w:r>
         <w:rPr>
           <w:rFonts w:ascii="Consolas" w:hAnsi="Consolas" w:cs="Consolas"/>
@@ -594,8 +572,6 @@
         </w:rPr>
         <w:t xml:space="preserve"> </w:t>
       </w:r>
-      <w:proofErr w:type="spellStart"/>
-      <w:proofErr w:type="gramStart"/>
       <w:r>
         <w:rPr>
           <w:rFonts w:ascii="Consolas" w:hAnsi="Consolas" w:cs="Consolas"/>
@@ -607,8 +583,6 @@
         </w:rPr>
         <w:t>int</w:t>
       </w:r>
-      <w:proofErr w:type="spellEnd"/>
-      <w:proofErr w:type="gramEnd"/>
       <w:r>
         <w:rPr>
           <w:rFonts w:ascii="Consolas" w:hAnsi="Consolas" w:cs="Consolas"/>
@@ -618,7 +592,6 @@
         </w:rPr>
         <w:t xml:space="preserve"> </w:t>
       </w:r>
-      <w:proofErr w:type="spellStart"/>
       <w:r>
         <w:rPr>
           <w:rFonts w:ascii="Consolas" w:hAnsi="Consolas" w:cs="Consolas"/>
@@ -628,7 +601,6 @@
         </w:rPr>
         <w:t>factionCost</w:t>
       </w:r>
-      <w:proofErr w:type="spellEnd"/>
       <w:r>
         <w:rPr>
           <w:rFonts w:ascii="Consolas" w:hAnsi="Consolas" w:cs="Consolas"/>
@@ -671,7 +643,6 @@
         </w:rPr>
         <w:t xml:space="preserve"> String </w:t>
       </w:r>
-      <w:proofErr w:type="spellStart"/>
       <w:r>
         <w:rPr>
           <w:rFonts w:ascii="Consolas" w:hAnsi="Consolas" w:cs="Consolas"/>
@@ -681,7 +652,6 @@
         </w:rPr>
         <w:t>flavor</w:t>
       </w:r>
-      <w:proofErr w:type="spellEnd"/>
       <w:r>
         <w:rPr>
           <w:rFonts w:ascii="Consolas" w:hAnsi="Consolas" w:cs="Consolas"/>
@@ -724,7 +694,6 @@
         </w:rPr>
         <w:t xml:space="preserve"> String </w:t>
       </w:r>
-      <w:proofErr w:type="spellStart"/>
       <w:r>
         <w:rPr>
           <w:rFonts w:ascii="Consolas" w:hAnsi="Consolas" w:cs="Consolas"/>
@@ -734,7 +703,6 @@
         </w:rPr>
         <w:t>illustrator</w:t>
       </w:r>
-      <w:proofErr w:type="spellEnd"/>
       <w:r>
         <w:rPr>
           <w:rFonts w:ascii="Consolas" w:hAnsi="Consolas" w:cs="Consolas"/>
@@ -777,7 +745,6 @@
         </w:rPr>
         <w:t xml:space="preserve"> String </w:t>
       </w:r>
-      <w:proofErr w:type="spellStart"/>
       <w:r>
         <w:rPr>
           <w:rFonts w:ascii="Consolas" w:hAnsi="Consolas" w:cs="Consolas"/>
@@ -787,7 +754,6 @@
         </w:rPr>
         <w:t>number</w:t>
       </w:r>
-      <w:proofErr w:type="spellEnd"/>
       <w:r>
         <w:rPr>
           <w:rFonts w:ascii="Consolas" w:hAnsi="Consolas" w:cs="Consolas"/>
@@ -830,7 +796,6 @@
         </w:rPr>
         <w:t xml:space="preserve"> String </w:t>
       </w:r>
-      <w:proofErr w:type="spellStart"/>
       <w:r>
         <w:rPr>
           <w:rFonts w:ascii="Consolas" w:hAnsi="Consolas" w:cs="Consolas"/>
@@ -840,7 +805,6 @@
         </w:rPr>
         <w:t>quantity</w:t>
       </w:r>
-      <w:proofErr w:type="spellEnd"/>
       <w:r>
         <w:rPr>
           <w:rFonts w:ascii="Consolas" w:hAnsi="Consolas" w:cs="Consolas"/>
@@ -883,7 +847,6 @@
         </w:rPr>
         <w:t xml:space="preserve"> String </w:t>
       </w:r>
-      <w:proofErr w:type="spellStart"/>
       <w:r>
         <w:rPr>
           <w:rFonts w:ascii="Consolas" w:hAnsi="Consolas" w:cs="Consolas"/>
@@ -893,7 +856,6 @@
         </w:rPr>
         <w:t>setName</w:t>
       </w:r>
-      <w:proofErr w:type="spellEnd"/>
       <w:r>
         <w:rPr>
           <w:rFonts w:ascii="Consolas" w:hAnsi="Consolas" w:cs="Consolas"/>
@@ -936,7 +898,6 @@
         </w:rPr>
         <w:t xml:space="preserve"> String </w:t>
       </w:r>
-      <w:proofErr w:type="spellStart"/>
       <w:r>
         <w:rPr>
           <w:rFonts w:ascii="Consolas" w:hAnsi="Consolas" w:cs="Consolas"/>
@@ -946,7 +907,6 @@
         </w:rPr>
         <w:t>setCode</w:t>
       </w:r>
-      <w:proofErr w:type="spellEnd"/>
       <w:r>
         <w:rPr>
           <w:rFonts w:ascii="Consolas" w:hAnsi="Consolas" w:cs="Consolas"/>
@@ -989,7 +949,6 @@
         </w:rPr>
         <w:t xml:space="preserve"> </w:t>
       </w:r>
-      <w:proofErr w:type="spellStart"/>
       <w:r>
         <w:rPr>
           <w:rFonts w:ascii="Consolas" w:hAnsi="Consolas" w:cs="Consolas"/>
@@ -1001,7 +960,6 @@
         </w:rPr>
         <w:t>boolean</w:t>
       </w:r>
-      <w:proofErr w:type="spellEnd"/>
       <w:r>
         <w:rPr>
           <w:rFonts w:ascii="Consolas" w:hAnsi="Consolas" w:cs="Consolas"/>
@@ -1011,7 +969,6 @@
         </w:rPr>
         <w:t xml:space="preserve"> </w:t>
       </w:r>
-      <w:proofErr w:type="spellStart"/>
       <w:r>
         <w:rPr>
           <w:rFonts w:ascii="Consolas" w:hAnsi="Consolas" w:cs="Consolas"/>
@@ -1021,7 +978,6 @@
         </w:rPr>
         <w:t>uniqueness</w:t>
       </w:r>
-      <w:proofErr w:type="spellEnd"/>
       <w:r>
         <w:rPr>
           <w:rFonts w:ascii="Consolas" w:hAnsi="Consolas" w:cs="Consolas"/>
@@ -1064,7 +1020,6 @@
         </w:rPr>
         <w:t xml:space="preserve"> </w:t>
       </w:r>
-      <w:proofErr w:type="spellStart"/>
       <w:r>
         <w:rPr>
           <w:rFonts w:ascii="Consolas" w:hAnsi="Consolas" w:cs="Consolas"/>
@@ -1076,7 +1031,6 @@
         </w:rPr>
         <w:t>boolean</w:t>
       </w:r>
-      <w:proofErr w:type="spellEnd"/>
       <w:r>
         <w:rPr>
           <w:rFonts w:ascii="Consolas" w:hAnsi="Consolas" w:cs="Consolas"/>
@@ -1086,7 +1040,6 @@
         </w:rPr>
         <w:t xml:space="preserve"> </w:t>
       </w:r>
-      <w:proofErr w:type="spellStart"/>
       <w:r>
         <w:rPr>
           <w:rFonts w:ascii="Consolas" w:hAnsi="Consolas" w:cs="Consolas"/>
@@ -1096,7 +1049,6 @@
         </w:rPr>
         <w:t>limited</w:t>
       </w:r>
-      <w:proofErr w:type="spellEnd"/>
       <w:r>
         <w:rPr>
           <w:rFonts w:ascii="Consolas" w:hAnsi="Consolas" w:cs="Consolas"/>
@@ -1139,7 +1091,6 @@
         </w:rPr>
         <w:t xml:space="preserve"> String </w:t>
       </w:r>
-      <w:proofErr w:type="spellStart"/>
       <w:r>
         <w:rPr>
           <w:rFonts w:ascii="Consolas" w:hAnsi="Consolas" w:cs="Consolas"/>
@@ -1149,7 +1100,6 @@
         </w:rPr>
         <w:t>cyclenumber</w:t>
       </w:r>
-      <w:proofErr w:type="spellEnd"/>
       <w:r>
         <w:rPr>
           <w:rFonts w:ascii="Consolas" w:hAnsi="Consolas" w:cs="Consolas"/>
@@ -1192,7 +1142,6 @@
         </w:rPr>
         <w:t xml:space="preserve"> String </w:t>
       </w:r>
-      <w:proofErr w:type="spellStart"/>
       <w:r>
         <w:rPr>
           <w:rFonts w:ascii="Consolas" w:hAnsi="Consolas" w:cs="Consolas"/>
@@ -1202,7 +1151,6 @@
         </w:rPr>
         <w:t>ancurLink</w:t>
       </w:r>
-      <w:proofErr w:type="spellEnd"/>
       <w:r>
         <w:rPr>
           <w:rFonts w:ascii="Consolas" w:hAnsi="Consolas" w:cs="Consolas"/>
@@ -1245,7 +1193,6 @@
         </w:rPr>
         <w:t xml:space="preserve"> String </w:t>
       </w:r>
-      <w:proofErr w:type="spellStart"/>
       <w:r>
         <w:rPr>
           <w:rFonts w:ascii="Consolas" w:hAnsi="Consolas" w:cs="Consolas"/>
@@ -1255,7 +1202,6 @@
         </w:rPr>
         <w:t>url</w:t>
       </w:r>
-      <w:proofErr w:type="spellEnd"/>
       <w:r>
         <w:rPr>
           <w:rFonts w:ascii="Consolas" w:hAnsi="Consolas" w:cs="Consolas"/>
@@ -1295,7 +1241,6 @@
         </w:rPr>
         <w:t xml:space="preserve"> String </w:t>
       </w:r>
-      <w:proofErr w:type="spellStart"/>
       <w:r>
         <w:rPr>
           <w:rFonts w:ascii="Consolas" w:hAnsi="Consolas" w:cs="Consolas"/>
@@ -1305,7 +1250,6 @@
         </w:rPr>
         <w:t>imagesrc</w:t>
       </w:r>
-      <w:proofErr w:type="spellEnd"/>
       <w:r>
         <w:rPr>
           <w:rFonts w:ascii="Consolas" w:hAnsi="Consolas" w:cs="Consolas"/>
@@ -1335,64 +1279,33 @@
           <w:szCs w:val="20"/>
         </w:rPr>
       </w:pPr>
-      <w:proofErr w:type="spellStart"/>
-      <w:r>
-        <w:rPr>
-          <w:rFonts w:ascii="Consolas" w:hAnsi="Consolas" w:cs="Consolas"/>
-          <w:color w:val="000000"/>
-          <w:sz w:val="20"/>
-          <w:szCs w:val="20"/>
-        </w:rPr>
-        <w:t>Code</w:t>
-      </w:r>
-      <w:proofErr w:type="spellEnd"/>
-      <w:r>
-        <w:rPr>
-          <w:rFonts w:ascii="Consolas" w:hAnsi="Consolas" w:cs="Consolas"/>
-          <w:color w:val="000000"/>
-          <w:sz w:val="20"/>
-          <w:szCs w:val="20"/>
-        </w:rPr>
-        <w:t xml:space="preserve"> måste vara positivt tal bestående av 5 siffror.</w:t>
-      </w:r>
-    </w:p>
-    <w:p>
-      <w:pPr>
-        <w:rPr>
-          <w:rFonts w:ascii="Consolas" w:hAnsi="Consolas" w:cs="Consolas"/>
-          <w:color w:val="000000"/>
-          <w:sz w:val="20"/>
-          <w:szCs w:val="20"/>
-        </w:rPr>
-      </w:pPr>
-      <w:r>
-        <w:rPr>
-          <w:rFonts w:ascii="Consolas" w:hAnsi="Consolas" w:cs="Consolas"/>
-          <w:color w:val="000000"/>
-          <w:sz w:val="20"/>
-          <w:szCs w:val="20"/>
-        </w:rPr>
-        <w:t xml:space="preserve">Alla </w:t>
-      </w:r>
-      <w:proofErr w:type="spellStart"/>
-      <w:r>
-        <w:rPr>
-          <w:rFonts w:ascii="Consolas" w:hAnsi="Consolas" w:cs="Consolas"/>
-          <w:color w:val="000000"/>
-          <w:sz w:val="20"/>
-          <w:szCs w:val="20"/>
-        </w:rPr>
-        <w:t>ints</w:t>
-      </w:r>
-      <w:proofErr w:type="spellEnd"/>
-      <w:r>
-        <w:rPr>
-          <w:rFonts w:ascii="Consolas" w:hAnsi="Consolas" w:cs="Consolas"/>
-          <w:color w:val="000000"/>
-          <w:sz w:val="20"/>
-          <w:szCs w:val="20"/>
-        </w:rPr>
-        <w:t xml:space="preserve"> måste vara positiva tal.</w:t>
+      <w:r>
+        <w:rPr>
+          <w:rFonts w:ascii="Consolas" w:hAnsi="Consolas" w:cs="Consolas"/>
+          <w:color w:val="000000"/>
+          <w:sz w:val="20"/>
+          <w:szCs w:val="20"/>
+        </w:rPr>
+        <w:t>Code måste vara positivt tal bestående av 5 siffror.</w:t>
+      </w:r>
+    </w:p>
+    <w:p>
+      <w:pPr>
+        <w:rPr>
+          <w:rFonts w:ascii="Consolas" w:hAnsi="Consolas" w:cs="Consolas"/>
+          <w:color w:val="000000"/>
+          <w:sz w:val="20"/>
+          <w:szCs w:val="20"/>
+        </w:rPr>
+      </w:pPr>
+      <w:r>
+        <w:rPr>
+          <w:rFonts w:ascii="Consolas" w:hAnsi="Consolas" w:cs="Consolas"/>
+          <w:color w:val="000000"/>
+          <w:sz w:val="20"/>
+          <w:szCs w:val="20"/>
+        </w:rPr>
+        <w:t>Alla ints måste vara positiva tal.</w:t>
       </w:r>
     </w:p>
     <w:p>
@@ -1403,143 +1316,52 @@
           <w:color w:val="000000"/>
         </w:rPr>
       </w:pPr>
-      <w:proofErr w:type="spellStart"/>
-      <w:r>
-        <w:rPr>
-          <w:rFonts w:ascii="Consolas" w:hAnsi="Consolas" w:cs="Consolas"/>
-          <w:color w:val="000000"/>
-        </w:rPr>
-        <w:t>Faction</w:t>
-      </w:r>
-      <w:proofErr w:type="spellEnd"/>
-      <w:r>
-        <w:rPr>
-          <w:rFonts w:ascii="Consolas" w:hAnsi="Consolas" w:cs="Consolas"/>
-          <w:color w:val="000000"/>
-        </w:rPr>
-        <w:t xml:space="preserve"> måste vara ”</w:t>
-      </w:r>
-      <w:proofErr w:type="spellStart"/>
-      <w:r>
-        <w:rPr>
-          <w:rFonts w:ascii="Consolas" w:hAnsi="Consolas" w:cs="Consolas"/>
-          <w:color w:val="000000"/>
-        </w:rPr>
-        <w:t>Anarch</w:t>
-      </w:r>
-      <w:proofErr w:type="spellEnd"/>
-      <w:r>
-        <w:rPr>
-          <w:rFonts w:ascii="Consolas" w:hAnsi="Consolas" w:cs="Consolas"/>
-          <w:color w:val="000000"/>
-        </w:rPr>
-        <w:t>”, ”</w:t>
-      </w:r>
-      <w:proofErr w:type="spellStart"/>
-      <w:r>
-        <w:rPr>
-          <w:rFonts w:ascii="Consolas" w:hAnsi="Consolas" w:cs="Consolas"/>
-          <w:color w:val="000000"/>
-        </w:rPr>
-        <w:t>Criminal</w:t>
-      </w:r>
-      <w:proofErr w:type="spellEnd"/>
-      <w:r>
-        <w:rPr>
-          <w:rFonts w:ascii="Consolas" w:hAnsi="Consolas" w:cs="Consolas"/>
-          <w:color w:val="000000"/>
-        </w:rPr>
-        <w:t>” eller ”</w:t>
-      </w:r>
-      <w:proofErr w:type="spellStart"/>
-      <w:r>
-        <w:rPr>
-          <w:rFonts w:ascii="Consolas" w:hAnsi="Consolas" w:cs="Consolas"/>
-          <w:color w:val="000000"/>
-        </w:rPr>
-        <w:t>Shaper</w:t>
-      </w:r>
-      <w:proofErr w:type="spellEnd"/>
-      <w:r>
-        <w:rPr>
-          <w:rFonts w:ascii="Consolas" w:hAnsi="Consolas" w:cs="Consolas"/>
-          <w:color w:val="000000"/>
-        </w:rPr>
-        <w:t xml:space="preserve">” för Runnerkort. </w:t>
-      </w:r>
-      <w:proofErr w:type="spellStart"/>
-      <w:r>
-        <w:rPr>
-          <w:rFonts w:ascii="Consolas" w:hAnsi="Consolas" w:cs="Consolas"/>
-          <w:color w:val="000000"/>
-        </w:rPr>
-        <w:t>Faction</w:t>
-      </w:r>
-      <w:proofErr w:type="spellEnd"/>
-      <w:r>
-        <w:rPr>
-          <w:rFonts w:ascii="Consolas" w:hAnsi="Consolas" w:cs="Consolas"/>
-          <w:color w:val="000000"/>
-        </w:rPr>
-        <w:t xml:space="preserve"> måste vara ”Haas-</w:t>
-      </w:r>
-      <w:proofErr w:type="spellStart"/>
-      <w:r>
-        <w:rPr>
-          <w:rFonts w:ascii="Consolas" w:hAnsi="Consolas" w:cs="Consolas"/>
-          <w:color w:val="000000"/>
-        </w:rPr>
-        <w:t>Bioroid</w:t>
-      </w:r>
-      <w:proofErr w:type="spellEnd"/>
-      <w:r>
-        <w:rPr>
-          <w:rFonts w:ascii="Consolas" w:hAnsi="Consolas" w:cs="Consolas"/>
-          <w:color w:val="000000"/>
-        </w:rPr>
-        <w:t>”, ”</w:t>
-      </w:r>
-      <w:proofErr w:type="spellStart"/>
-      <w:r>
-        <w:rPr>
-          <w:rFonts w:ascii="Consolas" w:hAnsi="Consolas" w:cs="Consolas"/>
-          <w:color w:val="000000"/>
-        </w:rPr>
-        <w:t>Weyland</w:t>
-      </w:r>
-      <w:proofErr w:type="spellEnd"/>
-      <w:r>
-        <w:rPr>
-          <w:rFonts w:ascii="Consolas" w:hAnsi="Consolas" w:cs="Consolas"/>
-          <w:color w:val="000000"/>
-        </w:rPr>
-        <w:t>”, ”</w:t>
-      </w:r>
-      <w:proofErr w:type="spellStart"/>
-      <w:r>
-        <w:rPr>
-          <w:rFonts w:ascii="Consolas" w:hAnsi="Consolas" w:cs="Consolas"/>
-          <w:color w:val="000000"/>
-        </w:rPr>
-        <w:t>Jinteki</w:t>
-      </w:r>
-      <w:proofErr w:type="spellEnd"/>
-      <w:r>
-        <w:rPr>
-          <w:rFonts w:ascii="Consolas" w:hAnsi="Consolas" w:cs="Consolas"/>
-          <w:color w:val="000000"/>
-        </w:rPr>
-        <w:t xml:space="preserve">” eller ”NBN” för </w:t>
-      </w:r>
-      <w:proofErr w:type="spellStart"/>
-      <w:r>
-        <w:rPr>
-          <w:rFonts w:ascii="Consolas" w:hAnsi="Consolas" w:cs="Consolas"/>
-          <w:color w:val="000000"/>
-        </w:rPr>
-        <w:t>Corpkort</w:t>
-      </w:r>
-      <w:proofErr w:type="spellEnd"/>
+      <w:r>
+        <w:rPr>
+          <w:rFonts w:ascii="Consolas" w:hAnsi="Consolas" w:cs="Consolas"/>
+          <w:color w:val="000000"/>
+        </w:rPr>
+        <w:t>Faction måste vara ”Anarch”, ”Criminal” eller ”Shaper” för Runnerkort. Faction måste vara ”Haas-Bioroid”, ”Weyland”, ”Jinteki” eller ”NBN” för Corpkort.</w:t>
+      </w:r>
+    </w:p>
+    <w:p>
+      <w:pPr>
+        <w:pStyle w:val="HTML-frformaterad"/>
+        <w:rPr>
+          <w:rFonts w:ascii="Consolas" w:hAnsi="Consolas" w:cs="Consolas"/>
+          <w:color w:val="000000"/>
+        </w:rPr>
+      </w:pPr>
+    </w:p>
+    <w:p>
+      <w:pPr>
+        <w:pStyle w:val="HTML-frformaterad"/>
+        <w:rPr>
+          <w:rFonts w:ascii="Consolas" w:hAnsi="Consolas" w:cs="Consolas"/>
+          <w:color w:val="000000"/>
+        </w:rPr>
+      </w:pPr>
+      <w:r>
+        <w:rPr>
+          <w:rFonts w:ascii="Consolas" w:hAnsi="Consolas" w:cs="Consolas"/>
+          <w:color w:val="000000"/>
+        </w:rPr>
+        <w:t>FactionCost</w:t>
+      </w:r>
+      <w:r>
+        <w:rPr>
+          <w:rFonts w:ascii="Consolas" w:hAnsi="Consolas" w:cs="Consolas"/>
+          <w:color w:val="000000"/>
+        </w:rPr>
+        <w:t xml:space="preserve"> måste vara mellan 0</w:t>
+      </w:r>
+      <w:r>
+        <w:rPr>
+          <w:rFonts w:ascii="Consolas" w:hAnsi="Consolas" w:cs="Consolas"/>
+          <w:color w:val="000000"/>
+        </w:rPr>
+        <w:t xml:space="preserve"> och 5</w:t>
+      </w:r>
       <w:r>
         <w:rPr>
           <w:rFonts w:ascii="Consolas" w:hAnsi="Consolas" w:cs="Consolas"/>
@@ -1565,35 +1387,12 @@
           <w:color w:val="000000"/>
         </w:rPr>
       </w:pPr>
-      <w:proofErr w:type="spellStart"/>
-      <w:r>
-        <w:rPr>
-          <w:rFonts w:ascii="Consolas" w:hAnsi="Consolas" w:cs="Consolas"/>
-          <w:color w:val="000000"/>
-        </w:rPr>
-        <w:t>FactionCost</w:t>
-      </w:r>
-      <w:proofErr w:type="spellEnd"/>
-      <w:r>
-        <w:rPr>
-          <w:rFonts w:ascii="Consolas" w:hAnsi="Consolas" w:cs="Consolas"/>
-          <w:color w:val="000000"/>
-        </w:rPr>
-        <w:t xml:space="preserve"> måste vara mellan 0</w:t>
-      </w:r>
-      <w:r>
-        <w:rPr>
-          <w:rFonts w:ascii="Consolas" w:hAnsi="Consolas" w:cs="Consolas"/>
-          <w:color w:val="000000"/>
-        </w:rPr>
-        <w:t xml:space="preserve"> och 5</w:t>
-      </w:r>
-      <w:r>
-        <w:rPr>
-          <w:rFonts w:ascii="Consolas" w:hAnsi="Consolas" w:cs="Consolas"/>
-          <w:color w:val="000000"/>
-        </w:rPr>
-        <w:t>.</w:t>
+      <w:r>
+        <w:rPr>
+          <w:rFonts w:ascii="Consolas" w:hAnsi="Consolas" w:cs="Consolas"/>
+          <w:color w:val="000000"/>
+        </w:rPr>
+        <w:t>Quantity måste vara mellan 1 och 3.</w:t>
       </w:r>
     </w:p>
     <w:p>
@@ -1607,40 +1406,6 @@
     </w:p>
     <w:p>
       <w:pPr>
-        <w:pStyle w:val="HTML-frformaterad"/>
-        <w:rPr>
-          <w:rFonts w:ascii="Consolas" w:hAnsi="Consolas" w:cs="Consolas"/>
-          <w:color w:val="000000"/>
-        </w:rPr>
-      </w:pPr>
-      <w:proofErr w:type="spellStart"/>
-      <w:r>
-        <w:rPr>
-          <w:rFonts w:ascii="Consolas" w:hAnsi="Consolas" w:cs="Consolas"/>
-          <w:color w:val="000000"/>
-        </w:rPr>
-        <w:t>Quantity</w:t>
-      </w:r>
-      <w:proofErr w:type="spellEnd"/>
-      <w:r>
-        <w:rPr>
-          <w:rFonts w:ascii="Consolas" w:hAnsi="Consolas" w:cs="Consolas"/>
-          <w:color w:val="000000"/>
-        </w:rPr>
-        <w:t xml:space="preserve"> måste vara mellan 1 och 3.</w:t>
-      </w:r>
-    </w:p>
-    <w:p>
-      <w:pPr>
-        <w:pStyle w:val="HTML-frformaterad"/>
-        <w:rPr>
-          <w:rFonts w:ascii="Consolas" w:hAnsi="Consolas" w:cs="Consolas"/>
-          <w:color w:val="000000"/>
-        </w:rPr>
-      </w:pPr>
-    </w:p>
-    <w:p>
-      <w:pPr>
         <w:pStyle w:val="Underrubrik"/>
       </w:pPr>
     </w:p>
@@ -1648,14 +1413,12 @@
       <w:pPr>
         <w:pStyle w:val="Underrubrik"/>
       </w:pPr>
-      <w:proofErr w:type="spellStart"/>
       <w:r>
         <w:t>Corp</w:t>
       </w:r>
       <w:r>
         <w:t>Card</w:t>
       </w:r>
-      <w:proofErr w:type="spellEnd"/>
     </w:p>
     <w:p>
       <w:pPr>
@@ -1665,7 +1428,6 @@
           <w:szCs w:val="24"/>
         </w:rPr>
       </w:pPr>
-      <w:proofErr w:type="spellStart"/>
       <w:r>
         <w:rPr>
           <w:b/>
@@ -1674,14 +1436,14 @@
         </w:rPr>
         <w:t>Identity</w:t>
       </w:r>
-      <w:proofErr w:type="spellEnd"/>
-    </w:p>
-    <w:p>
-      <w:pPr>
-        <w:rPr>
-          <w:b/>
-        </w:rPr>
-      </w:pPr>
+    </w:p>
+    <w:p>
+      <w:r>
+        <w:t>Definierar vilken faktion Corp tillhör, samt specialförmåga. ID bestämmer minsta antal kort som måste finnas i Deck, samt antal Influence Points.</w:t>
+      </w:r>
+      <w:r>
+        <w:t xml:space="preserve"> På spelplanen representerar ID HQ som server.</w:t>
+      </w:r>
     </w:p>
     <w:p>
       <w:pPr>
@@ -1702,21 +1464,159 @@
     </w:p>
     <w:p>
       <w:r>
-        <w:t xml:space="preserve">Operation är en engångshändelse, efter att kortet spelas ska det läggas i </w:t>
-      </w:r>
-      <w:proofErr w:type="spellStart"/>
-      <w:r>
-        <w:t>Archives</w:t>
-      </w:r>
-      <w:proofErr w:type="spellEnd"/>
-      <w:r>
-        <w:t>. Kostnaden betalas direkt när kortet spelas.</w:t>
+        <w:t>Operation är en engångshändelse, efter att kortet spelas ska det läggas</w:t>
+      </w:r>
+      <w:r>
+        <w:t xml:space="preserve"> (trashas)</w:t>
+      </w:r>
+      <w:r>
+        <w:t xml:space="preserve"> i Archives. Cost</w:t>
+      </w:r>
+      <w:r>
+        <w:t xml:space="preserve"> betalas direkt när kortet spelas.</w:t>
+      </w:r>
+    </w:p>
+    <w:p>
+      <w:pPr>
+        <w:rPr>
+          <w:b/>
+          <w:sz w:val="24"/>
+          <w:szCs w:val="24"/>
+        </w:rPr>
+      </w:pPr>
+      <w:r>
+        <w:rPr>
+          <w:b/>
+          <w:sz w:val="24"/>
+          <w:szCs w:val="24"/>
+        </w:rPr>
+        <w:t>Agenda</w:t>
+      </w:r>
+    </w:p>
+    <w:p>
+      <w:r>
+        <w:t>Installeras i remote servers. Har krav på hur många gånger de måste</w:t>
+      </w:r>
+      <w:r>
+        <w:t xml:space="preserve"> advanceas innan de kan scoreas, samt ett antal poäng som de är värda när de har blivit scoreade av Corp eller stulna av Runner.</w:t>
+      </w:r>
+      <w:r>
+        <w:t xml:space="preserve"> Agendor installeras upp-och-ner ”unrezzed” som alla Corps kort, men kan</w:t>
+      </w:r>
+      <w:r>
+        <w:rPr>
+          <w:b/>
+        </w:rPr>
+        <w:t xml:space="preserve"> inte</w:t>
+      </w:r>
+      <w:r>
+        <w:t xml:space="preserve"> rezzas.</w:t>
+      </w:r>
+    </w:p>
+    <w:p>
+      <w:pPr>
+        <w:rPr>
+          <w:b/>
+          <w:sz w:val="24"/>
+          <w:szCs w:val="24"/>
+        </w:rPr>
+      </w:pPr>
+      <w:r>
+        <w:rPr>
+          <w:b/>
+          <w:sz w:val="24"/>
+          <w:szCs w:val="24"/>
+        </w:rPr>
+        <w:lastRenderedPageBreak/>
+        <w:t>Ice</w:t>
+      </w:r>
+    </w:p>
+    <w:p>
+      <w:r>
+        <w:t>Installeras framför central eller remote servers som skydd. Blir aktiva först när de har blivit rezzed och rezkostnaden betalats.</w:t>
+      </w:r>
+      <w:r>
+        <w:t xml:space="preserve"> Ice har ett antal subrutiner som markeras med en pil på kortet, Runner måste bryta subrutiner eller drabbas av det som står.</w:t>
+      </w:r>
+    </w:p>
+    <w:p/>
+    <w:p>
+      <w:pPr>
+        <w:rPr>
+          <w:b/>
+          <w:sz w:val="24"/>
+          <w:szCs w:val="24"/>
+        </w:rPr>
+      </w:pPr>
+      <w:r>
+        <w:rPr>
+          <w:b/>
+          <w:sz w:val="24"/>
+          <w:szCs w:val="24"/>
+        </w:rPr>
+        <w:t>Upgrades</w:t>
+      </w:r>
+    </w:p>
+    <w:p>
+      <w:r>
+        <w:t>Uppgraderar en server och ger fördelar till Corp.</w:t>
+      </w:r>
+      <w:r>
+        <w:t xml:space="preserve"> Den enda typen av kort som kan installeras i central servers. Upgrades är inte aktiva förrän de rezzats och kostnaden betalats.</w:t>
+      </w:r>
+      <w:r>
+        <w:t xml:space="preserve"> Upgrades kan trashas vid access om Runner betalar trashkostnaden.</w:t>
+      </w:r>
+    </w:p>
+    <w:p>
+      <w:pPr>
+        <w:rPr>
+          <w:b/>
+          <w:sz w:val="24"/>
+          <w:szCs w:val="24"/>
+        </w:rPr>
+      </w:pPr>
+      <w:r>
+        <w:rPr>
+          <w:b/>
+          <w:sz w:val="24"/>
+          <w:szCs w:val="24"/>
+        </w:rPr>
+        <w:t>Asset</w:t>
+      </w:r>
+    </w:p>
+    <w:p>
+      <w:r>
+        <w:t>Kan installeras i remote servers. Är ej aktiv förrän den blivit rezzad och kostnaden betalats.</w:t>
+      </w:r>
+      <w:r>
+        <w:t xml:space="preserve"> Vissa assets kan bli advanced, och se ut som agendor för Runner. Assets kan trashas vid access om Runner betalar trash cost.</w:t>
       </w:r>
       <w:bookmarkStart w:id="0" w:name="_GoBack"/>
       <w:bookmarkEnd w:id="0"/>
     </w:p>
     <w:p>
       <w:pPr>
+        <w:pStyle w:val="HTML-frformaterad"/>
+        <w:rPr>
+          <w:rFonts w:ascii="Consolas" w:hAnsi="Consolas" w:cs="Consolas"/>
+          <w:color w:val="000000"/>
+        </w:rPr>
+      </w:pPr>
+    </w:p>
+    <w:p>
+      <w:pPr>
+        <w:pStyle w:val="Underrubrik"/>
+      </w:pPr>
+      <w:r>
+        <w:t>Runner</w:t>
+      </w:r>
+      <w:r>
+        <w:t>Card</w:t>
+      </w:r>
+    </w:p>
+    <w:p>
+      <w:pPr>
         <w:rPr>
           <w:b/>
           <w:sz w:val="24"/>
@@ -1729,133 +1629,16 @@
           <w:sz w:val="24"/>
           <w:szCs w:val="24"/>
         </w:rPr>
-        <w:t>Agenda</w:t>
-      </w:r>
-    </w:p>
-    <w:p>
-      <w:pPr>
-        <w:rPr>
-          <w:b/>
-          <w:sz w:val="24"/>
-          <w:szCs w:val="24"/>
-        </w:rPr>
-      </w:pPr>
-    </w:p>
-    <w:p>
-      <w:pPr>
-        <w:rPr>
-          <w:b/>
-          <w:sz w:val="24"/>
-          <w:szCs w:val="24"/>
-        </w:rPr>
-      </w:pPr>
-      <w:proofErr w:type="spellStart"/>
-      <w:r>
-        <w:rPr>
-          <w:b/>
-          <w:sz w:val="24"/>
-          <w:szCs w:val="24"/>
-        </w:rPr>
-        <w:t>Ice</w:t>
-      </w:r>
-      <w:proofErr w:type="spellEnd"/>
-    </w:p>
-    <w:p>
-      <w:pPr>
-        <w:rPr>
-          <w:b/>
-          <w:sz w:val="24"/>
-          <w:szCs w:val="24"/>
-        </w:rPr>
-      </w:pPr>
-    </w:p>
-    <w:p>
-      <w:pPr>
-        <w:rPr>
-          <w:b/>
-          <w:sz w:val="24"/>
-          <w:szCs w:val="24"/>
-        </w:rPr>
-      </w:pPr>
-      <w:proofErr w:type="spellStart"/>
-      <w:r>
-        <w:rPr>
-          <w:b/>
-          <w:sz w:val="24"/>
-          <w:szCs w:val="24"/>
-        </w:rPr>
-        <w:lastRenderedPageBreak/>
-        <w:t>Upgrades</w:t>
-      </w:r>
-      <w:proofErr w:type="spellEnd"/>
-    </w:p>
-    <w:p>
-      <w:pPr>
-        <w:rPr>
-          <w:b/>
-          <w:sz w:val="24"/>
-          <w:szCs w:val="24"/>
-        </w:rPr>
-      </w:pPr>
-      <w:r>
-        <w:rPr>
-          <w:b/>
-          <w:sz w:val="24"/>
-          <w:szCs w:val="24"/>
-        </w:rPr>
-        <w:t>Asset</w:t>
-      </w:r>
-    </w:p>
-    <w:p>
-      <w:pPr>
-        <w:pStyle w:val="HTML-frformaterad"/>
-        <w:rPr>
-          <w:rFonts w:ascii="Consolas" w:hAnsi="Consolas" w:cs="Consolas"/>
-          <w:color w:val="000000"/>
-        </w:rPr>
-      </w:pPr>
-    </w:p>
-    <w:p>
-      <w:pPr>
-        <w:pStyle w:val="Underrubrik"/>
-      </w:pPr>
-      <w:proofErr w:type="spellStart"/>
-      <w:r>
-        <w:t>Runner</w:t>
-      </w:r>
-      <w:r>
-        <w:t>Card</w:t>
-      </w:r>
-      <w:proofErr w:type="spellEnd"/>
-    </w:p>
-    <w:p>
-      <w:pPr>
-        <w:rPr>
-          <w:b/>
-          <w:sz w:val="24"/>
-          <w:szCs w:val="24"/>
-        </w:rPr>
-      </w:pPr>
-      <w:proofErr w:type="spellStart"/>
-      <w:r>
-        <w:rPr>
-          <w:b/>
-          <w:sz w:val="24"/>
-          <w:szCs w:val="24"/>
-        </w:rPr>
         <w:t>Identity</w:t>
       </w:r>
-      <w:proofErr w:type="spellEnd"/>
     </w:p>
     <w:p>
       <w:pPr>
         <w:pStyle w:val="Rubrik2"/>
       </w:pPr>
-      <w:proofErr w:type="spellStart"/>
       <w:r>
         <w:t>GabrielSantiago</w:t>
       </w:r>
-      <w:proofErr w:type="spellEnd"/>
     </w:p>
     <w:p>
       <w:pPr>
@@ -1890,7 +1673,6 @@
         </w:rPr>
         <w:t xml:space="preserve"> </w:t>
       </w:r>
-      <w:proofErr w:type="spellStart"/>
       <w:r>
         <w:rPr>
           <w:rFonts w:ascii="Consolas" w:hAnsi="Consolas" w:cs="Consolas"/>
@@ -1902,7 +1684,6 @@
         </w:rPr>
         <w:t>boolean</w:t>
       </w:r>
-      <w:proofErr w:type="spellEnd"/>
       <w:r>
         <w:rPr>
           <w:rFonts w:ascii="Consolas" w:hAnsi="Consolas" w:cs="Consolas"/>
@@ -1912,7 +1693,6 @@
         </w:rPr>
         <w:t xml:space="preserve"> </w:t>
       </w:r>
-      <w:proofErr w:type="spellStart"/>
       <w:r>
         <w:rPr>
           <w:rFonts w:ascii="Consolas" w:hAnsi="Consolas" w:cs="Consolas"/>
@@ -1920,29 +1700,8 @@
           <w:sz w:val="20"/>
           <w:szCs w:val="20"/>
         </w:rPr>
-        <w:t>succesfulHQRun</w:t>
-      </w:r>
-      <w:proofErr w:type="spellEnd"/>
-      <w:r>
-        <w:rPr>
-          <w:rFonts w:ascii="Consolas" w:hAnsi="Consolas" w:cs="Consolas"/>
-          <w:color w:val="0000C0"/>
-          <w:sz w:val="20"/>
-          <w:szCs w:val="20"/>
-        </w:rPr>
-        <w:t xml:space="preserve"> = </w:t>
-      </w:r>
-      <w:proofErr w:type="spellStart"/>
-      <w:r>
-        <w:rPr>
-          <w:rFonts w:ascii="Consolas" w:hAnsi="Consolas" w:cs="Consolas"/>
-          <w:color w:val="0000C0"/>
-          <w:sz w:val="20"/>
-          <w:szCs w:val="20"/>
-        </w:rPr>
-        <w:t>false</w:t>
-      </w:r>
-      <w:proofErr w:type="spellEnd"/>
+        <w:t>succesfulHQRun = false</w:t>
+      </w:r>
       <w:r>
         <w:rPr>
           <w:rFonts w:ascii="Consolas" w:hAnsi="Consolas" w:cs="Consolas"/>
@@ -1986,167 +1745,7 @@
           <w:sz w:val="20"/>
           <w:szCs w:val="20"/>
         </w:rPr>
-        <w:t xml:space="preserve">När </w:t>
-      </w:r>
-      <w:proofErr w:type="spellStart"/>
-      <w:r>
-        <w:rPr>
-          <w:rFonts w:ascii="Consolas" w:hAnsi="Consolas" w:cs="Consolas"/>
-          <w:color w:val="000000"/>
-          <w:sz w:val="20"/>
-          <w:szCs w:val="20"/>
-        </w:rPr>
-        <w:t>GabrielSantiago</w:t>
-      </w:r>
-      <w:proofErr w:type="spellEnd"/>
-      <w:r>
-        <w:rPr>
-          <w:rFonts w:ascii="Consolas" w:hAnsi="Consolas" w:cs="Consolas"/>
-          <w:color w:val="000000"/>
-          <w:sz w:val="20"/>
-          <w:szCs w:val="20"/>
-        </w:rPr>
-        <w:t xml:space="preserve"> börjar varje tur, skall </w:t>
-      </w:r>
-      <w:proofErr w:type="spellStart"/>
-      <w:r>
-        <w:rPr>
-          <w:rFonts w:ascii="Consolas" w:hAnsi="Consolas" w:cs="Consolas"/>
-          <w:color w:val="000000"/>
-          <w:sz w:val="20"/>
-          <w:szCs w:val="20"/>
-        </w:rPr>
-        <w:t>succesfulHQRun</w:t>
-      </w:r>
-      <w:proofErr w:type="spellEnd"/>
-      <w:r>
-        <w:rPr>
-          <w:rFonts w:ascii="Consolas" w:hAnsi="Consolas" w:cs="Consolas"/>
-          <w:color w:val="000000"/>
-          <w:sz w:val="20"/>
-          <w:szCs w:val="20"/>
-        </w:rPr>
-        <w:t xml:space="preserve"> sättas till </w:t>
-      </w:r>
-      <w:proofErr w:type="spellStart"/>
-      <w:r>
-        <w:rPr>
-          <w:rFonts w:ascii="Consolas" w:hAnsi="Consolas" w:cs="Consolas"/>
-          <w:color w:val="000000"/>
-          <w:sz w:val="20"/>
-          <w:szCs w:val="20"/>
-        </w:rPr>
-        <w:t>false</w:t>
-      </w:r>
-      <w:proofErr w:type="spellEnd"/>
-      <w:r>
-        <w:rPr>
-          <w:rFonts w:ascii="Consolas" w:hAnsi="Consolas" w:cs="Consolas"/>
-          <w:color w:val="000000"/>
-          <w:sz w:val="20"/>
-          <w:szCs w:val="20"/>
-        </w:rPr>
-        <w:t xml:space="preserve">. När en </w:t>
-      </w:r>
-      <w:proofErr w:type="spellStart"/>
-      <w:r>
-        <w:rPr>
-          <w:rFonts w:ascii="Consolas" w:hAnsi="Consolas" w:cs="Consolas"/>
-          <w:color w:val="000000"/>
-          <w:sz w:val="20"/>
-          <w:szCs w:val="20"/>
-        </w:rPr>
-        <w:t>succesful</w:t>
-      </w:r>
-      <w:proofErr w:type="spellEnd"/>
-      <w:r>
-        <w:rPr>
-          <w:rFonts w:ascii="Consolas" w:hAnsi="Consolas" w:cs="Consolas"/>
-          <w:color w:val="000000"/>
-          <w:sz w:val="20"/>
-          <w:szCs w:val="20"/>
-        </w:rPr>
-        <w:t xml:space="preserve"> </w:t>
-      </w:r>
-      <w:proofErr w:type="spellStart"/>
-      <w:r>
-        <w:rPr>
-          <w:rFonts w:ascii="Consolas" w:hAnsi="Consolas" w:cs="Consolas"/>
-          <w:color w:val="000000"/>
-          <w:sz w:val="20"/>
-          <w:szCs w:val="20"/>
-        </w:rPr>
-        <w:t>run</w:t>
-      </w:r>
-      <w:proofErr w:type="spellEnd"/>
-      <w:r>
-        <w:rPr>
-          <w:rFonts w:ascii="Consolas" w:hAnsi="Consolas" w:cs="Consolas"/>
-          <w:color w:val="000000"/>
-          <w:sz w:val="20"/>
-          <w:szCs w:val="20"/>
-        </w:rPr>
-        <w:t xml:space="preserve"> på HQ har gjorts, skall </w:t>
-      </w:r>
-      <w:proofErr w:type="spellStart"/>
-      <w:r>
-        <w:rPr>
-          <w:rFonts w:ascii="Consolas" w:hAnsi="Consolas" w:cs="Consolas"/>
-          <w:color w:val="000000"/>
-          <w:sz w:val="20"/>
-          <w:szCs w:val="20"/>
-        </w:rPr>
-        <w:t>credits</w:t>
-      </w:r>
-      <w:proofErr w:type="spellEnd"/>
-      <w:r>
-        <w:rPr>
-          <w:rFonts w:ascii="Consolas" w:hAnsi="Consolas" w:cs="Consolas"/>
-          <w:color w:val="000000"/>
-          <w:sz w:val="20"/>
-          <w:szCs w:val="20"/>
-        </w:rPr>
-        <w:t xml:space="preserve"> öka med 2, och </w:t>
-      </w:r>
-      <w:proofErr w:type="spellStart"/>
-      <w:r>
-        <w:rPr>
-          <w:rFonts w:ascii="Consolas" w:hAnsi="Consolas" w:cs="Consolas"/>
-          <w:color w:val="000000"/>
-          <w:sz w:val="20"/>
-          <w:szCs w:val="20"/>
-        </w:rPr>
-        <w:t>succesfulHQRun</w:t>
-      </w:r>
-      <w:proofErr w:type="spellEnd"/>
-      <w:r>
-        <w:rPr>
-          <w:rFonts w:ascii="Consolas" w:hAnsi="Consolas" w:cs="Consolas"/>
-          <w:color w:val="000000"/>
-          <w:sz w:val="20"/>
-          <w:szCs w:val="20"/>
-        </w:rPr>
-        <w:t xml:space="preserve"> sättas till </w:t>
-      </w:r>
-      <w:proofErr w:type="spellStart"/>
-      <w:r>
-        <w:rPr>
-          <w:rFonts w:ascii="Consolas" w:hAnsi="Consolas" w:cs="Consolas"/>
-          <w:color w:val="000000"/>
-          <w:sz w:val="20"/>
-          <w:szCs w:val="20"/>
-        </w:rPr>
-        <w:t>true</w:t>
-      </w:r>
-      <w:proofErr w:type="spellEnd"/>
-      <w:r>
-        <w:rPr>
-          <w:rFonts w:ascii="Consolas" w:hAnsi="Consolas" w:cs="Consolas"/>
-          <w:color w:val="000000"/>
-          <w:sz w:val="20"/>
-          <w:szCs w:val="20"/>
-        </w:rPr>
-        <w:t>.</w:t>
+        <w:t>När GabrielSantiago börjar varje tur, skall succesfulHQRun sättas till false. När en succesful run på HQ har gjorts, skall credits öka med 2, och succesfulHQRun sättas till true.</w:t>
       </w:r>
     </w:p>
     <w:p/>
@@ -2182,14 +1781,12 @@
           <w:b/>
         </w:rPr>
       </w:pPr>
-      <w:proofErr w:type="spellStart"/>
       <w:r>
         <w:rPr>
           <w:b/>
         </w:rPr>
         <w:t>Resource</w:t>
       </w:r>
-      <w:proofErr w:type="spellEnd"/>
     </w:p>
     <w:p>
       <w:pPr>
@@ -2424,8 +2021,6 @@
         </w:rPr>
         <w:t xml:space="preserve"> </w:t>
       </w:r>
-      <w:proofErr w:type="spellStart"/>
-      <w:proofErr w:type="gramStart"/>
       <w:r>
         <w:rPr>
           <w:rFonts w:ascii="Consolas" w:hAnsi="Consolas" w:cs="Consolas"/>
@@ -2437,8 +2032,6 @@
         </w:rPr>
         <w:t>int</w:t>
       </w:r>
-      <w:proofErr w:type="spellEnd"/>
-      <w:proofErr w:type="gramEnd"/>
       <w:r>
         <w:rPr>
           <w:rFonts w:ascii="Consolas" w:hAnsi="Consolas" w:cs="Consolas"/>
@@ -2448,7 +2041,6 @@
         </w:rPr>
         <w:t xml:space="preserve"> </w:t>
       </w:r>
-      <w:proofErr w:type="spellStart"/>
       <w:r>
         <w:rPr>
           <w:rFonts w:ascii="Consolas" w:hAnsi="Consolas" w:cs="Consolas"/>
@@ -2458,7 +2050,6 @@
         </w:rPr>
         <w:t>clicks</w:t>
       </w:r>
-      <w:proofErr w:type="spellEnd"/>
       <w:r>
         <w:rPr>
           <w:rFonts w:ascii="Consolas" w:hAnsi="Consolas" w:cs="Consolas"/>
@@ -2501,8 +2092,6 @@
         </w:rPr>
         <w:t xml:space="preserve"> </w:t>
       </w:r>
-      <w:proofErr w:type="spellStart"/>
-      <w:proofErr w:type="gramStart"/>
       <w:r>
         <w:rPr>
           <w:rFonts w:ascii="Consolas" w:hAnsi="Consolas" w:cs="Consolas"/>
@@ -2514,8 +2103,6 @@
         </w:rPr>
         <w:t>int</w:t>
       </w:r>
-      <w:proofErr w:type="spellEnd"/>
-      <w:proofErr w:type="gramEnd"/>
       <w:r>
         <w:rPr>
           <w:rFonts w:ascii="Consolas" w:hAnsi="Consolas" w:cs="Consolas"/>
@@ -2525,7 +2112,6 @@
         </w:rPr>
         <w:t xml:space="preserve"> </w:t>
       </w:r>
-      <w:proofErr w:type="spellStart"/>
       <w:r>
         <w:rPr>
           <w:rFonts w:ascii="Consolas" w:hAnsi="Consolas" w:cs="Consolas"/>
@@ -2535,7 +2121,6 @@
         </w:rPr>
         <w:t>credits</w:t>
       </w:r>
-      <w:proofErr w:type="spellEnd"/>
       <w:r>
         <w:rPr>
           <w:rFonts w:ascii="Consolas" w:hAnsi="Consolas" w:cs="Consolas"/>
@@ -2578,8 +2163,6 @@
         </w:rPr>
         <w:t xml:space="preserve"> </w:t>
       </w:r>
-      <w:proofErr w:type="spellStart"/>
-      <w:proofErr w:type="gramStart"/>
       <w:r>
         <w:rPr>
           <w:rFonts w:ascii="Consolas" w:hAnsi="Consolas" w:cs="Consolas"/>
@@ -2591,8 +2174,6 @@
         </w:rPr>
         <w:t>int</w:t>
       </w:r>
-      <w:proofErr w:type="spellEnd"/>
-      <w:proofErr w:type="gramEnd"/>
       <w:r>
         <w:rPr>
           <w:rFonts w:ascii="Consolas" w:hAnsi="Consolas" w:cs="Consolas"/>
@@ -2602,7 +2183,6 @@
         </w:rPr>
         <w:t xml:space="preserve"> </w:t>
       </w:r>
-      <w:proofErr w:type="spellStart"/>
       <w:r>
         <w:rPr>
           <w:rFonts w:ascii="Consolas" w:hAnsi="Consolas" w:cs="Consolas"/>
@@ -2612,7 +2192,6 @@
         </w:rPr>
         <w:t>agendaPoints</w:t>
       </w:r>
-      <w:proofErr w:type="spellEnd"/>
       <w:r>
         <w:rPr>
           <w:rFonts w:ascii="Consolas" w:hAnsi="Consolas" w:cs="Consolas"/>
@@ -2655,8 +2234,6 @@
         </w:rPr>
         <w:t xml:space="preserve"> </w:t>
       </w:r>
-      <w:proofErr w:type="spellStart"/>
-      <w:proofErr w:type="gramStart"/>
       <w:r>
         <w:rPr>
           <w:rFonts w:ascii="Consolas" w:hAnsi="Consolas" w:cs="Consolas"/>
@@ -2668,8 +2245,6 @@
         </w:rPr>
         <w:t>int</w:t>
       </w:r>
-      <w:proofErr w:type="spellEnd"/>
-      <w:proofErr w:type="gramEnd"/>
       <w:r>
         <w:rPr>
           <w:rFonts w:ascii="Consolas" w:hAnsi="Consolas" w:cs="Consolas"/>
@@ -2679,7 +2254,6 @@
         </w:rPr>
         <w:t xml:space="preserve"> </w:t>
       </w:r>
-      <w:proofErr w:type="spellStart"/>
       <w:r>
         <w:rPr>
           <w:rFonts w:ascii="Consolas" w:hAnsi="Consolas" w:cs="Consolas"/>
@@ -2689,7 +2263,6 @@
         </w:rPr>
         <w:t>maxHandSize</w:t>
       </w:r>
-      <w:proofErr w:type="spellEnd"/>
       <w:r>
         <w:rPr>
           <w:rFonts w:ascii="Consolas" w:hAnsi="Consolas" w:cs="Consolas"/>
@@ -2745,7 +2318,6 @@
         </w:rPr>
         <w:t xml:space="preserve"> </w:t>
       </w:r>
-      <w:proofErr w:type="spellStart"/>
       <w:r>
         <w:rPr>
           <w:rFonts w:ascii="Consolas" w:hAnsi="Consolas" w:cs="Consolas"/>
@@ -2757,7 +2329,6 @@
         </w:rPr>
         <w:t>boolean</w:t>
       </w:r>
-      <w:proofErr w:type="spellEnd"/>
       <w:r>
         <w:rPr>
           <w:rFonts w:ascii="Consolas" w:hAnsi="Consolas" w:cs="Consolas"/>
@@ -2767,7 +2338,6 @@
         </w:rPr>
         <w:t xml:space="preserve"> </w:t>
       </w:r>
-      <w:proofErr w:type="spellStart"/>
       <w:r>
         <w:rPr>
           <w:rFonts w:ascii="Consolas" w:hAnsi="Consolas" w:cs="Consolas"/>
@@ -2777,7 +2347,6 @@
         </w:rPr>
         <w:t>winner</w:t>
       </w:r>
-      <w:proofErr w:type="spellEnd"/>
       <w:r>
         <w:rPr>
           <w:rFonts w:ascii="Consolas" w:hAnsi="Consolas" w:cs="Consolas"/>
@@ -2787,7 +2356,6 @@
         </w:rPr>
         <w:t xml:space="preserve"> = </w:t>
       </w:r>
-      <w:proofErr w:type="spellStart"/>
       <w:r>
         <w:rPr>
           <w:rFonts w:ascii="Consolas" w:hAnsi="Consolas" w:cs="Consolas"/>
@@ -2799,7 +2367,6 @@
         </w:rPr>
         <w:t>false</w:t>
       </w:r>
-      <w:proofErr w:type="spellEnd"/>
       <w:r>
         <w:rPr>
           <w:rFonts w:ascii="Consolas" w:hAnsi="Consolas" w:cs="Consolas"/>
@@ -2842,7 +2409,6 @@
         </w:rPr>
         <w:t xml:space="preserve"> </w:t>
       </w:r>
-      <w:proofErr w:type="spellStart"/>
       <w:r>
         <w:rPr>
           <w:rFonts w:ascii="Consolas" w:hAnsi="Consolas" w:cs="Consolas"/>
@@ -2854,7 +2420,6 @@
         </w:rPr>
         <w:t>boolean</w:t>
       </w:r>
-      <w:proofErr w:type="spellEnd"/>
       <w:r>
         <w:rPr>
           <w:rFonts w:ascii="Consolas" w:hAnsi="Consolas" w:cs="Consolas"/>
@@ -2864,7 +2429,6 @@
         </w:rPr>
         <w:t xml:space="preserve"> </w:t>
       </w:r>
-      <w:proofErr w:type="spellStart"/>
       <w:r>
         <w:rPr>
           <w:rFonts w:ascii="Consolas" w:hAnsi="Consolas" w:cs="Consolas"/>
@@ -2874,7 +2438,6 @@
         </w:rPr>
         <w:t>turnOver</w:t>
       </w:r>
-      <w:proofErr w:type="spellEnd"/>
       <w:r>
         <w:rPr>
           <w:rFonts w:ascii="Consolas" w:hAnsi="Consolas" w:cs="Consolas"/>
@@ -2884,7 +2447,6 @@
         </w:rPr>
         <w:t xml:space="preserve"> = </w:t>
       </w:r>
-      <w:proofErr w:type="spellStart"/>
       <w:r>
         <w:rPr>
           <w:rFonts w:ascii="Consolas" w:hAnsi="Consolas" w:cs="Consolas"/>
@@ -2896,7 +2458,6 @@
         </w:rPr>
         <w:t>false</w:t>
       </w:r>
-      <w:proofErr w:type="spellEnd"/>
       <w:r>
         <w:rPr>
           <w:rFonts w:ascii="Consolas" w:hAnsi="Consolas" w:cs="Consolas"/>
@@ -2960,29 +2521,8 @@
           <w:sz w:val="20"/>
           <w:szCs w:val="20"/>
         </w:rPr>
-        <w:t xml:space="preserve"> </w:t>
-      </w:r>
-      <w:proofErr w:type="spellStart"/>
-      <w:r>
-        <w:rPr>
-          <w:rFonts w:ascii="Consolas" w:hAnsi="Consolas" w:cs="Consolas"/>
-          <w:color w:val="000000"/>
-          <w:sz w:val="20"/>
-          <w:szCs w:val="20"/>
-        </w:rPr>
-        <w:t>Deck</w:t>
-      </w:r>
-      <w:proofErr w:type="spellEnd"/>
-      <w:r>
-        <w:rPr>
-          <w:rFonts w:ascii="Consolas" w:hAnsi="Consolas" w:cs="Consolas"/>
-          <w:color w:val="000000"/>
-          <w:sz w:val="20"/>
-          <w:szCs w:val="20"/>
-        </w:rPr>
-        <w:t xml:space="preserve"> </w:t>
-      </w:r>
-      <w:proofErr w:type="spellStart"/>
+        <w:t xml:space="preserve"> Deck </w:t>
+      </w:r>
       <w:r>
         <w:rPr>
           <w:rFonts w:ascii="Consolas" w:hAnsi="Consolas" w:cs="Consolas"/>
@@ -2993,7 +2533,6 @@
         </w:rPr>
         <w:t>deckList</w:t>
       </w:r>
-      <w:proofErr w:type="spellEnd"/>
       <w:r>
         <w:rPr>
           <w:rFonts w:ascii="Consolas" w:hAnsi="Consolas" w:cs="Consolas"/>
@@ -3021,27 +2560,7 @@
           <w:sz w:val="20"/>
           <w:szCs w:val="20"/>
         </w:rPr>
-        <w:t xml:space="preserve"> </w:t>
-      </w:r>
-      <w:proofErr w:type="spellStart"/>
-      <w:r>
-        <w:rPr>
-          <w:rFonts w:ascii="Consolas" w:hAnsi="Consolas" w:cs="Consolas"/>
-          <w:color w:val="000000"/>
-          <w:sz w:val="20"/>
-          <w:szCs w:val="20"/>
-        </w:rPr>
-        <w:t>ArrayList</w:t>
-      </w:r>
-      <w:proofErr w:type="spellEnd"/>
-      <w:r>
-        <w:rPr>
-          <w:rFonts w:ascii="Consolas" w:hAnsi="Consolas" w:cs="Consolas"/>
-          <w:color w:val="000000"/>
-          <w:sz w:val="20"/>
-          <w:szCs w:val="20"/>
-        </w:rPr>
-        <w:t>&lt;&gt;();</w:t>
+        <w:t xml:space="preserve"> ArrayList&lt;&gt;();</w:t>
       </w:r>
     </w:p>
     <w:p>
@@ -3081,66 +2600,14 @@
           <w:szCs w:val="20"/>
         </w:rPr>
       </w:pPr>
-      <w:proofErr w:type="spellStart"/>
-      <w:r>
-        <w:rPr>
-          <w:rFonts w:ascii="Consolas" w:hAnsi="Consolas" w:cs="Consolas"/>
-          <w:color w:val="000000"/>
-          <w:sz w:val="20"/>
-          <w:szCs w:val="20"/>
-        </w:rPr>
-        <w:lastRenderedPageBreak/>
-        <w:t>Clicks</w:t>
-      </w:r>
-      <w:proofErr w:type="spellEnd"/>
-      <w:r>
-        <w:rPr>
-          <w:rFonts w:ascii="Consolas" w:hAnsi="Consolas" w:cs="Consolas"/>
-          <w:color w:val="000000"/>
-          <w:sz w:val="20"/>
-          <w:szCs w:val="20"/>
-        </w:rPr>
-        <w:t xml:space="preserve"> måste vara mellan 0 och 3 för Corporation, och mellan 0 och 4 för Runner. Skall alltid börja på det högsta vid start av varje tur. Vid varje action som Spelare gör, skall </w:t>
-      </w:r>
-      <w:proofErr w:type="spellStart"/>
-      <w:r>
-        <w:rPr>
-          <w:rFonts w:ascii="Consolas" w:hAnsi="Consolas" w:cs="Consolas"/>
-          <w:color w:val="000000"/>
-          <w:sz w:val="20"/>
-          <w:szCs w:val="20"/>
-        </w:rPr>
-        <w:t>clicks</w:t>
-      </w:r>
-      <w:proofErr w:type="spellEnd"/>
-      <w:r>
-        <w:rPr>
-          <w:rFonts w:ascii="Consolas" w:hAnsi="Consolas" w:cs="Consolas"/>
-          <w:color w:val="000000"/>
-          <w:sz w:val="20"/>
-          <w:szCs w:val="20"/>
-        </w:rPr>
-        <w:t xml:space="preserve"> minskas med 1. Vid 0 </w:t>
-      </w:r>
-      <w:proofErr w:type="spellStart"/>
-      <w:r>
-        <w:rPr>
-          <w:rFonts w:ascii="Consolas" w:hAnsi="Consolas" w:cs="Consolas"/>
-          <w:color w:val="000000"/>
-          <w:sz w:val="20"/>
-          <w:szCs w:val="20"/>
-        </w:rPr>
-        <w:t>click</w:t>
-      </w:r>
-      <w:proofErr w:type="spellEnd"/>
-      <w:r>
-        <w:rPr>
-          <w:rFonts w:ascii="Consolas" w:hAnsi="Consolas" w:cs="Consolas"/>
-          <w:color w:val="000000"/>
-          <w:sz w:val="20"/>
-          <w:szCs w:val="20"/>
-        </w:rPr>
-        <w:t xml:space="preserve"> är turen slut.</w:t>
+      <w:r>
+        <w:rPr>
+          <w:rFonts w:ascii="Consolas" w:hAnsi="Consolas" w:cs="Consolas"/>
+          <w:color w:val="000000"/>
+          <w:sz w:val="20"/>
+          <w:szCs w:val="20"/>
+        </w:rPr>
+        <w:t>Clicks måste vara mellan 0 och 3 för Corporation, och mellan 0 och 4 för Runner. Skall alltid börja på det högsta vid start av varje tur. Vid varje action som Spelare gör, skall clicks minskas med 1. Vid 0 click är turen slut.</w:t>
       </w:r>
     </w:p>
     <w:p>
@@ -3189,144 +2656,33 @@
           <w:szCs w:val="20"/>
         </w:rPr>
       </w:pPr>
-      <w:proofErr w:type="spellStart"/>
-      <w:r>
-        <w:rPr>
-          <w:rFonts w:ascii="Consolas" w:hAnsi="Consolas" w:cs="Consolas"/>
-          <w:color w:val="000000"/>
-          <w:sz w:val="20"/>
-          <w:szCs w:val="20"/>
-        </w:rPr>
-        <w:t>agendaPoints</w:t>
-      </w:r>
-      <w:proofErr w:type="spellEnd"/>
-      <w:r>
-        <w:rPr>
-          <w:rFonts w:ascii="Consolas" w:hAnsi="Consolas" w:cs="Consolas"/>
-          <w:color w:val="000000"/>
-          <w:sz w:val="20"/>
-          <w:szCs w:val="20"/>
-        </w:rPr>
-        <w:t xml:space="preserve"> måste vara positivt tal. Skall alltid börja som 0 vid start av en match. </w:t>
-      </w:r>
-      <w:proofErr w:type="spellStart"/>
-      <w:r>
-        <w:rPr>
-          <w:rFonts w:ascii="Consolas" w:hAnsi="Consolas" w:cs="Consolas"/>
-          <w:color w:val="000000"/>
-          <w:sz w:val="20"/>
-          <w:szCs w:val="20"/>
-        </w:rPr>
-        <w:t>agendaPoints</w:t>
-      </w:r>
-      <w:proofErr w:type="spellEnd"/>
-      <w:r>
-        <w:rPr>
-          <w:rFonts w:ascii="Consolas" w:hAnsi="Consolas" w:cs="Consolas"/>
-          <w:color w:val="000000"/>
-          <w:sz w:val="20"/>
-          <w:szCs w:val="20"/>
-        </w:rPr>
-        <w:t xml:space="preserve"> skall endast kunna ökas, vid 7 eller mer </w:t>
-      </w:r>
-      <w:proofErr w:type="spellStart"/>
-      <w:r>
-        <w:rPr>
-          <w:rFonts w:ascii="Consolas" w:hAnsi="Consolas" w:cs="Consolas"/>
-          <w:color w:val="000000"/>
-          <w:sz w:val="20"/>
-          <w:szCs w:val="20"/>
-        </w:rPr>
-        <w:t>agendaPoints</w:t>
-      </w:r>
-      <w:proofErr w:type="spellEnd"/>
-      <w:r>
-        <w:rPr>
-          <w:rFonts w:ascii="Consolas" w:hAnsi="Consolas" w:cs="Consolas"/>
-          <w:color w:val="000000"/>
-          <w:sz w:val="20"/>
-          <w:szCs w:val="20"/>
-        </w:rPr>
-        <w:t xml:space="preserve"> har spelaren vunnit.</w:t>
-      </w:r>
-    </w:p>
-    <w:p>
-      <w:pPr>
-        <w:rPr>
-          <w:rFonts w:ascii="Consolas" w:hAnsi="Consolas" w:cs="Consolas"/>
-          <w:color w:val="000000"/>
-          <w:sz w:val="20"/>
-          <w:szCs w:val="20"/>
-        </w:rPr>
-      </w:pPr>
-      <w:r>
-        <w:rPr>
-          <w:rFonts w:ascii="Consolas" w:hAnsi="Consolas" w:cs="Consolas"/>
-          <w:color w:val="000000"/>
-          <w:sz w:val="20"/>
-          <w:szCs w:val="20"/>
-        </w:rPr>
-        <w:t xml:space="preserve">Winner börjar som </w:t>
-      </w:r>
-      <w:proofErr w:type="spellStart"/>
-      <w:r>
-        <w:rPr>
-          <w:rFonts w:ascii="Consolas" w:hAnsi="Consolas" w:cs="Consolas"/>
-          <w:color w:val="000000"/>
-          <w:sz w:val="20"/>
-          <w:szCs w:val="20"/>
-        </w:rPr>
-        <w:t>false</w:t>
-      </w:r>
-      <w:proofErr w:type="spellEnd"/>
-      <w:r>
-        <w:rPr>
-          <w:rFonts w:ascii="Consolas" w:hAnsi="Consolas" w:cs="Consolas"/>
-          <w:color w:val="000000"/>
-          <w:sz w:val="20"/>
-          <w:szCs w:val="20"/>
-        </w:rPr>
-        <w:t xml:space="preserve">. </w:t>
-      </w:r>
-      <w:proofErr w:type="spellStart"/>
-      <w:r>
-        <w:rPr>
-          <w:rFonts w:ascii="Consolas" w:hAnsi="Consolas" w:cs="Consolas"/>
-          <w:color w:val="000000"/>
-          <w:sz w:val="20"/>
-          <w:szCs w:val="20"/>
-        </w:rPr>
-        <w:t>turnOver</w:t>
-      </w:r>
-      <w:proofErr w:type="spellEnd"/>
-      <w:r>
-        <w:rPr>
-          <w:rFonts w:ascii="Consolas" w:hAnsi="Consolas" w:cs="Consolas"/>
-          <w:color w:val="000000"/>
-          <w:sz w:val="20"/>
-          <w:szCs w:val="20"/>
-        </w:rPr>
-        <w:t xml:space="preserve"> börjar som </w:t>
-      </w:r>
-      <w:proofErr w:type="spellStart"/>
-      <w:r>
-        <w:rPr>
-          <w:rFonts w:ascii="Consolas" w:hAnsi="Consolas" w:cs="Consolas"/>
-          <w:color w:val="000000"/>
-          <w:sz w:val="20"/>
-          <w:szCs w:val="20"/>
-        </w:rPr>
-        <w:t>false</w:t>
-      </w:r>
-      <w:proofErr w:type="spellEnd"/>
-      <w:r>
-        <w:rPr>
-          <w:rFonts w:ascii="Consolas" w:hAnsi="Consolas" w:cs="Consolas"/>
-          <w:color w:val="000000"/>
-          <w:sz w:val="20"/>
-          <w:szCs w:val="20"/>
-        </w:rPr>
-        <w:t>.</w:t>
+      <w:r>
+        <w:rPr>
+          <w:rFonts w:ascii="Consolas" w:hAnsi="Consolas" w:cs="Consolas"/>
+          <w:color w:val="000000"/>
+          <w:sz w:val="20"/>
+          <w:szCs w:val="20"/>
+        </w:rPr>
+        <w:t>agendaPoints måste vara positivt tal. Skall alltid börja som 0 vid start av en match. agendaPoints skall endast kunna ökas, vid 7 eller mer agendaPoints har spelaren vunnit.</w:t>
+      </w:r>
+    </w:p>
+    <w:p>
+      <w:pPr>
+        <w:rPr>
+          <w:rFonts w:ascii="Consolas" w:hAnsi="Consolas" w:cs="Consolas"/>
+          <w:color w:val="000000"/>
+          <w:sz w:val="20"/>
+          <w:szCs w:val="20"/>
+        </w:rPr>
+      </w:pPr>
+      <w:r>
+        <w:rPr>
+          <w:rFonts w:ascii="Consolas" w:hAnsi="Consolas" w:cs="Consolas"/>
+          <w:color w:val="000000"/>
+          <w:sz w:val="20"/>
+          <w:szCs w:val="20"/>
+        </w:rPr>
+        <w:t>Winner börjar som false. turnOver börjar som false.</w:t>
       </w:r>
     </w:p>
     <w:p>
@@ -3381,49 +2737,8 @@
           <w:sz w:val="20"/>
           <w:szCs w:val="20"/>
         </w:rPr>
-        <w:t xml:space="preserve"> </w:t>
-      </w:r>
-      <w:proofErr w:type="spellStart"/>
-      <w:r>
-        <w:rPr>
-          <w:rFonts w:ascii="Consolas" w:hAnsi="Consolas" w:cs="Consolas"/>
-          <w:color w:val="000000"/>
-          <w:sz w:val="20"/>
-          <w:szCs w:val="20"/>
-        </w:rPr>
-        <w:t>ArrayList</w:t>
-      </w:r>
-      <w:proofErr w:type="spellEnd"/>
-      <w:r>
-        <w:rPr>
-          <w:rFonts w:ascii="Consolas" w:hAnsi="Consolas" w:cs="Consolas"/>
-          <w:color w:val="000000"/>
-          <w:sz w:val="20"/>
-          <w:szCs w:val="20"/>
-        </w:rPr>
-        <w:t>&lt;</w:t>
-      </w:r>
-      <w:proofErr w:type="spellStart"/>
-      <w:r>
-        <w:rPr>
-          <w:rFonts w:ascii="Consolas" w:hAnsi="Consolas" w:cs="Consolas"/>
-          <w:color w:val="000000"/>
-          <w:sz w:val="20"/>
-          <w:szCs w:val="20"/>
-        </w:rPr>
-        <w:t>Card</w:t>
-      </w:r>
-      <w:proofErr w:type="spellEnd"/>
-      <w:r>
-        <w:rPr>
-          <w:rFonts w:ascii="Consolas" w:hAnsi="Consolas" w:cs="Consolas"/>
-          <w:color w:val="000000"/>
-          <w:sz w:val="20"/>
-          <w:szCs w:val="20"/>
-        </w:rPr>
-        <w:t xml:space="preserve">&gt; </w:t>
-      </w:r>
-      <w:proofErr w:type="spellStart"/>
+        <w:t xml:space="preserve"> ArrayList&lt;Card&gt; </w:t>
+      </w:r>
       <w:r>
         <w:rPr>
           <w:rFonts w:ascii="Consolas" w:hAnsi="Consolas" w:cs="Consolas"/>
@@ -3433,7 +2748,6 @@
         </w:rPr>
         <w:t>researchAndDevelopment</w:t>
       </w:r>
-      <w:proofErr w:type="spellEnd"/>
       <w:r>
         <w:rPr>
           <w:rFonts w:ascii="Consolas" w:hAnsi="Consolas" w:cs="Consolas"/>
@@ -3461,27 +2775,7 @@
           <w:sz w:val="20"/>
           <w:szCs w:val="20"/>
         </w:rPr>
-        <w:t xml:space="preserve"> </w:t>
-      </w:r>
-      <w:proofErr w:type="spellStart"/>
-      <w:r>
-        <w:rPr>
-          <w:rFonts w:ascii="Consolas" w:hAnsi="Consolas" w:cs="Consolas"/>
-          <w:color w:val="000000"/>
-          <w:sz w:val="20"/>
-          <w:szCs w:val="20"/>
-        </w:rPr>
-        <w:t>ArrayList</w:t>
-      </w:r>
-      <w:proofErr w:type="spellEnd"/>
-      <w:r>
-        <w:rPr>
-          <w:rFonts w:ascii="Consolas" w:hAnsi="Consolas" w:cs="Consolas"/>
-          <w:color w:val="000000"/>
-          <w:sz w:val="20"/>
-          <w:szCs w:val="20"/>
-        </w:rPr>
-        <w:t>&lt;&gt;();</w:t>
+        <w:t xml:space="preserve"> ArrayList&lt;&gt;();</w:t>
       </w:r>
     </w:p>
     <w:p>
@@ -3514,722 +2808,246 @@
           <w:sz w:val="20"/>
           <w:szCs w:val="20"/>
         </w:rPr>
+        <w:t xml:space="preserve"> ArrayList&lt;Card&gt; </w:t>
+      </w:r>
+      <w:r>
+        <w:rPr>
+          <w:rFonts w:ascii="Consolas" w:hAnsi="Consolas" w:cs="Consolas"/>
+          <w:color w:val="0000C0"/>
+          <w:sz w:val="20"/>
+          <w:szCs w:val="20"/>
+        </w:rPr>
+        <w:t>HQ</w:t>
+      </w:r>
+      <w:r>
+        <w:rPr>
+          <w:rFonts w:ascii="Consolas" w:hAnsi="Consolas" w:cs="Consolas"/>
+          <w:color w:val="000000"/>
+          <w:sz w:val="20"/>
+          <w:szCs w:val="20"/>
+        </w:rPr>
+        <w:t xml:space="preserve"> = </w:t>
+      </w:r>
+      <w:r>
+        <w:rPr>
+          <w:rFonts w:ascii="Consolas" w:hAnsi="Consolas" w:cs="Consolas"/>
+          <w:b/>
+          <w:bCs/>
+          <w:color w:val="7F0055"/>
+          <w:sz w:val="20"/>
+          <w:szCs w:val="20"/>
+        </w:rPr>
+        <w:t>new</w:t>
+      </w:r>
+      <w:r>
+        <w:rPr>
+          <w:rFonts w:ascii="Consolas" w:hAnsi="Consolas" w:cs="Consolas"/>
+          <w:color w:val="000000"/>
+          <w:sz w:val="20"/>
+          <w:szCs w:val="20"/>
+        </w:rPr>
+        <w:t xml:space="preserve"> ArrayList&lt;&gt;();</w:t>
+      </w:r>
+    </w:p>
+    <w:p>
+      <w:pPr>
+        <w:rPr>
+          <w:rFonts w:ascii="Consolas" w:hAnsi="Consolas" w:cs="Consolas"/>
+          <w:color w:val="000000"/>
+          <w:sz w:val="20"/>
+          <w:szCs w:val="20"/>
+        </w:rPr>
+      </w:pPr>
+      <w:r>
+        <w:rPr>
+          <w:rFonts w:ascii="Consolas" w:hAnsi="Consolas" w:cs="Consolas"/>
+          <w:b/>
+          <w:bCs/>
+          <w:color w:val="7F0055"/>
+          <w:sz w:val="20"/>
+          <w:szCs w:val="20"/>
+        </w:rPr>
+        <w:t>private</w:t>
+      </w:r>
+      <w:r>
+        <w:rPr>
+          <w:rFonts w:ascii="Consolas" w:hAnsi="Consolas" w:cs="Consolas"/>
+          <w:color w:val="000000"/>
+          <w:sz w:val="20"/>
+          <w:szCs w:val="20"/>
+        </w:rPr>
+        <w:t xml:space="preserve"> ArrayList&lt;Card&gt; </w:t>
+      </w:r>
+      <w:r>
+        <w:rPr>
+          <w:rFonts w:ascii="Consolas" w:hAnsi="Consolas" w:cs="Consolas"/>
+          <w:color w:val="0000C0"/>
+          <w:sz w:val="20"/>
+          <w:szCs w:val="20"/>
+          <w:u w:val="single"/>
+        </w:rPr>
+        <w:t>archives</w:t>
+      </w:r>
+      <w:r>
+        <w:rPr>
+          <w:rFonts w:ascii="Consolas" w:hAnsi="Consolas" w:cs="Consolas"/>
+          <w:color w:val="000000"/>
+          <w:sz w:val="20"/>
+          <w:szCs w:val="20"/>
+        </w:rPr>
+        <w:t xml:space="preserve"> = </w:t>
+      </w:r>
+      <w:r>
+        <w:rPr>
+          <w:rFonts w:ascii="Consolas" w:hAnsi="Consolas" w:cs="Consolas"/>
+          <w:b/>
+          <w:bCs/>
+          <w:color w:val="7F0055"/>
+          <w:sz w:val="20"/>
+          <w:szCs w:val="20"/>
+        </w:rPr>
+        <w:t>new</w:t>
+      </w:r>
+      <w:r>
+        <w:rPr>
+          <w:rFonts w:ascii="Consolas" w:hAnsi="Consolas" w:cs="Consolas"/>
+          <w:color w:val="000000"/>
+          <w:sz w:val="20"/>
+          <w:szCs w:val="20"/>
+        </w:rPr>
+        <w:t xml:space="preserve"> ArrayList&lt;&gt;();</w:t>
+      </w:r>
+    </w:p>
+    <w:p>
+      <w:pPr>
+        <w:rPr>
+          <w:rFonts w:ascii="Consolas" w:hAnsi="Consolas" w:cs="Consolas"/>
+          <w:color w:val="000000"/>
+          <w:sz w:val="20"/>
+          <w:szCs w:val="20"/>
+        </w:rPr>
+      </w:pPr>
+    </w:p>
+    <w:p>
+      <w:pPr>
+        <w:rPr>
+          <w:rFonts w:ascii="Consolas" w:hAnsi="Consolas" w:cs="Consolas"/>
+          <w:color w:val="000000"/>
+          <w:sz w:val="20"/>
+          <w:szCs w:val="20"/>
+        </w:rPr>
+      </w:pPr>
+      <w:r>
+        <w:rPr>
+          <w:rFonts w:ascii="Consolas" w:hAnsi="Consolas" w:cs="Consolas"/>
+          <w:color w:val="000000"/>
+          <w:sz w:val="20"/>
+          <w:szCs w:val="20"/>
+        </w:rPr>
+        <w:t>Vid början av en match skall alla korten i deckList finnas i researchAndDevelopment. När kort dras från researchAndDevelopment skall kortet läggas i HQ och raderas ur researchAndDevelopment.</w:t>
+      </w:r>
+      <w:r>
+        <w:rPr>
+          <w:rFonts w:ascii="Consolas" w:hAnsi="Consolas" w:cs="Consolas"/>
+          <w:color w:val="000000"/>
+          <w:sz w:val="20"/>
+          <w:szCs w:val="20"/>
+        </w:rPr>
         <w:t xml:space="preserve"> </w:t>
       </w:r>
-      <w:proofErr w:type="spellStart"/>
-      <w:r>
-        <w:rPr>
-          <w:rFonts w:ascii="Consolas" w:hAnsi="Consolas" w:cs="Consolas"/>
-          <w:color w:val="000000"/>
-          <w:sz w:val="20"/>
-          <w:szCs w:val="20"/>
-        </w:rPr>
-        <w:t>ArrayList</w:t>
-      </w:r>
-      <w:proofErr w:type="spellEnd"/>
-      <w:r>
-        <w:rPr>
-          <w:rFonts w:ascii="Consolas" w:hAnsi="Consolas" w:cs="Consolas"/>
-          <w:color w:val="000000"/>
-          <w:sz w:val="20"/>
-          <w:szCs w:val="20"/>
-        </w:rPr>
-        <w:t>&lt;</w:t>
-      </w:r>
-      <w:proofErr w:type="spellStart"/>
-      <w:r>
-        <w:rPr>
-          <w:rFonts w:ascii="Consolas" w:hAnsi="Consolas" w:cs="Consolas"/>
-          <w:color w:val="000000"/>
-          <w:sz w:val="20"/>
-          <w:szCs w:val="20"/>
-        </w:rPr>
-        <w:t>Card</w:t>
-      </w:r>
-      <w:proofErr w:type="spellEnd"/>
-      <w:r>
-        <w:rPr>
-          <w:rFonts w:ascii="Consolas" w:hAnsi="Consolas" w:cs="Consolas"/>
-          <w:color w:val="000000"/>
-          <w:sz w:val="20"/>
-          <w:szCs w:val="20"/>
-        </w:rPr>
-        <w:t xml:space="preserve">&gt; </w:t>
-      </w:r>
-      <w:r>
-        <w:rPr>
-          <w:rFonts w:ascii="Consolas" w:hAnsi="Consolas" w:cs="Consolas"/>
-          <w:color w:val="0000C0"/>
-          <w:sz w:val="20"/>
-          <w:szCs w:val="20"/>
-        </w:rPr>
-        <w:t>HQ</w:t>
-      </w:r>
-      <w:r>
-        <w:rPr>
-          <w:rFonts w:ascii="Consolas" w:hAnsi="Consolas" w:cs="Consolas"/>
-          <w:color w:val="000000"/>
-          <w:sz w:val="20"/>
-          <w:szCs w:val="20"/>
-        </w:rPr>
-        <w:t xml:space="preserve"> = </w:t>
-      </w:r>
-      <w:r>
-        <w:rPr>
-          <w:rFonts w:ascii="Consolas" w:hAnsi="Consolas" w:cs="Consolas"/>
-          <w:b/>
-          <w:bCs/>
-          <w:color w:val="7F0055"/>
-          <w:sz w:val="20"/>
-          <w:szCs w:val="20"/>
-        </w:rPr>
-        <w:t>new</w:t>
-      </w:r>
-      <w:r>
-        <w:rPr>
-          <w:rFonts w:ascii="Consolas" w:hAnsi="Consolas" w:cs="Consolas"/>
-          <w:color w:val="000000"/>
-          <w:sz w:val="20"/>
-          <w:szCs w:val="20"/>
-        </w:rPr>
-        <w:t xml:space="preserve"> </w:t>
-      </w:r>
-      <w:proofErr w:type="spellStart"/>
-      <w:r>
-        <w:rPr>
-          <w:rFonts w:ascii="Consolas" w:hAnsi="Consolas" w:cs="Consolas"/>
-          <w:color w:val="000000"/>
-          <w:sz w:val="20"/>
-          <w:szCs w:val="20"/>
-        </w:rPr>
-        <w:t>ArrayList</w:t>
-      </w:r>
-      <w:proofErr w:type="spellEnd"/>
-      <w:r>
-        <w:rPr>
-          <w:rFonts w:ascii="Consolas" w:hAnsi="Consolas" w:cs="Consolas"/>
-          <w:color w:val="000000"/>
-          <w:sz w:val="20"/>
-          <w:szCs w:val="20"/>
-        </w:rPr>
-        <w:t>&lt;&gt;();</w:t>
-      </w:r>
-    </w:p>
-    <w:p>
-      <w:pPr>
-        <w:rPr>
-          <w:rFonts w:ascii="Consolas" w:hAnsi="Consolas" w:cs="Consolas"/>
-          <w:color w:val="000000"/>
-          <w:sz w:val="20"/>
-          <w:szCs w:val="20"/>
-        </w:rPr>
-      </w:pPr>
-      <w:r>
-        <w:rPr>
-          <w:rFonts w:ascii="Consolas" w:hAnsi="Consolas" w:cs="Consolas"/>
-          <w:b/>
-          <w:bCs/>
-          <w:color w:val="7F0055"/>
-          <w:sz w:val="20"/>
-          <w:szCs w:val="20"/>
-        </w:rPr>
-        <w:t>private</w:t>
-      </w:r>
-      <w:r>
-        <w:rPr>
-          <w:rFonts w:ascii="Consolas" w:hAnsi="Consolas" w:cs="Consolas"/>
-          <w:color w:val="000000"/>
-          <w:sz w:val="20"/>
-          <w:szCs w:val="20"/>
-        </w:rPr>
-        <w:t xml:space="preserve"> </w:t>
-      </w:r>
-      <w:proofErr w:type="spellStart"/>
-      <w:r>
-        <w:rPr>
-          <w:rFonts w:ascii="Consolas" w:hAnsi="Consolas" w:cs="Consolas"/>
-          <w:color w:val="000000"/>
-          <w:sz w:val="20"/>
-          <w:szCs w:val="20"/>
-        </w:rPr>
-        <w:t>ArrayList</w:t>
-      </w:r>
-      <w:proofErr w:type="spellEnd"/>
-      <w:r>
-        <w:rPr>
-          <w:rFonts w:ascii="Consolas" w:hAnsi="Consolas" w:cs="Consolas"/>
-          <w:color w:val="000000"/>
-          <w:sz w:val="20"/>
-          <w:szCs w:val="20"/>
-        </w:rPr>
-        <w:t>&lt;</w:t>
-      </w:r>
-      <w:proofErr w:type="spellStart"/>
-      <w:r>
-        <w:rPr>
-          <w:rFonts w:ascii="Consolas" w:hAnsi="Consolas" w:cs="Consolas"/>
-          <w:color w:val="000000"/>
-          <w:sz w:val="20"/>
-          <w:szCs w:val="20"/>
-        </w:rPr>
-        <w:t>Card</w:t>
-      </w:r>
-      <w:proofErr w:type="spellEnd"/>
-      <w:r>
-        <w:rPr>
-          <w:rFonts w:ascii="Consolas" w:hAnsi="Consolas" w:cs="Consolas"/>
-          <w:color w:val="000000"/>
-          <w:sz w:val="20"/>
-          <w:szCs w:val="20"/>
-        </w:rPr>
-        <w:t xml:space="preserve">&gt; </w:t>
-      </w:r>
-      <w:proofErr w:type="spellStart"/>
-      <w:r>
-        <w:rPr>
-          <w:rFonts w:ascii="Consolas" w:hAnsi="Consolas" w:cs="Consolas"/>
-          <w:color w:val="0000C0"/>
-          <w:sz w:val="20"/>
-          <w:szCs w:val="20"/>
-          <w:u w:val="single"/>
-        </w:rPr>
-        <w:t>archives</w:t>
-      </w:r>
-      <w:proofErr w:type="spellEnd"/>
-      <w:r>
-        <w:rPr>
-          <w:rFonts w:ascii="Consolas" w:hAnsi="Consolas" w:cs="Consolas"/>
-          <w:color w:val="000000"/>
-          <w:sz w:val="20"/>
-          <w:szCs w:val="20"/>
-        </w:rPr>
-        <w:t xml:space="preserve"> = </w:t>
-      </w:r>
-      <w:r>
-        <w:rPr>
-          <w:rFonts w:ascii="Consolas" w:hAnsi="Consolas" w:cs="Consolas"/>
-          <w:b/>
-          <w:bCs/>
-          <w:color w:val="7F0055"/>
-          <w:sz w:val="20"/>
-          <w:szCs w:val="20"/>
-        </w:rPr>
-        <w:t>new</w:t>
-      </w:r>
-      <w:r>
-        <w:rPr>
-          <w:rFonts w:ascii="Consolas" w:hAnsi="Consolas" w:cs="Consolas"/>
-          <w:color w:val="000000"/>
-          <w:sz w:val="20"/>
-          <w:szCs w:val="20"/>
-        </w:rPr>
-        <w:t xml:space="preserve"> </w:t>
-      </w:r>
-      <w:proofErr w:type="spellStart"/>
-      <w:r>
-        <w:rPr>
-          <w:rFonts w:ascii="Consolas" w:hAnsi="Consolas" w:cs="Consolas"/>
-          <w:color w:val="000000"/>
-          <w:sz w:val="20"/>
-          <w:szCs w:val="20"/>
-        </w:rPr>
-        <w:t>ArrayList</w:t>
-      </w:r>
-      <w:proofErr w:type="spellEnd"/>
-      <w:r>
-        <w:rPr>
-          <w:rFonts w:ascii="Consolas" w:hAnsi="Consolas" w:cs="Consolas"/>
-          <w:color w:val="000000"/>
-          <w:sz w:val="20"/>
-          <w:szCs w:val="20"/>
-        </w:rPr>
-        <w:t>&lt;&gt;();</w:t>
-      </w:r>
-    </w:p>
-    <w:p>
-      <w:pPr>
-        <w:rPr>
-          <w:rFonts w:ascii="Consolas" w:hAnsi="Consolas" w:cs="Consolas"/>
-          <w:color w:val="000000"/>
-          <w:sz w:val="20"/>
-          <w:szCs w:val="20"/>
-        </w:rPr>
-      </w:pPr>
-    </w:p>
-    <w:p>
-      <w:pPr>
-        <w:rPr>
-          <w:rFonts w:ascii="Consolas" w:hAnsi="Consolas" w:cs="Consolas"/>
-          <w:color w:val="000000"/>
-          <w:sz w:val="20"/>
-          <w:szCs w:val="20"/>
-        </w:rPr>
-      </w:pPr>
-      <w:r>
-        <w:rPr>
-          <w:rFonts w:ascii="Consolas" w:hAnsi="Consolas" w:cs="Consolas"/>
-          <w:color w:val="000000"/>
-          <w:sz w:val="20"/>
-          <w:szCs w:val="20"/>
-        </w:rPr>
-        <w:t xml:space="preserve">Vid början av en match skall alla korten i </w:t>
-      </w:r>
-      <w:proofErr w:type="spellStart"/>
-      <w:r>
-        <w:rPr>
-          <w:rFonts w:ascii="Consolas" w:hAnsi="Consolas" w:cs="Consolas"/>
-          <w:color w:val="000000"/>
-          <w:sz w:val="20"/>
-          <w:szCs w:val="20"/>
-        </w:rPr>
-        <w:t>deckList</w:t>
-      </w:r>
-      <w:proofErr w:type="spellEnd"/>
-      <w:r>
-        <w:rPr>
-          <w:rFonts w:ascii="Consolas" w:hAnsi="Consolas" w:cs="Consolas"/>
-          <w:color w:val="000000"/>
-          <w:sz w:val="20"/>
-          <w:szCs w:val="20"/>
-        </w:rPr>
-        <w:t xml:space="preserve"> finnas i </w:t>
-      </w:r>
-      <w:proofErr w:type="spellStart"/>
-      <w:r>
-        <w:rPr>
-          <w:rFonts w:ascii="Consolas" w:hAnsi="Consolas" w:cs="Consolas"/>
-          <w:color w:val="000000"/>
-          <w:sz w:val="20"/>
-          <w:szCs w:val="20"/>
-        </w:rPr>
-        <w:t>researchAndDevelopment</w:t>
-      </w:r>
-      <w:proofErr w:type="spellEnd"/>
-      <w:r>
-        <w:rPr>
-          <w:rFonts w:ascii="Consolas" w:hAnsi="Consolas" w:cs="Consolas"/>
-          <w:color w:val="000000"/>
-          <w:sz w:val="20"/>
-          <w:szCs w:val="20"/>
-        </w:rPr>
-        <w:t xml:space="preserve">. När kort dras från </w:t>
-      </w:r>
-      <w:proofErr w:type="spellStart"/>
-      <w:r>
-        <w:rPr>
-          <w:rFonts w:ascii="Consolas" w:hAnsi="Consolas" w:cs="Consolas"/>
-          <w:color w:val="000000"/>
-          <w:sz w:val="20"/>
-          <w:szCs w:val="20"/>
-        </w:rPr>
-        <w:t>researchAndDevelopment</w:t>
-      </w:r>
-      <w:proofErr w:type="spellEnd"/>
-      <w:r>
-        <w:rPr>
-          <w:rFonts w:ascii="Consolas" w:hAnsi="Consolas" w:cs="Consolas"/>
-          <w:color w:val="000000"/>
-          <w:sz w:val="20"/>
-          <w:szCs w:val="20"/>
-        </w:rPr>
-        <w:t xml:space="preserve"> skall kortet läggas i HQ och raderas ur </w:t>
-      </w:r>
-      <w:proofErr w:type="spellStart"/>
-      <w:r>
-        <w:rPr>
-          <w:rFonts w:ascii="Consolas" w:hAnsi="Consolas" w:cs="Consolas"/>
-          <w:color w:val="000000"/>
-          <w:sz w:val="20"/>
-          <w:szCs w:val="20"/>
-        </w:rPr>
-        <w:t>researchAndDevelopment</w:t>
-      </w:r>
-      <w:proofErr w:type="spellEnd"/>
-      <w:r>
-        <w:rPr>
-          <w:rFonts w:ascii="Consolas" w:hAnsi="Consolas" w:cs="Consolas"/>
-          <w:color w:val="000000"/>
-          <w:sz w:val="20"/>
-          <w:szCs w:val="20"/>
-        </w:rPr>
-        <w:t>.</w:t>
-      </w:r>
-      <w:r>
-        <w:rPr>
-          <w:rFonts w:ascii="Consolas" w:hAnsi="Consolas" w:cs="Consolas"/>
-          <w:color w:val="000000"/>
-          <w:sz w:val="20"/>
-          <w:szCs w:val="20"/>
-        </w:rPr>
-        <w:t xml:space="preserve"> </w:t>
-      </w:r>
-    </w:p>
-    <w:p>
-      <w:pPr>
-        <w:rPr>
-          <w:rFonts w:ascii="Consolas" w:hAnsi="Consolas" w:cs="Consolas"/>
-          <w:color w:val="000000"/>
-          <w:sz w:val="20"/>
-          <w:szCs w:val="20"/>
-        </w:rPr>
-      </w:pPr>
-      <w:proofErr w:type="spellStart"/>
-      <w:r>
-        <w:rPr>
-          <w:rFonts w:ascii="Consolas" w:hAnsi="Consolas" w:cs="Consolas"/>
-          <w:color w:val="000000"/>
-          <w:sz w:val="20"/>
-          <w:szCs w:val="20"/>
-        </w:rPr>
-        <w:t>Archives</w:t>
-      </w:r>
-      <w:proofErr w:type="spellEnd"/>
-      <w:r>
-        <w:rPr>
-          <w:rFonts w:ascii="Consolas" w:hAnsi="Consolas" w:cs="Consolas"/>
-          <w:color w:val="000000"/>
-          <w:sz w:val="20"/>
-          <w:szCs w:val="20"/>
-        </w:rPr>
-        <w:t xml:space="preserve"> är en tom </w:t>
-      </w:r>
-      <w:proofErr w:type="spellStart"/>
-      <w:r>
-        <w:rPr>
-          <w:rFonts w:ascii="Consolas" w:hAnsi="Consolas" w:cs="Consolas"/>
-          <w:color w:val="000000"/>
-          <w:sz w:val="20"/>
-          <w:szCs w:val="20"/>
-        </w:rPr>
-        <w:t>ArrayList</w:t>
-      </w:r>
-      <w:proofErr w:type="spellEnd"/>
-      <w:r>
-        <w:rPr>
-          <w:rFonts w:ascii="Consolas" w:hAnsi="Consolas" w:cs="Consolas"/>
-          <w:color w:val="000000"/>
-          <w:sz w:val="20"/>
-          <w:szCs w:val="20"/>
-        </w:rPr>
-        <w:t xml:space="preserve"> i början av varje match. När kort läggs i </w:t>
-      </w:r>
-      <w:proofErr w:type="spellStart"/>
-      <w:r>
-        <w:rPr>
-          <w:rFonts w:ascii="Consolas" w:hAnsi="Consolas" w:cs="Consolas"/>
-          <w:color w:val="000000"/>
-          <w:sz w:val="20"/>
-          <w:szCs w:val="20"/>
-        </w:rPr>
-        <w:t>Archives</w:t>
-      </w:r>
-      <w:proofErr w:type="spellEnd"/>
-      <w:r>
-        <w:rPr>
-          <w:rFonts w:ascii="Consolas" w:hAnsi="Consolas" w:cs="Consolas"/>
-          <w:color w:val="000000"/>
-          <w:sz w:val="20"/>
-          <w:szCs w:val="20"/>
-        </w:rPr>
-        <w:t xml:space="preserve"> från HQ eller </w:t>
-      </w:r>
-      <w:proofErr w:type="spellStart"/>
-      <w:r>
-        <w:rPr>
-          <w:rFonts w:ascii="Consolas" w:hAnsi="Consolas" w:cs="Consolas"/>
-          <w:color w:val="000000"/>
-          <w:sz w:val="20"/>
-          <w:szCs w:val="20"/>
-        </w:rPr>
-        <w:t>researchAndDevelopment</w:t>
-      </w:r>
-      <w:proofErr w:type="spellEnd"/>
-      <w:r>
-        <w:rPr>
-          <w:rFonts w:ascii="Consolas" w:hAnsi="Consolas" w:cs="Consolas"/>
-          <w:color w:val="000000"/>
-          <w:sz w:val="20"/>
-          <w:szCs w:val="20"/>
-        </w:rPr>
-        <w:t xml:space="preserve"> så skall de raderas ur sin tidigare </w:t>
-      </w:r>
-      <w:proofErr w:type="spellStart"/>
-      <w:r>
-        <w:rPr>
-          <w:rFonts w:ascii="Consolas" w:hAnsi="Consolas" w:cs="Consolas"/>
-          <w:color w:val="000000"/>
-          <w:sz w:val="20"/>
-          <w:szCs w:val="20"/>
-        </w:rPr>
-        <w:t>ArrayList</w:t>
-      </w:r>
-      <w:proofErr w:type="spellEnd"/>
-      <w:r>
-        <w:rPr>
-          <w:rFonts w:ascii="Consolas" w:hAnsi="Consolas" w:cs="Consolas"/>
-          <w:color w:val="000000"/>
-          <w:sz w:val="20"/>
-          <w:szCs w:val="20"/>
-        </w:rPr>
-        <w:t>.</w:t>
-      </w:r>
-    </w:p>
-    <w:p>
-      <w:pPr>
-        <w:rPr>
-          <w:rFonts w:ascii="Consolas" w:hAnsi="Consolas" w:cs="Consolas"/>
-          <w:color w:val="000000"/>
-          <w:sz w:val="20"/>
-          <w:szCs w:val="20"/>
-        </w:rPr>
-      </w:pPr>
-      <w:r>
-        <w:rPr>
-          <w:rFonts w:ascii="Consolas" w:hAnsi="Consolas" w:cs="Consolas"/>
-          <w:color w:val="000000"/>
-          <w:sz w:val="20"/>
-          <w:szCs w:val="20"/>
-        </w:rPr>
-        <w:t xml:space="preserve">HQ, </w:t>
-      </w:r>
-      <w:proofErr w:type="gramStart"/>
-      <w:r>
-        <w:rPr>
-          <w:rFonts w:ascii="Consolas" w:hAnsi="Consolas" w:cs="Consolas"/>
-          <w:color w:val="000000"/>
-          <w:sz w:val="20"/>
-          <w:szCs w:val="20"/>
-        </w:rPr>
-        <w:t>R&amp;D</w:t>
-      </w:r>
-      <w:proofErr w:type="gramEnd"/>
-      <w:r>
-        <w:rPr>
-          <w:rFonts w:ascii="Consolas" w:hAnsi="Consolas" w:cs="Consolas"/>
-          <w:color w:val="000000"/>
-          <w:sz w:val="20"/>
-          <w:szCs w:val="20"/>
-        </w:rPr>
-        <w:t xml:space="preserve"> och </w:t>
-      </w:r>
-      <w:proofErr w:type="spellStart"/>
-      <w:r>
-        <w:rPr>
-          <w:rFonts w:ascii="Consolas" w:hAnsi="Consolas" w:cs="Consolas"/>
-          <w:color w:val="000000"/>
-          <w:sz w:val="20"/>
-          <w:szCs w:val="20"/>
-        </w:rPr>
-        <w:t>Archives</w:t>
-      </w:r>
-      <w:proofErr w:type="spellEnd"/>
-      <w:r>
-        <w:rPr>
-          <w:rFonts w:ascii="Consolas" w:hAnsi="Consolas" w:cs="Consolas"/>
-          <w:color w:val="000000"/>
-          <w:sz w:val="20"/>
-          <w:szCs w:val="20"/>
-        </w:rPr>
-        <w:t xml:space="preserve"> är Central Servers. </w:t>
-      </w:r>
-      <w:proofErr w:type="spellStart"/>
-      <w:r>
-        <w:rPr>
-          <w:rFonts w:ascii="Consolas" w:hAnsi="Consolas" w:cs="Consolas"/>
-          <w:color w:val="000000"/>
-          <w:sz w:val="20"/>
-          <w:szCs w:val="20"/>
-        </w:rPr>
-        <w:t>Remote</w:t>
-      </w:r>
-      <w:proofErr w:type="spellEnd"/>
-      <w:r>
-        <w:rPr>
-          <w:rFonts w:ascii="Consolas" w:hAnsi="Consolas" w:cs="Consolas"/>
-          <w:color w:val="000000"/>
-          <w:sz w:val="20"/>
-          <w:szCs w:val="20"/>
-        </w:rPr>
-        <w:t xml:space="preserve"> Servers är kort som installeras under spelets gång, det finns inga </w:t>
-      </w:r>
-      <w:proofErr w:type="spellStart"/>
-      <w:r>
-        <w:rPr>
-          <w:rFonts w:ascii="Consolas" w:hAnsi="Consolas" w:cs="Consolas"/>
-          <w:color w:val="000000"/>
-          <w:sz w:val="20"/>
-          <w:szCs w:val="20"/>
-        </w:rPr>
-        <w:t>Remote</w:t>
-      </w:r>
-      <w:proofErr w:type="spellEnd"/>
-      <w:r>
-        <w:rPr>
-          <w:rFonts w:ascii="Consolas" w:hAnsi="Consolas" w:cs="Consolas"/>
-          <w:color w:val="000000"/>
-          <w:sz w:val="20"/>
-          <w:szCs w:val="20"/>
-        </w:rPr>
-        <w:t xml:space="preserve"> Servers i början av en match. Ett kort som installeras i en </w:t>
-      </w:r>
-      <w:proofErr w:type="spellStart"/>
-      <w:r>
-        <w:rPr>
-          <w:rFonts w:ascii="Consolas" w:hAnsi="Consolas" w:cs="Consolas"/>
-          <w:color w:val="000000"/>
-          <w:sz w:val="20"/>
-          <w:szCs w:val="20"/>
-        </w:rPr>
-        <w:t>Remote</w:t>
-      </w:r>
-      <w:proofErr w:type="spellEnd"/>
-      <w:r>
-        <w:rPr>
-          <w:rFonts w:ascii="Consolas" w:hAnsi="Consolas" w:cs="Consolas"/>
-          <w:color w:val="000000"/>
-          <w:sz w:val="20"/>
-          <w:szCs w:val="20"/>
-        </w:rPr>
-        <w:t xml:space="preserve"> Server installeras som </w:t>
-      </w:r>
-      <w:proofErr w:type="spellStart"/>
-      <w:r>
-        <w:rPr>
-          <w:rFonts w:ascii="Consolas" w:hAnsi="Consolas" w:cs="Consolas"/>
-          <w:color w:val="000000"/>
-          <w:sz w:val="20"/>
-          <w:szCs w:val="20"/>
-        </w:rPr>
-        <w:t>unrezzed</w:t>
-      </w:r>
-      <w:proofErr w:type="spellEnd"/>
-      <w:r>
-        <w:rPr>
-          <w:rFonts w:ascii="Consolas" w:hAnsi="Consolas" w:cs="Consolas"/>
-          <w:color w:val="000000"/>
-          <w:sz w:val="20"/>
-          <w:szCs w:val="20"/>
-        </w:rPr>
-        <w:t xml:space="preserve">, men kan när som helst </w:t>
-      </w:r>
-      <w:proofErr w:type="spellStart"/>
-      <w:r>
-        <w:rPr>
-          <w:rFonts w:ascii="Consolas" w:hAnsi="Consolas" w:cs="Consolas"/>
-          <w:color w:val="000000"/>
-          <w:sz w:val="20"/>
-          <w:szCs w:val="20"/>
-        </w:rPr>
-        <w:t>rezzas</w:t>
-      </w:r>
-      <w:proofErr w:type="spellEnd"/>
-      <w:r>
-        <w:rPr>
-          <w:rFonts w:ascii="Consolas" w:hAnsi="Consolas" w:cs="Consolas"/>
-          <w:color w:val="000000"/>
-          <w:sz w:val="20"/>
-          <w:szCs w:val="20"/>
-        </w:rPr>
-        <w:t xml:space="preserve"> utan att det kostar ett </w:t>
-      </w:r>
-      <w:proofErr w:type="spellStart"/>
-      <w:r>
-        <w:rPr>
-          <w:rFonts w:ascii="Consolas" w:hAnsi="Consolas" w:cs="Consolas"/>
-          <w:color w:val="000000"/>
-          <w:sz w:val="20"/>
-          <w:szCs w:val="20"/>
-        </w:rPr>
-        <w:t>click</w:t>
-      </w:r>
-      <w:proofErr w:type="spellEnd"/>
-      <w:r>
-        <w:rPr>
-          <w:rFonts w:ascii="Consolas" w:hAnsi="Consolas" w:cs="Consolas"/>
-          <w:color w:val="000000"/>
-          <w:sz w:val="20"/>
-          <w:szCs w:val="20"/>
-        </w:rPr>
-        <w:t>.</w:t>
-      </w:r>
-      <w:r>
-        <w:rPr>
-          <w:rFonts w:ascii="Consolas" w:hAnsi="Consolas" w:cs="Consolas"/>
-          <w:color w:val="000000"/>
-          <w:sz w:val="20"/>
-          <w:szCs w:val="20"/>
-        </w:rPr>
-        <w:t xml:space="preserve"> Corporation betalar då </w:t>
-      </w:r>
-      <w:proofErr w:type="spellStart"/>
-      <w:r>
-        <w:rPr>
-          <w:rFonts w:ascii="Consolas" w:hAnsi="Consolas" w:cs="Consolas"/>
-          <w:color w:val="000000"/>
-          <w:sz w:val="20"/>
-          <w:szCs w:val="20"/>
-        </w:rPr>
-        <w:t>rezkostnaden</w:t>
-      </w:r>
-      <w:proofErr w:type="spellEnd"/>
-      <w:r>
-        <w:rPr>
-          <w:rFonts w:ascii="Consolas" w:hAnsi="Consolas" w:cs="Consolas"/>
-          <w:color w:val="000000"/>
-          <w:sz w:val="20"/>
-          <w:szCs w:val="20"/>
-        </w:rPr>
-        <w:t xml:space="preserve"> som står på kortet.</w:t>
-      </w:r>
-    </w:p>
-    <w:p>
-      <w:pPr>
-        <w:rPr>
-          <w:rFonts w:ascii="Consolas" w:hAnsi="Consolas" w:cs="Consolas"/>
-          <w:color w:val="000000"/>
-          <w:sz w:val="20"/>
-          <w:szCs w:val="20"/>
-        </w:rPr>
-      </w:pPr>
-      <w:proofErr w:type="spellStart"/>
-      <w:r>
-        <w:rPr>
-          <w:rFonts w:ascii="Consolas" w:hAnsi="Consolas" w:cs="Consolas"/>
-          <w:color w:val="000000"/>
-          <w:sz w:val="20"/>
-          <w:szCs w:val="20"/>
-        </w:rPr>
-        <w:t>Ice</w:t>
-      </w:r>
-      <w:proofErr w:type="spellEnd"/>
-      <w:r>
-        <w:rPr>
-          <w:rFonts w:ascii="Consolas" w:hAnsi="Consolas" w:cs="Consolas"/>
-          <w:color w:val="000000"/>
-          <w:sz w:val="20"/>
-          <w:szCs w:val="20"/>
-        </w:rPr>
-        <w:t xml:space="preserve"> skall kunna installeras framför både Central och </w:t>
-      </w:r>
-      <w:proofErr w:type="spellStart"/>
-      <w:r>
-        <w:rPr>
-          <w:rFonts w:ascii="Consolas" w:hAnsi="Consolas" w:cs="Consolas"/>
-          <w:color w:val="000000"/>
-          <w:sz w:val="20"/>
-          <w:szCs w:val="20"/>
-        </w:rPr>
-        <w:t>Remote</w:t>
-      </w:r>
-      <w:proofErr w:type="spellEnd"/>
-      <w:r>
-        <w:rPr>
-          <w:rFonts w:ascii="Consolas" w:hAnsi="Consolas" w:cs="Consolas"/>
-          <w:color w:val="000000"/>
-          <w:sz w:val="20"/>
-          <w:szCs w:val="20"/>
-        </w:rPr>
-        <w:t xml:space="preserve"> Servers, och skyddar då den specifika servern.</w:t>
+    </w:p>
+    <w:p>
+      <w:pPr>
+        <w:rPr>
+          <w:rFonts w:ascii="Consolas" w:hAnsi="Consolas" w:cs="Consolas"/>
+          <w:color w:val="000000"/>
+          <w:sz w:val="20"/>
+          <w:szCs w:val="20"/>
+        </w:rPr>
+      </w:pPr>
+      <w:r>
+        <w:rPr>
+          <w:rFonts w:ascii="Consolas" w:hAnsi="Consolas" w:cs="Consolas"/>
+          <w:color w:val="000000"/>
+          <w:sz w:val="20"/>
+          <w:szCs w:val="20"/>
+        </w:rPr>
+        <w:t>Archives är en tom ArrayList i början av varje match. När kort läggs i Archives från HQ eller researchAndDevelopment så skall de raderas ur sin tidigare ArrayList.</w:t>
+      </w:r>
+    </w:p>
+    <w:p>
+      <w:pPr>
+        <w:rPr>
+          <w:rFonts w:ascii="Consolas" w:hAnsi="Consolas" w:cs="Consolas"/>
+          <w:color w:val="000000"/>
+          <w:sz w:val="20"/>
+          <w:szCs w:val="20"/>
+        </w:rPr>
+      </w:pPr>
+      <w:r>
+        <w:rPr>
+          <w:rFonts w:ascii="Consolas" w:hAnsi="Consolas" w:cs="Consolas"/>
+          <w:color w:val="000000"/>
+          <w:sz w:val="20"/>
+          <w:szCs w:val="20"/>
+        </w:rPr>
+        <w:t>HQ, R&amp;D och Archives är Central Servers. Remote Servers är kort som installeras under spelets gång, det finns inga Remote Servers i början av en match. Ett kort som installeras i en Remote Server installeras som unrezzed, men kan när som helst rezzas utan att det kostar ett click.</w:t>
+      </w:r>
+      <w:r>
+        <w:rPr>
+          <w:rFonts w:ascii="Consolas" w:hAnsi="Consolas" w:cs="Consolas"/>
+          <w:color w:val="000000"/>
+          <w:sz w:val="20"/>
+          <w:szCs w:val="20"/>
+        </w:rPr>
+        <w:t xml:space="preserve"> Corporation betalar då rezkostnaden som står på kortet.</w:t>
+      </w:r>
+    </w:p>
+    <w:p>
+      <w:pPr>
+        <w:rPr>
+          <w:rFonts w:ascii="Consolas" w:hAnsi="Consolas" w:cs="Consolas"/>
+          <w:color w:val="000000"/>
+          <w:sz w:val="20"/>
+          <w:szCs w:val="20"/>
+        </w:rPr>
+      </w:pPr>
+      <w:r>
+        <w:rPr>
+          <w:rFonts w:ascii="Consolas" w:hAnsi="Consolas" w:cs="Consolas"/>
+          <w:color w:val="000000"/>
+          <w:sz w:val="20"/>
+          <w:szCs w:val="20"/>
+        </w:rPr>
+        <w:t>Ice skall kunna installeras framför både Central och Remote Servers, och skyddar då den specifika servern.</w:t>
+      </w:r>
+    </w:p>
+    <w:p>
+      <w:pPr>
+        <w:rPr>
+          <w:rFonts w:ascii="Consolas" w:hAnsi="Consolas" w:cs="Consolas"/>
+          <w:color w:val="000000"/>
+          <w:sz w:val="20"/>
+          <w:szCs w:val="20"/>
+        </w:rPr>
+      </w:pPr>
+      <w:r>
+        <w:rPr>
+          <w:rFonts w:ascii="Consolas" w:hAnsi="Consolas" w:cs="Consolas"/>
+          <w:color w:val="000000"/>
+          <w:sz w:val="20"/>
+          <w:szCs w:val="20"/>
+        </w:rPr>
+        <w:t>Remote servers kan endast ha en agenda eller en asset</w:t>
+      </w:r>
+      <w:r>
+        <w:rPr>
+          <w:rFonts w:ascii="Consolas" w:hAnsi="Consolas" w:cs="Consolas"/>
+          <w:color w:val="000000"/>
+          <w:sz w:val="20"/>
+          <w:szCs w:val="20"/>
+        </w:rPr>
+        <w:t xml:space="preserve"> installerade, med oändligt antal upgrades.</w:t>
       </w:r>
     </w:p>
     <w:p>
@@ -4280,47 +3098,7 @@
           <w:sz w:val="20"/>
           <w:szCs w:val="20"/>
         </w:rPr>
-        <w:t xml:space="preserve"> </w:t>
-      </w:r>
-      <w:proofErr w:type="spellStart"/>
-      <w:r>
-        <w:rPr>
-          <w:rFonts w:ascii="Consolas" w:hAnsi="Consolas" w:cs="Consolas"/>
-          <w:color w:val="000000"/>
-          <w:sz w:val="20"/>
-          <w:szCs w:val="20"/>
-        </w:rPr>
-        <w:t>ArrayList</w:t>
-      </w:r>
-      <w:proofErr w:type="spellEnd"/>
-      <w:r>
-        <w:rPr>
-          <w:rFonts w:ascii="Consolas" w:hAnsi="Consolas" w:cs="Consolas"/>
-          <w:color w:val="000000"/>
-          <w:sz w:val="20"/>
-          <w:szCs w:val="20"/>
-        </w:rPr>
-        <w:t>&lt;</w:t>
-      </w:r>
-      <w:proofErr w:type="spellStart"/>
-      <w:r>
-        <w:rPr>
-          <w:rFonts w:ascii="Consolas" w:hAnsi="Consolas" w:cs="Consolas"/>
-          <w:color w:val="000000"/>
-          <w:sz w:val="20"/>
-          <w:szCs w:val="20"/>
-        </w:rPr>
-        <w:t>Card</w:t>
-      </w:r>
-      <w:proofErr w:type="spellEnd"/>
-      <w:r>
-        <w:rPr>
-          <w:rFonts w:ascii="Consolas" w:hAnsi="Consolas" w:cs="Consolas"/>
-          <w:color w:val="000000"/>
-          <w:sz w:val="20"/>
-          <w:szCs w:val="20"/>
-        </w:rPr>
-        <w:t xml:space="preserve">&gt; </w:t>
+        <w:t xml:space="preserve"> ArrayList&lt;Card&gt; </w:t>
       </w:r>
       <w:r>
         <w:rPr>
@@ -4358,27 +3136,7 @@
           <w:sz w:val="20"/>
           <w:szCs w:val="20"/>
         </w:rPr>
-        <w:t xml:space="preserve"> </w:t>
-      </w:r>
-      <w:proofErr w:type="spellStart"/>
-      <w:r>
-        <w:rPr>
-          <w:rFonts w:ascii="Consolas" w:hAnsi="Consolas" w:cs="Consolas"/>
-          <w:color w:val="000000"/>
-          <w:sz w:val="20"/>
-          <w:szCs w:val="20"/>
-        </w:rPr>
-        <w:t>ArrayList</w:t>
-      </w:r>
-      <w:proofErr w:type="spellEnd"/>
-      <w:r>
-        <w:rPr>
-          <w:rFonts w:ascii="Consolas" w:hAnsi="Consolas" w:cs="Consolas"/>
-          <w:color w:val="000000"/>
-          <w:sz w:val="20"/>
-          <w:szCs w:val="20"/>
-        </w:rPr>
-        <w:t>&lt;&gt;();</w:t>
+        <w:t xml:space="preserve"> ArrayList&lt;&gt;();</w:t>
       </w:r>
     </w:p>
     <w:p>
@@ -4411,471 +3169,198 @@
           <w:sz w:val="20"/>
           <w:szCs w:val="20"/>
         </w:rPr>
+        <w:t xml:space="preserve"> ArrayList&lt;Card&gt; </w:t>
+      </w:r>
+      <w:r>
+        <w:rPr>
+          <w:rFonts w:ascii="Consolas" w:hAnsi="Consolas" w:cs="Consolas"/>
+          <w:color w:val="0000C0"/>
+          <w:sz w:val="20"/>
+          <w:szCs w:val="20"/>
+        </w:rPr>
+        <w:t>grip</w:t>
+      </w:r>
+      <w:r>
+        <w:rPr>
+          <w:rFonts w:ascii="Consolas" w:hAnsi="Consolas" w:cs="Consolas"/>
+          <w:color w:val="000000"/>
+          <w:sz w:val="20"/>
+          <w:szCs w:val="20"/>
+        </w:rPr>
+        <w:t xml:space="preserve"> = </w:t>
+      </w:r>
+      <w:r>
+        <w:rPr>
+          <w:rFonts w:ascii="Consolas" w:hAnsi="Consolas" w:cs="Consolas"/>
+          <w:b/>
+          <w:bCs/>
+          <w:color w:val="7F0055"/>
+          <w:sz w:val="20"/>
+          <w:szCs w:val="20"/>
+        </w:rPr>
+        <w:t>new</w:t>
+      </w:r>
+      <w:r>
+        <w:rPr>
+          <w:rFonts w:ascii="Consolas" w:hAnsi="Consolas" w:cs="Consolas"/>
+          <w:color w:val="000000"/>
+          <w:sz w:val="20"/>
+          <w:szCs w:val="20"/>
+        </w:rPr>
+        <w:t xml:space="preserve"> ArrayList&lt;&gt;();</w:t>
+      </w:r>
+    </w:p>
+    <w:p>
+      <w:pPr>
+        <w:rPr>
+          <w:rFonts w:ascii="Consolas" w:hAnsi="Consolas" w:cs="Consolas"/>
+          <w:color w:val="000000"/>
+          <w:sz w:val="20"/>
+          <w:szCs w:val="20"/>
+        </w:rPr>
+      </w:pPr>
+      <w:r>
+        <w:rPr>
+          <w:rFonts w:ascii="Consolas" w:hAnsi="Consolas" w:cs="Consolas"/>
+          <w:b/>
+          <w:bCs/>
+          <w:color w:val="7F0055"/>
+          <w:sz w:val="20"/>
+          <w:szCs w:val="20"/>
+        </w:rPr>
+        <w:t>private</w:t>
+      </w:r>
+      <w:r>
+        <w:rPr>
+          <w:rFonts w:ascii="Consolas" w:hAnsi="Consolas" w:cs="Consolas"/>
+          <w:color w:val="000000"/>
+          <w:sz w:val="20"/>
+          <w:szCs w:val="20"/>
+        </w:rPr>
+        <w:t xml:space="preserve"> ArrayList&lt;Card&gt; </w:t>
+      </w:r>
+      <w:r>
+        <w:rPr>
+          <w:rFonts w:ascii="Consolas" w:hAnsi="Consolas" w:cs="Consolas"/>
+          <w:color w:val="4472C4" w:themeColor="accent5"/>
+          <w:sz w:val="20"/>
+          <w:szCs w:val="20"/>
+        </w:rPr>
+        <w:t>heap</w:t>
+      </w:r>
+      <w:r>
+        <w:rPr>
+          <w:rFonts w:ascii="Consolas" w:hAnsi="Consolas" w:cs="Consolas"/>
+          <w:color w:val="000000"/>
+          <w:sz w:val="20"/>
+          <w:szCs w:val="20"/>
+        </w:rPr>
+        <w:t xml:space="preserve"> = </w:t>
+      </w:r>
+      <w:r>
+        <w:rPr>
+          <w:rFonts w:ascii="Consolas" w:hAnsi="Consolas" w:cs="Consolas"/>
+          <w:b/>
+          <w:bCs/>
+          <w:color w:val="7F0055"/>
+          <w:sz w:val="20"/>
+          <w:szCs w:val="20"/>
+        </w:rPr>
+        <w:t>new</w:t>
+      </w:r>
+      <w:r>
+        <w:rPr>
+          <w:rFonts w:ascii="Consolas" w:hAnsi="Consolas" w:cs="Consolas"/>
+          <w:color w:val="000000"/>
+          <w:sz w:val="20"/>
+          <w:szCs w:val="20"/>
+        </w:rPr>
+        <w:t xml:space="preserve"> ArrayList&lt;&gt;();</w:t>
+      </w:r>
+    </w:p>
+    <w:p>
+      <w:pPr>
+        <w:rPr>
+          <w:rFonts w:ascii="Consolas" w:hAnsi="Consolas" w:cs="Consolas"/>
+          <w:color w:val="000000"/>
+          <w:sz w:val="20"/>
+          <w:szCs w:val="20"/>
+        </w:rPr>
+      </w:pPr>
+      <w:r>
+        <w:rPr>
+          <w:rFonts w:ascii="Consolas" w:hAnsi="Consolas" w:cs="Consolas"/>
+          <w:color w:val="000000"/>
+          <w:sz w:val="20"/>
+          <w:szCs w:val="20"/>
+        </w:rPr>
+        <w:t xml:space="preserve">Vid början av en match skall alla korten i deckList finnas i stack. När kort dras från stack skall kortet läggas i grip och raderas ur stack. </w:t>
+      </w:r>
+    </w:p>
+    <w:p>
+      <w:pPr>
+        <w:rPr>
+          <w:rFonts w:ascii="Consolas" w:hAnsi="Consolas" w:cs="Consolas"/>
+          <w:color w:val="000000"/>
+          <w:sz w:val="20"/>
+          <w:szCs w:val="20"/>
+        </w:rPr>
+      </w:pPr>
+      <w:r>
+        <w:rPr>
+          <w:rFonts w:ascii="Consolas" w:hAnsi="Consolas" w:cs="Consolas"/>
+          <w:color w:val="000000"/>
+          <w:sz w:val="20"/>
+          <w:szCs w:val="20"/>
+        </w:rPr>
+        <w:t>heap är en tom ArrayList i början av varje match. När kort läggs i heap från grip eller stack så skall de raderas ur sin tidigare ArrayList.</w:t>
+      </w:r>
+    </w:p>
+    <w:p>
+      <w:pPr>
+        <w:rPr>
+          <w:rFonts w:ascii="Consolas" w:hAnsi="Consolas" w:cs="Consolas"/>
+          <w:color w:val="000000"/>
+          <w:sz w:val="20"/>
+          <w:szCs w:val="20"/>
+        </w:rPr>
+      </w:pPr>
+      <w:r>
+        <w:rPr>
+          <w:rFonts w:ascii="Consolas" w:hAnsi="Consolas" w:cs="Consolas"/>
+          <w:color w:val="000000"/>
+          <w:sz w:val="20"/>
+          <w:szCs w:val="20"/>
+        </w:rPr>
+        <w:t>Runner installerar kort i sin Rig. Den består av tre rader, en för Hardware, en för Program, och en för Resources.</w:t>
+      </w:r>
+      <w:r>
+        <w:rPr>
+          <w:rFonts w:ascii="Consolas" w:hAnsi="Consolas" w:cs="Consolas"/>
+          <w:color w:val="000000"/>
+          <w:sz w:val="20"/>
+          <w:szCs w:val="20"/>
+        </w:rPr>
         <w:t xml:space="preserve"> </w:t>
       </w:r>
-      <w:proofErr w:type="spellStart"/>
-      <w:r>
-        <w:rPr>
-          <w:rFonts w:ascii="Consolas" w:hAnsi="Consolas" w:cs="Consolas"/>
-          <w:color w:val="000000"/>
-          <w:sz w:val="20"/>
-          <w:szCs w:val="20"/>
-        </w:rPr>
-        <w:t>ArrayList</w:t>
-      </w:r>
-      <w:proofErr w:type="spellEnd"/>
-      <w:r>
-        <w:rPr>
-          <w:rFonts w:ascii="Consolas" w:hAnsi="Consolas" w:cs="Consolas"/>
-          <w:color w:val="000000"/>
-          <w:sz w:val="20"/>
-          <w:szCs w:val="20"/>
-        </w:rPr>
-        <w:t>&lt;</w:t>
-      </w:r>
-      <w:proofErr w:type="spellStart"/>
-      <w:r>
-        <w:rPr>
-          <w:rFonts w:ascii="Consolas" w:hAnsi="Consolas" w:cs="Consolas"/>
-          <w:color w:val="000000"/>
-          <w:sz w:val="20"/>
-          <w:szCs w:val="20"/>
-        </w:rPr>
-        <w:t>Card</w:t>
-      </w:r>
-      <w:proofErr w:type="spellEnd"/>
-      <w:r>
-        <w:rPr>
-          <w:rFonts w:ascii="Consolas" w:hAnsi="Consolas" w:cs="Consolas"/>
-          <w:color w:val="000000"/>
-          <w:sz w:val="20"/>
-          <w:szCs w:val="20"/>
-        </w:rPr>
-        <w:t xml:space="preserve">&gt; </w:t>
-      </w:r>
-      <w:r>
-        <w:rPr>
-          <w:rFonts w:ascii="Consolas" w:hAnsi="Consolas" w:cs="Consolas"/>
-          <w:color w:val="0000C0"/>
-          <w:sz w:val="20"/>
-          <w:szCs w:val="20"/>
-        </w:rPr>
-        <w:t>grip</w:t>
-      </w:r>
-      <w:r>
-        <w:rPr>
-          <w:rFonts w:ascii="Consolas" w:hAnsi="Consolas" w:cs="Consolas"/>
-          <w:color w:val="000000"/>
-          <w:sz w:val="20"/>
-          <w:szCs w:val="20"/>
-        </w:rPr>
-        <w:t xml:space="preserve"> = </w:t>
-      </w:r>
-      <w:r>
-        <w:rPr>
-          <w:rFonts w:ascii="Consolas" w:hAnsi="Consolas" w:cs="Consolas"/>
-          <w:b/>
-          <w:bCs/>
-          <w:color w:val="7F0055"/>
-          <w:sz w:val="20"/>
-          <w:szCs w:val="20"/>
-        </w:rPr>
-        <w:t>new</w:t>
-      </w:r>
-      <w:r>
-        <w:rPr>
-          <w:rFonts w:ascii="Consolas" w:hAnsi="Consolas" w:cs="Consolas"/>
-          <w:color w:val="000000"/>
-          <w:sz w:val="20"/>
-          <w:szCs w:val="20"/>
-        </w:rPr>
-        <w:t xml:space="preserve"> </w:t>
-      </w:r>
-      <w:proofErr w:type="spellStart"/>
-      <w:r>
-        <w:rPr>
-          <w:rFonts w:ascii="Consolas" w:hAnsi="Consolas" w:cs="Consolas"/>
-          <w:color w:val="000000"/>
-          <w:sz w:val="20"/>
-          <w:szCs w:val="20"/>
-        </w:rPr>
-        <w:t>ArrayList</w:t>
-      </w:r>
-      <w:proofErr w:type="spellEnd"/>
-      <w:r>
-        <w:rPr>
-          <w:rFonts w:ascii="Consolas" w:hAnsi="Consolas" w:cs="Consolas"/>
-          <w:color w:val="000000"/>
-          <w:sz w:val="20"/>
-          <w:szCs w:val="20"/>
-        </w:rPr>
-        <w:t>&lt;&gt;();</w:t>
-      </w:r>
-    </w:p>
-    <w:p>
-      <w:pPr>
-        <w:rPr>
-          <w:rFonts w:ascii="Consolas" w:hAnsi="Consolas" w:cs="Consolas"/>
-          <w:color w:val="000000"/>
-          <w:sz w:val="20"/>
-          <w:szCs w:val="20"/>
-        </w:rPr>
-      </w:pPr>
-      <w:r>
-        <w:rPr>
-          <w:rFonts w:ascii="Consolas" w:hAnsi="Consolas" w:cs="Consolas"/>
-          <w:b/>
-          <w:bCs/>
-          <w:color w:val="7F0055"/>
-          <w:sz w:val="20"/>
-          <w:szCs w:val="20"/>
-        </w:rPr>
-        <w:t>private</w:t>
-      </w:r>
-      <w:r>
-        <w:rPr>
-          <w:rFonts w:ascii="Consolas" w:hAnsi="Consolas" w:cs="Consolas"/>
-          <w:color w:val="000000"/>
-          <w:sz w:val="20"/>
-          <w:szCs w:val="20"/>
-        </w:rPr>
-        <w:t xml:space="preserve"> </w:t>
-      </w:r>
-      <w:proofErr w:type="spellStart"/>
-      <w:r>
-        <w:rPr>
-          <w:rFonts w:ascii="Consolas" w:hAnsi="Consolas" w:cs="Consolas"/>
-          <w:color w:val="000000"/>
-          <w:sz w:val="20"/>
-          <w:szCs w:val="20"/>
-        </w:rPr>
-        <w:t>ArrayList</w:t>
-      </w:r>
-      <w:proofErr w:type="spellEnd"/>
-      <w:r>
-        <w:rPr>
-          <w:rFonts w:ascii="Consolas" w:hAnsi="Consolas" w:cs="Consolas"/>
-          <w:color w:val="000000"/>
-          <w:sz w:val="20"/>
-          <w:szCs w:val="20"/>
-        </w:rPr>
-        <w:t>&lt;</w:t>
-      </w:r>
-      <w:proofErr w:type="spellStart"/>
-      <w:r>
-        <w:rPr>
-          <w:rFonts w:ascii="Consolas" w:hAnsi="Consolas" w:cs="Consolas"/>
-          <w:color w:val="000000"/>
-          <w:sz w:val="20"/>
-          <w:szCs w:val="20"/>
-        </w:rPr>
-        <w:t>Card</w:t>
-      </w:r>
-      <w:proofErr w:type="spellEnd"/>
-      <w:r>
-        <w:rPr>
-          <w:rFonts w:ascii="Consolas" w:hAnsi="Consolas" w:cs="Consolas"/>
-          <w:color w:val="000000"/>
-          <w:sz w:val="20"/>
-          <w:szCs w:val="20"/>
-        </w:rPr>
-        <w:t xml:space="preserve">&gt; </w:t>
-      </w:r>
-      <w:proofErr w:type="spellStart"/>
-      <w:r>
-        <w:rPr>
-          <w:rFonts w:ascii="Consolas" w:hAnsi="Consolas" w:cs="Consolas"/>
-          <w:color w:val="4472C4" w:themeColor="accent5"/>
-          <w:sz w:val="20"/>
-          <w:szCs w:val="20"/>
-        </w:rPr>
-        <w:t>heap</w:t>
-      </w:r>
-      <w:proofErr w:type="spellEnd"/>
-      <w:r>
-        <w:rPr>
-          <w:rFonts w:ascii="Consolas" w:hAnsi="Consolas" w:cs="Consolas"/>
-          <w:color w:val="000000"/>
-          <w:sz w:val="20"/>
-          <w:szCs w:val="20"/>
-        </w:rPr>
-        <w:t xml:space="preserve"> = </w:t>
-      </w:r>
-      <w:r>
-        <w:rPr>
-          <w:rFonts w:ascii="Consolas" w:hAnsi="Consolas" w:cs="Consolas"/>
-          <w:b/>
-          <w:bCs/>
-          <w:color w:val="7F0055"/>
-          <w:sz w:val="20"/>
-          <w:szCs w:val="20"/>
-        </w:rPr>
-        <w:t>new</w:t>
-      </w:r>
-      <w:r>
-        <w:rPr>
-          <w:rFonts w:ascii="Consolas" w:hAnsi="Consolas" w:cs="Consolas"/>
-          <w:color w:val="000000"/>
-          <w:sz w:val="20"/>
-          <w:szCs w:val="20"/>
-        </w:rPr>
-        <w:t xml:space="preserve"> </w:t>
-      </w:r>
-      <w:proofErr w:type="spellStart"/>
-      <w:r>
-        <w:rPr>
-          <w:rFonts w:ascii="Consolas" w:hAnsi="Consolas" w:cs="Consolas"/>
-          <w:color w:val="000000"/>
-          <w:sz w:val="20"/>
-          <w:szCs w:val="20"/>
-        </w:rPr>
-        <w:t>ArrayList</w:t>
-      </w:r>
-      <w:proofErr w:type="spellEnd"/>
-      <w:r>
-        <w:rPr>
-          <w:rFonts w:ascii="Consolas" w:hAnsi="Consolas" w:cs="Consolas"/>
-          <w:color w:val="000000"/>
-          <w:sz w:val="20"/>
-          <w:szCs w:val="20"/>
-        </w:rPr>
-        <w:t>&lt;&gt;();</w:t>
-      </w:r>
-    </w:p>
-    <w:p>
-      <w:pPr>
-        <w:rPr>
-          <w:rFonts w:ascii="Consolas" w:hAnsi="Consolas" w:cs="Consolas"/>
-          <w:color w:val="000000"/>
-          <w:sz w:val="20"/>
-          <w:szCs w:val="20"/>
-        </w:rPr>
-      </w:pPr>
-      <w:r>
-        <w:rPr>
-          <w:rFonts w:ascii="Consolas" w:hAnsi="Consolas" w:cs="Consolas"/>
-          <w:color w:val="000000"/>
-          <w:sz w:val="20"/>
-          <w:szCs w:val="20"/>
-        </w:rPr>
-        <w:t xml:space="preserve">Vid början av en match skall alla korten i </w:t>
-      </w:r>
-      <w:proofErr w:type="spellStart"/>
-      <w:r>
-        <w:rPr>
-          <w:rFonts w:ascii="Consolas" w:hAnsi="Consolas" w:cs="Consolas"/>
-          <w:color w:val="000000"/>
-          <w:sz w:val="20"/>
-          <w:szCs w:val="20"/>
-        </w:rPr>
-        <w:t>deckList</w:t>
-      </w:r>
-      <w:proofErr w:type="spellEnd"/>
-      <w:r>
-        <w:rPr>
-          <w:rFonts w:ascii="Consolas" w:hAnsi="Consolas" w:cs="Consolas"/>
-          <w:color w:val="000000"/>
-          <w:sz w:val="20"/>
-          <w:szCs w:val="20"/>
-        </w:rPr>
-        <w:t xml:space="preserve"> finnas i stack. När kort dras från stack skall kortet läggas i grip och raderas ur stack. </w:t>
-      </w:r>
-    </w:p>
-    <w:p>
-      <w:pPr>
-        <w:rPr>
-          <w:rFonts w:ascii="Consolas" w:hAnsi="Consolas" w:cs="Consolas"/>
-          <w:color w:val="000000"/>
-          <w:sz w:val="20"/>
-          <w:szCs w:val="20"/>
-        </w:rPr>
-      </w:pPr>
-      <w:proofErr w:type="spellStart"/>
-      <w:r>
-        <w:rPr>
-          <w:rFonts w:ascii="Consolas" w:hAnsi="Consolas" w:cs="Consolas"/>
-          <w:color w:val="000000"/>
-          <w:sz w:val="20"/>
-          <w:szCs w:val="20"/>
-        </w:rPr>
-        <w:t>heap</w:t>
-      </w:r>
-      <w:proofErr w:type="spellEnd"/>
-      <w:r>
-        <w:rPr>
-          <w:rFonts w:ascii="Consolas" w:hAnsi="Consolas" w:cs="Consolas"/>
-          <w:color w:val="000000"/>
-          <w:sz w:val="20"/>
-          <w:szCs w:val="20"/>
-        </w:rPr>
-        <w:t xml:space="preserve"> är en tom </w:t>
-      </w:r>
-      <w:proofErr w:type="spellStart"/>
-      <w:r>
-        <w:rPr>
-          <w:rFonts w:ascii="Consolas" w:hAnsi="Consolas" w:cs="Consolas"/>
-          <w:color w:val="000000"/>
-          <w:sz w:val="20"/>
-          <w:szCs w:val="20"/>
-        </w:rPr>
-        <w:t>ArrayList</w:t>
-      </w:r>
-      <w:proofErr w:type="spellEnd"/>
-      <w:r>
-        <w:rPr>
-          <w:rFonts w:ascii="Consolas" w:hAnsi="Consolas" w:cs="Consolas"/>
-          <w:color w:val="000000"/>
-          <w:sz w:val="20"/>
-          <w:szCs w:val="20"/>
-        </w:rPr>
-        <w:t xml:space="preserve"> i början av varje match. När kort läggs i </w:t>
-      </w:r>
-      <w:proofErr w:type="spellStart"/>
-      <w:r>
-        <w:rPr>
-          <w:rFonts w:ascii="Consolas" w:hAnsi="Consolas" w:cs="Consolas"/>
-          <w:color w:val="000000"/>
-          <w:sz w:val="20"/>
-          <w:szCs w:val="20"/>
-        </w:rPr>
-        <w:t>heap</w:t>
-      </w:r>
-      <w:proofErr w:type="spellEnd"/>
-      <w:r>
-        <w:rPr>
-          <w:rFonts w:ascii="Consolas" w:hAnsi="Consolas" w:cs="Consolas"/>
-          <w:color w:val="000000"/>
-          <w:sz w:val="20"/>
-          <w:szCs w:val="20"/>
-        </w:rPr>
-        <w:t xml:space="preserve"> från grip eller stack så skall de raderas ur sin tidigare </w:t>
-      </w:r>
-      <w:proofErr w:type="spellStart"/>
-      <w:r>
-        <w:rPr>
-          <w:rFonts w:ascii="Consolas" w:hAnsi="Consolas" w:cs="Consolas"/>
-          <w:color w:val="000000"/>
-          <w:sz w:val="20"/>
-          <w:szCs w:val="20"/>
-        </w:rPr>
-        <w:t>ArrayList</w:t>
-      </w:r>
-      <w:proofErr w:type="spellEnd"/>
-      <w:r>
-        <w:rPr>
-          <w:rFonts w:ascii="Consolas" w:hAnsi="Consolas" w:cs="Consolas"/>
-          <w:color w:val="000000"/>
-          <w:sz w:val="20"/>
-          <w:szCs w:val="20"/>
-        </w:rPr>
-        <w:t>.</w:t>
-      </w:r>
-    </w:p>
-    <w:p>
-      <w:pPr>
-        <w:rPr>
-          <w:rFonts w:ascii="Consolas" w:hAnsi="Consolas" w:cs="Consolas"/>
-          <w:color w:val="000000"/>
-          <w:sz w:val="20"/>
-          <w:szCs w:val="20"/>
-        </w:rPr>
-      </w:pPr>
-      <w:r>
-        <w:rPr>
-          <w:rFonts w:ascii="Consolas" w:hAnsi="Consolas" w:cs="Consolas"/>
-          <w:color w:val="000000"/>
-          <w:sz w:val="20"/>
-          <w:szCs w:val="20"/>
-        </w:rPr>
-        <w:t>Runner installerar kort i sin Rig. Den består av tre rader, en för Hardware, en för Program, och en för Resources.</w:t>
-      </w:r>
-      <w:r>
-        <w:rPr>
-          <w:rFonts w:ascii="Consolas" w:hAnsi="Consolas" w:cs="Consolas"/>
-          <w:color w:val="000000"/>
-          <w:sz w:val="20"/>
-          <w:szCs w:val="20"/>
-        </w:rPr>
-        <w:t xml:space="preserve"> </w:t>
-      </w:r>
-    </w:p>
-    <w:p>
-      <w:pPr>
-        <w:rPr>
-          <w:rFonts w:ascii="Consolas" w:hAnsi="Consolas" w:cs="Consolas"/>
-          <w:color w:val="000000"/>
-          <w:sz w:val="20"/>
-          <w:szCs w:val="20"/>
-        </w:rPr>
-      </w:pPr>
-      <w:r>
-        <w:rPr>
-          <w:rFonts w:ascii="Consolas" w:hAnsi="Consolas" w:cs="Consolas"/>
-          <w:color w:val="000000"/>
-          <w:sz w:val="20"/>
-          <w:szCs w:val="20"/>
-        </w:rPr>
-        <w:t xml:space="preserve">När </w:t>
-      </w:r>
-      <w:proofErr w:type="spellStart"/>
-      <w:r>
-        <w:rPr>
-          <w:rFonts w:ascii="Consolas" w:hAnsi="Consolas" w:cs="Consolas"/>
-          <w:color w:val="000000"/>
-          <w:sz w:val="20"/>
-          <w:szCs w:val="20"/>
-        </w:rPr>
-        <w:t>Runnern</w:t>
-      </w:r>
-      <w:proofErr w:type="spellEnd"/>
-      <w:r>
-        <w:rPr>
-          <w:rFonts w:ascii="Consolas" w:hAnsi="Consolas" w:cs="Consolas"/>
-          <w:color w:val="000000"/>
-          <w:sz w:val="20"/>
-          <w:szCs w:val="20"/>
-        </w:rPr>
-        <w:t xml:space="preserve"> installerar kort i sin Rig installeras de direkt aktiva (</w:t>
-      </w:r>
-      <w:proofErr w:type="spellStart"/>
-      <w:r>
-        <w:rPr>
-          <w:rFonts w:ascii="Consolas" w:hAnsi="Consolas" w:cs="Consolas"/>
-          <w:color w:val="000000"/>
-          <w:sz w:val="20"/>
-          <w:szCs w:val="20"/>
-        </w:rPr>
-        <w:t>rezzed</w:t>
-      </w:r>
-      <w:proofErr w:type="spellEnd"/>
-      <w:r>
-        <w:rPr>
-          <w:rFonts w:ascii="Consolas" w:hAnsi="Consolas" w:cs="Consolas"/>
-          <w:color w:val="000000"/>
-          <w:sz w:val="20"/>
-          <w:szCs w:val="20"/>
-        </w:rPr>
-        <w:t xml:space="preserve">), och </w:t>
-      </w:r>
-      <w:proofErr w:type="spellStart"/>
-      <w:r>
-        <w:rPr>
-          <w:rFonts w:ascii="Consolas" w:hAnsi="Consolas" w:cs="Consolas"/>
-          <w:color w:val="000000"/>
-          <w:sz w:val="20"/>
-          <w:szCs w:val="20"/>
-        </w:rPr>
-        <w:t>Runnern</w:t>
-      </w:r>
-      <w:proofErr w:type="spellEnd"/>
-      <w:r>
-        <w:rPr>
-          <w:rFonts w:ascii="Consolas" w:hAnsi="Consolas" w:cs="Consolas"/>
-          <w:color w:val="000000"/>
-          <w:sz w:val="20"/>
-          <w:szCs w:val="20"/>
-        </w:rPr>
-        <w:t xml:space="preserve"> betalar direkt installationskostnaden för kortet.</w:t>
+    </w:p>
+    <w:p>
+      <w:pPr>
+        <w:rPr>
+          <w:rFonts w:ascii="Consolas" w:hAnsi="Consolas" w:cs="Consolas"/>
+          <w:color w:val="000000"/>
+          <w:sz w:val="20"/>
+          <w:szCs w:val="20"/>
+        </w:rPr>
+      </w:pPr>
+      <w:r>
+        <w:rPr>
+          <w:rFonts w:ascii="Consolas" w:hAnsi="Consolas" w:cs="Consolas"/>
+          <w:color w:val="000000"/>
+          <w:sz w:val="20"/>
+          <w:szCs w:val="20"/>
+        </w:rPr>
+        <w:t>När Runnern installerar kort i sin Rig installeras de direkt aktiva (rezzed), och Runnern betalar direkt installationskostnaden för kortet.</w:t>
       </w:r>
     </w:p>
     <w:p>

</xml_diff>

<commit_message>
Lagt till krav för runnerkort
</commit_message>
<xml_diff>
--- a/Kravspecifikation.docx
+++ b/Kravspecifikation.docx
@@ -42,6 +42,7 @@
         </w:rPr>
         <w:t xml:space="preserve"> String </w:t>
       </w:r>
+      <w:proofErr w:type="spellStart"/>
       <w:r>
         <w:rPr>
           <w:rFonts w:ascii="Consolas" w:hAnsi="Consolas" w:cs="Consolas"/>
@@ -51,6 +52,7 @@
         </w:rPr>
         <w:t>code</w:t>
       </w:r>
+      <w:proofErr w:type="spellEnd"/>
       <w:r>
         <w:rPr>
           <w:rFonts w:ascii="Consolas" w:hAnsi="Consolas" w:cs="Consolas"/>
@@ -93,6 +95,7 @@
         </w:rPr>
         <w:t xml:space="preserve"> String </w:t>
       </w:r>
+      <w:proofErr w:type="spellStart"/>
       <w:r>
         <w:rPr>
           <w:rFonts w:ascii="Consolas" w:hAnsi="Consolas" w:cs="Consolas"/>
@@ -102,6 +105,7 @@
         </w:rPr>
         <w:t>title</w:t>
       </w:r>
+      <w:proofErr w:type="spellEnd"/>
       <w:r>
         <w:rPr>
           <w:rFonts w:ascii="Consolas" w:hAnsi="Consolas" w:cs="Consolas"/>
@@ -144,6 +148,7 @@
         </w:rPr>
         <w:t xml:space="preserve"> String </w:t>
       </w:r>
+      <w:proofErr w:type="spellStart"/>
       <w:r>
         <w:rPr>
           <w:rFonts w:ascii="Consolas" w:hAnsi="Consolas" w:cs="Consolas"/>
@@ -153,6 +158,7 @@
         </w:rPr>
         <w:t>type</w:t>
       </w:r>
+      <w:proofErr w:type="spellEnd"/>
       <w:r>
         <w:rPr>
           <w:rFonts w:ascii="Consolas" w:hAnsi="Consolas" w:cs="Consolas"/>
@@ -195,6 +201,7 @@
         </w:rPr>
         <w:t xml:space="preserve"> String </w:t>
       </w:r>
+      <w:proofErr w:type="spellStart"/>
       <w:r>
         <w:rPr>
           <w:rFonts w:ascii="Consolas" w:hAnsi="Consolas" w:cs="Consolas"/>
@@ -204,6 +211,7 @@
         </w:rPr>
         <w:t>typeCode</w:t>
       </w:r>
+      <w:proofErr w:type="spellEnd"/>
       <w:r>
         <w:rPr>
           <w:rFonts w:ascii="Consolas" w:hAnsi="Consolas" w:cs="Consolas"/>
@@ -246,6 +254,7 @@
         </w:rPr>
         <w:t xml:space="preserve"> String </w:t>
       </w:r>
+      <w:proofErr w:type="spellStart"/>
       <w:r>
         <w:rPr>
           <w:rFonts w:ascii="Consolas" w:hAnsi="Consolas" w:cs="Consolas"/>
@@ -255,6 +264,7 @@
         </w:rPr>
         <w:t>subTypeCode</w:t>
       </w:r>
+      <w:proofErr w:type="spellEnd"/>
       <w:r>
         <w:rPr>
           <w:rFonts w:ascii="Consolas" w:hAnsi="Consolas" w:cs="Consolas"/>
@@ -348,6 +358,8 @@
         </w:rPr>
         <w:t xml:space="preserve"> </w:t>
       </w:r>
+      <w:proofErr w:type="spellStart"/>
+      <w:proofErr w:type="gramStart"/>
       <w:r>
         <w:rPr>
           <w:rFonts w:ascii="Consolas" w:hAnsi="Consolas" w:cs="Consolas"/>
@@ -359,6 +371,8 @@
         </w:rPr>
         <w:t>int</w:t>
       </w:r>
+      <w:proofErr w:type="spellEnd"/>
+      <w:proofErr w:type="gramEnd"/>
       <w:r>
         <w:rPr>
           <w:rFonts w:ascii="Consolas" w:hAnsi="Consolas" w:cs="Consolas"/>
@@ -368,6 +382,7 @@
         </w:rPr>
         <w:t xml:space="preserve"> </w:t>
       </w:r>
+      <w:proofErr w:type="spellStart"/>
       <w:r>
         <w:rPr>
           <w:rFonts w:ascii="Consolas" w:hAnsi="Consolas" w:cs="Consolas"/>
@@ -377,6 +392,7 @@
         </w:rPr>
         <w:t>cost</w:t>
       </w:r>
+      <w:proofErr w:type="spellEnd"/>
       <w:r>
         <w:rPr>
           <w:rFonts w:ascii="Consolas" w:hAnsi="Consolas" w:cs="Consolas"/>
@@ -419,6 +435,7 @@
         </w:rPr>
         <w:t xml:space="preserve"> String </w:t>
       </w:r>
+      <w:proofErr w:type="spellStart"/>
       <w:r>
         <w:rPr>
           <w:rFonts w:ascii="Consolas" w:hAnsi="Consolas" w:cs="Consolas"/>
@@ -428,6 +445,7 @@
         </w:rPr>
         <w:t>faction</w:t>
       </w:r>
+      <w:proofErr w:type="spellEnd"/>
       <w:r>
         <w:rPr>
           <w:rFonts w:ascii="Consolas" w:hAnsi="Consolas" w:cs="Consolas"/>
@@ -470,6 +488,7 @@
         </w:rPr>
         <w:t xml:space="preserve"> String </w:t>
       </w:r>
+      <w:proofErr w:type="spellStart"/>
       <w:r>
         <w:rPr>
           <w:rFonts w:ascii="Consolas" w:hAnsi="Consolas" w:cs="Consolas"/>
@@ -479,6 +498,7 @@
         </w:rPr>
         <w:t>factionCode</w:t>
       </w:r>
+      <w:proofErr w:type="spellEnd"/>
       <w:r>
         <w:rPr>
           <w:rFonts w:ascii="Consolas" w:hAnsi="Consolas" w:cs="Consolas"/>
@@ -521,6 +541,7 @@
         </w:rPr>
         <w:t xml:space="preserve"> String </w:t>
       </w:r>
+      <w:proofErr w:type="spellStart"/>
       <w:r>
         <w:rPr>
           <w:rFonts w:ascii="Consolas" w:hAnsi="Consolas" w:cs="Consolas"/>
@@ -530,6 +551,7 @@
         </w:rPr>
         <w:t>factionLetter</w:t>
       </w:r>
+      <w:proofErr w:type="spellEnd"/>
       <w:r>
         <w:rPr>
           <w:rFonts w:ascii="Consolas" w:hAnsi="Consolas" w:cs="Consolas"/>
@@ -572,6 +594,8 @@
         </w:rPr>
         <w:t xml:space="preserve"> </w:t>
       </w:r>
+      <w:proofErr w:type="spellStart"/>
+      <w:proofErr w:type="gramStart"/>
       <w:r>
         <w:rPr>
           <w:rFonts w:ascii="Consolas" w:hAnsi="Consolas" w:cs="Consolas"/>
@@ -583,6 +607,8 @@
         </w:rPr>
         <w:t>int</w:t>
       </w:r>
+      <w:proofErr w:type="spellEnd"/>
+      <w:proofErr w:type="gramEnd"/>
       <w:r>
         <w:rPr>
           <w:rFonts w:ascii="Consolas" w:hAnsi="Consolas" w:cs="Consolas"/>
@@ -592,6 +618,7 @@
         </w:rPr>
         <w:t xml:space="preserve"> </w:t>
       </w:r>
+      <w:proofErr w:type="spellStart"/>
       <w:r>
         <w:rPr>
           <w:rFonts w:ascii="Consolas" w:hAnsi="Consolas" w:cs="Consolas"/>
@@ -601,6 +628,7 @@
         </w:rPr>
         <w:t>factionCost</w:t>
       </w:r>
+      <w:proofErr w:type="spellEnd"/>
       <w:r>
         <w:rPr>
           <w:rFonts w:ascii="Consolas" w:hAnsi="Consolas" w:cs="Consolas"/>
@@ -643,6 +671,7 @@
         </w:rPr>
         <w:t xml:space="preserve"> String </w:t>
       </w:r>
+      <w:proofErr w:type="spellStart"/>
       <w:r>
         <w:rPr>
           <w:rFonts w:ascii="Consolas" w:hAnsi="Consolas" w:cs="Consolas"/>
@@ -652,6 +681,7 @@
         </w:rPr>
         <w:t>flavor</w:t>
       </w:r>
+      <w:proofErr w:type="spellEnd"/>
       <w:r>
         <w:rPr>
           <w:rFonts w:ascii="Consolas" w:hAnsi="Consolas" w:cs="Consolas"/>
@@ -694,6 +724,7 @@
         </w:rPr>
         <w:t xml:space="preserve"> String </w:t>
       </w:r>
+      <w:proofErr w:type="spellStart"/>
       <w:r>
         <w:rPr>
           <w:rFonts w:ascii="Consolas" w:hAnsi="Consolas" w:cs="Consolas"/>
@@ -703,6 +734,7 @@
         </w:rPr>
         <w:t>illustrator</w:t>
       </w:r>
+      <w:proofErr w:type="spellEnd"/>
       <w:r>
         <w:rPr>
           <w:rFonts w:ascii="Consolas" w:hAnsi="Consolas" w:cs="Consolas"/>
@@ -745,6 +777,7 @@
         </w:rPr>
         <w:t xml:space="preserve"> String </w:t>
       </w:r>
+      <w:proofErr w:type="spellStart"/>
       <w:r>
         <w:rPr>
           <w:rFonts w:ascii="Consolas" w:hAnsi="Consolas" w:cs="Consolas"/>
@@ -754,6 +787,7 @@
         </w:rPr>
         <w:t>number</w:t>
       </w:r>
+      <w:proofErr w:type="spellEnd"/>
       <w:r>
         <w:rPr>
           <w:rFonts w:ascii="Consolas" w:hAnsi="Consolas" w:cs="Consolas"/>
@@ -796,6 +830,7 @@
         </w:rPr>
         <w:t xml:space="preserve"> String </w:t>
       </w:r>
+      <w:proofErr w:type="spellStart"/>
       <w:r>
         <w:rPr>
           <w:rFonts w:ascii="Consolas" w:hAnsi="Consolas" w:cs="Consolas"/>
@@ -805,6 +840,7 @@
         </w:rPr>
         <w:t>quantity</w:t>
       </w:r>
+      <w:proofErr w:type="spellEnd"/>
       <w:r>
         <w:rPr>
           <w:rFonts w:ascii="Consolas" w:hAnsi="Consolas" w:cs="Consolas"/>
@@ -847,6 +883,7 @@
         </w:rPr>
         <w:t xml:space="preserve"> String </w:t>
       </w:r>
+      <w:proofErr w:type="spellStart"/>
       <w:r>
         <w:rPr>
           <w:rFonts w:ascii="Consolas" w:hAnsi="Consolas" w:cs="Consolas"/>
@@ -856,6 +893,7 @@
         </w:rPr>
         <w:t>setName</w:t>
       </w:r>
+      <w:proofErr w:type="spellEnd"/>
       <w:r>
         <w:rPr>
           <w:rFonts w:ascii="Consolas" w:hAnsi="Consolas" w:cs="Consolas"/>
@@ -898,6 +936,7 @@
         </w:rPr>
         <w:t xml:space="preserve"> String </w:t>
       </w:r>
+      <w:proofErr w:type="spellStart"/>
       <w:r>
         <w:rPr>
           <w:rFonts w:ascii="Consolas" w:hAnsi="Consolas" w:cs="Consolas"/>
@@ -907,6 +946,7 @@
         </w:rPr>
         <w:t>setCode</w:t>
       </w:r>
+      <w:proofErr w:type="spellEnd"/>
       <w:r>
         <w:rPr>
           <w:rFonts w:ascii="Consolas" w:hAnsi="Consolas" w:cs="Consolas"/>
@@ -949,6 +989,7 @@
         </w:rPr>
         <w:t xml:space="preserve"> </w:t>
       </w:r>
+      <w:proofErr w:type="spellStart"/>
       <w:r>
         <w:rPr>
           <w:rFonts w:ascii="Consolas" w:hAnsi="Consolas" w:cs="Consolas"/>
@@ -960,6 +1001,7 @@
         </w:rPr>
         <w:t>boolean</w:t>
       </w:r>
+      <w:proofErr w:type="spellEnd"/>
       <w:r>
         <w:rPr>
           <w:rFonts w:ascii="Consolas" w:hAnsi="Consolas" w:cs="Consolas"/>
@@ -969,6 +1011,7 @@
         </w:rPr>
         <w:t xml:space="preserve"> </w:t>
       </w:r>
+      <w:proofErr w:type="spellStart"/>
       <w:r>
         <w:rPr>
           <w:rFonts w:ascii="Consolas" w:hAnsi="Consolas" w:cs="Consolas"/>
@@ -978,6 +1021,7 @@
         </w:rPr>
         <w:t>uniqueness</w:t>
       </w:r>
+      <w:proofErr w:type="spellEnd"/>
       <w:r>
         <w:rPr>
           <w:rFonts w:ascii="Consolas" w:hAnsi="Consolas" w:cs="Consolas"/>
@@ -1020,6 +1064,7 @@
         </w:rPr>
         <w:t xml:space="preserve"> </w:t>
       </w:r>
+      <w:proofErr w:type="spellStart"/>
       <w:r>
         <w:rPr>
           <w:rFonts w:ascii="Consolas" w:hAnsi="Consolas" w:cs="Consolas"/>
@@ -1031,6 +1076,7 @@
         </w:rPr>
         <w:t>boolean</w:t>
       </w:r>
+      <w:proofErr w:type="spellEnd"/>
       <w:r>
         <w:rPr>
           <w:rFonts w:ascii="Consolas" w:hAnsi="Consolas" w:cs="Consolas"/>
@@ -1040,6 +1086,7 @@
         </w:rPr>
         <w:t xml:space="preserve"> </w:t>
       </w:r>
+      <w:proofErr w:type="spellStart"/>
       <w:r>
         <w:rPr>
           <w:rFonts w:ascii="Consolas" w:hAnsi="Consolas" w:cs="Consolas"/>
@@ -1049,6 +1096,7 @@
         </w:rPr>
         <w:t>limited</w:t>
       </w:r>
+      <w:proofErr w:type="spellEnd"/>
       <w:r>
         <w:rPr>
           <w:rFonts w:ascii="Consolas" w:hAnsi="Consolas" w:cs="Consolas"/>
@@ -1091,6 +1139,7 @@
         </w:rPr>
         <w:t xml:space="preserve"> String </w:t>
       </w:r>
+      <w:proofErr w:type="spellStart"/>
       <w:r>
         <w:rPr>
           <w:rFonts w:ascii="Consolas" w:hAnsi="Consolas" w:cs="Consolas"/>
@@ -1100,6 +1149,7 @@
         </w:rPr>
         <w:t>cyclenumber</w:t>
       </w:r>
+      <w:proofErr w:type="spellEnd"/>
       <w:r>
         <w:rPr>
           <w:rFonts w:ascii="Consolas" w:hAnsi="Consolas" w:cs="Consolas"/>
@@ -1142,6 +1192,7 @@
         </w:rPr>
         <w:t xml:space="preserve"> String </w:t>
       </w:r>
+      <w:proofErr w:type="spellStart"/>
       <w:r>
         <w:rPr>
           <w:rFonts w:ascii="Consolas" w:hAnsi="Consolas" w:cs="Consolas"/>
@@ -1151,6 +1202,7 @@
         </w:rPr>
         <w:t>ancurLink</w:t>
       </w:r>
+      <w:proofErr w:type="spellEnd"/>
       <w:r>
         <w:rPr>
           <w:rFonts w:ascii="Consolas" w:hAnsi="Consolas" w:cs="Consolas"/>
@@ -1193,6 +1245,7 @@
         </w:rPr>
         <w:t xml:space="preserve"> String </w:t>
       </w:r>
+      <w:proofErr w:type="spellStart"/>
       <w:r>
         <w:rPr>
           <w:rFonts w:ascii="Consolas" w:hAnsi="Consolas" w:cs="Consolas"/>
@@ -1202,6 +1255,7 @@
         </w:rPr>
         <w:t>url</w:t>
       </w:r>
+      <w:proofErr w:type="spellEnd"/>
       <w:r>
         <w:rPr>
           <w:rFonts w:ascii="Consolas" w:hAnsi="Consolas" w:cs="Consolas"/>
@@ -1241,6 +1295,7 @@
         </w:rPr>
         <w:t xml:space="preserve"> String </w:t>
       </w:r>
+      <w:proofErr w:type="spellStart"/>
       <w:r>
         <w:rPr>
           <w:rFonts w:ascii="Consolas" w:hAnsi="Consolas" w:cs="Consolas"/>
@@ -1250,6 +1305,7 @@
         </w:rPr>
         <w:t>imagesrc</w:t>
       </w:r>
+      <w:proofErr w:type="spellEnd"/>
       <w:r>
         <w:rPr>
           <w:rFonts w:ascii="Consolas" w:hAnsi="Consolas" w:cs="Consolas"/>
@@ -1279,33 +1335,64 @@
           <w:szCs w:val="20"/>
         </w:rPr>
       </w:pPr>
-      <w:r>
-        <w:rPr>
-          <w:rFonts w:ascii="Consolas" w:hAnsi="Consolas" w:cs="Consolas"/>
-          <w:color w:val="000000"/>
-          <w:sz w:val="20"/>
-          <w:szCs w:val="20"/>
-        </w:rPr>
-        <w:t>Code måste vara positivt tal bestående av 5 siffror.</w:t>
-      </w:r>
-    </w:p>
-    <w:p>
-      <w:pPr>
-        <w:rPr>
-          <w:rFonts w:ascii="Consolas" w:hAnsi="Consolas" w:cs="Consolas"/>
-          <w:color w:val="000000"/>
-          <w:sz w:val="20"/>
-          <w:szCs w:val="20"/>
-        </w:rPr>
-      </w:pPr>
-      <w:r>
-        <w:rPr>
-          <w:rFonts w:ascii="Consolas" w:hAnsi="Consolas" w:cs="Consolas"/>
-          <w:color w:val="000000"/>
-          <w:sz w:val="20"/>
-          <w:szCs w:val="20"/>
-        </w:rPr>
-        <w:t>Alla ints måste vara positiva tal.</w:t>
+      <w:proofErr w:type="spellStart"/>
+      <w:r>
+        <w:rPr>
+          <w:rFonts w:ascii="Consolas" w:hAnsi="Consolas" w:cs="Consolas"/>
+          <w:color w:val="000000"/>
+          <w:sz w:val="20"/>
+          <w:szCs w:val="20"/>
+        </w:rPr>
+        <w:t>Code</w:t>
+      </w:r>
+      <w:proofErr w:type="spellEnd"/>
+      <w:r>
+        <w:rPr>
+          <w:rFonts w:ascii="Consolas" w:hAnsi="Consolas" w:cs="Consolas"/>
+          <w:color w:val="000000"/>
+          <w:sz w:val="20"/>
+          <w:szCs w:val="20"/>
+        </w:rPr>
+        <w:t xml:space="preserve"> måste vara positivt tal bestående av 5 siffror.</w:t>
+      </w:r>
+    </w:p>
+    <w:p>
+      <w:pPr>
+        <w:rPr>
+          <w:rFonts w:ascii="Consolas" w:hAnsi="Consolas" w:cs="Consolas"/>
+          <w:color w:val="000000"/>
+          <w:sz w:val="20"/>
+          <w:szCs w:val="20"/>
+        </w:rPr>
+      </w:pPr>
+      <w:r>
+        <w:rPr>
+          <w:rFonts w:ascii="Consolas" w:hAnsi="Consolas" w:cs="Consolas"/>
+          <w:color w:val="000000"/>
+          <w:sz w:val="20"/>
+          <w:szCs w:val="20"/>
+        </w:rPr>
+        <w:t xml:space="preserve">Alla </w:t>
+      </w:r>
+      <w:proofErr w:type="spellStart"/>
+      <w:r>
+        <w:rPr>
+          <w:rFonts w:ascii="Consolas" w:hAnsi="Consolas" w:cs="Consolas"/>
+          <w:color w:val="000000"/>
+          <w:sz w:val="20"/>
+          <w:szCs w:val="20"/>
+        </w:rPr>
+        <w:t>ints</w:t>
+      </w:r>
+      <w:proofErr w:type="spellEnd"/>
+      <w:r>
+        <w:rPr>
+          <w:rFonts w:ascii="Consolas" w:hAnsi="Consolas" w:cs="Consolas"/>
+          <w:color w:val="000000"/>
+          <w:sz w:val="20"/>
+          <w:szCs w:val="20"/>
+        </w:rPr>
+        <w:t xml:space="preserve"> måste vara positiva tal.</w:t>
       </w:r>
     </w:p>
     <w:p>
@@ -1316,12 +1403,149 @@
           <w:color w:val="000000"/>
         </w:rPr>
       </w:pPr>
-      <w:r>
-        <w:rPr>
-          <w:rFonts w:ascii="Consolas" w:hAnsi="Consolas" w:cs="Consolas"/>
-          <w:color w:val="000000"/>
-        </w:rPr>
-        <w:t>Faction måste vara ”Anarch”, ”Criminal” eller ”Shaper” för Runnerkort. Faction måste vara ”Haas-Bioroid”, ”Weyland”, ”Jinteki” eller ”NBN” för Corpkort.</w:t>
+      <w:proofErr w:type="spellStart"/>
+      <w:r>
+        <w:rPr>
+          <w:rFonts w:ascii="Consolas" w:hAnsi="Consolas" w:cs="Consolas"/>
+          <w:color w:val="000000"/>
+        </w:rPr>
+        <w:t>Faction</w:t>
+      </w:r>
+      <w:proofErr w:type="spellEnd"/>
+      <w:r>
+        <w:rPr>
+          <w:rFonts w:ascii="Consolas" w:hAnsi="Consolas" w:cs="Consolas"/>
+          <w:color w:val="000000"/>
+        </w:rPr>
+        <w:t xml:space="preserve"> måste vara ”</w:t>
+      </w:r>
+      <w:proofErr w:type="spellStart"/>
+      <w:r>
+        <w:rPr>
+          <w:rFonts w:ascii="Consolas" w:hAnsi="Consolas" w:cs="Consolas"/>
+          <w:color w:val="000000"/>
+        </w:rPr>
+        <w:t>Anarch</w:t>
+      </w:r>
+      <w:proofErr w:type="spellEnd"/>
+      <w:r>
+        <w:rPr>
+          <w:rFonts w:ascii="Consolas" w:hAnsi="Consolas" w:cs="Consolas"/>
+          <w:color w:val="000000"/>
+        </w:rPr>
+        <w:t>”, ”</w:t>
+      </w:r>
+      <w:proofErr w:type="spellStart"/>
+      <w:r>
+        <w:rPr>
+          <w:rFonts w:ascii="Consolas" w:hAnsi="Consolas" w:cs="Consolas"/>
+          <w:color w:val="000000"/>
+        </w:rPr>
+        <w:t>Criminal</w:t>
+      </w:r>
+      <w:proofErr w:type="spellEnd"/>
+      <w:r>
+        <w:rPr>
+          <w:rFonts w:ascii="Consolas" w:hAnsi="Consolas" w:cs="Consolas"/>
+          <w:color w:val="000000"/>
+        </w:rPr>
+        <w:t>” eller ”</w:t>
+      </w:r>
+      <w:proofErr w:type="spellStart"/>
+      <w:r>
+        <w:rPr>
+          <w:rFonts w:ascii="Consolas" w:hAnsi="Consolas" w:cs="Consolas"/>
+          <w:color w:val="000000"/>
+        </w:rPr>
+        <w:t>Shaper</w:t>
+      </w:r>
+      <w:proofErr w:type="spellEnd"/>
+      <w:r>
+        <w:rPr>
+          <w:rFonts w:ascii="Consolas" w:hAnsi="Consolas" w:cs="Consolas"/>
+          <w:color w:val="000000"/>
+        </w:rPr>
+        <w:t xml:space="preserve">” för Runnerkort. </w:t>
+      </w:r>
+      <w:proofErr w:type="spellStart"/>
+      <w:r>
+        <w:rPr>
+          <w:rFonts w:ascii="Consolas" w:hAnsi="Consolas" w:cs="Consolas"/>
+          <w:color w:val="000000"/>
+        </w:rPr>
+        <w:t>Faction</w:t>
+      </w:r>
+      <w:proofErr w:type="spellEnd"/>
+      <w:r>
+        <w:rPr>
+          <w:rFonts w:ascii="Consolas" w:hAnsi="Consolas" w:cs="Consolas"/>
+          <w:color w:val="000000"/>
+        </w:rPr>
+        <w:t xml:space="preserve"> måste vara ”Haas-</w:t>
+      </w:r>
+      <w:proofErr w:type="spellStart"/>
+      <w:r>
+        <w:rPr>
+          <w:rFonts w:ascii="Consolas" w:hAnsi="Consolas" w:cs="Consolas"/>
+          <w:color w:val="000000"/>
+        </w:rPr>
+        <w:t>Bioroid</w:t>
+      </w:r>
+      <w:proofErr w:type="spellEnd"/>
+      <w:r>
+        <w:rPr>
+          <w:rFonts w:ascii="Consolas" w:hAnsi="Consolas" w:cs="Consolas"/>
+          <w:color w:val="000000"/>
+        </w:rPr>
+        <w:t>”, ”</w:t>
+      </w:r>
+      <w:proofErr w:type="spellStart"/>
+      <w:r>
+        <w:rPr>
+          <w:rFonts w:ascii="Consolas" w:hAnsi="Consolas" w:cs="Consolas"/>
+          <w:color w:val="000000"/>
+        </w:rPr>
+        <w:t>Weyland</w:t>
+      </w:r>
+      <w:proofErr w:type="spellEnd"/>
+      <w:r>
+        <w:rPr>
+          <w:rFonts w:ascii="Consolas" w:hAnsi="Consolas" w:cs="Consolas"/>
+          <w:color w:val="000000"/>
+        </w:rPr>
+        <w:t>”, ”</w:t>
+      </w:r>
+      <w:proofErr w:type="spellStart"/>
+      <w:r>
+        <w:rPr>
+          <w:rFonts w:ascii="Consolas" w:hAnsi="Consolas" w:cs="Consolas"/>
+          <w:color w:val="000000"/>
+        </w:rPr>
+        <w:t>Jinteki</w:t>
+      </w:r>
+      <w:proofErr w:type="spellEnd"/>
+      <w:r>
+        <w:rPr>
+          <w:rFonts w:ascii="Consolas" w:hAnsi="Consolas" w:cs="Consolas"/>
+          <w:color w:val="000000"/>
+        </w:rPr>
+        <w:t xml:space="preserve">” eller ”NBN” för </w:t>
+      </w:r>
+      <w:proofErr w:type="spellStart"/>
+      <w:r>
+        <w:rPr>
+          <w:rFonts w:ascii="Consolas" w:hAnsi="Consolas" w:cs="Consolas"/>
+          <w:color w:val="000000"/>
+        </w:rPr>
+        <w:t>Corpkort</w:t>
+      </w:r>
+      <w:proofErr w:type="spellEnd"/>
+      <w:r>
+        <w:rPr>
+          <w:rFonts w:ascii="Consolas" w:hAnsi="Consolas" w:cs="Consolas"/>
+          <w:color w:val="000000"/>
+        </w:rPr>
+        <w:t>.</w:t>
       </w:r>
     </w:p>
     <w:p>
@@ -1341,6 +1565,7 @@
           <w:color w:val="000000"/>
         </w:rPr>
       </w:pPr>
+      <w:proofErr w:type="spellStart"/>
       <w:r>
         <w:rPr>
           <w:rFonts w:ascii="Consolas" w:hAnsi="Consolas" w:cs="Consolas"/>
@@ -1348,6 +1573,7 @@
         </w:rPr>
         <w:t>FactionCost</w:t>
       </w:r>
+      <w:proofErr w:type="spellEnd"/>
       <w:r>
         <w:rPr>
           <w:rFonts w:ascii="Consolas" w:hAnsi="Consolas" w:cs="Consolas"/>
@@ -1387,12 +1613,21 @@
           <w:color w:val="000000"/>
         </w:rPr>
       </w:pPr>
-      <w:r>
-        <w:rPr>
-          <w:rFonts w:ascii="Consolas" w:hAnsi="Consolas" w:cs="Consolas"/>
-          <w:color w:val="000000"/>
-        </w:rPr>
-        <w:t>Quantity måste vara mellan 1 och 3.</w:t>
+      <w:proofErr w:type="spellStart"/>
+      <w:r>
+        <w:rPr>
+          <w:rFonts w:ascii="Consolas" w:hAnsi="Consolas" w:cs="Consolas"/>
+          <w:color w:val="000000"/>
+        </w:rPr>
+        <w:t>Quantity</w:t>
+      </w:r>
+      <w:proofErr w:type="spellEnd"/>
+      <w:r>
+        <w:rPr>
+          <w:rFonts w:ascii="Consolas" w:hAnsi="Consolas" w:cs="Consolas"/>
+          <w:color w:val="000000"/>
+        </w:rPr>
+        <w:t xml:space="preserve"> måste vara mellan 1 och 3.</w:t>
       </w:r>
     </w:p>
     <w:p>
@@ -1413,12 +1648,14 @@
       <w:pPr>
         <w:pStyle w:val="Underrubrik"/>
       </w:pPr>
+      <w:proofErr w:type="spellStart"/>
       <w:r>
         <w:t>Corp</w:t>
       </w:r>
       <w:r>
         <w:t>Card</w:t>
       </w:r>
+      <w:proofErr w:type="spellEnd"/>
     </w:p>
     <w:p>
       <w:pPr>
@@ -1428,6 +1665,7 @@
           <w:szCs w:val="24"/>
         </w:rPr>
       </w:pPr>
+      <w:proofErr w:type="spellStart"/>
       <w:r>
         <w:rPr>
           <w:b/>
@@ -1436,10 +1674,35 @@
         </w:rPr>
         <w:t>Identity</w:t>
       </w:r>
-    </w:p>
-    <w:p>
-      <w:r>
-        <w:t>Definierar vilken faktion Corp tillhör, samt specialförmåga. ID bestämmer minsta antal kort som måste finnas i Deck, samt antal Influence Points.</w:t>
+      <w:proofErr w:type="spellEnd"/>
+    </w:p>
+    <w:p>
+      <w:r>
+        <w:t xml:space="preserve">Definierar vilken faktion </w:t>
+      </w:r>
+      <w:proofErr w:type="spellStart"/>
+      <w:r>
+        <w:t>Corp</w:t>
+      </w:r>
+      <w:proofErr w:type="spellEnd"/>
+      <w:r>
+        <w:t xml:space="preserve"> tillhör, samt specialförmåga. ID bestämmer minsta antal kort som måste finnas i </w:t>
+      </w:r>
+      <w:proofErr w:type="spellStart"/>
+      <w:r>
+        <w:t>Deck</w:t>
+      </w:r>
+      <w:proofErr w:type="spellEnd"/>
+      <w:r>
+        <w:t xml:space="preserve">, samt antal </w:t>
+      </w:r>
+      <w:proofErr w:type="spellStart"/>
+      <w:r>
+        <w:t>Influence</w:t>
+      </w:r>
+      <w:proofErr w:type="spellEnd"/>
+      <w:r>
+        <w:t xml:space="preserve"> Points.</w:t>
       </w:r>
       <w:r>
         <w:t xml:space="preserve"> På spelplanen representerar ID HQ som server.</w:t>
@@ -1467,11 +1730,32 @@
         <w:t>Operation är en engångshändelse, efter att kortet spelas ska det läggas</w:t>
       </w:r>
       <w:r>
-        <w:t xml:space="preserve"> (trashas)</w:t>
-      </w:r>
-      <w:r>
-        <w:t xml:space="preserve"> i Archives. Cost</w:t>
-      </w:r>
+        <w:t xml:space="preserve"> (</w:t>
+      </w:r>
+      <w:proofErr w:type="spellStart"/>
+      <w:r>
+        <w:t>trashas</w:t>
+      </w:r>
+      <w:proofErr w:type="spellEnd"/>
+      <w:r>
+        <w:t>)</w:t>
+      </w:r>
+      <w:r>
+        <w:t xml:space="preserve"> i </w:t>
+      </w:r>
+      <w:proofErr w:type="spellStart"/>
+      <w:r>
+        <w:t>Archives</w:t>
+      </w:r>
+      <w:proofErr w:type="spellEnd"/>
+      <w:r>
+        <w:t xml:space="preserve">. </w:t>
+      </w:r>
+      <w:proofErr w:type="spellStart"/>
+      <w:r>
+        <w:t>Cost</w:t>
+      </w:r>
+      <w:proofErr w:type="spellEnd"/>
       <w:r>
         <w:t xml:space="preserve"> betalas direkt när kortet spelas.</w:t>
       </w:r>
@@ -1495,13 +1779,61 @@
     </w:p>
     <w:p>
       <w:r>
-        <w:t>Installeras i remote servers. Har krav på hur många gånger de måste</w:t>
-      </w:r>
-      <w:r>
-        <w:t xml:space="preserve"> advanceas innan de kan scoreas, samt ett antal poäng som de är värda när de har blivit scoreade av Corp eller stulna av Runner.</w:t>
-      </w:r>
-      <w:r>
-        <w:t xml:space="preserve"> Agendor installeras upp-och-ner ”unrezzed” som alla Corps kort, men kan</w:t>
+        <w:t xml:space="preserve">Installeras i </w:t>
+      </w:r>
+      <w:proofErr w:type="spellStart"/>
+      <w:r>
+        <w:t>remote</w:t>
+      </w:r>
+      <w:proofErr w:type="spellEnd"/>
+      <w:r>
+        <w:t xml:space="preserve"> servers. Har krav på hur många gånger de måste</w:t>
+      </w:r>
+      <w:r>
+        <w:t xml:space="preserve"> </w:t>
+      </w:r>
+      <w:proofErr w:type="spellStart"/>
+      <w:r>
+        <w:t>advanceas</w:t>
+      </w:r>
+      <w:proofErr w:type="spellEnd"/>
+      <w:r>
+        <w:t xml:space="preserve"> innan de kan </w:t>
+      </w:r>
+      <w:proofErr w:type="spellStart"/>
+      <w:r>
+        <w:t>scoreas</w:t>
+      </w:r>
+      <w:proofErr w:type="spellEnd"/>
+      <w:r>
+        <w:t xml:space="preserve">, samt ett antal poäng som de är värda när de har blivit </w:t>
+      </w:r>
+      <w:proofErr w:type="spellStart"/>
+      <w:r>
+        <w:t>scoreade</w:t>
+      </w:r>
+      <w:proofErr w:type="spellEnd"/>
+      <w:r>
+        <w:t xml:space="preserve"> av </w:t>
+      </w:r>
+      <w:proofErr w:type="spellStart"/>
+      <w:r>
+        <w:t>Corp</w:t>
+      </w:r>
+      <w:proofErr w:type="spellEnd"/>
+      <w:r>
+        <w:t xml:space="preserve"> eller stulna av Runner.</w:t>
+      </w:r>
+      <w:r>
+        <w:t xml:space="preserve"> Agendor installeras upp-och-ner ”</w:t>
+      </w:r>
+      <w:proofErr w:type="spellStart"/>
+      <w:r>
+        <w:t>unrezzed</w:t>
+      </w:r>
+      <w:proofErr w:type="spellEnd"/>
+      <w:r>
+        <w:t>” som alla Corps kort, men kan</w:t>
       </w:r>
       <w:r>
         <w:rPr>
@@ -1510,7 +1842,15 @@
         <w:t xml:space="preserve"> inte</w:t>
       </w:r>
       <w:r>
-        <w:t xml:space="preserve"> rezzas.</w:t>
+        <w:t xml:space="preserve"> </w:t>
+      </w:r>
+      <w:proofErr w:type="spellStart"/>
+      <w:r>
+        <w:t>rezzas</w:t>
+      </w:r>
+      <w:proofErr w:type="spellEnd"/>
+      <w:r>
+        <w:t>.</w:t>
       </w:r>
     </w:p>
     <w:p>
@@ -1521,6 +1861,7 @@
           <w:szCs w:val="24"/>
         </w:rPr>
       </w:pPr>
+      <w:proofErr w:type="spellStart"/>
       <w:r>
         <w:rPr>
           <w:b/>
@@ -1530,13 +1871,46 @@
         <w:lastRenderedPageBreak/>
         <w:t>Ice</w:t>
       </w:r>
-    </w:p>
-    <w:p>
-      <w:r>
-        <w:t>Installeras framför central eller remote servers som skydd. Blir aktiva först när de har blivit rezzed och rezkostnaden betalats.</w:t>
-      </w:r>
-      <w:r>
-        <w:t xml:space="preserve"> Ice har ett antal subrutiner som markeras med en pil på kortet, Runner måste bryta subrutiner eller drabbas av det som står.</w:t>
+      <w:proofErr w:type="spellEnd"/>
+    </w:p>
+    <w:p>
+      <w:r>
+        <w:t xml:space="preserve">Installeras framför central eller </w:t>
+      </w:r>
+      <w:proofErr w:type="spellStart"/>
+      <w:r>
+        <w:t>remote</w:t>
+      </w:r>
+      <w:proofErr w:type="spellEnd"/>
+      <w:r>
+        <w:t xml:space="preserve"> servers som skydd. Blir aktiva först när de har blivit </w:t>
+      </w:r>
+      <w:proofErr w:type="spellStart"/>
+      <w:r>
+        <w:t>rezzed</w:t>
+      </w:r>
+      <w:proofErr w:type="spellEnd"/>
+      <w:r>
+        <w:t xml:space="preserve"> och </w:t>
+      </w:r>
+      <w:proofErr w:type="spellStart"/>
+      <w:r>
+        <w:t>rezkostnaden</w:t>
+      </w:r>
+      <w:proofErr w:type="spellEnd"/>
+      <w:r>
+        <w:t xml:space="preserve"> betalats.</w:t>
+      </w:r>
+      <w:r>
+        <w:t xml:space="preserve"> </w:t>
+      </w:r>
+      <w:proofErr w:type="spellStart"/>
+      <w:r>
+        <w:t>Ice</w:t>
+      </w:r>
+      <w:proofErr w:type="spellEnd"/>
+      <w:r>
+        <w:t xml:space="preserve"> har ett antal subrutiner som markeras med en pil på kortet, Runner måste bryta subrutiner eller drabbas av det som står.</w:t>
       </w:r>
     </w:p>
     <w:p/>
@@ -1548,6 +1922,7 @@
           <w:szCs w:val="24"/>
         </w:rPr>
       </w:pPr>
+      <w:proofErr w:type="spellStart"/>
       <w:r>
         <w:rPr>
           <w:b/>
@@ -1556,16 +1931,57 @@
         </w:rPr>
         <w:t>Upgrades</w:t>
       </w:r>
+      <w:proofErr w:type="spellEnd"/>
     </w:p>
     <w:p>
       <w:r>
         <w:t>Uppgraderar en server och ger fördelar till Corp.</w:t>
       </w:r>
       <w:r>
-        <w:t xml:space="preserve"> Den enda typen av kort som kan installeras i central servers. Upgrades är inte aktiva förrän de rezzats och kostnaden betalats.</w:t>
-      </w:r>
-      <w:r>
-        <w:t xml:space="preserve"> Upgrades kan trashas vid access om Runner betalar trashkostnaden.</w:t>
+        <w:t xml:space="preserve"> Den enda typen av kort som kan installeras i central servers. </w:t>
+      </w:r>
+      <w:proofErr w:type="spellStart"/>
+      <w:r>
+        <w:t>Upgrades</w:t>
+      </w:r>
+      <w:proofErr w:type="spellEnd"/>
+      <w:r>
+        <w:t xml:space="preserve"> är inte aktiva förrän de </w:t>
+      </w:r>
+      <w:proofErr w:type="spellStart"/>
+      <w:r>
+        <w:t>rezzats</w:t>
+      </w:r>
+      <w:proofErr w:type="spellEnd"/>
+      <w:r>
+        <w:t xml:space="preserve"> och kostnaden betalats.</w:t>
+      </w:r>
+      <w:r>
+        <w:t xml:space="preserve"> </w:t>
+      </w:r>
+      <w:proofErr w:type="spellStart"/>
+      <w:r>
+        <w:t>Upgrades</w:t>
+      </w:r>
+      <w:proofErr w:type="spellEnd"/>
+      <w:r>
+        <w:t xml:space="preserve"> kan </w:t>
+      </w:r>
+      <w:proofErr w:type="spellStart"/>
+      <w:r>
+        <w:t>trashas</w:t>
+      </w:r>
+      <w:proofErr w:type="spellEnd"/>
+      <w:r>
+        <w:t xml:space="preserve"> vid access om Runner betalar </w:t>
+      </w:r>
+      <w:proofErr w:type="spellStart"/>
+      <w:r>
+        <w:t>trashkostnaden</w:t>
+      </w:r>
+      <w:proofErr w:type="spellEnd"/>
+      <w:r>
+        <w:t>.</w:t>
       </w:r>
     </w:p>
     <w:p>
@@ -1587,13 +2003,67 @@
     </w:p>
     <w:p>
       <w:r>
-        <w:t>Kan installeras i remote servers. Är ej aktiv förrän den blivit rezzad och kostnaden betalats.</w:t>
-      </w:r>
-      <w:r>
-        <w:t xml:space="preserve"> Vissa assets kan bli advanced, och se ut som agendor för Runner. Assets kan trashas vid access om Runner betalar trash cost.</w:t>
-      </w:r>
-      <w:bookmarkStart w:id="0" w:name="_GoBack"/>
-      <w:bookmarkEnd w:id="0"/>
+        <w:t xml:space="preserve">Kan installeras i </w:t>
+      </w:r>
+      <w:proofErr w:type="spellStart"/>
+      <w:r>
+        <w:t>remote</w:t>
+      </w:r>
+      <w:proofErr w:type="spellEnd"/>
+      <w:r>
+        <w:t xml:space="preserve"> servers. Är </w:t>
+      </w:r>
+      <w:proofErr w:type="gramStart"/>
+      <w:r>
+        <w:t>ej</w:t>
+      </w:r>
+      <w:proofErr w:type="gramEnd"/>
+      <w:r>
+        <w:t xml:space="preserve"> aktiv förrän den blivit </w:t>
+      </w:r>
+      <w:proofErr w:type="spellStart"/>
+      <w:r>
+        <w:t>rezzad</w:t>
+      </w:r>
+      <w:proofErr w:type="spellEnd"/>
+      <w:r>
+        <w:t xml:space="preserve"> och kostnaden betalats.</w:t>
+      </w:r>
+      <w:r>
+        <w:t xml:space="preserve"> Vissa assets kan bli </w:t>
+      </w:r>
+      <w:proofErr w:type="spellStart"/>
+      <w:r>
+        <w:t>advanced</w:t>
+      </w:r>
+      <w:proofErr w:type="spellEnd"/>
+      <w:r>
+        <w:t xml:space="preserve">, och se ut som agendor för Runner. Assets kan </w:t>
+      </w:r>
+      <w:proofErr w:type="spellStart"/>
+      <w:r>
+        <w:t>trashas</w:t>
+      </w:r>
+      <w:proofErr w:type="spellEnd"/>
+      <w:r>
+        <w:t xml:space="preserve"> vid access om Runner betalar </w:t>
+      </w:r>
+      <w:proofErr w:type="spellStart"/>
+      <w:r>
+        <w:t>trash</w:t>
+      </w:r>
+      <w:proofErr w:type="spellEnd"/>
+      <w:r>
+        <w:t xml:space="preserve"> </w:t>
+      </w:r>
+      <w:proofErr w:type="spellStart"/>
+      <w:r>
+        <w:t>cost</w:t>
+      </w:r>
+      <w:proofErr w:type="spellEnd"/>
+      <w:r>
+        <w:t>.</w:t>
+      </w:r>
     </w:p>
     <w:p>
       <w:pPr>
@@ -1608,12 +2078,14 @@
       <w:pPr>
         <w:pStyle w:val="Underrubrik"/>
       </w:pPr>
+      <w:proofErr w:type="spellStart"/>
       <w:r>
         <w:t>Runner</w:t>
       </w:r>
       <w:r>
         <w:t>Card</w:t>
       </w:r>
+      <w:proofErr w:type="spellEnd"/>
     </w:p>
     <w:p>
       <w:pPr>
@@ -1623,6 +2095,7 @@
           <w:szCs w:val="24"/>
         </w:rPr>
       </w:pPr>
+      <w:proofErr w:type="spellStart"/>
       <w:r>
         <w:rPr>
           <w:b/>
@@ -1631,14 +2104,17 @@
         </w:rPr>
         <w:t>Identity</w:t>
       </w:r>
+      <w:proofErr w:type="spellEnd"/>
     </w:p>
     <w:p>
       <w:pPr>
         <w:pStyle w:val="Rubrik2"/>
       </w:pPr>
+      <w:proofErr w:type="spellStart"/>
       <w:r>
         <w:t>GabrielSantiago</w:t>
       </w:r>
+      <w:proofErr w:type="spellEnd"/>
     </w:p>
     <w:p>
       <w:pPr>
@@ -1673,6 +2149,7 @@
         </w:rPr>
         <w:t xml:space="preserve"> </w:t>
       </w:r>
+      <w:proofErr w:type="spellStart"/>
       <w:r>
         <w:rPr>
           <w:rFonts w:ascii="Consolas" w:hAnsi="Consolas" w:cs="Consolas"/>
@@ -1684,6 +2161,7 @@
         </w:rPr>
         <w:t>boolean</w:t>
       </w:r>
+      <w:proofErr w:type="spellEnd"/>
       <w:r>
         <w:rPr>
           <w:rFonts w:ascii="Consolas" w:hAnsi="Consolas" w:cs="Consolas"/>
@@ -1693,6 +2171,7 @@
         </w:rPr>
         <w:t xml:space="preserve"> </w:t>
       </w:r>
+      <w:proofErr w:type="spellStart"/>
       <w:r>
         <w:rPr>
           <w:rFonts w:ascii="Consolas" w:hAnsi="Consolas" w:cs="Consolas"/>
@@ -1700,8 +2179,29 @@
           <w:sz w:val="20"/>
           <w:szCs w:val="20"/>
         </w:rPr>
-        <w:t>succesfulHQRun = false</w:t>
-      </w:r>
+        <w:t>succesfulHQRun</w:t>
+      </w:r>
+      <w:proofErr w:type="spellEnd"/>
+      <w:r>
+        <w:rPr>
+          <w:rFonts w:ascii="Consolas" w:hAnsi="Consolas" w:cs="Consolas"/>
+          <w:color w:val="0000C0"/>
+          <w:sz w:val="20"/>
+          <w:szCs w:val="20"/>
+        </w:rPr>
+        <w:t xml:space="preserve"> = </w:t>
+      </w:r>
+      <w:proofErr w:type="spellStart"/>
+      <w:r>
+        <w:rPr>
+          <w:rFonts w:ascii="Consolas" w:hAnsi="Consolas" w:cs="Consolas"/>
+          <w:color w:val="0000C0"/>
+          <w:sz w:val="20"/>
+          <w:szCs w:val="20"/>
+        </w:rPr>
+        <w:t>false</w:t>
+      </w:r>
+      <w:proofErr w:type="spellEnd"/>
       <w:r>
         <w:rPr>
           <w:rFonts w:ascii="Consolas" w:hAnsi="Consolas" w:cs="Consolas"/>
@@ -1745,7 +2245,167 @@
           <w:sz w:val="20"/>
           <w:szCs w:val="20"/>
         </w:rPr>
-        <w:t>När GabrielSantiago börjar varje tur, skall succesfulHQRun sättas till false. När en succesful run på HQ har gjorts, skall credits öka med 2, och succesfulHQRun sättas till true.</w:t>
+        <w:t xml:space="preserve">När </w:t>
+      </w:r>
+      <w:proofErr w:type="spellStart"/>
+      <w:r>
+        <w:rPr>
+          <w:rFonts w:ascii="Consolas" w:hAnsi="Consolas" w:cs="Consolas"/>
+          <w:color w:val="000000"/>
+          <w:sz w:val="20"/>
+          <w:szCs w:val="20"/>
+        </w:rPr>
+        <w:t>GabrielSantiago</w:t>
+      </w:r>
+      <w:proofErr w:type="spellEnd"/>
+      <w:r>
+        <w:rPr>
+          <w:rFonts w:ascii="Consolas" w:hAnsi="Consolas" w:cs="Consolas"/>
+          <w:color w:val="000000"/>
+          <w:sz w:val="20"/>
+          <w:szCs w:val="20"/>
+        </w:rPr>
+        <w:t xml:space="preserve"> börjar varje tur, skall </w:t>
+      </w:r>
+      <w:proofErr w:type="spellStart"/>
+      <w:r>
+        <w:rPr>
+          <w:rFonts w:ascii="Consolas" w:hAnsi="Consolas" w:cs="Consolas"/>
+          <w:color w:val="000000"/>
+          <w:sz w:val="20"/>
+          <w:szCs w:val="20"/>
+        </w:rPr>
+        <w:t>succesfulHQRun</w:t>
+      </w:r>
+      <w:proofErr w:type="spellEnd"/>
+      <w:r>
+        <w:rPr>
+          <w:rFonts w:ascii="Consolas" w:hAnsi="Consolas" w:cs="Consolas"/>
+          <w:color w:val="000000"/>
+          <w:sz w:val="20"/>
+          <w:szCs w:val="20"/>
+        </w:rPr>
+        <w:t xml:space="preserve"> sättas till </w:t>
+      </w:r>
+      <w:proofErr w:type="spellStart"/>
+      <w:r>
+        <w:rPr>
+          <w:rFonts w:ascii="Consolas" w:hAnsi="Consolas" w:cs="Consolas"/>
+          <w:color w:val="000000"/>
+          <w:sz w:val="20"/>
+          <w:szCs w:val="20"/>
+        </w:rPr>
+        <w:t>false</w:t>
+      </w:r>
+      <w:proofErr w:type="spellEnd"/>
+      <w:r>
+        <w:rPr>
+          <w:rFonts w:ascii="Consolas" w:hAnsi="Consolas" w:cs="Consolas"/>
+          <w:color w:val="000000"/>
+          <w:sz w:val="20"/>
+          <w:szCs w:val="20"/>
+        </w:rPr>
+        <w:t xml:space="preserve">. När en </w:t>
+      </w:r>
+      <w:proofErr w:type="spellStart"/>
+      <w:r>
+        <w:rPr>
+          <w:rFonts w:ascii="Consolas" w:hAnsi="Consolas" w:cs="Consolas"/>
+          <w:color w:val="000000"/>
+          <w:sz w:val="20"/>
+          <w:szCs w:val="20"/>
+        </w:rPr>
+        <w:t>succesful</w:t>
+      </w:r>
+      <w:proofErr w:type="spellEnd"/>
+      <w:r>
+        <w:rPr>
+          <w:rFonts w:ascii="Consolas" w:hAnsi="Consolas" w:cs="Consolas"/>
+          <w:color w:val="000000"/>
+          <w:sz w:val="20"/>
+          <w:szCs w:val="20"/>
+        </w:rPr>
+        <w:t xml:space="preserve"> </w:t>
+      </w:r>
+      <w:proofErr w:type="spellStart"/>
+      <w:r>
+        <w:rPr>
+          <w:rFonts w:ascii="Consolas" w:hAnsi="Consolas" w:cs="Consolas"/>
+          <w:color w:val="000000"/>
+          <w:sz w:val="20"/>
+          <w:szCs w:val="20"/>
+        </w:rPr>
+        <w:t>run</w:t>
+      </w:r>
+      <w:proofErr w:type="spellEnd"/>
+      <w:r>
+        <w:rPr>
+          <w:rFonts w:ascii="Consolas" w:hAnsi="Consolas" w:cs="Consolas"/>
+          <w:color w:val="000000"/>
+          <w:sz w:val="20"/>
+          <w:szCs w:val="20"/>
+        </w:rPr>
+        <w:t xml:space="preserve"> på HQ har gjorts, skall </w:t>
+      </w:r>
+      <w:proofErr w:type="spellStart"/>
+      <w:r>
+        <w:rPr>
+          <w:rFonts w:ascii="Consolas" w:hAnsi="Consolas" w:cs="Consolas"/>
+          <w:color w:val="000000"/>
+          <w:sz w:val="20"/>
+          <w:szCs w:val="20"/>
+        </w:rPr>
+        <w:t>credits</w:t>
+      </w:r>
+      <w:proofErr w:type="spellEnd"/>
+      <w:r>
+        <w:rPr>
+          <w:rFonts w:ascii="Consolas" w:hAnsi="Consolas" w:cs="Consolas"/>
+          <w:color w:val="000000"/>
+          <w:sz w:val="20"/>
+          <w:szCs w:val="20"/>
+        </w:rPr>
+        <w:t xml:space="preserve"> öka med 2, och </w:t>
+      </w:r>
+      <w:proofErr w:type="spellStart"/>
+      <w:r>
+        <w:rPr>
+          <w:rFonts w:ascii="Consolas" w:hAnsi="Consolas" w:cs="Consolas"/>
+          <w:color w:val="000000"/>
+          <w:sz w:val="20"/>
+          <w:szCs w:val="20"/>
+        </w:rPr>
+        <w:t>succesfulHQRun</w:t>
+      </w:r>
+      <w:proofErr w:type="spellEnd"/>
+      <w:r>
+        <w:rPr>
+          <w:rFonts w:ascii="Consolas" w:hAnsi="Consolas" w:cs="Consolas"/>
+          <w:color w:val="000000"/>
+          <w:sz w:val="20"/>
+          <w:szCs w:val="20"/>
+        </w:rPr>
+        <w:t xml:space="preserve"> sättas till </w:t>
+      </w:r>
+      <w:proofErr w:type="spellStart"/>
+      <w:r>
+        <w:rPr>
+          <w:rFonts w:ascii="Consolas" w:hAnsi="Consolas" w:cs="Consolas"/>
+          <w:color w:val="000000"/>
+          <w:sz w:val="20"/>
+          <w:szCs w:val="20"/>
+        </w:rPr>
+        <w:t>true</w:t>
+      </w:r>
+      <w:proofErr w:type="spellEnd"/>
+      <w:r>
+        <w:rPr>
+          <w:rFonts w:ascii="Consolas" w:hAnsi="Consolas" w:cs="Consolas"/>
+          <w:color w:val="000000"/>
+          <w:sz w:val="20"/>
+          <w:szCs w:val="20"/>
+        </w:rPr>
+        <w:t>.</w:t>
       </w:r>
     </w:p>
     <w:p/>
@@ -1753,239 +2413,234 @@
       <w:pPr>
         <w:rPr>
           <w:b/>
-        </w:rPr>
-      </w:pPr>
-      <w:r>
-        <w:rPr>
-          <w:b/>
+          <w:sz w:val="24"/>
+          <w:szCs w:val="24"/>
+        </w:rPr>
+      </w:pPr>
+      <w:r>
+        <w:rPr>
+          <w:b/>
+          <w:sz w:val="24"/>
+          <w:szCs w:val="24"/>
         </w:rPr>
         <w:t>Program</w:t>
       </w:r>
     </w:p>
     <w:p>
-      <w:pPr>
-        <w:rPr>
-          <w:b/>
-        </w:rPr>
-      </w:pPr>
-      <w:r>
-        <w:rPr>
-          <w:b/>
+      <w:r>
+        <w:t xml:space="preserve">Installeras på Runners Rig när Runner betalar installationskostnad. </w:t>
+      </w:r>
+      <w:r>
+        <w:t xml:space="preserve">Program har en </w:t>
+      </w:r>
+      <w:proofErr w:type="spellStart"/>
+      <w:r>
+        <w:t>Memory</w:t>
+      </w:r>
+      <w:proofErr w:type="spellEnd"/>
+      <w:r>
+        <w:t xml:space="preserve"> </w:t>
+      </w:r>
+      <w:proofErr w:type="spellStart"/>
+      <w:r>
+        <w:t>Cost</w:t>
+      </w:r>
+      <w:proofErr w:type="spellEnd"/>
+      <w:r>
+        <w:t xml:space="preserve">. </w:t>
+      </w:r>
+      <w:proofErr w:type="spellStart"/>
+      <w:r>
+        <w:t>Memory</w:t>
+      </w:r>
+      <w:proofErr w:type="spellEnd"/>
+      <w:r>
+        <w:t xml:space="preserve"> </w:t>
+      </w:r>
+      <w:proofErr w:type="spellStart"/>
+      <w:r>
+        <w:t>Cost</w:t>
+      </w:r>
+      <w:proofErr w:type="spellEnd"/>
+      <w:r>
+        <w:t xml:space="preserve"> för installerade Program kan aldrig överstiga Runners gräns.</w:t>
+      </w:r>
+    </w:p>
+    <w:p>
+      <w:r>
+        <w:t xml:space="preserve">ICEBREAKERS – är en typ av program. För att en </w:t>
+      </w:r>
+      <w:proofErr w:type="spellStart"/>
+      <w:r>
+        <w:t>icebreaker</w:t>
+      </w:r>
+      <w:proofErr w:type="spellEnd"/>
+      <w:r>
+        <w:t xml:space="preserve"> skall kunna interagera med </w:t>
+      </w:r>
+      <w:proofErr w:type="spellStart"/>
+      <w:r>
+        <w:t>Ice</w:t>
+      </w:r>
+      <w:proofErr w:type="spellEnd"/>
+      <w:r>
+        <w:t xml:space="preserve"> måste deras typer stämma överens, och </w:t>
+      </w:r>
+      <w:proofErr w:type="spellStart"/>
+      <w:r>
+        <w:t>Icebreakers</w:t>
+      </w:r>
+      <w:proofErr w:type="spellEnd"/>
+      <w:r>
+        <w:t xml:space="preserve"> styrka måste vara &gt;= </w:t>
+      </w:r>
+      <w:proofErr w:type="spellStart"/>
+      <w:r>
+        <w:t>Ice</w:t>
+      </w:r>
+      <w:proofErr w:type="spellEnd"/>
+      <w:r>
+        <w:t xml:space="preserve"> styrka.</w:t>
+      </w:r>
+    </w:p>
+    <w:p>
+      <w:pPr>
+        <w:rPr>
+          <w:b/>
+          <w:sz w:val="24"/>
+          <w:szCs w:val="24"/>
+        </w:rPr>
+      </w:pPr>
+      <w:r>
+        <w:rPr>
+          <w:b/>
+          <w:sz w:val="24"/>
+          <w:szCs w:val="24"/>
         </w:rPr>
         <w:t>Hardware</w:t>
       </w:r>
     </w:p>
     <w:p>
-      <w:pPr>
-        <w:rPr>
-          <w:b/>
-        </w:rPr>
-      </w:pPr>
-      <w:r>
-        <w:rPr>
-          <w:b/>
+      <w:r>
+        <w:t>Installeras på Runners Rig när Runner betalar installationskostnad. Runner kan ha obegränsat antal Hardware.</w:t>
+      </w:r>
+    </w:p>
+    <w:p>
+      <w:pPr>
+        <w:rPr>
+          <w:b/>
+          <w:sz w:val="24"/>
+          <w:szCs w:val="24"/>
+        </w:rPr>
+      </w:pPr>
+      <w:proofErr w:type="spellStart"/>
+      <w:r>
+        <w:rPr>
+          <w:b/>
+          <w:sz w:val="24"/>
+          <w:szCs w:val="24"/>
         </w:rPr>
         <w:t>Resource</w:t>
       </w:r>
-    </w:p>
-    <w:p>
-      <w:pPr>
-        <w:rPr>
-          <w:b/>
-        </w:rPr>
-      </w:pPr>
-      <w:r>
-        <w:rPr>
-          <w:b/>
+      <w:proofErr w:type="spellEnd"/>
+    </w:p>
+    <w:p>
+      <w:r>
+        <w:t>Installeras på Runners Rig när Runner betalar installationskostnad.</w:t>
+      </w:r>
+      <w:r>
+        <w:t xml:space="preserve"> </w:t>
+      </w:r>
+      <w:r>
+        <w:t>Runner k</w:t>
+      </w:r>
+      <w:r>
+        <w:t xml:space="preserve">an ha obegränsat antal Resources. När Runner är </w:t>
+      </w:r>
+      <w:proofErr w:type="spellStart"/>
+      <w:r>
+        <w:t>tagged</w:t>
+      </w:r>
+      <w:proofErr w:type="spellEnd"/>
+      <w:r>
+        <w:t xml:space="preserve"> kan </w:t>
+      </w:r>
+      <w:proofErr w:type="spellStart"/>
+      <w:r>
+        <w:t>Corp</w:t>
+      </w:r>
+      <w:proofErr w:type="spellEnd"/>
+      <w:r>
+        <w:t xml:space="preserve"> välja att </w:t>
+      </w:r>
+      <w:proofErr w:type="spellStart"/>
+      <w:r>
+        <w:t>trasha</w:t>
+      </w:r>
+      <w:proofErr w:type="spellEnd"/>
+      <w:r>
+        <w:t xml:space="preserve"> Resources, de hamnar då i Runners </w:t>
+      </w:r>
+      <w:proofErr w:type="spellStart"/>
+      <w:r>
+        <w:t>heap</w:t>
+      </w:r>
+      <w:proofErr w:type="spellEnd"/>
+      <w:r>
+        <w:t>.</w:t>
+      </w:r>
+    </w:p>
+    <w:p>
+      <w:pPr>
+        <w:rPr>
+          <w:b/>
+          <w:sz w:val="24"/>
+          <w:szCs w:val="24"/>
+        </w:rPr>
+      </w:pPr>
+      <w:r>
+        <w:rPr>
+          <w:b/>
+          <w:sz w:val="24"/>
+          <w:szCs w:val="24"/>
         </w:rPr>
         <w:t>Event</w:t>
       </w:r>
     </w:p>
     <w:p>
-      <w:pPr>
-        <w:pStyle w:val="HTML-frformaterad"/>
-        <w:rPr>
-          <w:rFonts w:ascii="Consolas" w:hAnsi="Consolas" w:cs="Consolas"/>
-          <w:color w:val="000000"/>
-        </w:rPr>
-      </w:pPr>
-    </w:p>
-    <w:p>
-      <w:pPr>
-        <w:pStyle w:val="HTML-frformaterad"/>
-        <w:rPr>
-          <w:rFonts w:ascii="Consolas" w:hAnsi="Consolas" w:cs="Consolas"/>
-          <w:color w:val="000000"/>
-        </w:rPr>
-      </w:pPr>
-    </w:p>
-    <w:p>
-      <w:pPr>
-        <w:pStyle w:val="HTML-frformaterad"/>
-        <w:rPr>
-          <w:rFonts w:ascii="Consolas" w:hAnsi="Consolas" w:cs="Consolas"/>
-          <w:color w:val="000000"/>
-        </w:rPr>
-      </w:pPr>
-    </w:p>
-    <w:p>
-      <w:pPr>
-        <w:pStyle w:val="HTML-frformaterad"/>
-        <w:rPr>
-          <w:rFonts w:ascii="Consolas" w:hAnsi="Consolas" w:cs="Consolas"/>
-          <w:color w:val="000000"/>
-        </w:rPr>
-      </w:pPr>
-    </w:p>
-    <w:p>
-      <w:pPr>
-        <w:pStyle w:val="HTML-frformaterad"/>
-        <w:rPr>
-          <w:rFonts w:ascii="Consolas" w:hAnsi="Consolas" w:cs="Consolas"/>
-          <w:color w:val="000000"/>
-        </w:rPr>
-      </w:pPr>
-    </w:p>
-    <w:p>
-      <w:pPr>
-        <w:pStyle w:val="HTML-frformaterad"/>
-        <w:rPr>
-          <w:rFonts w:ascii="Consolas" w:hAnsi="Consolas" w:cs="Consolas"/>
-          <w:color w:val="000000"/>
-        </w:rPr>
-      </w:pPr>
-    </w:p>
-    <w:p>
-      <w:pPr>
-        <w:pStyle w:val="HTML-frformaterad"/>
-        <w:rPr>
-          <w:rFonts w:ascii="Consolas" w:hAnsi="Consolas" w:cs="Consolas"/>
-          <w:color w:val="000000"/>
-        </w:rPr>
-      </w:pPr>
-    </w:p>
-    <w:p>
-      <w:pPr>
-        <w:pStyle w:val="HTML-frformaterad"/>
-        <w:rPr>
-          <w:rFonts w:ascii="Consolas" w:hAnsi="Consolas" w:cs="Consolas"/>
-          <w:color w:val="000000"/>
-        </w:rPr>
-      </w:pPr>
-    </w:p>
-    <w:p>
-      <w:pPr>
-        <w:pStyle w:val="HTML-frformaterad"/>
-        <w:rPr>
-          <w:rFonts w:ascii="Consolas" w:hAnsi="Consolas" w:cs="Consolas"/>
-          <w:color w:val="000000"/>
-        </w:rPr>
-      </w:pPr>
-    </w:p>
-    <w:p>
-      <w:pPr>
-        <w:pStyle w:val="HTML-frformaterad"/>
-        <w:rPr>
-          <w:rFonts w:ascii="Consolas" w:hAnsi="Consolas" w:cs="Consolas"/>
-          <w:color w:val="000000"/>
-        </w:rPr>
-      </w:pPr>
-    </w:p>
-    <w:p>
-      <w:pPr>
-        <w:pStyle w:val="HTML-frformaterad"/>
-        <w:rPr>
-          <w:rFonts w:ascii="Consolas" w:hAnsi="Consolas" w:cs="Consolas"/>
-          <w:color w:val="000000"/>
-        </w:rPr>
-      </w:pPr>
-    </w:p>
-    <w:p>
-      <w:pPr>
-        <w:pStyle w:val="HTML-frformaterad"/>
-        <w:rPr>
-          <w:rFonts w:ascii="Consolas" w:hAnsi="Consolas" w:cs="Consolas"/>
-          <w:color w:val="000000"/>
-        </w:rPr>
-      </w:pPr>
-    </w:p>
-    <w:p>
-      <w:pPr>
-        <w:pStyle w:val="HTML-frformaterad"/>
-        <w:rPr>
-          <w:rFonts w:ascii="Consolas" w:hAnsi="Consolas" w:cs="Consolas"/>
-          <w:color w:val="000000"/>
-        </w:rPr>
-      </w:pPr>
-    </w:p>
-    <w:p>
-      <w:pPr>
-        <w:pStyle w:val="HTML-frformaterad"/>
-        <w:rPr>
-          <w:rFonts w:ascii="Consolas" w:hAnsi="Consolas" w:cs="Consolas"/>
-          <w:color w:val="000000"/>
-        </w:rPr>
-      </w:pPr>
-    </w:p>
-    <w:p>
-      <w:pPr>
-        <w:pStyle w:val="HTML-frformaterad"/>
-        <w:rPr>
-          <w:rFonts w:ascii="Consolas" w:hAnsi="Consolas" w:cs="Consolas"/>
-          <w:color w:val="000000"/>
-        </w:rPr>
-      </w:pPr>
-    </w:p>
-    <w:p>
-      <w:pPr>
-        <w:pStyle w:val="HTML-frformaterad"/>
-        <w:rPr>
-          <w:rFonts w:ascii="Consolas" w:hAnsi="Consolas" w:cs="Consolas"/>
-          <w:color w:val="000000"/>
-        </w:rPr>
-      </w:pPr>
-    </w:p>
-    <w:p>
-      <w:pPr>
-        <w:pStyle w:val="HTML-frformaterad"/>
-        <w:rPr>
-          <w:rFonts w:ascii="Consolas" w:hAnsi="Consolas" w:cs="Consolas"/>
-          <w:color w:val="000000"/>
-        </w:rPr>
-      </w:pPr>
-    </w:p>
-    <w:p>
-      <w:pPr>
-        <w:pStyle w:val="HTML-frformaterad"/>
-        <w:rPr>
-          <w:rFonts w:ascii="Consolas" w:hAnsi="Consolas" w:cs="Consolas"/>
-          <w:color w:val="000000"/>
-        </w:rPr>
-      </w:pPr>
-    </w:p>
-    <w:p>
-      <w:pPr>
-        <w:pStyle w:val="HTML-frformaterad"/>
-        <w:rPr>
-          <w:rFonts w:ascii="Consolas" w:hAnsi="Consolas" w:cs="Consolas"/>
-          <w:color w:val="000000"/>
-        </w:rPr>
-      </w:pPr>
-    </w:p>
-    <w:p>
-      <w:pPr>
-        <w:pStyle w:val="HTML-frformaterad"/>
-        <w:rPr>
-          <w:rFonts w:ascii="Consolas" w:hAnsi="Consolas" w:cs="Consolas"/>
-          <w:color w:val="000000"/>
-        </w:rPr>
-      </w:pPr>
-    </w:p>
+      <w:r>
+        <w:t>Eve</w:t>
+      </w:r>
+      <w:r>
+        <w:t>n</w:t>
+      </w:r>
+      <w:r>
+        <w:t>t</w:t>
+      </w:r>
+      <w:r>
+        <w:t xml:space="preserve"> är en engångshändelse, efter att kortet spelas ska det läggas (</w:t>
+      </w:r>
+      <w:proofErr w:type="spellStart"/>
+      <w:r>
+        <w:t>trashas</w:t>
+      </w:r>
+      <w:proofErr w:type="spellEnd"/>
+      <w:r>
+        <w:t xml:space="preserve">) i </w:t>
+      </w:r>
+      <w:proofErr w:type="spellStart"/>
+      <w:r>
+        <w:t>Heap.</w:t>
+      </w:r>
+      <w:proofErr w:type="spellEnd"/>
+    </w:p>
+    <w:p/>
     <w:p>
       <w:pPr>
         <w:pStyle w:val="Rubrik1"/>
       </w:pPr>
       <w:r>
+        <w:lastRenderedPageBreak/>
         <w:t>SPELARE</w:t>
       </w:r>
     </w:p>
@@ -2021,6 +2676,8 @@
         </w:rPr>
         <w:t xml:space="preserve"> </w:t>
       </w:r>
+      <w:proofErr w:type="spellStart"/>
+      <w:proofErr w:type="gramStart"/>
       <w:r>
         <w:rPr>
           <w:rFonts w:ascii="Consolas" w:hAnsi="Consolas" w:cs="Consolas"/>
@@ -2032,6 +2689,8 @@
         </w:rPr>
         <w:t>int</w:t>
       </w:r>
+      <w:proofErr w:type="spellEnd"/>
+      <w:proofErr w:type="gramEnd"/>
       <w:r>
         <w:rPr>
           <w:rFonts w:ascii="Consolas" w:hAnsi="Consolas" w:cs="Consolas"/>
@@ -2041,6 +2700,7 @@
         </w:rPr>
         <w:t xml:space="preserve"> </w:t>
       </w:r>
+      <w:proofErr w:type="spellStart"/>
       <w:r>
         <w:rPr>
           <w:rFonts w:ascii="Consolas" w:hAnsi="Consolas" w:cs="Consolas"/>
@@ -2050,6 +2710,7 @@
         </w:rPr>
         <w:t>clicks</w:t>
       </w:r>
+      <w:proofErr w:type="spellEnd"/>
       <w:r>
         <w:rPr>
           <w:rFonts w:ascii="Consolas" w:hAnsi="Consolas" w:cs="Consolas"/>
@@ -2059,6 +2720,8 @@
         </w:rPr>
         <w:t>;</w:t>
       </w:r>
+      <w:bookmarkStart w:id="0" w:name="_GoBack"/>
+      <w:bookmarkEnd w:id="0"/>
     </w:p>
     <w:p>
       <w:pPr>
@@ -2092,6 +2755,8 @@
         </w:rPr>
         <w:t xml:space="preserve"> </w:t>
       </w:r>
+      <w:proofErr w:type="spellStart"/>
+      <w:proofErr w:type="gramStart"/>
       <w:r>
         <w:rPr>
           <w:rFonts w:ascii="Consolas" w:hAnsi="Consolas" w:cs="Consolas"/>
@@ -2103,6 +2768,8 @@
         </w:rPr>
         <w:t>int</w:t>
       </w:r>
+      <w:proofErr w:type="spellEnd"/>
+      <w:proofErr w:type="gramEnd"/>
       <w:r>
         <w:rPr>
           <w:rFonts w:ascii="Consolas" w:hAnsi="Consolas" w:cs="Consolas"/>
@@ -2112,6 +2779,7 @@
         </w:rPr>
         <w:t xml:space="preserve"> </w:t>
       </w:r>
+      <w:proofErr w:type="spellStart"/>
       <w:r>
         <w:rPr>
           <w:rFonts w:ascii="Consolas" w:hAnsi="Consolas" w:cs="Consolas"/>
@@ -2121,6 +2789,7 @@
         </w:rPr>
         <w:t>credits</w:t>
       </w:r>
+      <w:proofErr w:type="spellEnd"/>
       <w:r>
         <w:rPr>
           <w:rFonts w:ascii="Consolas" w:hAnsi="Consolas" w:cs="Consolas"/>
@@ -2163,6 +2832,8 @@
         </w:rPr>
         <w:t xml:space="preserve"> </w:t>
       </w:r>
+      <w:proofErr w:type="spellStart"/>
+      <w:proofErr w:type="gramStart"/>
       <w:r>
         <w:rPr>
           <w:rFonts w:ascii="Consolas" w:hAnsi="Consolas" w:cs="Consolas"/>
@@ -2174,6 +2845,8 @@
         </w:rPr>
         <w:t>int</w:t>
       </w:r>
+      <w:proofErr w:type="spellEnd"/>
+      <w:proofErr w:type="gramEnd"/>
       <w:r>
         <w:rPr>
           <w:rFonts w:ascii="Consolas" w:hAnsi="Consolas" w:cs="Consolas"/>
@@ -2183,6 +2856,7 @@
         </w:rPr>
         <w:t xml:space="preserve"> </w:t>
       </w:r>
+      <w:proofErr w:type="spellStart"/>
       <w:r>
         <w:rPr>
           <w:rFonts w:ascii="Consolas" w:hAnsi="Consolas" w:cs="Consolas"/>
@@ -2192,6 +2866,7 @@
         </w:rPr>
         <w:t>agendaPoints</w:t>
       </w:r>
+      <w:proofErr w:type="spellEnd"/>
       <w:r>
         <w:rPr>
           <w:rFonts w:ascii="Consolas" w:hAnsi="Consolas" w:cs="Consolas"/>
@@ -2234,6 +2909,8 @@
         </w:rPr>
         <w:t xml:space="preserve"> </w:t>
       </w:r>
+      <w:proofErr w:type="spellStart"/>
+      <w:proofErr w:type="gramStart"/>
       <w:r>
         <w:rPr>
           <w:rFonts w:ascii="Consolas" w:hAnsi="Consolas" w:cs="Consolas"/>
@@ -2245,6 +2922,8 @@
         </w:rPr>
         <w:t>int</w:t>
       </w:r>
+      <w:proofErr w:type="spellEnd"/>
+      <w:proofErr w:type="gramEnd"/>
       <w:r>
         <w:rPr>
           <w:rFonts w:ascii="Consolas" w:hAnsi="Consolas" w:cs="Consolas"/>
@@ -2254,6 +2933,7 @@
         </w:rPr>
         <w:t xml:space="preserve"> </w:t>
       </w:r>
+      <w:proofErr w:type="spellStart"/>
       <w:r>
         <w:rPr>
           <w:rFonts w:ascii="Consolas" w:hAnsi="Consolas" w:cs="Consolas"/>
@@ -2263,6 +2943,7 @@
         </w:rPr>
         <w:t>maxHandSize</w:t>
       </w:r>
+      <w:proofErr w:type="spellEnd"/>
       <w:r>
         <w:rPr>
           <w:rFonts w:ascii="Consolas" w:hAnsi="Consolas" w:cs="Consolas"/>
@@ -2318,6 +2999,7 @@
         </w:rPr>
         <w:t xml:space="preserve"> </w:t>
       </w:r>
+      <w:proofErr w:type="spellStart"/>
       <w:r>
         <w:rPr>
           <w:rFonts w:ascii="Consolas" w:hAnsi="Consolas" w:cs="Consolas"/>
@@ -2329,6 +3011,7 @@
         </w:rPr>
         <w:t>boolean</w:t>
       </w:r>
+      <w:proofErr w:type="spellEnd"/>
       <w:r>
         <w:rPr>
           <w:rFonts w:ascii="Consolas" w:hAnsi="Consolas" w:cs="Consolas"/>
@@ -2338,6 +3021,7 @@
         </w:rPr>
         <w:t xml:space="preserve"> </w:t>
       </w:r>
+      <w:proofErr w:type="spellStart"/>
       <w:r>
         <w:rPr>
           <w:rFonts w:ascii="Consolas" w:hAnsi="Consolas" w:cs="Consolas"/>
@@ -2347,6 +3031,7 @@
         </w:rPr>
         <w:t>winner</w:t>
       </w:r>
+      <w:proofErr w:type="spellEnd"/>
       <w:r>
         <w:rPr>
           <w:rFonts w:ascii="Consolas" w:hAnsi="Consolas" w:cs="Consolas"/>
@@ -2356,6 +3041,7 @@
         </w:rPr>
         <w:t xml:space="preserve"> = </w:t>
       </w:r>
+      <w:proofErr w:type="spellStart"/>
       <w:r>
         <w:rPr>
           <w:rFonts w:ascii="Consolas" w:hAnsi="Consolas" w:cs="Consolas"/>
@@ -2367,6 +3053,7 @@
         </w:rPr>
         <w:t>false</w:t>
       </w:r>
+      <w:proofErr w:type="spellEnd"/>
       <w:r>
         <w:rPr>
           <w:rFonts w:ascii="Consolas" w:hAnsi="Consolas" w:cs="Consolas"/>
@@ -2409,6 +3096,7 @@
         </w:rPr>
         <w:t xml:space="preserve"> </w:t>
       </w:r>
+      <w:proofErr w:type="spellStart"/>
       <w:r>
         <w:rPr>
           <w:rFonts w:ascii="Consolas" w:hAnsi="Consolas" w:cs="Consolas"/>
@@ -2420,6 +3108,7 @@
         </w:rPr>
         <w:t>boolean</w:t>
       </w:r>
+      <w:proofErr w:type="spellEnd"/>
       <w:r>
         <w:rPr>
           <w:rFonts w:ascii="Consolas" w:hAnsi="Consolas" w:cs="Consolas"/>
@@ -2429,6 +3118,7 @@
         </w:rPr>
         <w:t xml:space="preserve"> </w:t>
       </w:r>
+      <w:proofErr w:type="spellStart"/>
       <w:r>
         <w:rPr>
           <w:rFonts w:ascii="Consolas" w:hAnsi="Consolas" w:cs="Consolas"/>
@@ -2438,6 +3128,7 @@
         </w:rPr>
         <w:t>turnOver</w:t>
       </w:r>
+      <w:proofErr w:type="spellEnd"/>
       <w:r>
         <w:rPr>
           <w:rFonts w:ascii="Consolas" w:hAnsi="Consolas" w:cs="Consolas"/>
@@ -2447,6 +3138,7 @@
         </w:rPr>
         <w:t xml:space="preserve"> = </w:t>
       </w:r>
+      <w:proofErr w:type="spellStart"/>
       <w:r>
         <w:rPr>
           <w:rFonts w:ascii="Consolas" w:hAnsi="Consolas" w:cs="Consolas"/>
@@ -2458,6 +3150,7 @@
         </w:rPr>
         <w:t>false</w:t>
       </w:r>
+      <w:proofErr w:type="spellEnd"/>
       <w:r>
         <w:rPr>
           <w:rFonts w:ascii="Consolas" w:hAnsi="Consolas" w:cs="Consolas"/>
@@ -2521,8 +3214,29 @@
           <w:sz w:val="20"/>
           <w:szCs w:val="20"/>
         </w:rPr>
-        <w:t xml:space="preserve"> Deck </w:t>
-      </w:r>
+        <w:t xml:space="preserve"> </w:t>
+      </w:r>
+      <w:proofErr w:type="spellStart"/>
+      <w:r>
+        <w:rPr>
+          <w:rFonts w:ascii="Consolas" w:hAnsi="Consolas" w:cs="Consolas"/>
+          <w:color w:val="000000"/>
+          <w:sz w:val="20"/>
+          <w:szCs w:val="20"/>
+        </w:rPr>
+        <w:t>Deck</w:t>
+      </w:r>
+      <w:proofErr w:type="spellEnd"/>
+      <w:r>
+        <w:rPr>
+          <w:rFonts w:ascii="Consolas" w:hAnsi="Consolas" w:cs="Consolas"/>
+          <w:color w:val="000000"/>
+          <w:sz w:val="20"/>
+          <w:szCs w:val="20"/>
+        </w:rPr>
+        <w:t xml:space="preserve"> </w:t>
+      </w:r>
+      <w:proofErr w:type="spellStart"/>
       <w:r>
         <w:rPr>
           <w:rFonts w:ascii="Consolas" w:hAnsi="Consolas" w:cs="Consolas"/>
@@ -2533,6 +3247,7 @@
         </w:rPr>
         <w:t>deckList</w:t>
       </w:r>
+      <w:proofErr w:type="spellEnd"/>
       <w:r>
         <w:rPr>
           <w:rFonts w:ascii="Consolas" w:hAnsi="Consolas" w:cs="Consolas"/>
@@ -2560,7 +3275,27 @@
           <w:sz w:val="20"/>
           <w:szCs w:val="20"/>
         </w:rPr>
-        <w:t xml:space="preserve"> ArrayList&lt;&gt;();</w:t>
+        <w:t xml:space="preserve"> </w:t>
+      </w:r>
+      <w:proofErr w:type="spellStart"/>
+      <w:r>
+        <w:rPr>
+          <w:rFonts w:ascii="Consolas" w:hAnsi="Consolas" w:cs="Consolas"/>
+          <w:color w:val="000000"/>
+          <w:sz w:val="20"/>
+          <w:szCs w:val="20"/>
+        </w:rPr>
+        <w:t>ArrayList</w:t>
+      </w:r>
+      <w:proofErr w:type="spellEnd"/>
+      <w:r>
+        <w:rPr>
+          <w:rFonts w:ascii="Consolas" w:hAnsi="Consolas" w:cs="Consolas"/>
+          <w:color w:val="000000"/>
+          <w:sz w:val="20"/>
+          <w:szCs w:val="20"/>
+        </w:rPr>
+        <w:t>&lt;&gt;();</w:t>
       </w:r>
     </w:p>
     <w:p>
@@ -2600,14 +3335,65 @@
           <w:szCs w:val="20"/>
         </w:rPr>
       </w:pPr>
-      <w:r>
-        <w:rPr>
-          <w:rFonts w:ascii="Consolas" w:hAnsi="Consolas" w:cs="Consolas"/>
-          <w:color w:val="000000"/>
-          <w:sz w:val="20"/>
-          <w:szCs w:val="20"/>
-        </w:rPr>
-        <w:t>Clicks måste vara mellan 0 och 3 för Corporation, och mellan 0 och 4 för Runner. Skall alltid börja på det högsta vid start av varje tur. Vid varje action som Spelare gör, skall clicks minskas med 1. Vid 0 click är turen slut.</w:t>
+      <w:proofErr w:type="spellStart"/>
+      <w:r>
+        <w:rPr>
+          <w:rFonts w:ascii="Consolas" w:hAnsi="Consolas" w:cs="Consolas"/>
+          <w:color w:val="000000"/>
+          <w:sz w:val="20"/>
+          <w:szCs w:val="20"/>
+        </w:rPr>
+        <w:t>Clicks</w:t>
+      </w:r>
+      <w:proofErr w:type="spellEnd"/>
+      <w:r>
+        <w:rPr>
+          <w:rFonts w:ascii="Consolas" w:hAnsi="Consolas" w:cs="Consolas"/>
+          <w:color w:val="000000"/>
+          <w:sz w:val="20"/>
+          <w:szCs w:val="20"/>
+        </w:rPr>
+        <w:t xml:space="preserve"> måste vara mellan 0 och 3 för Corporation, och mellan 0 och 4 för Runner. Skall alltid börja på det högsta vid start av varje tur. Vid varje action som Spelare gör, skall </w:t>
+      </w:r>
+      <w:proofErr w:type="spellStart"/>
+      <w:r>
+        <w:rPr>
+          <w:rFonts w:ascii="Consolas" w:hAnsi="Consolas" w:cs="Consolas"/>
+          <w:color w:val="000000"/>
+          <w:sz w:val="20"/>
+          <w:szCs w:val="20"/>
+        </w:rPr>
+        <w:t>clicks</w:t>
+      </w:r>
+      <w:proofErr w:type="spellEnd"/>
+      <w:r>
+        <w:rPr>
+          <w:rFonts w:ascii="Consolas" w:hAnsi="Consolas" w:cs="Consolas"/>
+          <w:color w:val="000000"/>
+          <w:sz w:val="20"/>
+          <w:szCs w:val="20"/>
+        </w:rPr>
+        <w:t xml:space="preserve"> minskas med 1. Vid 0 </w:t>
+      </w:r>
+      <w:proofErr w:type="spellStart"/>
+      <w:r>
+        <w:rPr>
+          <w:rFonts w:ascii="Consolas" w:hAnsi="Consolas" w:cs="Consolas"/>
+          <w:color w:val="000000"/>
+          <w:sz w:val="20"/>
+          <w:szCs w:val="20"/>
+        </w:rPr>
+        <w:t>click</w:t>
+      </w:r>
+      <w:proofErr w:type="spellEnd"/>
+      <w:r>
+        <w:rPr>
+          <w:rFonts w:ascii="Consolas" w:hAnsi="Consolas" w:cs="Consolas"/>
+          <w:color w:val="000000"/>
+          <w:sz w:val="20"/>
+          <w:szCs w:val="20"/>
+        </w:rPr>
+        <w:t xml:space="preserve"> är turen slut.</w:t>
       </w:r>
     </w:p>
     <w:p>
@@ -2656,33 +3442,144 @@
           <w:szCs w:val="20"/>
         </w:rPr>
       </w:pPr>
-      <w:r>
-        <w:rPr>
-          <w:rFonts w:ascii="Consolas" w:hAnsi="Consolas" w:cs="Consolas"/>
-          <w:color w:val="000000"/>
-          <w:sz w:val="20"/>
-          <w:szCs w:val="20"/>
-        </w:rPr>
-        <w:t>agendaPoints måste vara positivt tal. Skall alltid börja som 0 vid start av en match. agendaPoints skall endast kunna ökas, vid 7 eller mer agendaPoints har spelaren vunnit.</w:t>
-      </w:r>
-    </w:p>
-    <w:p>
-      <w:pPr>
-        <w:rPr>
-          <w:rFonts w:ascii="Consolas" w:hAnsi="Consolas" w:cs="Consolas"/>
-          <w:color w:val="000000"/>
-          <w:sz w:val="20"/>
-          <w:szCs w:val="20"/>
-        </w:rPr>
-      </w:pPr>
-      <w:r>
-        <w:rPr>
-          <w:rFonts w:ascii="Consolas" w:hAnsi="Consolas" w:cs="Consolas"/>
-          <w:color w:val="000000"/>
-          <w:sz w:val="20"/>
-          <w:szCs w:val="20"/>
-        </w:rPr>
-        <w:t>Winner börjar som false. turnOver börjar som false.</w:t>
+      <w:proofErr w:type="spellStart"/>
+      <w:r>
+        <w:rPr>
+          <w:rFonts w:ascii="Consolas" w:hAnsi="Consolas" w:cs="Consolas"/>
+          <w:color w:val="000000"/>
+          <w:sz w:val="20"/>
+          <w:szCs w:val="20"/>
+        </w:rPr>
+        <w:t>agendaPoints</w:t>
+      </w:r>
+      <w:proofErr w:type="spellEnd"/>
+      <w:r>
+        <w:rPr>
+          <w:rFonts w:ascii="Consolas" w:hAnsi="Consolas" w:cs="Consolas"/>
+          <w:color w:val="000000"/>
+          <w:sz w:val="20"/>
+          <w:szCs w:val="20"/>
+        </w:rPr>
+        <w:t xml:space="preserve"> måste vara positivt tal. Skall alltid börja som 0 vid start av en match. </w:t>
+      </w:r>
+      <w:proofErr w:type="spellStart"/>
+      <w:r>
+        <w:rPr>
+          <w:rFonts w:ascii="Consolas" w:hAnsi="Consolas" w:cs="Consolas"/>
+          <w:color w:val="000000"/>
+          <w:sz w:val="20"/>
+          <w:szCs w:val="20"/>
+        </w:rPr>
+        <w:t>agendaPoints</w:t>
+      </w:r>
+      <w:proofErr w:type="spellEnd"/>
+      <w:r>
+        <w:rPr>
+          <w:rFonts w:ascii="Consolas" w:hAnsi="Consolas" w:cs="Consolas"/>
+          <w:color w:val="000000"/>
+          <w:sz w:val="20"/>
+          <w:szCs w:val="20"/>
+        </w:rPr>
+        <w:t xml:space="preserve"> skall endast kunna ökas, vid 7 eller mer </w:t>
+      </w:r>
+      <w:proofErr w:type="spellStart"/>
+      <w:r>
+        <w:rPr>
+          <w:rFonts w:ascii="Consolas" w:hAnsi="Consolas" w:cs="Consolas"/>
+          <w:color w:val="000000"/>
+          <w:sz w:val="20"/>
+          <w:szCs w:val="20"/>
+        </w:rPr>
+        <w:t>agendaPoints</w:t>
+      </w:r>
+      <w:proofErr w:type="spellEnd"/>
+      <w:r>
+        <w:rPr>
+          <w:rFonts w:ascii="Consolas" w:hAnsi="Consolas" w:cs="Consolas"/>
+          <w:color w:val="000000"/>
+          <w:sz w:val="20"/>
+          <w:szCs w:val="20"/>
+        </w:rPr>
+        <w:t xml:space="preserve"> har spelaren vunnit.</w:t>
+      </w:r>
+    </w:p>
+    <w:p>
+      <w:pPr>
+        <w:rPr>
+          <w:rFonts w:ascii="Consolas" w:hAnsi="Consolas" w:cs="Consolas"/>
+          <w:color w:val="000000"/>
+          <w:sz w:val="20"/>
+          <w:szCs w:val="20"/>
+        </w:rPr>
+      </w:pPr>
+      <w:r>
+        <w:rPr>
+          <w:rFonts w:ascii="Consolas" w:hAnsi="Consolas" w:cs="Consolas"/>
+          <w:color w:val="000000"/>
+          <w:sz w:val="20"/>
+          <w:szCs w:val="20"/>
+        </w:rPr>
+        <w:t xml:space="preserve">Winner börjar som </w:t>
+      </w:r>
+      <w:proofErr w:type="spellStart"/>
+      <w:r>
+        <w:rPr>
+          <w:rFonts w:ascii="Consolas" w:hAnsi="Consolas" w:cs="Consolas"/>
+          <w:color w:val="000000"/>
+          <w:sz w:val="20"/>
+          <w:szCs w:val="20"/>
+        </w:rPr>
+        <w:t>false</w:t>
+      </w:r>
+      <w:proofErr w:type="spellEnd"/>
+      <w:r>
+        <w:rPr>
+          <w:rFonts w:ascii="Consolas" w:hAnsi="Consolas" w:cs="Consolas"/>
+          <w:color w:val="000000"/>
+          <w:sz w:val="20"/>
+          <w:szCs w:val="20"/>
+        </w:rPr>
+        <w:t xml:space="preserve">. </w:t>
+      </w:r>
+      <w:proofErr w:type="spellStart"/>
+      <w:r>
+        <w:rPr>
+          <w:rFonts w:ascii="Consolas" w:hAnsi="Consolas" w:cs="Consolas"/>
+          <w:color w:val="000000"/>
+          <w:sz w:val="20"/>
+          <w:szCs w:val="20"/>
+        </w:rPr>
+        <w:t>turnOver</w:t>
+      </w:r>
+      <w:proofErr w:type="spellEnd"/>
+      <w:r>
+        <w:rPr>
+          <w:rFonts w:ascii="Consolas" w:hAnsi="Consolas" w:cs="Consolas"/>
+          <w:color w:val="000000"/>
+          <w:sz w:val="20"/>
+          <w:szCs w:val="20"/>
+        </w:rPr>
+        <w:t xml:space="preserve"> börjar som </w:t>
+      </w:r>
+      <w:proofErr w:type="spellStart"/>
+      <w:r>
+        <w:rPr>
+          <w:rFonts w:ascii="Consolas" w:hAnsi="Consolas" w:cs="Consolas"/>
+          <w:color w:val="000000"/>
+          <w:sz w:val="20"/>
+          <w:szCs w:val="20"/>
+        </w:rPr>
+        <w:t>false</w:t>
+      </w:r>
+      <w:proofErr w:type="spellEnd"/>
+      <w:r>
+        <w:rPr>
+          <w:rFonts w:ascii="Consolas" w:hAnsi="Consolas" w:cs="Consolas"/>
+          <w:color w:val="000000"/>
+          <w:sz w:val="20"/>
+          <w:szCs w:val="20"/>
+        </w:rPr>
+        <w:t>.</w:t>
       </w:r>
     </w:p>
     <w:p>
@@ -2737,8 +3634,49 @@
           <w:sz w:val="20"/>
           <w:szCs w:val="20"/>
         </w:rPr>
-        <w:t xml:space="preserve"> ArrayList&lt;Card&gt; </w:t>
-      </w:r>
+        <w:t xml:space="preserve"> </w:t>
+      </w:r>
+      <w:proofErr w:type="spellStart"/>
+      <w:r>
+        <w:rPr>
+          <w:rFonts w:ascii="Consolas" w:hAnsi="Consolas" w:cs="Consolas"/>
+          <w:color w:val="000000"/>
+          <w:sz w:val="20"/>
+          <w:szCs w:val="20"/>
+        </w:rPr>
+        <w:t>ArrayList</w:t>
+      </w:r>
+      <w:proofErr w:type="spellEnd"/>
+      <w:r>
+        <w:rPr>
+          <w:rFonts w:ascii="Consolas" w:hAnsi="Consolas" w:cs="Consolas"/>
+          <w:color w:val="000000"/>
+          <w:sz w:val="20"/>
+          <w:szCs w:val="20"/>
+        </w:rPr>
+        <w:t>&lt;</w:t>
+      </w:r>
+      <w:proofErr w:type="spellStart"/>
+      <w:r>
+        <w:rPr>
+          <w:rFonts w:ascii="Consolas" w:hAnsi="Consolas" w:cs="Consolas"/>
+          <w:color w:val="000000"/>
+          <w:sz w:val="20"/>
+          <w:szCs w:val="20"/>
+        </w:rPr>
+        <w:t>Card</w:t>
+      </w:r>
+      <w:proofErr w:type="spellEnd"/>
+      <w:r>
+        <w:rPr>
+          <w:rFonts w:ascii="Consolas" w:hAnsi="Consolas" w:cs="Consolas"/>
+          <w:color w:val="000000"/>
+          <w:sz w:val="20"/>
+          <w:szCs w:val="20"/>
+        </w:rPr>
+        <w:t xml:space="preserve">&gt; </w:t>
+      </w:r>
+      <w:proofErr w:type="spellStart"/>
       <w:r>
         <w:rPr>
           <w:rFonts w:ascii="Consolas" w:hAnsi="Consolas" w:cs="Consolas"/>
@@ -2748,6 +3686,7 @@
         </w:rPr>
         <w:t>researchAndDevelopment</w:t>
       </w:r>
+      <w:proofErr w:type="spellEnd"/>
       <w:r>
         <w:rPr>
           <w:rFonts w:ascii="Consolas" w:hAnsi="Consolas" w:cs="Consolas"/>
@@ -2775,7 +3714,27 @@
           <w:sz w:val="20"/>
           <w:szCs w:val="20"/>
         </w:rPr>
-        <w:t xml:space="preserve"> ArrayList&lt;&gt;();</w:t>
+        <w:t xml:space="preserve"> </w:t>
+      </w:r>
+      <w:proofErr w:type="spellStart"/>
+      <w:r>
+        <w:rPr>
+          <w:rFonts w:ascii="Consolas" w:hAnsi="Consolas" w:cs="Consolas"/>
+          <w:color w:val="000000"/>
+          <w:sz w:val="20"/>
+          <w:szCs w:val="20"/>
+        </w:rPr>
+        <w:t>ArrayList</w:t>
+      </w:r>
+      <w:proofErr w:type="spellEnd"/>
+      <w:r>
+        <w:rPr>
+          <w:rFonts w:ascii="Consolas" w:hAnsi="Consolas" w:cs="Consolas"/>
+          <w:color w:val="000000"/>
+          <w:sz w:val="20"/>
+          <w:szCs w:val="20"/>
+        </w:rPr>
+        <w:t>&lt;&gt;();</w:t>
       </w:r>
     </w:p>
     <w:p>
@@ -2808,7 +3767,47 @@
           <w:sz w:val="20"/>
           <w:szCs w:val="20"/>
         </w:rPr>
-        <w:t xml:space="preserve"> ArrayList&lt;Card&gt; </w:t>
+        <w:t xml:space="preserve"> </w:t>
+      </w:r>
+      <w:proofErr w:type="spellStart"/>
+      <w:r>
+        <w:rPr>
+          <w:rFonts w:ascii="Consolas" w:hAnsi="Consolas" w:cs="Consolas"/>
+          <w:color w:val="000000"/>
+          <w:sz w:val="20"/>
+          <w:szCs w:val="20"/>
+        </w:rPr>
+        <w:t>ArrayList</w:t>
+      </w:r>
+      <w:proofErr w:type="spellEnd"/>
+      <w:r>
+        <w:rPr>
+          <w:rFonts w:ascii="Consolas" w:hAnsi="Consolas" w:cs="Consolas"/>
+          <w:color w:val="000000"/>
+          <w:sz w:val="20"/>
+          <w:szCs w:val="20"/>
+        </w:rPr>
+        <w:t>&lt;</w:t>
+      </w:r>
+      <w:proofErr w:type="spellStart"/>
+      <w:r>
+        <w:rPr>
+          <w:rFonts w:ascii="Consolas" w:hAnsi="Consolas" w:cs="Consolas"/>
+          <w:color w:val="000000"/>
+          <w:sz w:val="20"/>
+          <w:szCs w:val="20"/>
+        </w:rPr>
+        <w:t>Card</w:t>
+      </w:r>
+      <w:proofErr w:type="spellEnd"/>
+      <w:r>
+        <w:rPr>
+          <w:rFonts w:ascii="Consolas" w:hAnsi="Consolas" w:cs="Consolas"/>
+          <w:color w:val="000000"/>
+          <w:sz w:val="20"/>
+          <w:szCs w:val="20"/>
+        </w:rPr>
+        <w:t xml:space="preserve">&gt; </w:t>
       </w:r>
       <w:r>
         <w:rPr>
@@ -2846,7 +3845,27 @@
           <w:sz w:val="20"/>
           <w:szCs w:val="20"/>
         </w:rPr>
-        <w:t xml:space="preserve"> ArrayList&lt;&gt;();</w:t>
+        <w:t xml:space="preserve"> </w:t>
+      </w:r>
+      <w:proofErr w:type="spellStart"/>
+      <w:r>
+        <w:rPr>
+          <w:rFonts w:ascii="Consolas" w:hAnsi="Consolas" w:cs="Consolas"/>
+          <w:color w:val="000000"/>
+          <w:sz w:val="20"/>
+          <w:szCs w:val="20"/>
+        </w:rPr>
+        <w:t>ArrayList</w:t>
+      </w:r>
+      <w:proofErr w:type="spellEnd"/>
+      <w:r>
+        <w:rPr>
+          <w:rFonts w:ascii="Consolas" w:hAnsi="Consolas" w:cs="Consolas"/>
+          <w:color w:val="000000"/>
+          <w:sz w:val="20"/>
+          <w:szCs w:val="20"/>
+        </w:rPr>
+        <w:t>&lt;&gt;();</w:t>
       </w:r>
     </w:p>
     <w:p>
@@ -2876,8 +3895,49 @@
           <w:sz w:val="20"/>
           <w:szCs w:val="20"/>
         </w:rPr>
-        <w:t xml:space="preserve"> ArrayList&lt;Card&gt; </w:t>
-      </w:r>
+        <w:t xml:space="preserve"> </w:t>
+      </w:r>
+      <w:proofErr w:type="spellStart"/>
+      <w:r>
+        <w:rPr>
+          <w:rFonts w:ascii="Consolas" w:hAnsi="Consolas" w:cs="Consolas"/>
+          <w:color w:val="000000"/>
+          <w:sz w:val="20"/>
+          <w:szCs w:val="20"/>
+        </w:rPr>
+        <w:t>ArrayList</w:t>
+      </w:r>
+      <w:proofErr w:type="spellEnd"/>
+      <w:r>
+        <w:rPr>
+          <w:rFonts w:ascii="Consolas" w:hAnsi="Consolas" w:cs="Consolas"/>
+          <w:color w:val="000000"/>
+          <w:sz w:val="20"/>
+          <w:szCs w:val="20"/>
+        </w:rPr>
+        <w:t>&lt;</w:t>
+      </w:r>
+      <w:proofErr w:type="spellStart"/>
+      <w:r>
+        <w:rPr>
+          <w:rFonts w:ascii="Consolas" w:hAnsi="Consolas" w:cs="Consolas"/>
+          <w:color w:val="000000"/>
+          <w:sz w:val="20"/>
+          <w:szCs w:val="20"/>
+        </w:rPr>
+        <w:t>Card</w:t>
+      </w:r>
+      <w:proofErr w:type="spellEnd"/>
+      <w:r>
+        <w:rPr>
+          <w:rFonts w:ascii="Consolas" w:hAnsi="Consolas" w:cs="Consolas"/>
+          <w:color w:val="000000"/>
+          <w:sz w:val="20"/>
+          <w:szCs w:val="20"/>
+        </w:rPr>
+        <w:t xml:space="preserve">&gt; </w:t>
+      </w:r>
+      <w:proofErr w:type="spellStart"/>
       <w:r>
         <w:rPr>
           <w:rFonts w:ascii="Consolas" w:hAnsi="Consolas" w:cs="Consolas"/>
@@ -2888,6 +3948,7 @@
         </w:rPr>
         <w:t>archives</w:t>
       </w:r>
+      <w:proofErr w:type="spellEnd"/>
       <w:r>
         <w:rPr>
           <w:rFonts w:ascii="Consolas" w:hAnsi="Consolas" w:cs="Consolas"/>
@@ -2915,139 +3976,572 @@
           <w:sz w:val="20"/>
           <w:szCs w:val="20"/>
         </w:rPr>
-        <w:t xml:space="preserve"> ArrayList&lt;&gt;();</w:t>
-      </w:r>
-    </w:p>
-    <w:p>
-      <w:pPr>
-        <w:rPr>
-          <w:rFonts w:ascii="Consolas" w:hAnsi="Consolas" w:cs="Consolas"/>
-          <w:color w:val="000000"/>
-          <w:sz w:val="20"/>
-          <w:szCs w:val="20"/>
-        </w:rPr>
-      </w:pPr>
-    </w:p>
-    <w:p>
-      <w:pPr>
-        <w:rPr>
-          <w:rFonts w:ascii="Consolas" w:hAnsi="Consolas" w:cs="Consolas"/>
-          <w:color w:val="000000"/>
-          <w:sz w:val="20"/>
-          <w:szCs w:val="20"/>
-        </w:rPr>
-      </w:pPr>
-      <w:r>
-        <w:rPr>
-          <w:rFonts w:ascii="Consolas" w:hAnsi="Consolas" w:cs="Consolas"/>
-          <w:color w:val="000000"/>
-          <w:sz w:val="20"/>
-          <w:szCs w:val="20"/>
-        </w:rPr>
-        <w:t>Vid början av en match skall alla korten i deckList finnas i researchAndDevelopment. När kort dras från researchAndDevelopment skall kortet läggas i HQ och raderas ur researchAndDevelopment.</w:t>
-      </w:r>
-      <w:r>
-        <w:rPr>
-          <w:rFonts w:ascii="Consolas" w:hAnsi="Consolas" w:cs="Consolas"/>
-          <w:color w:val="000000"/>
-          <w:sz w:val="20"/>
-          <w:szCs w:val="20"/>
-        </w:rPr>
         <w:t xml:space="preserve"> </w:t>
       </w:r>
-    </w:p>
-    <w:p>
-      <w:pPr>
-        <w:rPr>
-          <w:rFonts w:ascii="Consolas" w:hAnsi="Consolas" w:cs="Consolas"/>
-          <w:color w:val="000000"/>
-          <w:sz w:val="20"/>
-          <w:szCs w:val="20"/>
-        </w:rPr>
-      </w:pPr>
-      <w:r>
-        <w:rPr>
-          <w:rFonts w:ascii="Consolas" w:hAnsi="Consolas" w:cs="Consolas"/>
-          <w:color w:val="000000"/>
-          <w:sz w:val="20"/>
-          <w:szCs w:val="20"/>
-        </w:rPr>
-        <w:t>Archives är en tom ArrayList i början av varje match. När kort läggs i Archives från HQ eller researchAndDevelopment så skall de raderas ur sin tidigare ArrayList.</w:t>
-      </w:r>
-    </w:p>
-    <w:p>
-      <w:pPr>
-        <w:rPr>
-          <w:rFonts w:ascii="Consolas" w:hAnsi="Consolas" w:cs="Consolas"/>
-          <w:color w:val="000000"/>
-          <w:sz w:val="20"/>
-          <w:szCs w:val="20"/>
-        </w:rPr>
-      </w:pPr>
-      <w:r>
-        <w:rPr>
-          <w:rFonts w:ascii="Consolas" w:hAnsi="Consolas" w:cs="Consolas"/>
-          <w:color w:val="000000"/>
-          <w:sz w:val="20"/>
-          <w:szCs w:val="20"/>
-        </w:rPr>
-        <w:t>HQ, R&amp;D och Archives är Central Servers. Remote Servers är kort som installeras under spelets gång, det finns inga Remote Servers i början av en match. Ett kort som installeras i en Remote Server installeras som unrezzed, men kan när som helst rezzas utan att det kostar ett click.</w:t>
-      </w:r>
-      <w:r>
-        <w:rPr>
-          <w:rFonts w:ascii="Consolas" w:hAnsi="Consolas" w:cs="Consolas"/>
-          <w:color w:val="000000"/>
-          <w:sz w:val="20"/>
-          <w:szCs w:val="20"/>
-        </w:rPr>
-        <w:t xml:space="preserve"> Corporation betalar då rezkostnaden som står på kortet.</w:t>
-      </w:r>
-    </w:p>
-    <w:p>
-      <w:pPr>
-        <w:rPr>
-          <w:rFonts w:ascii="Consolas" w:hAnsi="Consolas" w:cs="Consolas"/>
-          <w:color w:val="000000"/>
-          <w:sz w:val="20"/>
-          <w:szCs w:val="20"/>
-        </w:rPr>
-      </w:pPr>
-      <w:r>
-        <w:rPr>
-          <w:rFonts w:ascii="Consolas" w:hAnsi="Consolas" w:cs="Consolas"/>
-          <w:color w:val="000000"/>
-          <w:sz w:val="20"/>
-          <w:szCs w:val="20"/>
-        </w:rPr>
-        <w:t>Ice skall kunna installeras framför både Central och Remote Servers, och skyddar då den specifika servern.</w:t>
-      </w:r>
-    </w:p>
-    <w:p>
-      <w:pPr>
-        <w:rPr>
-          <w:rFonts w:ascii="Consolas" w:hAnsi="Consolas" w:cs="Consolas"/>
-          <w:color w:val="000000"/>
-          <w:sz w:val="20"/>
-          <w:szCs w:val="20"/>
-        </w:rPr>
-      </w:pPr>
-      <w:r>
-        <w:rPr>
-          <w:rFonts w:ascii="Consolas" w:hAnsi="Consolas" w:cs="Consolas"/>
-          <w:color w:val="000000"/>
-          <w:sz w:val="20"/>
-          <w:szCs w:val="20"/>
-        </w:rPr>
-        <w:t>Remote servers kan endast ha en agenda eller en asset</w:t>
-      </w:r>
-      <w:r>
-        <w:rPr>
-          <w:rFonts w:ascii="Consolas" w:hAnsi="Consolas" w:cs="Consolas"/>
-          <w:color w:val="000000"/>
-          <w:sz w:val="20"/>
-          <w:szCs w:val="20"/>
-        </w:rPr>
-        <w:t xml:space="preserve"> installerade, med oändligt antal upgrades.</w:t>
+      <w:proofErr w:type="spellStart"/>
+      <w:r>
+        <w:rPr>
+          <w:rFonts w:ascii="Consolas" w:hAnsi="Consolas" w:cs="Consolas"/>
+          <w:color w:val="000000"/>
+          <w:sz w:val="20"/>
+          <w:szCs w:val="20"/>
+        </w:rPr>
+        <w:t>ArrayList</w:t>
+      </w:r>
+      <w:proofErr w:type="spellEnd"/>
+      <w:r>
+        <w:rPr>
+          <w:rFonts w:ascii="Consolas" w:hAnsi="Consolas" w:cs="Consolas"/>
+          <w:color w:val="000000"/>
+          <w:sz w:val="20"/>
+          <w:szCs w:val="20"/>
+        </w:rPr>
+        <w:t>&lt;&gt;();</w:t>
+      </w:r>
+    </w:p>
+    <w:p>
+      <w:pPr>
+        <w:rPr>
+          <w:rFonts w:ascii="Consolas" w:hAnsi="Consolas" w:cs="Consolas"/>
+          <w:color w:val="000000"/>
+          <w:sz w:val="20"/>
+          <w:szCs w:val="20"/>
+        </w:rPr>
+      </w:pPr>
+    </w:p>
+    <w:p>
+      <w:pPr>
+        <w:rPr>
+          <w:rFonts w:ascii="Consolas" w:hAnsi="Consolas" w:cs="Consolas"/>
+          <w:color w:val="000000"/>
+          <w:sz w:val="20"/>
+          <w:szCs w:val="20"/>
+        </w:rPr>
+      </w:pPr>
+      <w:r>
+        <w:rPr>
+          <w:rFonts w:ascii="Consolas" w:hAnsi="Consolas" w:cs="Consolas"/>
+          <w:color w:val="000000"/>
+          <w:sz w:val="20"/>
+          <w:szCs w:val="20"/>
+        </w:rPr>
+        <w:t xml:space="preserve">Vid början av en match skall alla korten i </w:t>
+      </w:r>
+      <w:proofErr w:type="spellStart"/>
+      <w:r>
+        <w:rPr>
+          <w:rFonts w:ascii="Consolas" w:hAnsi="Consolas" w:cs="Consolas"/>
+          <w:color w:val="000000"/>
+          <w:sz w:val="20"/>
+          <w:szCs w:val="20"/>
+        </w:rPr>
+        <w:t>deckList</w:t>
+      </w:r>
+      <w:proofErr w:type="spellEnd"/>
+      <w:r>
+        <w:rPr>
+          <w:rFonts w:ascii="Consolas" w:hAnsi="Consolas" w:cs="Consolas"/>
+          <w:color w:val="000000"/>
+          <w:sz w:val="20"/>
+          <w:szCs w:val="20"/>
+        </w:rPr>
+        <w:t xml:space="preserve"> finnas i </w:t>
+      </w:r>
+      <w:proofErr w:type="spellStart"/>
+      <w:r>
+        <w:rPr>
+          <w:rFonts w:ascii="Consolas" w:hAnsi="Consolas" w:cs="Consolas"/>
+          <w:color w:val="000000"/>
+          <w:sz w:val="20"/>
+          <w:szCs w:val="20"/>
+        </w:rPr>
+        <w:t>researchAndDevelopment</w:t>
+      </w:r>
+      <w:proofErr w:type="spellEnd"/>
+      <w:r>
+        <w:rPr>
+          <w:rFonts w:ascii="Consolas" w:hAnsi="Consolas" w:cs="Consolas"/>
+          <w:color w:val="000000"/>
+          <w:sz w:val="20"/>
+          <w:szCs w:val="20"/>
+        </w:rPr>
+        <w:t xml:space="preserve">. När kort dras från </w:t>
+      </w:r>
+      <w:proofErr w:type="spellStart"/>
+      <w:r>
+        <w:rPr>
+          <w:rFonts w:ascii="Consolas" w:hAnsi="Consolas" w:cs="Consolas"/>
+          <w:color w:val="000000"/>
+          <w:sz w:val="20"/>
+          <w:szCs w:val="20"/>
+        </w:rPr>
+        <w:t>researchAndDevelopment</w:t>
+      </w:r>
+      <w:proofErr w:type="spellEnd"/>
+      <w:r>
+        <w:rPr>
+          <w:rFonts w:ascii="Consolas" w:hAnsi="Consolas" w:cs="Consolas"/>
+          <w:color w:val="000000"/>
+          <w:sz w:val="20"/>
+          <w:szCs w:val="20"/>
+        </w:rPr>
+        <w:t xml:space="preserve"> skall kortet läggas i HQ och raderas ur </w:t>
+      </w:r>
+      <w:proofErr w:type="spellStart"/>
+      <w:r>
+        <w:rPr>
+          <w:rFonts w:ascii="Consolas" w:hAnsi="Consolas" w:cs="Consolas"/>
+          <w:color w:val="000000"/>
+          <w:sz w:val="20"/>
+          <w:szCs w:val="20"/>
+        </w:rPr>
+        <w:t>researchAndDevelopment</w:t>
+      </w:r>
+      <w:proofErr w:type="spellEnd"/>
+      <w:r>
+        <w:rPr>
+          <w:rFonts w:ascii="Consolas" w:hAnsi="Consolas" w:cs="Consolas"/>
+          <w:color w:val="000000"/>
+          <w:sz w:val="20"/>
+          <w:szCs w:val="20"/>
+        </w:rPr>
+        <w:t>.</w:t>
+      </w:r>
+      <w:r>
+        <w:rPr>
+          <w:rFonts w:ascii="Consolas" w:hAnsi="Consolas" w:cs="Consolas"/>
+          <w:color w:val="000000"/>
+          <w:sz w:val="20"/>
+          <w:szCs w:val="20"/>
+        </w:rPr>
+        <w:t xml:space="preserve"> </w:t>
+      </w:r>
+    </w:p>
+    <w:p>
+      <w:pPr>
+        <w:rPr>
+          <w:rFonts w:ascii="Consolas" w:hAnsi="Consolas" w:cs="Consolas"/>
+          <w:color w:val="000000"/>
+          <w:sz w:val="20"/>
+          <w:szCs w:val="20"/>
+        </w:rPr>
+      </w:pPr>
+      <w:proofErr w:type="spellStart"/>
+      <w:r>
+        <w:rPr>
+          <w:rFonts w:ascii="Consolas" w:hAnsi="Consolas" w:cs="Consolas"/>
+          <w:color w:val="000000"/>
+          <w:sz w:val="20"/>
+          <w:szCs w:val="20"/>
+        </w:rPr>
+        <w:t>Archives</w:t>
+      </w:r>
+      <w:proofErr w:type="spellEnd"/>
+      <w:r>
+        <w:rPr>
+          <w:rFonts w:ascii="Consolas" w:hAnsi="Consolas" w:cs="Consolas"/>
+          <w:color w:val="000000"/>
+          <w:sz w:val="20"/>
+          <w:szCs w:val="20"/>
+        </w:rPr>
+        <w:t xml:space="preserve"> är en tom </w:t>
+      </w:r>
+      <w:proofErr w:type="spellStart"/>
+      <w:r>
+        <w:rPr>
+          <w:rFonts w:ascii="Consolas" w:hAnsi="Consolas" w:cs="Consolas"/>
+          <w:color w:val="000000"/>
+          <w:sz w:val="20"/>
+          <w:szCs w:val="20"/>
+        </w:rPr>
+        <w:t>ArrayList</w:t>
+      </w:r>
+      <w:proofErr w:type="spellEnd"/>
+      <w:r>
+        <w:rPr>
+          <w:rFonts w:ascii="Consolas" w:hAnsi="Consolas" w:cs="Consolas"/>
+          <w:color w:val="000000"/>
+          <w:sz w:val="20"/>
+          <w:szCs w:val="20"/>
+        </w:rPr>
+        <w:t xml:space="preserve"> i början av varje match. När kort läggs i </w:t>
+      </w:r>
+      <w:proofErr w:type="spellStart"/>
+      <w:r>
+        <w:rPr>
+          <w:rFonts w:ascii="Consolas" w:hAnsi="Consolas" w:cs="Consolas"/>
+          <w:color w:val="000000"/>
+          <w:sz w:val="20"/>
+          <w:szCs w:val="20"/>
+        </w:rPr>
+        <w:t>Archives</w:t>
+      </w:r>
+      <w:proofErr w:type="spellEnd"/>
+      <w:r>
+        <w:rPr>
+          <w:rFonts w:ascii="Consolas" w:hAnsi="Consolas" w:cs="Consolas"/>
+          <w:color w:val="000000"/>
+          <w:sz w:val="20"/>
+          <w:szCs w:val="20"/>
+        </w:rPr>
+        <w:t xml:space="preserve"> från HQ eller </w:t>
+      </w:r>
+      <w:proofErr w:type="spellStart"/>
+      <w:r>
+        <w:rPr>
+          <w:rFonts w:ascii="Consolas" w:hAnsi="Consolas" w:cs="Consolas"/>
+          <w:color w:val="000000"/>
+          <w:sz w:val="20"/>
+          <w:szCs w:val="20"/>
+        </w:rPr>
+        <w:t>researchAndDevelopment</w:t>
+      </w:r>
+      <w:proofErr w:type="spellEnd"/>
+      <w:r>
+        <w:rPr>
+          <w:rFonts w:ascii="Consolas" w:hAnsi="Consolas" w:cs="Consolas"/>
+          <w:color w:val="000000"/>
+          <w:sz w:val="20"/>
+          <w:szCs w:val="20"/>
+        </w:rPr>
+        <w:t xml:space="preserve"> så skall de raderas ur sin tidigare </w:t>
+      </w:r>
+      <w:proofErr w:type="spellStart"/>
+      <w:r>
+        <w:rPr>
+          <w:rFonts w:ascii="Consolas" w:hAnsi="Consolas" w:cs="Consolas"/>
+          <w:color w:val="000000"/>
+          <w:sz w:val="20"/>
+          <w:szCs w:val="20"/>
+        </w:rPr>
+        <w:t>ArrayList</w:t>
+      </w:r>
+      <w:proofErr w:type="spellEnd"/>
+      <w:r>
+        <w:rPr>
+          <w:rFonts w:ascii="Consolas" w:hAnsi="Consolas" w:cs="Consolas"/>
+          <w:color w:val="000000"/>
+          <w:sz w:val="20"/>
+          <w:szCs w:val="20"/>
+        </w:rPr>
+        <w:t>.</w:t>
+      </w:r>
+    </w:p>
+    <w:p>
+      <w:pPr>
+        <w:rPr>
+          <w:rFonts w:ascii="Consolas" w:hAnsi="Consolas" w:cs="Consolas"/>
+          <w:color w:val="000000"/>
+          <w:sz w:val="20"/>
+          <w:szCs w:val="20"/>
+        </w:rPr>
+      </w:pPr>
+      <w:r>
+        <w:rPr>
+          <w:rFonts w:ascii="Consolas" w:hAnsi="Consolas" w:cs="Consolas"/>
+          <w:color w:val="000000"/>
+          <w:sz w:val="20"/>
+          <w:szCs w:val="20"/>
+        </w:rPr>
+        <w:t xml:space="preserve">HQ, </w:t>
+      </w:r>
+      <w:proofErr w:type="gramStart"/>
+      <w:r>
+        <w:rPr>
+          <w:rFonts w:ascii="Consolas" w:hAnsi="Consolas" w:cs="Consolas"/>
+          <w:color w:val="000000"/>
+          <w:sz w:val="20"/>
+          <w:szCs w:val="20"/>
+        </w:rPr>
+        <w:t>R&amp;D</w:t>
+      </w:r>
+      <w:proofErr w:type="gramEnd"/>
+      <w:r>
+        <w:rPr>
+          <w:rFonts w:ascii="Consolas" w:hAnsi="Consolas" w:cs="Consolas"/>
+          <w:color w:val="000000"/>
+          <w:sz w:val="20"/>
+          <w:szCs w:val="20"/>
+        </w:rPr>
+        <w:t xml:space="preserve"> och </w:t>
+      </w:r>
+      <w:proofErr w:type="spellStart"/>
+      <w:r>
+        <w:rPr>
+          <w:rFonts w:ascii="Consolas" w:hAnsi="Consolas" w:cs="Consolas"/>
+          <w:color w:val="000000"/>
+          <w:sz w:val="20"/>
+          <w:szCs w:val="20"/>
+        </w:rPr>
+        <w:t>Archives</w:t>
+      </w:r>
+      <w:proofErr w:type="spellEnd"/>
+      <w:r>
+        <w:rPr>
+          <w:rFonts w:ascii="Consolas" w:hAnsi="Consolas" w:cs="Consolas"/>
+          <w:color w:val="000000"/>
+          <w:sz w:val="20"/>
+          <w:szCs w:val="20"/>
+        </w:rPr>
+        <w:t xml:space="preserve"> är Central Servers. </w:t>
+      </w:r>
+      <w:proofErr w:type="spellStart"/>
+      <w:r>
+        <w:rPr>
+          <w:rFonts w:ascii="Consolas" w:hAnsi="Consolas" w:cs="Consolas"/>
+          <w:color w:val="000000"/>
+          <w:sz w:val="20"/>
+          <w:szCs w:val="20"/>
+        </w:rPr>
+        <w:t>Remote</w:t>
+      </w:r>
+      <w:proofErr w:type="spellEnd"/>
+      <w:r>
+        <w:rPr>
+          <w:rFonts w:ascii="Consolas" w:hAnsi="Consolas" w:cs="Consolas"/>
+          <w:color w:val="000000"/>
+          <w:sz w:val="20"/>
+          <w:szCs w:val="20"/>
+        </w:rPr>
+        <w:t xml:space="preserve"> Servers är kort som installeras under spelets gång, det finns inga </w:t>
+      </w:r>
+      <w:proofErr w:type="spellStart"/>
+      <w:r>
+        <w:rPr>
+          <w:rFonts w:ascii="Consolas" w:hAnsi="Consolas" w:cs="Consolas"/>
+          <w:color w:val="000000"/>
+          <w:sz w:val="20"/>
+          <w:szCs w:val="20"/>
+        </w:rPr>
+        <w:t>Remote</w:t>
+      </w:r>
+      <w:proofErr w:type="spellEnd"/>
+      <w:r>
+        <w:rPr>
+          <w:rFonts w:ascii="Consolas" w:hAnsi="Consolas" w:cs="Consolas"/>
+          <w:color w:val="000000"/>
+          <w:sz w:val="20"/>
+          <w:szCs w:val="20"/>
+        </w:rPr>
+        <w:t xml:space="preserve"> Servers i början av en match. Ett kort som installeras i en </w:t>
+      </w:r>
+      <w:proofErr w:type="spellStart"/>
+      <w:r>
+        <w:rPr>
+          <w:rFonts w:ascii="Consolas" w:hAnsi="Consolas" w:cs="Consolas"/>
+          <w:color w:val="000000"/>
+          <w:sz w:val="20"/>
+          <w:szCs w:val="20"/>
+        </w:rPr>
+        <w:t>Remote</w:t>
+      </w:r>
+      <w:proofErr w:type="spellEnd"/>
+      <w:r>
+        <w:rPr>
+          <w:rFonts w:ascii="Consolas" w:hAnsi="Consolas" w:cs="Consolas"/>
+          <w:color w:val="000000"/>
+          <w:sz w:val="20"/>
+          <w:szCs w:val="20"/>
+        </w:rPr>
+        <w:t xml:space="preserve"> Server installeras som </w:t>
+      </w:r>
+      <w:proofErr w:type="spellStart"/>
+      <w:r>
+        <w:rPr>
+          <w:rFonts w:ascii="Consolas" w:hAnsi="Consolas" w:cs="Consolas"/>
+          <w:color w:val="000000"/>
+          <w:sz w:val="20"/>
+          <w:szCs w:val="20"/>
+        </w:rPr>
+        <w:t>unrezzed</w:t>
+      </w:r>
+      <w:proofErr w:type="spellEnd"/>
+      <w:r>
+        <w:rPr>
+          <w:rFonts w:ascii="Consolas" w:hAnsi="Consolas" w:cs="Consolas"/>
+          <w:color w:val="000000"/>
+          <w:sz w:val="20"/>
+          <w:szCs w:val="20"/>
+        </w:rPr>
+        <w:t xml:space="preserve">, men kan när som helst </w:t>
+      </w:r>
+      <w:proofErr w:type="spellStart"/>
+      <w:r>
+        <w:rPr>
+          <w:rFonts w:ascii="Consolas" w:hAnsi="Consolas" w:cs="Consolas"/>
+          <w:color w:val="000000"/>
+          <w:sz w:val="20"/>
+          <w:szCs w:val="20"/>
+        </w:rPr>
+        <w:t>rezzas</w:t>
+      </w:r>
+      <w:proofErr w:type="spellEnd"/>
+      <w:r>
+        <w:rPr>
+          <w:rFonts w:ascii="Consolas" w:hAnsi="Consolas" w:cs="Consolas"/>
+          <w:color w:val="000000"/>
+          <w:sz w:val="20"/>
+          <w:szCs w:val="20"/>
+        </w:rPr>
+        <w:t xml:space="preserve"> utan att det kostar ett </w:t>
+      </w:r>
+      <w:proofErr w:type="spellStart"/>
+      <w:r>
+        <w:rPr>
+          <w:rFonts w:ascii="Consolas" w:hAnsi="Consolas" w:cs="Consolas"/>
+          <w:color w:val="000000"/>
+          <w:sz w:val="20"/>
+          <w:szCs w:val="20"/>
+        </w:rPr>
+        <w:t>click</w:t>
+      </w:r>
+      <w:proofErr w:type="spellEnd"/>
+      <w:r>
+        <w:rPr>
+          <w:rFonts w:ascii="Consolas" w:hAnsi="Consolas" w:cs="Consolas"/>
+          <w:color w:val="000000"/>
+          <w:sz w:val="20"/>
+          <w:szCs w:val="20"/>
+        </w:rPr>
+        <w:t>.</w:t>
+      </w:r>
+      <w:r>
+        <w:rPr>
+          <w:rFonts w:ascii="Consolas" w:hAnsi="Consolas" w:cs="Consolas"/>
+          <w:color w:val="000000"/>
+          <w:sz w:val="20"/>
+          <w:szCs w:val="20"/>
+        </w:rPr>
+        <w:t xml:space="preserve"> Corporation betalar då </w:t>
+      </w:r>
+      <w:proofErr w:type="spellStart"/>
+      <w:r>
+        <w:rPr>
+          <w:rFonts w:ascii="Consolas" w:hAnsi="Consolas" w:cs="Consolas"/>
+          <w:color w:val="000000"/>
+          <w:sz w:val="20"/>
+          <w:szCs w:val="20"/>
+        </w:rPr>
+        <w:t>rezkostnaden</w:t>
+      </w:r>
+      <w:proofErr w:type="spellEnd"/>
+      <w:r>
+        <w:rPr>
+          <w:rFonts w:ascii="Consolas" w:hAnsi="Consolas" w:cs="Consolas"/>
+          <w:color w:val="000000"/>
+          <w:sz w:val="20"/>
+          <w:szCs w:val="20"/>
+        </w:rPr>
+        <w:t xml:space="preserve"> som står på kortet.</w:t>
+      </w:r>
+    </w:p>
+    <w:p>
+      <w:pPr>
+        <w:rPr>
+          <w:rFonts w:ascii="Consolas" w:hAnsi="Consolas" w:cs="Consolas"/>
+          <w:color w:val="000000"/>
+          <w:sz w:val="20"/>
+          <w:szCs w:val="20"/>
+        </w:rPr>
+      </w:pPr>
+      <w:proofErr w:type="spellStart"/>
+      <w:r>
+        <w:rPr>
+          <w:rFonts w:ascii="Consolas" w:hAnsi="Consolas" w:cs="Consolas"/>
+          <w:color w:val="000000"/>
+          <w:sz w:val="20"/>
+          <w:szCs w:val="20"/>
+        </w:rPr>
+        <w:t>Ice</w:t>
+      </w:r>
+      <w:proofErr w:type="spellEnd"/>
+      <w:r>
+        <w:rPr>
+          <w:rFonts w:ascii="Consolas" w:hAnsi="Consolas" w:cs="Consolas"/>
+          <w:color w:val="000000"/>
+          <w:sz w:val="20"/>
+          <w:szCs w:val="20"/>
+        </w:rPr>
+        <w:t xml:space="preserve"> skall kunna installeras framför både Central och </w:t>
+      </w:r>
+      <w:proofErr w:type="spellStart"/>
+      <w:r>
+        <w:rPr>
+          <w:rFonts w:ascii="Consolas" w:hAnsi="Consolas" w:cs="Consolas"/>
+          <w:color w:val="000000"/>
+          <w:sz w:val="20"/>
+          <w:szCs w:val="20"/>
+        </w:rPr>
+        <w:t>Remote</w:t>
+      </w:r>
+      <w:proofErr w:type="spellEnd"/>
+      <w:r>
+        <w:rPr>
+          <w:rFonts w:ascii="Consolas" w:hAnsi="Consolas" w:cs="Consolas"/>
+          <w:color w:val="000000"/>
+          <w:sz w:val="20"/>
+          <w:szCs w:val="20"/>
+        </w:rPr>
+        <w:t xml:space="preserve"> Servers, och skyddar då den specifika servern.</w:t>
+      </w:r>
+    </w:p>
+    <w:p>
+      <w:pPr>
+        <w:rPr>
+          <w:rFonts w:ascii="Consolas" w:hAnsi="Consolas" w:cs="Consolas"/>
+          <w:color w:val="000000"/>
+          <w:sz w:val="20"/>
+          <w:szCs w:val="20"/>
+        </w:rPr>
+      </w:pPr>
+      <w:proofErr w:type="spellStart"/>
+      <w:r>
+        <w:rPr>
+          <w:rFonts w:ascii="Consolas" w:hAnsi="Consolas" w:cs="Consolas"/>
+          <w:color w:val="000000"/>
+          <w:sz w:val="20"/>
+          <w:szCs w:val="20"/>
+        </w:rPr>
+        <w:t>Remote</w:t>
+      </w:r>
+      <w:proofErr w:type="spellEnd"/>
+      <w:r>
+        <w:rPr>
+          <w:rFonts w:ascii="Consolas" w:hAnsi="Consolas" w:cs="Consolas"/>
+          <w:color w:val="000000"/>
+          <w:sz w:val="20"/>
+          <w:szCs w:val="20"/>
+        </w:rPr>
+        <w:t xml:space="preserve"> servers kan endast ha en agenda eller en asset</w:t>
+      </w:r>
+      <w:r>
+        <w:rPr>
+          <w:rFonts w:ascii="Consolas" w:hAnsi="Consolas" w:cs="Consolas"/>
+          <w:color w:val="000000"/>
+          <w:sz w:val="20"/>
+          <w:szCs w:val="20"/>
+        </w:rPr>
+        <w:t xml:space="preserve"> installerade, med oändligt antal </w:t>
+      </w:r>
+      <w:proofErr w:type="spellStart"/>
+      <w:r>
+        <w:rPr>
+          <w:rFonts w:ascii="Consolas" w:hAnsi="Consolas" w:cs="Consolas"/>
+          <w:color w:val="000000"/>
+          <w:sz w:val="20"/>
+          <w:szCs w:val="20"/>
+        </w:rPr>
+        <w:t>upgrades</w:t>
+      </w:r>
+      <w:proofErr w:type="spellEnd"/>
+      <w:r>
+        <w:rPr>
+          <w:rFonts w:ascii="Consolas" w:hAnsi="Consolas" w:cs="Consolas"/>
+          <w:color w:val="000000"/>
+          <w:sz w:val="20"/>
+          <w:szCs w:val="20"/>
+        </w:rPr>
+        <w:t>.</w:t>
       </w:r>
     </w:p>
     <w:p>
@@ -3089,6 +4583,7 @@
           <w:sz w:val="20"/>
           <w:szCs w:val="20"/>
         </w:rPr>
+        <w:lastRenderedPageBreak/>
         <w:t>private</w:t>
       </w:r>
       <w:r>
@@ -3098,7 +4593,47 @@
           <w:sz w:val="20"/>
           <w:szCs w:val="20"/>
         </w:rPr>
-        <w:t xml:space="preserve"> ArrayList&lt;Card&gt; </w:t>
+        <w:t xml:space="preserve"> </w:t>
+      </w:r>
+      <w:proofErr w:type="spellStart"/>
+      <w:r>
+        <w:rPr>
+          <w:rFonts w:ascii="Consolas" w:hAnsi="Consolas" w:cs="Consolas"/>
+          <w:color w:val="000000"/>
+          <w:sz w:val="20"/>
+          <w:szCs w:val="20"/>
+        </w:rPr>
+        <w:t>ArrayList</w:t>
+      </w:r>
+      <w:proofErr w:type="spellEnd"/>
+      <w:r>
+        <w:rPr>
+          <w:rFonts w:ascii="Consolas" w:hAnsi="Consolas" w:cs="Consolas"/>
+          <w:color w:val="000000"/>
+          <w:sz w:val="20"/>
+          <w:szCs w:val="20"/>
+        </w:rPr>
+        <w:t>&lt;</w:t>
+      </w:r>
+      <w:proofErr w:type="spellStart"/>
+      <w:r>
+        <w:rPr>
+          <w:rFonts w:ascii="Consolas" w:hAnsi="Consolas" w:cs="Consolas"/>
+          <w:color w:val="000000"/>
+          <w:sz w:val="20"/>
+          <w:szCs w:val="20"/>
+        </w:rPr>
+        <w:t>Card</w:t>
+      </w:r>
+      <w:proofErr w:type="spellEnd"/>
+      <w:r>
+        <w:rPr>
+          <w:rFonts w:ascii="Consolas" w:hAnsi="Consolas" w:cs="Consolas"/>
+          <w:color w:val="000000"/>
+          <w:sz w:val="20"/>
+          <w:szCs w:val="20"/>
+        </w:rPr>
+        <w:t xml:space="preserve">&gt; </w:t>
       </w:r>
       <w:r>
         <w:rPr>
@@ -3136,7 +4671,27 @@
           <w:sz w:val="20"/>
           <w:szCs w:val="20"/>
         </w:rPr>
-        <w:t xml:space="preserve"> ArrayList&lt;&gt;();</w:t>
+        <w:t xml:space="preserve"> </w:t>
+      </w:r>
+      <w:proofErr w:type="spellStart"/>
+      <w:r>
+        <w:rPr>
+          <w:rFonts w:ascii="Consolas" w:hAnsi="Consolas" w:cs="Consolas"/>
+          <w:color w:val="000000"/>
+          <w:sz w:val="20"/>
+          <w:szCs w:val="20"/>
+        </w:rPr>
+        <w:t>ArrayList</w:t>
+      </w:r>
+      <w:proofErr w:type="spellEnd"/>
+      <w:r>
+        <w:rPr>
+          <w:rFonts w:ascii="Consolas" w:hAnsi="Consolas" w:cs="Consolas"/>
+          <w:color w:val="000000"/>
+          <w:sz w:val="20"/>
+          <w:szCs w:val="20"/>
+        </w:rPr>
+        <w:t>&lt;&gt;();</w:t>
       </w:r>
     </w:p>
     <w:p>
@@ -3169,7 +4724,47 @@
           <w:sz w:val="20"/>
           <w:szCs w:val="20"/>
         </w:rPr>
-        <w:t xml:space="preserve"> ArrayList&lt;Card&gt; </w:t>
+        <w:t xml:space="preserve"> </w:t>
+      </w:r>
+      <w:proofErr w:type="spellStart"/>
+      <w:r>
+        <w:rPr>
+          <w:rFonts w:ascii="Consolas" w:hAnsi="Consolas" w:cs="Consolas"/>
+          <w:color w:val="000000"/>
+          <w:sz w:val="20"/>
+          <w:szCs w:val="20"/>
+        </w:rPr>
+        <w:t>ArrayList</w:t>
+      </w:r>
+      <w:proofErr w:type="spellEnd"/>
+      <w:r>
+        <w:rPr>
+          <w:rFonts w:ascii="Consolas" w:hAnsi="Consolas" w:cs="Consolas"/>
+          <w:color w:val="000000"/>
+          <w:sz w:val="20"/>
+          <w:szCs w:val="20"/>
+        </w:rPr>
+        <w:t>&lt;</w:t>
+      </w:r>
+      <w:proofErr w:type="spellStart"/>
+      <w:r>
+        <w:rPr>
+          <w:rFonts w:ascii="Consolas" w:hAnsi="Consolas" w:cs="Consolas"/>
+          <w:color w:val="000000"/>
+          <w:sz w:val="20"/>
+          <w:szCs w:val="20"/>
+        </w:rPr>
+        <w:t>Card</w:t>
+      </w:r>
+      <w:proofErr w:type="spellEnd"/>
+      <w:r>
+        <w:rPr>
+          <w:rFonts w:ascii="Consolas" w:hAnsi="Consolas" w:cs="Consolas"/>
+          <w:color w:val="000000"/>
+          <w:sz w:val="20"/>
+          <w:szCs w:val="20"/>
+        </w:rPr>
+        <w:t xml:space="preserve">&gt; </w:t>
       </w:r>
       <w:r>
         <w:rPr>
@@ -3207,7 +4802,27 @@
           <w:sz w:val="20"/>
           <w:szCs w:val="20"/>
         </w:rPr>
-        <w:t xml:space="preserve"> ArrayList&lt;&gt;();</w:t>
+        <w:t xml:space="preserve"> </w:t>
+      </w:r>
+      <w:proofErr w:type="spellStart"/>
+      <w:r>
+        <w:rPr>
+          <w:rFonts w:ascii="Consolas" w:hAnsi="Consolas" w:cs="Consolas"/>
+          <w:color w:val="000000"/>
+          <w:sz w:val="20"/>
+          <w:szCs w:val="20"/>
+        </w:rPr>
+        <w:t>ArrayList</w:t>
+      </w:r>
+      <w:proofErr w:type="spellEnd"/>
+      <w:r>
+        <w:rPr>
+          <w:rFonts w:ascii="Consolas" w:hAnsi="Consolas" w:cs="Consolas"/>
+          <w:color w:val="000000"/>
+          <w:sz w:val="20"/>
+          <w:szCs w:val="20"/>
+        </w:rPr>
+        <w:t>&lt;&gt;();</w:t>
       </w:r>
     </w:p>
     <w:p>
@@ -3237,8 +4852,49 @@
           <w:sz w:val="20"/>
           <w:szCs w:val="20"/>
         </w:rPr>
-        <w:t xml:space="preserve"> ArrayList&lt;Card&gt; </w:t>
-      </w:r>
+        <w:t xml:space="preserve"> </w:t>
+      </w:r>
+      <w:proofErr w:type="spellStart"/>
+      <w:r>
+        <w:rPr>
+          <w:rFonts w:ascii="Consolas" w:hAnsi="Consolas" w:cs="Consolas"/>
+          <w:color w:val="000000"/>
+          <w:sz w:val="20"/>
+          <w:szCs w:val="20"/>
+        </w:rPr>
+        <w:t>ArrayList</w:t>
+      </w:r>
+      <w:proofErr w:type="spellEnd"/>
+      <w:r>
+        <w:rPr>
+          <w:rFonts w:ascii="Consolas" w:hAnsi="Consolas" w:cs="Consolas"/>
+          <w:color w:val="000000"/>
+          <w:sz w:val="20"/>
+          <w:szCs w:val="20"/>
+        </w:rPr>
+        <w:t>&lt;</w:t>
+      </w:r>
+      <w:proofErr w:type="spellStart"/>
+      <w:r>
+        <w:rPr>
+          <w:rFonts w:ascii="Consolas" w:hAnsi="Consolas" w:cs="Consolas"/>
+          <w:color w:val="000000"/>
+          <w:sz w:val="20"/>
+          <w:szCs w:val="20"/>
+        </w:rPr>
+        <w:t>Card</w:t>
+      </w:r>
+      <w:proofErr w:type="spellEnd"/>
+      <w:r>
+        <w:rPr>
+          <w:rFonts w:ascii="Consolas" w:hAnsi="Consolas" w:cs="Consolas"/>
+          <w:color w:val="000000"/>
+          <w:sz w:val="20"/>
+          <w:szCs w:val="20"/>
+        </w:rPr>
+        <w:t xml:space="preserve">&gt; </w:t>
+      </w:r>
+      <w:proofErr w:type="spellStart"/>
       <w:r>
         <w:rPr>
           <w:rFonts w:ascii="Consolas" w:hAnsi="Consolas" w:cs="Consolas"/>
@@ -3248,6 +4904,7 @@
         </w:rPr>
         <w:t>heap</w:t>
       </w:r>
+      <w:proofErr w:type="spellEnd"/>
       <w:r>
         <w:rPr>
           <w:rFonts w:ascii="Consolas" w:hAnsi="Consolas" w:cs="Consolas"/>
@@ -3275,45 +4932,156 @@
           <w:sz w:val="20"/>
           <w:szCs w:val="20"/>
         </w:rPr>
-        <w:t xml:space="preserve"> ArrayList&lt;&gt;();</w:t>
-      </w:r>
-    </w:p>
-    <w:p>
-      <w:pPr>
-        <w:rPr>
-          <w:rFonts w:ascii="Consolas" w:hAnsi="Consolas" w:cs="Consolas"/>
-          <w:color w:val="000000"/>
-          <w:sz w:val="20"/>
-          <w:szCs w:val="20"/>
-        </w:rPr>
-      </w:pPr>
-      <w:r>
-        <w:rPr>
-          <w:rFonts w:ascii="Consolas" w:hAnsi="Consolas" w:cs="Consolas"/>
-          <w:color w:val="000000"/>
-          <w:sz w:val="20"/>
-          <w:szCs w:val="20"/>
-        </w:rPr>
-        <w:t xml:space="preserve">Vid början av en match skall alla korten i deckList finnas i stack. När kort dras från stack skall kortet läggas i grip och raderas ur stack. </w:t>
-      </w:r>
-    </w:p>
-    <w:p>
-      <w:pPr>
-        <w:rPr>
-          <w:rFonts w:ascii="Consolas" w:hAnsi="Consolas" w:cs="Consolas"/>
-          <w:color w:val="000000"/>
-          <w:sz w:val="20"/>
-          <w:szCs w:val="20"/>
-        </w:rPr>
-      </w:pPr>
-      <w:r>
-        <w:rPr>
-          <w:rFonts w:ascii="Consolas" w:hAnsi="Consolas" w:cs="Consolas"/>
-          <w:color w:val="000000"/>
-          <w:sz w:val="20"/>
-          <w:szCs w:val="20"/>
-        </w:rPr>
-        <w:t>heap är en tom ArrayList i början av varje match. När kort läggs i heap från grip eller stack så skall de raderas ur sin tidigare ArrayList.</w:t>
+        <w:t xml:space="preserve"> </w:t>
+      </w:r>
+      <w:proofErr w:type="spellStart"/>
+      <w:r>
+        <w:rPr>
+          <w:rFonts w:ascii="Consolas" w:hAnsi="Consolas" w:cs="Consolas"/>
+          <w:color w:val="000000"/>
+          <w:sz w:val="20"/>
+          <w:szCs w:val="20"/>
+        </w:rPr>
+        <w:t>ArrayList</w:t>
+      </w:r>
+      <w:proofErr w:type="spellEnd"/>
+      <w:r>
+        <w:rPr>
+          <w:rFonts w:ascii="Consolas" w:hAnsi="Consolas" w:cs="Consolas"/>
+          <w:color w:val="000000"/>
+          <w:sz w:val="20"/>
+          <w:szCs w:val="20"/>
+        </w:rPr>
+        <w:t>&lt;&gt;();</w:t>
+      </w:r>
+    </w:p>
+    <w:p>
+      <w:pPr>
+        <w:rPr>
+          <w:rFonts w:ascii="Consolas" w:hAnsi="Consolas" w:cs="Consolas"/>
+          <w:color w:val="000000"/>
+          <w:sz w:val="20"/>
+          <w:szCs w:val="20"/>
+        </w:rPr>
+      </w:pPr>
+      <w:r>
+        <w:rPr>
+          <w:rFonts w:ascii="Consolas" w:hAnsi="Consolas" w:cs="Consolas"/>
+          <w:color w:val="000000"/>
+          <w:sz w:val="20"/>
+          <w:szCs w:val="20"/>
+        </w:rPr>
+        <w:t xml:space="preserve">Vid början av en match skall alla korten i </w:t>
+      </w:r>
+      <w:proofErr w:type="spellStart"/>
+      <w:r>
+        <w:rPr>
+          <w:rFonts w:ascii="Consolas" w:hAnsi="Consolas" w:cs="Consolas"/>
+          <w:color w:val="000000"/>
+          <w:sz w:val="20"/>
+          <w:szCs w:val="20"/>
+        </w:rPr>
+        <w:t>deckList</w:t>
+      </w:r>
+      <w:proofErr w:type="spellEnd"/>
+      <w:r>
+        <w:rPr>
+          <w:rFonts w:ascii="Consolas" w:hAnsi="Consolas" w:cs="Consolas"/>
+          <w:color w:val="000000"/>
+          <w:sz w:val="20"/>
+          <w:szCs w:val="20"/>
+        </w:rPr>
+        <w:t xml:space="preserve"> finnas i stack. När kort dras från stack skall kortet läggas i grip och raderas ur stack. </w:t>
+      </w:r>
+    </w:p>
+    <w:p>
+      <w:pPr>
+        <w:rPr>
+          <w:rFonts w:ascii="Consolas" w:hAnsi="Consolas" w:cs="Consolas"/>
+          <w:color w:val="000000"/>
+          <w:sz w:val="20"/>
+          <w:szCs w:val="20"/>
+        </w:rPr>
+      </w:pPr>
+      <w:proofErr w:type="spellStart"/>
+      <w:r>
+        <w:rPr>
+          <w:rFonts w:ascii="Consolas" w:hAnsi="Consolas" w:cs="Consolas"/>
+          <w:color w:val="000000"/>
+          <w:sz w:val="20"/>
+          <w:szCs w:val="20"/>
+        </w:rPr>
+        <w:t>heap</w:t>
+      </w:r>
+      <w:proofErr w:type="spellEnd"/>
+      <w:r>
+        <w:rPr>
+          <w:rFonts w:ascii="Consolas" w:hAnsi="Consolas" w:cs="Consolas"/>
+          <w:color w:val="000000"/>
+          <w:sz w:val="20"/>
+          <w:szCs w:val="20"/>
+        </w:rPr>
+        <w:t xml:space="preserve"> är en tom </w:t>
+      </w:r>
+      <w:proofErr w:type="spellStart"/>
+      <w:r>
+        <w:rPr>
+          <w:rFonts w:ascii="Consolas" w:hAnsi="Consolas" w:cs="Consolas"/>
+          <w:color w:val="000000"/>
+          <w:sz w:val="20"/>
+          <w:szCs w:val="20"/>
+        </w:rPr>
+        <w:t>ArrayList</w:t>
+      </w:r>
+      <w:proofErr w:type="spellEnd"/>
+      <w:r>
+        <w:rPr>
+          <w:rFonts w:ascii="Consolas" w:hAnsi="Consolas" w:cs="Consolas"/>
+          <w:color w:val="000000"/>
+          <w:sz w:val="20"/>
+          <w:szCs w:val="20"/>
+        </w:rPr>
+        <w:t xml:space="preserve"> i början av varje match. När kort läggs i </w:t>
+      </w:r>
+      <w:proofErr w:type="spellStart"/>
+      <w:r>
+        <w:rPr>
+          <w:rFonts w:ascii="Consolas" w:hAnsi="Consolas" w:cs="Consolas"/>
+          <w:color w:val="000000"/>
+          <w:sz w:val="20"/>
+          <w:szCs w:val="20"/>
+        </w:rPr>
+        <w:t>heap</w:t>
+      </w:r>
+      <w:proofErr w:type="spellEnd"/>
+      <w:r>
+        <w:rPr>
+          <w:rFonts w:ascii="Consolas" w:hAnsi="Consolas" w:cs="Consolas"/>
+          <w:color w:val="000000"/>
+          <w:sz w:val="20"/>
+          <w:szCs w:val="20"/>
+        </w:rPr>
+        <w:t xml:space="preserve"> från grip eller stack så skall de raderas ur sin tidigare </w:t>
+      </w:r>
+      <w:proofErr w:type="spellStart"/>
+      <w:r>
+        <w:rPr>
+          <w:rFonts w:ascii="Consolas" w:hAnsi="Consolas" w:cs="Consolas"/>
+          <w:color w:val="000000"/>
+          <w:sz w:val="20"/>
+          <w:szCs w:val="20"/>
+        </w:rPr>
+        <w:t>ArrayList</w:t>
+      </w:r>
+      <w:proofErr w:type="spellEnd"/>
+      <w:r>
+        <w:rPr>
+          <w:rFonts w:ascii="Consolas" w:hAnsi="Consolas" w:cs="Consolas"/>
+          <w:color w:val="000000"/>
+          <w:sz w:val="20"/>
+          <w:szCs w:val="20"/>
+        </w:rPr>
+        <w:t>.</w:t>
       </w:r>
     </w:p>
     <w:p>
@@ -3360,7 +5128,67 @@
           <w:sz w:val="20"/>
           <w:szCs w:val="20"/>
         </w:rPr>
-        <w:t>När Runnern installerar kort i sin Rig installeras de direkt aktiva (rezzed), och Runnern betalar direkt installationskostnaden för kortet.</w:t>
+        <w:t xml:space="preserve">När </w:t>
+      </w:r>
+      <w:proofErr w:type="spellStart"/>
+      <w:r>
+        <w:rPr>
+          <w:rFonts w:ascii="Consolas" w:hAnsi="Consolas" w:cs="Consolas"/>
+          <w:color w:val="000000"/>
+          <w:sz w:val="20"/>
+          <w:szCs w:val="20"/>
+        </w:rPr>
+        <w:t>Runnern</w:t>
+      </w:r>
+      <w:proofErr w:type="spellEnd"/>
+      <w:r>
+        <w:rPr>
+          <w:rFonts w:ascii="Consolas" w:hAnsi="Consolas" w:cs="Consolas"/>
+          <w:color w:val="000000"/>
+          <w:sz w:val="20"/>
+          <w:szCs w:val="20"/>
+        </w:rPr>
+        <w:t xml:space="preserve"> installerar kort i sin Rig installeras de direkt aktiva (</w:t>
+      </w:r>
+      <w:proofErr w:type="spellStart"/>
+      <w:r>
+        <w:rPr>
+          <w:rFonts w:ascii="Consolas" w:hAnsi="Consolas" w:cs="Consolas"/>
+          <w:color w:val="000000"/>
+          <w:sz w:val="20"/>
+          <w:szCs w:val="20"/>
+        </w:rPr>
+        <w:t>rezzed</w:t>
+      </w:r>
+      <w:proofErr w:type="spellEnd"/>
+      <w:r>
+        <w:rPr>
+          <w:rFonts w:ascii="Consolas" w:hAnsi="Consolas" w:cs="Consolas"/>
+          <w:color w:val="000000"/>
+          <w:sz w:val="20"/>
+          <w:szCs w:val="20"/>
+        </w:rPr>
+        <w:t xml:space="preserve">), och </w:t>
+      </w:r>
+      <w:proofErr w:type="spellStart"/>
+      <w:r>
+        <w:rPr>
+          <w:rFonts w:ascii="Consolas" w:hAnsi="Consolas" w:cs="Consolas"/>
+          <w:color w:val="000000"/>
+          <w:sz w:val="20"/>
+          <w:szCs w:val="20"/>
+        </w:rPr>
+        <w:t>Runnern</w:t>
+      </w:r>
+      <w:proofErr w:type="spellEnd"/>
+      <w:r>
+        <w:rPr>
+          <w:rFonts w:ascii="Consolas" w:hAnsi="Consolas" w:cs="Consolas"/>
+          <w:color w:val="000000"/>
+          <w:sz w:val="20"/>
+          <w:szCs w:val="20"/>
+        </w:rPr>
+        <w:t xml:space="preserve"> betalar direkt installationskostnaden för kortet.</w:t>
       </w:r>
     </w:p>
     <w:p>

</xml_diff>